<commit_message>
Adds section 'Desarrollo hardware'
</commit_message>
<xml_diff>
--- a/out/rasalhague_bitacora.docx
+++ b/out/rasalhague_bitacora.docx
@@ -9863,6 +9863,2054 @@
           <w:rStyle w:val="VerbatimChar"/>
         </w:rPr>
         <w:t xml:space="preserve">syntax enable</w:t>
+      </w:r>
+    </w:p>
+    <w:p>
+      <w:pPr>
+        <w:pStyle w:val="Heading1"/>
+      </w:pPr>
+      <w:bookmarkStart w:id="119" w:name="desarrollo-hardware"/>
+      <w:r>
+        <w:t xml:space="preserve">Desarrollo hardware</w:t>
+      </w:r>
+      <w:bookmarkEnd w:id="119"/>
+    </w:p>
+    <w:p>
+      <w:pPr>
+        <w:pStyle w:val="Heading2"/>
+      </w:pPr>
+      <w:bookmarkStart w:id="120" w:name="arduino-ide"/>
+      <w:r>
+        <w:t xml:space="preserve">Arduino IDE</w:t>
+      </w:r>
+      <w:bookmarkEnd w:id="120"/>
+    </w:p>
+    <w:p>
+      <w:pPr>
+        <w:pStyle w:val="FirstParagraph"/>
+      </w:pPr>
+      <w:r>
+        <w:t xml:space="preserve">Bajamos los paquetes de la página</w:t>
+      </w:r>
+      <w:r>
+        <w:t xml:space="preserve"> </w:t>
+      </w:r>
+      <w:hyperlink r:id="rId121">
+        <w:r>
+          <w:rPr>
+            <w:rStyle w:val="Hyperlink"/>
+          </w:rPr>
+          <w:t xml:space="preserve">web</w:t>
+        </w:r>
+      </w:hyperlink>
+      <w:r>
+        <w:t xml:space="preserve">,</w:t>
+      </w:r>
+      <w:r>
+        <w:t xml:space="preserve"> </w:t>
+      </w:r>
+      <w:r>
+        <w:t xml:space="preserve">descomprimimimos en</w:t>
+      </w:r>
+      <w:r>
+        <w:t xml:space="preserve"> </w:t>
+      </w:r>
+      <w:r>
+        <w:rPr>
+          <w:i/>
+        </w:rPr>
+        <w:t xml:space="preserve">~/apps/arduino</w:t>
+      </w:r>
+      <w:r>
+        <w:t xml:space="preserve">.</w:t>
+      </w:r>
+    </w:p>
+    <w:p>
+      <w:pPr>
+        <w:pStyle w:val="BodyText"/>
+      </w:pPr>
+      <w:r>
+        <w:t xml:space="preserve">La distribución del IDE incluye ahora un fichero que se encarga de</w:t>
+      </w:r>
+      <w:r>
+        <w:t xml:space="preserve"> </w:t>
+      </w:r>
+      <w:r>
+        <w:t xml:space="preserve">hacer la integración del IDE en los menús de Linux.</w:t>
+      </w:r>
+    </w:p>
+    <w:p>
+      <w:pPr>
+        <w:pStyle w:val="BodyText"/>
+      </w:pPr>
+      <w:r>
+        <w:t xml:space="preserve">Hay que añadir nuestro usuario al grupo</w:t>
+      </w:r>
+      <w:r>
+        <w:t xml:space="preserve"> </w:t>
+      </w:r>
+      <w:r>
+        <w:rPr>
+          <w:rStyle w:val="VerbatimChar"/>
+        </w:rPr>
+        <w:t xml:space="preserve">dialout</w:t>
+      </w:r>
+      <w:r>
+        <w:t xml:space="preserve">:</w:t>
+      </w:r>
+    </w:p>
+    <w:p>
+      <w:pPr>
+        <w:pStyle w:val="SourceCode"/>
+      </w:pPr>
+      <w:r>
+        <w:rPr>
+          <w:rStyle w:val="VerbatimChar"/>
+        </w:rPr>
+        <w:t xml:space="preserve">sudo gpasswd --add &lt;usrname&gt; dialout</w:t>
+      </w:r>
+    </w:p>
+    <w:p>
+      <w:pPr>
+        <w:pStyle w:val="Heading3"/>
+      </w:pPr>
+      <w:bookmarkStart w:id="122" w:name="X0f890df5e473809ad2e21388b2ed362b400e4cb"/>
+      <w:r>
+        <w:t xml:space="preserve">Añadir biblioteca de soporte para Makeblock</w:t>
+      </w:r>
+      <w:bookmarkEnd w:id="122"/>
+    </w:p>
+    <w:p>
+      <w:pPr>
+        <w:pStyle w:val="FirstParagraph"/>
+      </w:pPr>
+      <w:r>
+        <w:t xml:space="preserve">Clonamos el</w:t>
+      </w:r>
+      <w:r>
+        <w:t xml:space="preserve"> </w:t>
+      </w:r>
+      <w:hyperlink r:id="rId123">
+        <w:r>
+          <w:rPr>
+            <w:rStyle w:val="Hyperlink"/>
+          </w:rPr>
+          <w:t xml:space="preserve">repo oficial en github</w:t>
+        </w:r>
+      </w:hyperlink>
+      <w:r>
+        <w:t xml:space="preserve">.</w:t>
+      </w:r>
+    </w:p>
+    <w:p>
+      <w:pPr>
+        <w:pStyle w:val="BodyText"/>
+      </w:pPr>
+      <w:r>
+        <w:t xml:space="preserve">Una vez que descarguemos las librerias es necesario copiar el</w:t>
+      </w:r>
+      <w:r>
+        <w:t xml:space="preserve"> </w:t>
+      </w:r>
+      <w:r>
+        <w:t xml:space="preserve">directorio</w:t>
+      </w:r>
+      <w:r>
+        <w:t xml:space="preserve"> </w:t>
+      </w:r>
+      <w:r>
+        <w:rPr>
+          <w:rStyle w:val="VerbatimChar"/>
+        </w:rPr>
+        <w:t xml:space="preserve">Makeblock-Libraries/makeblock</w:t>
+      </w:r>
+      <w:r>
+        <w:t xml:space="preserve"> </w:t>
+      </w:r>
+      <w:r>
+        <w:t xml:space="preserve">en nuestro directorio de</w:t>
+      </w:r>
+      <w:r>
+        <w:t xml:space="preserve"> </w:t>
+      </w:r>
+      <w:r>
+        <w:t xml:space="preserve">bibliotecas de Arduino. En mi caso</w:t>
+      </w:r>
+      <w:r>
+        <w:t xml:space="preserve"> </w:t>
+      </w:r>
+      <w:r>
+        <w:rPr>
+          <w:rStyle w:val="VerbatimChar"/>
+        </w:rPr>
+        <w:t xml:space="preserve">~/Arduino/libraries/</w:t>
+      </w:r>
+      <w:r>
+        <w:t xml:space="preserve">.</w:t>
+      </w:r>
+    </w:p>
+    <w:p>
+      <w:pPr>
+        <w:pStyle w:val="BodyText"/>
+      </w:pPr>
+      <w:r>
+        <w:t xml:space="preserve">Una vez instaladas las bibliotecas es necesario reiniciar el IDE</w:t>
+      </w:r>
+      <w:r>
+        <w:t xml:space="preserve"> </w:t>
+      </w:r>
+      <w:r>
+        <w:t xml:space="preserve">Arduino si estaba arrancado. Podemos ver si se ha instalado</w:t>
+      </w:r>
+      <w:r>
+        <w:t xml:space="preserve"> </w:t>
+      </w:r>
+      <w:r>
+        <w:t xml:space="preserve">correctamente simplemente echando un ojo al menú de ejemplos en el</w:t>
+      </w:r>
+      <w:r>
+        <w:t xml:space="preserve"> </w:t>
+      </w:r>
+      <w:r>
+        <w:t xml:space="preserve">IDE, tendríamos que ver los ejemplos de</w:t>
+      </w:r>
+      <w:r>
+        <w:t xml:space="preserve"> </w:t>
+      </w:r>
+      <w:r>
+        <w:rPr>
+          <w:i/>
+        </w:rPr>
+        <w:t xml:space="preserve">Makeblock</w:t>
+      </w:r>
+      <w:r>
+        <w:t xml:space="preserve">.</w:t>
+      </w:r>
+    </w:p>
+    <w:p>
+      <w:pPr>
+        <w:pStyle w:val="BodyText"/>
+      </w:pPr>
+      <w:r>
+        <w:t xml:space="preserve">Un detalle importante para programar el Auriga-Me es necesario</w:t>
+      </w:r>
+      <w:r>
+        <w:t xml:space="preserve"> </w:t>
+      </w:r>
+      <w:r>
+        <w:t xml:space="preserve">seleccionar el micro Arduino Mega 2560 en el IDE Arduino.</w:t>
+      </w:r>
+    </w:p>
+    <w:p>
+      <w:pPr>
+        <w:pStyle w:val="Heading2"/>
+      </w:pPr>
+      <w:bookmarkStart w:id="124" w:name="pinguino-ide"/>
+      <w:r>
+        <w:t xml:space="preserve">Pinguino IDE</w:t>
+      </w:r>
+      <w:bookmarkEnd w:id="124"/>
+    </w:p>
+    <w:tbl>
+      <w:tblPr>
+        <w:tblStyle w:val="Table"/>
+        <w:tblW w:type="pct" w:w="0.0"/>
+        <w:tblLook w:firstRow="0"/>
+      </w:tblPr>
+      <w:tblGrid/>
+      <w:tr>
+        <w:tc>
+          <w:p>
+            <w:pPr>
+              <w:pStyle w:val="Compact"/>
+              <w:jc w:val="left"/>
+            </w:pPr>
+            <w:r>
+              <w:rPr>
+                <w:b/>
+              </w:rPr>
+              <w:t xml:space="preserve">Nota</w:t>
+            </w:r>
+            <w:r>
+              <w:t xml:space="preserve">: Pendiente de instalar</w:t>
+            </w:r>
+          </w:p>
+        </w:tc>
+      </w:tr>
+    </w:tbl>
+    <w:p>
+      <w:pPr>
+        <w:pStyle w:val="BodyText"/>
+      </w:pPr>
+      <w:r>
+        <w:t xml:space="preserve">Tenemos el paquete de instalación disponible en su página</w:t>
+      </w:r>
+      <w:r>
+        <w:t xml:space="preserve"> </w:t>
+      </w:r>
+      <w:hyperlink r:id="rId125">
+        <w:r>
+          <w:rPr>
+            <w:rStyle w:val="Hyperlink"/>
+          </w:rPr>
+          <w:t xml:space="preserve">web</w:t>
+        </w:r>
+      </w:hyperlink>
+    </w:p>
+    <w:p>
+      <w:pPr>
+        <w:pStyle w:val="BodyText"/>
+      </w:pPr>
+      <w:r>
+        <w:t xml:space="preserve">Ejecutamos el programa de instalación. El programa descargará los</w:t>
+      </w:r>
+      <w:r>
+        <w:t xml:space="preserve"> </w:t>
+      </w:r>
+      <w:r>
+        <w:t xml:space="preserve">paquetes Debian necesarios para dejar el IDE y los compiladores</w:t>
+      </w:r>
+      <w:r>
+        <w:t xml:space="preserve"> </w:t>
+      </w:r>
+      <w:r>
+        <w:t xml:space="preserve">instalados.</w:t>
+      </w:r>
+    </w:p>
+    <w:p>
+      <w:pPr>
+        <w:pStyle w:val="BodyText"/>
+      </w:pPr>
+      <w:r>
+        <w:t xml:space="preserve">Al acabar la instalación he tenido que crear el directorio</w:t>
+      </w:r>
+      <w:r>
+        <w:t xml:space="preserve"> </w:t>
+      </w:r>
+      <w:r>
+        <w:rPr>
+          <w:i/>
+        </w:rPr>
+        <w:t xml:space="preserve">~/Pinguino/v11</w:t>
+      </w:r>
+      <w:r>
+        <w:t xml:space="preserve">, parece que hay algún problema con el programa de</w:t>
+      </w:r>
+      <w:r>
+        <w:t xml:space="preserve"> </w:t>
+      </w:r>
+      <w:r>
+        <w:t xml:space="preserve">instalación y no lo crea automáticamente.</w:t>
+      </w:r>
+    </w:p>
+    <w:p>
+      <w:pPr>
+        <w:pStyle w:val="BodyText"/>
+      </w:pPr>
+      <w:r>
+        <w:t xml:space="preserve">El programa queda correctamente instalado en</w:t>
+      </w:r>
+      <w:r>
+        <w:t xml:space="preserve"> </w:t>
+      </w:r>
+      <w:r>
+        <w:rPr>
+          <w:i/>
+        </w:rPr>
+        <w:t xml:space="preserve">/opt</w:t>
+      </w:r>
+      <w:r>
+        <w:t xml:space="preserve"> </w:t>
+      </w:r>
+      <w:r>
+        <w:t xml:space="preserve">y arranca</w:t>
+      </w:r>
+      <w:r>
+        <w:t xml:space="preserve"> </w:t>
+      </w:r>
+      <w:r>
+        <w:t xml:space="preserve">correctamente, habrá que probarlo con los micros.</w:t>
+      </w:r>
+    </w:p>
+    <w:p>
+      <w:pPr>
+        <w:pStyle w:val="Heading2"/>
+      </w:pPr>
+      <w:bookmarkStart w:id="126" w:name="kicad"/>
+      <w:r>
+        <w:t xml:space="preserve">KiCAD</w:t>
+      </w:r>
+      <w:bookmarkEnd w:id="126"/>
+    </w:p>
+    <w:p>
+      <w:pPr>
+        <w:pStyle w:val="FirstParagraph"/>
+      </w:pPr>
+      <w:r>
+        <w:t xml:space="preserve">En la</w:t>
+      </w:r>
+      <w:r>
+        <w:t xml:space="preserve"> </w:t>
+      </w:r>
+      <w:hyperlink r:id="rId127">
+        <w:r>
+          <w:rPr>
+            <w:rStyle w:val="Hyperlink"/>
+          </w:rPr>
+          <w:t xml:space="preserve">página web del</w:t>
+        </w:r>
+        <w:r>
+          <w:rPr>
+            <w:rStyle w:val="Hyperlink"/>
+          </w:rPr>
+          <w:t xml:space="preserve"> </w:t>
+        </w:r>
+        <w:r>
+          <w:rPr>
+            <w:rStyle w:val="Hyperlink"/>
+          </w:rPr>
+          <w:t xml:space="preserve">proyecto</w:t>
+        </w:r>
+      </w:hyperlink>
+      <w:r>
+        <w:t xml:space="preserve"> </w:t>
+      </w:r>
+      <w:r>
+        <w:t xml:space="preserve">nos recomiendan</w:t>
+      </w:r>
+      <w:r>
+        <w:t xml:space="preserve"> </w:t>
+      </w:r>
+      <w:r>
+        <w:t xml:space="preserve">el ppa a usar para instalar la última versión estable:</w:t>
+      </w:r>
+    </w:p>
+    <w:p>
+      <w:pPr>
+        <w:pStyle w:val="SourceCode"/>
+      </w:pPr>
+      <w:r>
+        <w:rPr>
+          <w:rStyle w:val="VerbatimChar"/>
+        </w:rPr>
+        <w:t xml:space="preserve">sudo add-apt-repository --yes ppa:js-reynaud/kicad-5</w:t>
+      </w:r>
+      <w:r>
+        <w:br/>
+      </w:r>
+      <w:r>
+        <w:rPr>
+          <w:rStyle w:val="VerbatimChar"/>
+        </w:rPr>
+        <w:t xml:space="preserve">sudo apt-get update</w:t>
+      </w:r>
+      <w:r>
+        <w:br/>
+      </w:r>
+      <w:r>
+        <w:rPr>
+          <w:rStyle w:val="VerbatimChar"/>
+        </w:rPr>
+        <w:t xml:space="preserve">sudo apt-get install kicad</w:t>
+      </w:r>
+      <w:r>
+        <w:br/>
+      </w:r>
+      <w:r>
+        <w:rPr>
+          <w:rStyle w:val="VerbatimChar"/>
+        </w:rPr>
+        <w:t xml:space="preserve">sudo apt install kicad-footprints kicad-libraries kicad-packages3d kicad-symbols kicad-templates</w:t>
+      </w:r>
+    </w:p>
+    <w:p>
+      <w:pPr>
+        <w:pStyle w:val="FirstParagraph"/>
+      </w:pPr>
+      <w:r>
+        <w:t xml:space="preserve">Paciencia, el paquete</w:t>
+      </w:r>
+      <w:r>
+        <w:t xml:space="preserve"> </w:t>
+      </w:r>
+      <w:r>
+        <w:rPr>
+          <w:rStyle w:val="VerbatimChar"/>
+        </w:rPr>
+        <w:t xml:space="preserve">kicad-packages3d</w:t>
+      </w:r>
+      <w:r>
+        <w:t xml:space="preserve"> </w:t>
+      </w:r>
+      <w:r>
+        <w:t xml:space="preserve">tarda un buen rato en descargarse.</w:t>
+      </w:r>
+    </w:p>
+    <w:p>
+      <w:pPr>
+        <w:pStyle w:val="BodyText"/>
+      </w:pPr>
+      <w:r>
+        <w:t xml:space="preserve">Algunas librerías alternativas:</w:t>
+      </w:r>
+    </w:p>
+    <w:p>
+      <w:pPr>
+        <w:pStyle w:val="Compact"/>
+        <w:numPr>
+          <w:numId w:val="1015"/>
+          <w:ilvl w:val="0"/>
+        </w:numPr>
+      </w:pPr>
+      <w:hyperlink r:id="rId128">
+        <w:r>
+          <w:rPr>
+            <w:rStyle w:val="Hyperlink"/>
+          </w:rPr>
+          <w:t xml:space="preserve">Freetronics</w:t>
+        </w:r>
+      </w:hyperlink>
+      <w:r>
+        <w:t xml:space="preserve"> </w:t>
+      </w:r>
+      <w:r>
+        <w:t xml:space="preserve">una libreria que no solo incluye Shield para Arduino sino una</w:t>
+      </w:r>
+      <w:r>
+        <w:t xml:space="preserve"> </w:t>
+      </w:r>
+      <w:r>
+        <w:t xml:space="preserve">completa colección de componentes que nos permitirá hacer proyectos</w:t>
+      </w:r>
+      <w:r>
+        <w:t xml:space="preserve"> </w:t>
+      </w:r>
+      <w:r>
+        <w:t xml:space="preserve">completos.</w:t>
+      </w:r>
+      <w:r>
+        <w:t xml:space="preserve"> </w:t>
+      </w:r>
+      <w:hyperlink r:id="rId129">
+        <w:r>
+          <w:rPr>
+            <w:rStyle w:val="Hyperlink"/>
+          </w:rPr>
+          <w:t xml:space="preserve">Freetronics</w:t>
+        </w:r>
+      </w:hyperlink>
+      <w:r>
+        <w:t xml:space="preserve"> </w:t>
+      </w:r>
+      <w:r>
+        <w:t xml:space="preserve">es una especie</w:t>
+      </w:r>
+      <w:r>
+        <w:t xml:space="preserve"> </w:t>
+      </w:r>
+      <w:r>
+        <w:t xml:space="preserve">de BricoGeek australiano, publica tutoriales, vende componentes, y</w:t>
+      </w:r>
+      <w:r>
+        <w:t xml:space="preserve"> </w:t>
+      </w:r>
+      <w:r>
+        <w:t xml:space="preserve">al parecer mantiene una biblioteca para KiCAD. La biblioteca de</w:t>
+      </w:r>
+      <w:r>
+        <w:t xml:space="preserve"> </w:t>
+      </w:r>
+      <w:r>
+        <w:t xml:space="preserve">Freetronics se mantiene en un repo de github. Lo suyo es</w:t>
+      </w:r>
+      <w:r>
+        <w:t xml:space="preserve"> </w:t>
+      </w:r>
+      <w:r>
+        <w:t xml:space="preserve">incorporarla a cada proyecto, por que si la actualizas se pueden</w:t>
+      </w:r>
+      <w:r>
+        <w:t xml:space="preserve"> </w:t>
+      </w:r>
+      <w:r>
+        <w:t xml:space="preserve">romper los proyectos que estes haciendo.</w:t>
+      </w:r>
+    </w:p>
+    <w:p>
+      <w:pPr>
+        <w:pStyle w:val="Compact"/>
+        <w:numPr>
+          <w:numId w:val="1015"/>
+          <w:ilvl w:val="0"/>
+        </w:numPr>
+      </w:pPr>
+      <w:hyperlink r:id="rId130">
+        <w:r>
+          <w:rPr>
+            <w:rStyle w:val="Hyperlink"/>
+          </w:rPr>
+          <w:t xml:space="preserve">eklablog</w:t>
+        </w:r>
+      </w:hyperlink>
+      <w:r>
+        <w:t xml:space="preserve"> </w:t>
+      </w:r>
+      <w:r>
+        <w:t xml:space="preserve">Esta biblioteca de componentes está incluida en el github de KiCAD, así que</w:t>
+      </w:r>
+      <w:r>
+        <w:t xml:space="preserve"> </w:t>
+      </w:r>
+      <w:r>
+        <w:t xml:space="preserve">teoricamente no habría que instalarla en nuestro disco duro.</w:t>
+      </w:r>
+    </w:p>
+    <w:p>
+      <w:pPr>
+        <w:pStyle w:val="Heading2"/>
+      </w:pPr>
+      <w:bookmarkStart w:id="131" w:name="analizador-lógico"/>
+      <w:r>
+        <w:t xml:space="preserve">Analizador lógico</w:t>
+      </w:r>
+      <w:bookmarkEnd w:id="131"/>
+    </w:p>
+    <w:p>
+      <w:pPr>
+        <w:pStyle w:val="FirstParagraph"/>
+      </w:pPr>
+      <w:r>
+        <w:t xml:space="preserve">Mi analizador es un OpenBench de</w:t>
+      </w:r>
+      <w:r>
+        <w:t xml:space="preserve"> </w:t>
+      </w:r>
+      <w:r>
+        <w:t xml:space="preserve">Seedstudio,</w:t>
+      </w:r>
+      <w:r>
+        <w:t xml:space="preserve"> </w:t>
+      </w:r>
+      <w:hyperlink r:id="rId132">
+        <w:r>
+          <w:rPr>
+            <w:rStyle w:val="Hyperlink"/>
+          </w:rPr>
+          <w:t xml:space="preserve">aquí hay mas info</w:t>
+        </w:r>
+      </w:hyperlink>
+    </w:p>
+    <w:p>
+      <w:pPr>
+        <w:pStyle w:val="Heading3"/>
+      </w:pPr>
+      <w:bookmarkStart w:id="133" w:name="sigrok"/>
+      <w:r>
+        <w:t xml:space="preserve">Sigrok</w:t>
+      </w:r>
+      <w:bookmarkEnd w:id="133"/>
+    </w:p>
+    <w:p>
+      <w:pPr>
+        <w:pStyle w:val="FirstParagraph"/>
+      </w:pPr>
+      <w:r>
+        <w:t xml:space="preserve">Instalamos</w:t>
+      </w:r>
+      <w:r>
+        <w:t xml:space="preserve"> </w:t>
+      </w:r>
+      <w:r>
+        <w:rPr>
+          <w:b/>
+        </w:rPr>
+        <w:t xml:space="preserve">Sigrok</w:t>
+      </w:r>
+      <w:r>
+        <w:t xml:space="preserve">, simplemente desde los repos de Debian:</w:t>
+      </w:r>
+    </w:p>
+    <w:p>
+      <w:pPr>
+        <w:pStyle w:val="SourceCode"/>
+      </w:pPr>
+      <w:r>
+        <w:rPr>
+          <w:rStyle w:val="VerbatimChar"/>
+        </w:rPr>
+        <w:t xml:space="preserve">sudo aptitude install sigrok</w:t>
+      </w:r>
+    </w:p>
+    <w:p>
+      <w:pPr>
+        <w:pStyle w:val="FirstParagraph"/>
+      </w:pPr>
+      <w:r>
+        <w:t xml:space="preserve">Al instalar</w:t>
+      </w:r>
+      <w:r>
+        <w:t xml:space="preserve"> </w:t>
+      </w:r>
+      <w:r>
+        <w:rPr>
+          <w:b/>
+        </w:rPr>
+        <w:t xml:space="preserve">Sigrok</w:t>
+      </w:r>
+      <w:r>
+        <w:t xml:space="preserve"> </w:t>
+      </w:r>
+      <w:r>
+        <w:t xml:space="preserve">instalamos también</w:t>
+      </w:r>
+      <w:r>
+        <w:t xml:space="preserve"> </w:t>
+      </w:r>
+      <w:r>
+        <w:rPr>
+          <w:b/>
+        </w:rPr>
+        <w:t xml:space="preserve">Pulseview</w:t>
+      </w:r>
+      <w:r>
+        <w:t xml:space="preserve">.</w:t>
+      </w:r>
+    </w:p>
+    <w:p>
+      <w:pPr>
+        <w:pStyle w:val="BodyText"/>
+      </w:pPr>
+      <w:r>
+        <w:t xml:space="preserve">Si al conectar el analizador, echamos un ojo al</w:t>
+      </w:r>
+      <w:r>
+        <w:t xml:space="preserve"> </w:t>
+      </w:r>
+      <w:r>
+        <w:t xml:space="preserve">fichero</w:t>
+      </w:r>
+      <w:r>
+        <w:t xml:space="preserve"> </w:t>
+      </w:r>
+      <w:r>
+        <w:rPr>
+          <w:i/>
+        </w:rPr>
+        <w:t xml:space="preserve">syslog</w:t>
+      </w:r>
+      <w:r>
+        <w:t xml:space="preserve"> </w:t>
+      </w:r>
+      <w:r>
+        <w:t xml:space="preserve">vemos que al conectarlo se mapea en un puerto tty.</w:t>
+      </w:r>
+    </w:p>
+    <w:p>
+      <w:pPr>
+        <w:pStyle w:val="BodyText"/>
+      </w:pPr>
+      <w:r>
+        <w:t xml:space="preserve">Si arrancamos</w:t>
+      </w:r>
+      <w:r>
+        <w:t xml:space="preserve"> </w:t>
+      </w:r>
+      <w:r>
+        <w:rPr>
+          <w:b/>
+        </w:rPr>
+        <w:t xml:space="preserve">Pulseview</w:t>
+      </w:r>
+      <w:r>
+        <w:t xml:space="preserve"> </w:t>
+      </w:r>
+      <w:r>
+        <w:t xml:space="preserve">(nuestro usuario tiene que estar incluido</w:t>
+      </w:r>
+      <w:r>
+        <w:t xml:space="preserve"> </w:t>
+      </w:r>
+      <w:r>
+        <w:t xml:space="preserve">en el grupo</w:t>
+      </w:r>
+      <w:r>
+        <w:t xml:space="preserve"> </w:t>
+      </w:r>
+      <w:r>
+        <w:rPr>
+          <w:i/>
+        </w:rPr>
+        <w:t xml:space="preserve">dialout</w:t>
+      </w:r>
+      <w:r>
+        <w:t xml:space="preserve">), en la opción</w:t>
+      </w:r>
+      <w:r>
+        <w:t xml:space="preserve"> </w:t>
+      </w:r>
+      <w:r>
+        <w:rPr>
+          <w:i/>
+        </w:rPr>
+        <w:t xml:space="preserve">File::Connect to device</w:t>
+      </w:r>
+      <w:r>
+        <w:t xml:space="preserve">,</w:t>
+      </w:r>
+      <w:r>
+        <w:t xml:space="preserve"> </w:t>
+      </w:r>
+      <w:r>
+        <w:t xml:space="preserve">escogemos la opción</w:t>
+      </w:r>
+      <w:r>
+        <w:t xml:space="preserve"> </w:t>
+      </w:r>
+      <w:r>
+        <w:rPr>
+          <w:i/>
+        </w:rPr>
+        <w:t xml:space="preserve">Openbench</w:t>
+      </w:r>
+      <w:r>
+        <w:t xml:space="preserve"> </w:t>
+      </w:r>
+      <w:r>
+        <w:t xml:space="preserve">y le pasamos el puerto. Al pulsar la</w:t>
+      </w:r>
+      <w:r>
+        <w:t xml:space="preserve"> </w:t>
+      </w:r>
+      <w:r>
+        <w:t xml:space="preserve">opción</w:t>
+      </w:r>
+      <w:r>
+        <w:t xml:space="preserve"> </w:t>
+      </w:r>
+      <w:r>
+        <w:rPr>
+          <w:i/>
+        </w:rPr>
+        <w:t xml:space="preserve">Scan for devices</w:t>
+      </w:r>
+      <w:r>
+        <w:t xml:space="preserve"> </w:t>
+      </w:r>
+      <w:r>
+        <w:t xml:space="preserve">reconoce el analizador correctamente como un</w:t>
+      </w:r>
+      <w:r>
+        <w:t xml:space="preserve"> </w:t>
+      </w:r>
+      <w:r>
+        <w:rPr>
+          <w:i/>
+        </w:rPr>
+        <w:t xml:space="preserve">Sump Logic Analyzer</w:t>
+      </w:r>
+      <w:r>
+        <w:t xml:space="preserve">.</w:t>
+      </w:r>
+    </w:p>
+    <w:p>
+      <w:pPr>
+        <w:pStyle w:val="Heading3"/>
+      </w:pPr>
+      <w:bookmarkStart w:id="134" w:name="sump-logic-analyzer"/>
+      <w:r>
+        <w:t xml:space="preserve">Sump logic analyzer</w:t>
+      </w:r>
+      <w:bookmarkEnd w:id="134"/>
+    </w:p>
+    <w:p>
+      <w:pPr>
+        <w:pStyle w:val="FirstParagraph"/>
+      </w:pPr>
+      <w:r>
+        <w:t xml:space="preserve">Este es el software recomendado para usar con el analizador.</w:t>
+      </w:r>
+    </w:p>
+    <w:p>
+      <w:pPr>
+        <w:pStyle w:val="BodyText"/>
+      </w:pPr>
+      <w:r>
+        <w:t xml:space="preserve">Descargamos el paquete de la</w:t>
+      </w:r>
+      <w:r>
+        <w:t xml:space="preserve"> </w:t>
+      </w:r>
+      <w:hyperlink r:id="rId135">
+        <w:r>
+          <w:rPr>
+            <w:rStyle w:val="Hyperlink"/>
+          </w:rPr>
+          <w:t xml:space="preserve">página del</w:t>
+        </w:r>
+        <w:r>
+          <w:rPr>
+            <w:rStyle w:val="Hyperlink"/>
+          </w:rPr>
+          <w:t xml:space="preserve"> </w:t>
+        </w:r>
+        <w:r>
+          <w:rPr>
+            <w:rStyle w:val="Hyperlink"/>
+          </w:rPr>
+          <w:t xml:space="preserve">proyecto</w:t>
+        </w:r>
+      </w:hyperlink>
+      <w:r>
+        <w:t xml:space="preserve">, o más concretamente de</w:t>
+      </w:r>
+      <w:r>
+        <w:t xml:space="preserve"> </w:t>
+      </w:r>
+      <w:hyperlink r:id="rId136">
+        <w:r>
+          <w:rPr>
+            <w:rStyle w:val="Hyperlink"/>
+          </w:rPr>
+          <w:t xml:space="preserve">esta</w:t>
+        </w:r>
+        <w:r>
+          <w:rPr>
+            <w:rStyle w:val="Hyperlink"/>
+          </w:rPr>
+          <w:t xml:space="preserve"> </w:t>
+        </w:r>
+        <w:r>
+          <w:rPr>
+            <w:rStyle w:val="Hyperlink"/>
+          </w:rPr>
+          <w:t xml:space="preserve">página</w:t>
+        </w:r>
+      </w:hyperlink>
+      <w:r>
+        <w:t xml:space="preserve"> </w:t>
+      </w:r>
+      <w:r>
+        <w:t xml:space="preserve">y descomprimimos en</w:t>
+      </w:r>
+      <w:r>
+        <w:t xml:space="preserve"> </w:t>
+      </w:r>
+      <w:r>
+        <w:rPr>
+          <w:i/>
+        </w:rPr>
+        <w:t xml:space="preserve">~/apps</w:t>
+      </w:r>
+      <w:r>
+        <w:t xml:space="preserve">.</w:t>
+      </w:r>
+    </w:p>
+    <w:p>
+      <w:pPr>
+        <w:pStyle w:val="BodyText"/>
+      </w:pPr>
+      <w:r>
+        <w:t xml:space="preserve">Instalamos las dependencias:</w:t>
+      </w:r>
+    </w:p>
+    <w:p>
+      <w:pPr>
+        <w:pStyle w:val="SourceCode"/>
+      </w:pPr>
+      <w:r>
+        <w:rPr>
+          <w:rStyle w:val="VerbatimChar"/>
+        </w:rPr>
+        <w:t xml:space="preserve">sudo apt install librxtx-java</w:t>
+      </w:r>
+    </w:p>
+    <w:p>
+      <w:pPr>
+        <w:pStyle w:val="FirstParagraph"/>
+      </w:pPr>
+      <w:r>
+        <w:t xml:space="preserve">Editamos el fichero</w:t>
+      </w:r>
+      <w:r>
+        <w:t xml:space="preserve"> </w:t>
+      </w:r>
+      <w:r>
+        <w:rPr>
+          <w:i/>
+        </w:rPr>
+        <w:t xml:space="preserve">~/apps/Logic Analyzer/client/run.sh</w:t>
+      </w:r>
+      <w:r>
+        <w:t xml:space="preserve"> </w:t>
+      </w:r>
+      <w:r>
+        <w:t xml:space="preserve">y lo dejamos</w:t>
+      </w:r>
+      <w:r>
+        <w:t xml:space="preserve"> </w:t>
+      </w:r>
+      <w:r>
+        <w:t xml:space="preserve">así:</w:t>
+      </w:r>
+    </w:p>
+    <w:p>
+      <w:pPr>
+        <w:pStyle w:val="SourceCode"/>
+      </w:pPr>
+      <w:r>
+        <w:rPr>
+          <w:rStyle w:val="VerbatimChar"/>
+        </w:rPr>
+        <w:t xml:space="preserve">#!/bin/bash</w:t>
+      </w:r>
+      <w:r>
+        <w:br/>
+      </w:r>
+      <w:r>
+        <w:br/>
+      </w:r>
+      <w:r>
+        <w:rPr>
+          <w:rStyle w:val="VerbatimChar"/>
+        </w:rPr>
+        <w:t xml:space="preserve"># java -jar analyzer.jar $*</w:t>
+      </w:r>
+      <w:r>
+        <w:br/>
+      </w:r>
+      <w:r>
+        <w:rPr>
+          <w:rStyle w:val="VerbatimChar"/>
+        </w:rPr>
+        <w:t xml:space="preserve">java -cp /usr/share/java/RXTXcomm.jar:analyzer.jar org.sump.analyzer.Loader</w:t>
+      </w:r>
+    </w:p>
+    <w:p>
+      <w:pPr>
+        <w:pStyle w:val="FirstParagraph"/>
+      </w:pPr>
+      <w:r>
+        <w:t xml:space="preserve">Y ya funciona.</w:t>
+      </w:r>
+    </w:p>
+    <w:p>
+      <w:pPr>
+        <w:pStyle w:val="Heading3"/>
+      </w:pPr>
+      <w:bookmarkStart w:id="137" w:name="ols"/>
+      <w:r>
+        <w:t xml:space="preserve">OLS</w:t>
+      </w:r>
+      <w:bookmarkEnd w:id="137"/>
+    </w:p>
+    <w:tbl>
+      <w:tblPr>
+        <w:tblStyle w:val="Table"/>
+        <w:tblW w:type="pct" w:w="0.0"/>
+        <w:tblLook w:firstRow="0"/>
+      </w:tblPr>
+      <w:tblGrid/>
+      <w:tr>
+        <w:tc>
+          <w:p>
+            <w:pPr>
+              <w:pStyle w:val="Compact"/>
+              <w:jc w:val="left"/>
+            </w:pPr>
+            <w:r>
+              <w:rPr>
+                <w:b/>
+              </w:rPr>
+              <w:t xml:space="preserve">Nota</w:t>
+            </w:r>
+            <w:r>
+              <w:t xml:space="preserve">: Pendiente de instalar</w:t>
+            </w:r>
+          </w:p>
+        </w:tc>
+      </w:tr>
+    </w:tbl>
+    <w:p>
+      <w:pPr>
+        <w:pStyle w:val="BodyText"/>
+      </w:pPr>
+      <w:hyperlink r:id="rId138">
+        <w:r>
+          <w:rPr>
+            <w:rStyle w:val="Hyperlink"/>
+          </w:rPr>
+          <w:t xml:space="preserve">Página oficial</w:t>
+        </w:r>
+      </w:hyperlink>
+    </w:p>
+    <w:p>
+      <w:pPr>
+        <w:pStyle w:val="Heading2"/>
+      </w:pPr>
+      <w:bookmarkStart w:id="139" w:name="icestudio"/>
+      <w:r>
+        <w:t xml:space="preserve">IceStudio</w:t>
+      </w:r>
+      <w:bookmarkEnd w:id="139"/>
+    </w:p>
+    <w:p>
+      <w:pPr>
+        <w:pStyle w:val="FirstParagraph"/>
+      </w:pPr>
+      <w:r>
+        <w:t xml:space="preserve">Instalamos dependencias con</w:t>
+      </w:r>
+      <w:r>
+        <w:t xml:space="preserve"> </w:t>
+      </w:r>
+      <w:r>
+        <w:rPr>
+          <w:rStyle w:val="VerbatimChar"/>
+        </w:rPr>
+        <w:t xml:space="preserve">sudo apt install xclip</w:t>
+      </w:r>
+    </w:p>
+    <w:p>
+      <w:pPr>
+        <w:pStyle w:val="BodyText"/>
+      </w:pPr>
+      <w:r>
+        <w:t xml:space="preserve">Bajamos el</w:t>
+      </w:r>
+      <w:r>
+        <w:t xml:space="preserve"> </w:t>
+      </w:r>
+      <w:r>
+        <w:rPr>
+          <w:i/>
+        </w:rPr>
+        <w:t xml:space="preserve">AppImage</w:t>
+      </w:r>
+      <w:r>
+        <w:t xml:space="preserve"> </w:t>
+      </w:r>
+      <w:r>
+        <w:t xml:space="preserve">desde el</w:t>
+      </w:r>
+      <w:r>
+        <w:t xml:space="preserve"> </w:t>
+      </w:r>
+      <w:hyperlink r:id="rId140">
+        <w:r>
+          <w:rPr>
+            <w:rStyle w:val="Hyperlink"/>
+          </w:rPr>
+          <w:t xml:space="preserve">github de</w:t>
+        </w:r>
+        <w:r>
+          <w:rPr>
+            <w:rStyle w:val="Hyperlink"/>
+          </w:rPr>
+          <w:t xml:space="preserve"> </w:t>
+        </w:r>
+        <w:r>
+          <w:rPr>
+            <w:rStyle w:val="Hyperlink"/>
+          </w:rPr>
+          <w:t xml:space="preserve">IceStudio</w:t>
+        </w:r>
+      </w:hyperlink>
+      <w:r>
+        <w:t xml:space="preserve"> </w:t>
+      </w:r>
+      <w:r>
+        <w:t xml:space="preserve">y lo dejamos en</w:t>
+      </w:r>
+      <w:r>
+        <w:t xml:space="preserve"> </w:t>
+      </w:r>
+      <w:r>
+        <w:rPr>
+          <w:rStyle w:val="VerbatimChar"/>
+        </w:rPr>
+        <w:t xml:space="preserve">~/apps/icestudio</w:t>
+      </w:r>
+    </w:p>
+    <w:p>
+      <w:pPr>
+        <w:pStyle w:val="Heading2"/>
+      </w:pPr>
+      <w:bookmarkStart w:id="141" w:name="platformio"/>
+      <w:r>
+        <w:t xml:space="preserve">PlatformIO</w:t>
+      </w:r>
+      <w:bookmarkEnd w:id="141"/>
+    </w:p>
+    <w:p>
+      <w:pPr>
+        <w:pStyle w:val="FirstParagraph"/>
+      </w:pPr>
+      <w:r>
+        <w:t xml:space="preserve">Nos bajamos el paquete para instalar el</w:t>
+      </w:r>
+      <w:r>
+        <w:t xml:space="preserve"> </w:t>
+      </w:r>
+      <w:hyperlink r:id="rId142">
+        <w:r>
+          <w:rPr>
+            <w:rStyle w:val="Hyperlink"/>
+          </w:rPr>
+          <w:t xml:space="preserve">Atom IDE</w:t>
+        </w:r>
+      </w:hyperlink>
+    </w:p>
+    <w:p>
+      <w:pPr>
+        <w:pStyle w:val="BodyText"/>
+      </w:pPr>
+      <w:r>
+        <w:t xml:space="preserve">Instalamos el paquete</w:t>
+      </w:r>
+      <w:r>
+        <w:t xml:space="preserve"> </w:t>
+      </w:r>
+      <w:r>
+        <w:rPr>
+          <w:rStyle w:val="VerbatimChar"/>
+        </w:rPr>
+        <w:t xml:space="preserve">.deb</w:t>
+      </w:r>
+      <w:r>
+        <w:t xml:space="preserve"> </w:t>
+      </w:r>
+      <w:r>
+        <w:t xml:space="preserve">que nos hemos bajado:</w:t>
+      </w:r>
+    </w:p>
+    <w:p>
+      <w:pPr>
+        <w:pStyle w:val="SourceCode"/>
+      </w:pPr>
+      <w:r>
+        <w:rPr>
+          <w:rStyle w:val="VerbatimChar"/>
+        </w:rPr>
+        <w:t xml:space="preserve">sudo apt deb atom-amd64.deb</w:t>
+      </w:r>
+    </w:p>
+    <w:p>
+      <w:pPr>
+        <w:pStyle w:val="FirstParagraph"/>
+      </w:pPr>
+      <w:r>
+        <w:t xml:space="preserve">Instalamos</w:t>
+      </w:r>
+      <w:r>
+        <w:t xml:space="preserve"> </w:t>
+      </w:r>
+      <w:r>
+        <w:rPr>
+          <w:rStyle w:val="VerbatimChar"/>
+        </w:rPr>
+        <w:t xml:space="preserve">clang</w:t>
+      </w:r>
+      <w:r>
+        <w:t xml:space="preserve"> </w:t>
+      </w:r>
+      <w:r>
+        <w:t xml:space="preserve">(una dependencia de PlatformIO)</w:t>
+      </w:r>
+    </w:p>
+    <w:p>
+      <w:pPr>
+        <w:pStyle w:val="SourceCode"/>
+      </w:pPr>
+      <w:r>
+        <w:rPr>
+          <w:rStyle w:val="VerbatimChar"/>
+        </w:rPr>
+        <w:t xml:space="preserve">sudo apt install clang</w:t>
+      </w:r>
+    </w:p>
+    <w:p>
+      <w:pPr>
+        <w:pStyle w:val="FirstParagraph"/>
+      </w:pPr>
+      <w:r>
+        <w:t xml:space="preserve">Completamos la instalación del paquete desde el Atom siguiendo las</w:t>
+      </w:r>
+      <w:r>
+        <w:t xml:space="preserve"> </w:t>
+      </w:r>
+      <w:r>
+        <w:t xml:space="preserve">instrucciones</w:t>
+      </w:r>
+      <w:r>
+        <w:t xml:space="preserve"> </w:t>
+      </w:r>
+      <w:hyperlink r:id="rId143">
+        <w:r>
+          <w:rPr>
+            <w:rStyle w:val="Hyperlink"/>
+          </w:rPr>
+          <w:t xml:space="preserve">aquí</w:t>
+        </w:r>
+      </w:hyperlink>
+      <w:r>
+        <w:t xml:space="preserve">.</w:t>
+      </w:r>
+    </w:p>
+    <w:p>
+      <w:pPr>
+        <w:pStyle w:val="BodyText"/>
+      </w:pPr>
+      <w:r>
+        <w:t xml:space="preserve">Para poder usar</w:t>
+      </w:r>
+      <w:r>
+        <w:t xml:space="preserve"> </w:t>
+      </w:r>
+      <w:r>
+        <w:rPr>
+          <w:i/>
+        </w:rPr>
+        <w:t xml:space="preserve">platformio</w:t>
+      </w:r>
+      <w:r>
+        <w:t xml:space="preserve"> </w:t>
+      </w:r>
+      <w:r>
+        <w:t xml:space="preserve">sin usar</w:t>
+      </w:r>
+      <w:r>
+        <w:t xml:space="preserve"> </w:t>
+      </w:r>
+      <w:r>
+        <w:rPr>
+          <w:i/>
+        </w:rPr>
+        <w:t xml:space="preserve">Atom</w:t>
+      </w:r>
+      <w:r>
+        <w:t xml:space="preserve"> </w:t>
+      </w:r>
+      <w:r>
+        <w:t xml:space="preserve">añadimos la siguiente</w:t>
+      </w:r>
+      <w:r>
+        <w:t xml:space="preserve"> </w:t>
+      </w:r>
+      <w:r>
+        <w:t xml:space="preserve">linea al fichero</w:t>
+      </w:r>
+      <w:r>
+        <w:t xml:space="preserve"> </w:t>
+      </w:r>
+      <w:r>
+        <w:rPr>
+          <w:rStyle w:val="VerbatimChar"/>
+        </w:rPr>
+        <w:t xml:space="preserve">.profile</w:t>
+      </w:r>
+      <w:r>
+        <w:t xml:space="preserve">:</w:t>
+      </w:r>
+    </w:p>
+    <w:p>
+      <w:pPr>
+        <w:pStyle w:val="SourceCode"/>
+      </w:pPr>
+      <w:r>
+        <w:rPr>
+          <w:rStyle w:val="VerbatimChar"/>
+        </w:rPr>
+        <w:t xml:space="preserve">export PATH=$PATH:~/.platformio/penv/bin</w:t>
+      </w:r>
+    </w:p>
+    <w:p>
+      <w:pPr>
+        <w:pStyle w:val="Compact"/>
+        <w:numPr>
+          <w:numId w:val="1016"/>
+          <w:ilvl w:val="0"/>
+        </w:numPr>
+      </w:pPr>
+      <w:hyperlink r:id="rId144">
+        <w:r>
+          <w:rPr>
+            <w:rStyle w:val="Hyperlink"/>
+          </w:rPr>
+          <w:t xml:space="preserve">Referencia</w:t>
+        </w:r>
+      </w:hyperlink>
+    </w:p>
+    <w:p>
+      <w:pPr>
+        <w:pStyle w:val="Heading2"/>
+      </w:pPr>
+      <w:bookmarkStart w:id="145" w:name="reprap"/>
+      <w:r>
+        <w:t xml:space="preserve">RepRap</w:t>
+      </w:r>
+      <w:bookmarkEnd w:id="145"/>
+    </w:p>
+    <w:p>
+      <w:pPr>
+        <w:pStyle w:val="Heading3"/>
+      </w:pPr>
+      <w:bookmarkStart w:id="146" w:name="openscad"/>
+      <w:r>
+        <w:t xml:space="preserve">OpenScad</w:t>
+      </w:r>
+      <w:bookmarkEnd w:id="146"/>
+    </w:p>
+    <w:p>
+      <w:pPr>
+        <w:pStyle w:val="FirstParagraph"/>
+      </w:pPr>
+      <w:r>
+        <w:t xml:space="preserve">El OpenSCAD disponible en los orígenes de software parece ser la</w:t>
+      </w:r>
+      <w:r>
+        <w:t xml:space="preserve"> </w:t>
+      </w:r>
+      <w:r>
+        <w:t xml:space="preserve">última estable. Así que instalamos con</w:t>
+      </w:r>
+      <w:r>
+        <w:t xml:space="preserve"> </w:t>
+      </w:r>
+      <w:r>
+        <w:rPr>
+          <w:rStyle w:val="VerbatimChar"/>
+        </w:rPr>
+        <w:t xml:space="preserve">apt</w:t>
+      </w:r>
+      <w:r>
+        <w:t xml:space="preserve">:</w:t>
+      </w:r>
+    </w:p>
+    <w:p>
+      <w:pPr>
+        <w:pStyle w:val="SourceCode"/>
+      </w:pPr>
+      <w:r>
+        <w:rPr>
+          <w:rStyle w:val="VerbatimChar"/>
+        </w:rPr>
+        <w:t xml:space="preserve">sudo apt install openscad</w:t>
+      </w:r>
+    </w:p>
+    <w:p>
+      <w:pPr>
+        <w:pStyle w:val="Heading3"/>
+      </w:pPr>
+      <w:bookmarkStart w:id="147" w:name="slic3r"/>
+      <w:r>
+        <w:t xml:space="preserve">Slic3r</w:t>
+      </w:r>
+      <w:bookmarkEnd w:id="147"/>
+    </w:p>
+    <w:p>
+      <w:pPr>
+        <w:pStyle w:val="FirstParagraph"/>
+      </w:pPr>
+      <w:r>
+        <w:t xml:space="preserve">Descargamos la estable desde la</w:t>
+      </w:r>
+      <w:r>
+        <w:t xml:space="preserve"> </w:t>
+      </w:r>
+      <w:hyperlink r:id="rId148">
+        <w:r>
+          <w:rPr>
+            <w:rStyle w:val="Hyperlink"/>
+          </w:rPr>
+          <w:t xml:space="preserve">página web</w:t>
+        </w:r>
+      </w:hyperlink>
+      <w:r>
+        <w:t xml:space="preserve"> </w:t>
+      </w:r>
+      <w:r>
+        <w:t xml:space="preserve">y</w:t>
+      </w:r>
+      <w:r>
+        <w:t xml:space="preserve"> </w:t>
+      </w:r>
+      <w:r>
+        <w:t xml:space="preserve">como de costumbre descomprimimos en</w:t>
+      </w:r>
+      <w:r>
+        <w:t xml:space="preserve"> </w:t>
+      </w:r>
+      <w:r>
+        <w:rPr>
+          <w:rStyle w:val="VerbatimChar"/>
+        </w:rPr>
+        <w:t xml:space="preserve">~/apps</w:t>
+      </w:r>
+      <w:r>
+        <w:t xml:space="preserve"> </w:t>
+      </w:r>
+      <w:r>
+        <w:t xml:space="preserve">y creamos un lanzador con</w:t>
+      </w:r>
+      <w:r>
+        <w:t xml:space="preserve"> </w:t>
+      </w:r>
+      <w:r>
+        <w:rPr>
+          <w:i/>
+        </w:rPr>
+        <w:t xml:space="preserve">MenuLibre</w:t>
+      </w:r>
+    </w:p>
+    <w:p>
+      <w:pPr>
+        <w:pStyle w:val="Heading3"/>
+      </w:pPr>
+      <w:bookmarkStart w:id="149" w:name="slic3r-prusa-edition"/>
+      <w:r>
+        <w:t xml:space="preserve">Slic3r Prusa Edition</w:t>
+      </w:r>
+      <w:bookmarkEnd w:id="149"/>
+    </w:p>
+    <w:p>
+      <w:pPr>
+        <w:pStyle w:val="FirstParagraph"/>
+      </w:pPr>
+      <w:r>
+        <w:t xml:space="preserve">Una nueva versión del clásico</w:t>
+      </w:r>
+      <w:r>
+        <w:t xml:space="preserve"> </w:t>
+      </w:r>
+      <w:r>
+        <w:rPr>
+          <w:i/>
+        </w:rPr>
+        <w:t xml:space="preserve">Slic3r</w:t>
+      </w:r>
+      <w:r>
+        <w:t xml:space="preserve"> </w:t>
+      </w:r>
+      <w:r>
+        <w:t xml:space="preserve">con muchas mejoras. Descargamos</w:t>
+      </w:r>
+      <w:r>
+        <w:t xml:space="preserve"> </w:t>
+      </w:r>
+      <w:r>
+        <w:t xml:space="preserve">la</w:t>
+      </w:r>
+      <w:r>
+        <w:t xml:space="preserve"> </w:t>
+      </w:r>
+      <w:r>
+        <w:rPr>
+          <w:i/>
+        </w:rPr>
+        <w:t xml:space="preserve">appimage</w:t>
+      </w:r>
+      <w:r>
+        <w:t xml:space="preserve"> </w:t>
+      </w:r>
+      <w:r>
+        <w:t xml:space="preserve">desde la</w:t>
+      </w:r>
+      <w:r>
+        <w:t xml:space="preserve"> </w:t>
+      </w:r>
+      <w:hyperlink r:id="rId150">
+        <w:r>
+          <w:rPr>
+            <w:rStyle w:val="Hyperlink"/>
+          </w:rPr>
+          <w:t xml:space="preserve">página</w:t>
+        </w:r>
+        <w:r>
+          <w:rPr>
+            <w:rStyle w:val="Hyperlink"/>
+          </w:rPr>
+          <w:t xml:space="preserve"> </w:t>
+        </w:r>
+        <w:r>
+          <w:rPr>
+            <w:rStyle w:val="Hyperlink"/>
+          </w:rPr>
+          <w:t xml:space="preserve">web</w:t>
+        </w:r>
+      </w:hyperlink>
+      <w:r>
+        <w:t xml:space="preserve"> </w:t>
+      </w:r>
+      <w:r>
+        <w:t xml:space="preserve">y ya sabeis,</w:t>
+      </w:r>
+      <w:r>
+        <w:t xml:space="preserve"> </w:t>
+      </w:r>
+      <w:r>
+        <w:t xml:space="preserve">descomprimir en</w:t>
+      </w:r>
+      <w:r>
+        <w:t xml:space="preserve"> </w:t>
+      </w:r>
+      <w:r>
+        <w:rPr>
+          <w:rStyle w:val="VerbatimChar"/>
+        </w:rPr>
+        <w:t xml:space="preserve">~/apps</w:t>
+      </w:r>
+      <w:r>
+        <w:t xml:space="preserve"> </w:t>
+      </w:r>
+      <w:r>
+        <w:t xml:space="preserve">y dar permisos de ejecución.</w:t>
+      </w:r>
+    </w:p>
+    <w:p>
+      <w:pPr>
+        <w:pStyle w:val="Heading3"/>
+      </w:pPr>
+      <w:bookmarkStart w:id="151" w:name="ideamaker"/>
+      <w:r>
+        <w:t xml:space="preserve">ideaMaker</w:t>
+      </w:r>
+      <w:bookmarkEnd w:id="151"/>
+    </w:p>
+    <w:p>
+      <w:pPr>
+        <w:pStyle w:val="FirstParagraph"/>
+      </w:pPr>
+      <w:r>
+        <w:t xml:space="preserve">Una aplicación más para generar gcode con muy buena pinta, tenemos el</w:t>
+      </w:r>
+      <w:r>
+        <w:t xml:space="preserve"> </w:t>
+      </w:r>
+      <w:r>
+        <w:t xml:space="preserve">paquete</w:t>
+      </w:r>
+      <w:r>
+        <w:t xml:space="preserve"> </w:t>
+      </w:r>
+      <w:r>
+        <w:rPr>
+          <w:i/>
+        </w:rPr>
+        <w:t xml:space="preserve">deb</w:t>
+      </w:r>
+      <w:r>
+        <w:t xml:space="preserve"> </w:t>
+      </w:r>
+      <w:r>
+        <w:t xml:space="preserve">disponible en su</w:t>
+      </w:r>
+      <w:r>
+        <w:t xml:space="preserve"> </w:t>
+      </w:r>
+      <w:hyperlink r:id="rId152">
+        <w:r>
+          <w:rPr>
+            <w:rStyle w:val="Hyperlink"/>
+          </w:rPr>
+          <w:t xml:space="preserve">página</w:t>
+        </w:r>
+        <w:r>
+          <w:rPr>
+            <w:rStyle w:val="Hyperlink"/>
+          </w:rPr>
+          <w:t xml:space="preserve"> </w:t>
+        </w:r>
+        <w:r>
+          <w:rPr>
+            <w:rStyle w:val="Hyperlink"/>
+          </w:rPr>
+          <w:t xml:space="preserve">web</w:t>
+        </w:r>
+      </w:hyperlink>
+      <w:r>
+        <w:t xml:space="preserve">. Instalamos con el</w:t>
+      </w:r>
+      <w:r>
+        <w:t xml:space="preserve"> </w:t>
+      </w:r>
+      <w:r>
+        <w:t xml:space="preserve">gestor de software.</w:t>
+      </w:r>
+    </w:p>
+    <w:p>
+      <w:pPr>
+        <w:pStyle w:val="Heading3"/>
+      </w:pPr>
+      <w:bookmarkStart w:id="153" w:name="ultimaker-cura"/>
+      <w:r>
+        <w:t xml:space="preserve">Ultimaker Cura</w:t>
+      </w:r>
+      <w:bookmarkEnd w:id="153"/>
+    </w:p>
+    <w:p>
+      <w:pPr>
+        <w:pStyle w:val="FirstParagraph"/>
+      </w:pPr>
+      <w:r>
+        <w:t xml:space="preserve">Descargamos el</w:t>
+      </w:r>
+      <w:r>
+        <w:t xml:space="preserve"> </w:t>
+      </w:r>
+      <w:r>
+        <w:rPr>
+          <w:i/>
+        </w:rPr>
+        <w:t xml:space="preserve">AppImage</w:t>
+      </w:r>
+      <w:r>
+        <w:t xml:space="preserve"> </w:t>
+      </w:r>
+      <w:r>
+        <w:t xml:space="preserve">desde la</w:t>
+      </w:r>
+      <w:r>
+        <w:t xml:space="preserve"> </w:t>
+      </w:r>
+      <w:hyperlink r:id="rId154">
+        <w:r>
+          <w:rPr>
+            <w:rStyle w:val="Hyperlink"/>
+          </w:rPr>
+          <w:t xml:space="preserve">página</w:t>
+        </w:r>
+        <w:r>
+          <w:rPr>
+            <w:rStyle w:val="Hyperlink"/>
+          </w:rPr>
+          <w:t xml:space="preserve"> </w:t>
+        </w:r>
+        <w:r>
+          <w:rPr>
+            <w:rStyle w:val="Hyperlink"/>
+          </w:rPr>
+          <w:t xml:space="preserve">web</w:t>
+        </w:r>
+      </w:hyperlink>
+    </w:p>
+    <w:p>
+      <w:pPr>
+        <w:pStyle w:val="Heading3"/>
+      </w:pPr>
+      <w:bookmarkStart w:id="155" w:name="pronterface"/>
+      <w:r>
+        <w:t xml:space="preserve">Pronterface</w:t>
+      </w:r>
+      <w:bookmarkEnd w:id="155"/>
+    </w:p>
+    <w:p>
+      <w:pPr>
+        <w:pStyle w:val="FirstParagraph"/>
+      </w:pPr>
+      <w:r>
+        <w:t xml:space="preserve">Seguimos las instrucciones para Ubuntu Bionic:</w:t>
+      </w:r>
+    </w:p>
+    <w:p>
+      <w:pPr>
+        <w:pStyle w:val="BodyText"/>
+      </w:pPr>
+      <w:r>
+        <w:t xml:space="preserve">Instalamos las dependencias:</w:t>
+      </w:r>
+    </w:p>
+    <w:p>
+      <w:pPr>
+        <w:pStyle w:val="SourceCode"/>
+      </w:pPr>
+      <w:r>
+        <w:rPr>
+          <w:rStyle w:val="VerbatimChar"/>
+        </w:rPr>
+        <w:t xml:space="preserve">sudo apt install python3-serial python3-numpy cython3 python3-libxml2 \</w:t>
+      </w:r>
+      <w:r>
+        <w:br/>
+      </w:r>
+      <w:r>
+        <w:rPr>
+          <w:rStyle w:val="VerbatimChar"/>
+        </w:rPr>
+        <w:t xml:space="preserve">python3-gi python3-dbus python3-psutil python3-cairosvg libpython3-dev \</w:t>
+      </w:r>
+      <w:r>
+        <w:br/>
+      </w:r>
+      <w:r>
+        <w:rPr>
+          <w:rStyle w:val="VerbatimChar"/>
+        </w:rPr>
+        <w:t xml:space="preserve">python3-appdirs python3-wxgtk4.0</w:t>
+      </w:r>
+    </w:p>
+    <w:p>
+      <w:pPr>
+        <w:pStyle w:val="FirstParagraph"/>
+      </w:pPr>
+      <w:r>
+        <w:t xml:space="preserve">Seguimos</w:t>
+      </w:r>
+      <w:r>
+        <w:t xml:space="preserve"> </w:t>
+      </w:r>
+      <w:hyperlink r:id="rId156">
+        <w:r>
+          <w:rPr>
+            <w:rStyle w:val="Hyperlink"/>
+          </w:rPr>
+          <w:t xml:space="preserve">las</w:t>
+        </w:r>
+        <w:r>
+          <w:rPr>
+            <w:rStyle w:val="Hyperlink"/>
+          </w:rPr>
+          <w:t xml:space="preserve"> </w:t>
+        </w:r>
+        <w:r>
+          <w:rPr>
+            <w:rStyle w:val="Hyperlink"/>
+          </w:rPr>
+          <w:t xml:space="preserve">instrucciones</w:t>
+        </w:r>
+      </w:hyperlink>
+      <w:r>
+        <w:t xml:space="preserve"> </w:t>
+      </w:r>
+      <w:r>
+        <w:t xml:space="preserve">para instalar desde los fuentes:</w:t>
+      </w:r>
+    </w:p>
+    <w:p>
+      <w:pPr>
+        <w:pStyle w:val="BodyText"/>
+      </w:pPr>
+      <w:r>
+        <w:t xml:space="preserve">Clonamos el github:</w:t>
+      </w:r>
+    </w:p>
+    <w:p>
+      <w:pPr>
+        <w:pStyle w:val="SourceCode"/>
+      </w:pPr>
+      <w:r>
+        <w:rPr>
+          <w:rStyle w:val="VerbatimChar"/>
+        </w:rPr>
+        <w:t xml:space="preserve">cd ~/apps</w:t>
+      </w:r>
+      <w:r>
+        <w:br/>
+      </w:r>
+      <w:r>
+        <w:rPr>
+          <w:rStyle w:val="VerbatimChar"/>
+        </w:rPr>
+        <w:t xml:space="preserve">git clone https://github.com/kliment/Printrun.git</w:t>
+      </w:r>
+    </w:p>
+    <w:p>
+      <w:pPr>
+        <w:pStyle w:val="FirstParagraph"/>
+      </w:pPr>
+      <w:r>
+        <w:t xml:space="preserve">Nos hacemos un</w:t>
+      </w:r>
+      <w:r>
+        <w:t xml:space="preserve"> </w:t>
+      </w:r>
+      <w:r>
+        <w:rPr>
+          <w:i/>
+        </w:rPr>
+        <w:t xml:space="preserve">virtualenv</w:t>
+      </w:r>
+      <w:r>
+        <w:t xml:space="preserve">:</w:t>
+      </w:r>
+    </w:p>
+    <w:p>
+      <w:pPr>
+        <w:pStyle w:val="SourceCode"/>
+      </w:pPr>
+      <w:r>
+        <w:rPr>
+          <w:rStyle w:val="VerbatimChar"/>
+        </w:rPr>
+        <w:t xml:space="preserve">mkvirtualenv -p /usr/bin/python3 printrun</w:t>
+      </w:r>
+      <w:r>
+        <w:br/>
+      </w:r>
+      <w:r>
+        <w:br/>
+      </w:r>
+      <w:r>
+        <w:rPr>
+          <w:rStyle w:val="VerbatimChar"/>
+        </w:rPr>
+        <w:t xml:space="preserve">pip install  -f https://extras.wxpython.org/wxPython4/extras/linux/gtk3/ubuntu-16.04  wxPython</w:t>
+      </w:r>
+    </w:p>
+    <w:p>
+      <w:pPr>
+        <w:pStyle w:val="FirstParagraph"/>
+      </w:pPr>
+      <w:r>
+        <w:t xml:space="preserve">Instalamos el resto de las dependencias con</w:t>
+      </w:r>
+      <w:r>
+        <w:t xml:space="preserve"> </w:t>
+      </w:r>
+      <w:r>
+        <w:rPr>
+          <w:rStyle w:val="VerbatimChar"/>
+        </w:rPr>
+        <w:t xml:space="preserve">pip install -r requirements.txt</w:t>
+      </w:r>
+      <w:r>
+        <w:t xml:space="preserve">, o si lo hacemos a mano sería:</w:t>
+      </w:r>
+    </w:p>
+    <w:p>
+      <w:pPr>
+        <w:pStyle w:val="SourceCode"/>
+      </w:pPr>
+      <w:r>
+        <w:rPr>
+          <w:rStyle w:val="VerbatimChar"/>
+        </w:rPr>
+        <w:t xml:space="preserve">pip install Cython</w:t>
+      </w:r>
+      <w:r>
+        <w:br/>
+      </w:r>
+      <w:r>
+        <w:rPr>
+          <w:rStyle w:val="VerbatimChar"/>
+        </w:rPr>
+        <w:t xml:space="preserve">pip install pyserial</w:t>
+      </w:r>
+      <w:r>
+        <w:br/>
+      </w:r>
+      <w:r>
+        <w:rPr>
+          <w:rStyle w:val="VerbatimChar"/>
+        </w:rPr>
+        <w:t xml:space="preserve">pip install numpy pyglet</w:t>
+      </w:r>
+      <w:r>
+        <w:br/>
+      </w:r>
+      <w:r>
+        <w:rPr>
+          <w:rStyle w:val="VerbatimChar"/>
+        </w:rPr>
+        <w:t xml:space="preserve">pip install cffi</w:t>
+      </w:r>
+      <w:r>
+        <w:br/>
+      </w:r>
+      <w:r>
+        <w:rPr>
+          <w:rStyle w:val="VerbatimChar"/>
+        </w:rPr>
+        <w:t xml:space="preserve">pip install cairocffi</w:t>
+      </w:r>
+      <w:r>
+        <w:br/>
+      </w:r>
+      <w:r>
+        <w:rPr>
+          <w:rStyle w:val="VerbatimChar"/>
+        </w:rPr>
+        <w:t xml:space="preserve">pip install cairosvg</w:t>
+      </w:r>
+      <w:r>
+        <w:br/>
+      </w:r>
+      <w:r>
+        <w:rPr>
+          <w:rStyle w:val="VerbatimChar"/>
+        </w:rPr>
+        <w:t xml:space="preserve">pip install psutil</w:t>
+      </w:r>
+      <w:r>
+        <w:br/>
+      </w:r>
+      <w:r>
+        <w:rPr>
+          <w:rStyle w:val="VerbatimChar"/>
+        </w:rPr>
+        <w:t xml:space="preserve">pip install lxml</w:t>
+      </w:r>
+      <w:r>
+        <w:br/>
+      </w:r>
+      <w:r>
+        <w:rPr>
+          <w:rStyle w:val="VerbatimChar"/>
+        </w:rPr>
+        <w:t xml:space="preserve">pip install appdirs</w:t>
+      </w:r>
+      <w:r>
+        <w:br/>
+      </w:r>
+      <w:r>
+        <w:rPr>
+          <w:rStyle w:val="VerbatimChar"/>
+        </w:rPr>
+        <w:t xml:space="preserve">pip install pyreadline</w:t>
+      </w:r>
+      <w:r>
+        <w:br/>
+      </w:r>
+      <w:r>
+        <w:rPr>
+          <w:rStyle w:val="VerbatimChar"/>
+        </w:rPr>
+        <w:t xml:space="preserve">pip install pyobjc-framework-Cocoa</w:t>
+      </w:r>
+      <w:r>
+        <w:br/>
+      </w:r>
+      <w:r>
+        <w:rPr>
+          <w:rStyle w:val="VerbatimChar"/>
+        </w:rPr>
+        <w:t xml:space="preserve">pip install dbus-python</w:t>
+      </w:r>
+    </w:p>
+    <w:p>
+      <w:pPr>
+        <w:pStyle w:val="FirstParagraph"/>
+      </w:pPr>
+      <w:r>
+        <w:t xml:space="preserve">A mi no me instala el dbus. Teóricamente es para impedir que el pc se suspenda.</w:t>
+      </w:r>
+    </w:p>
+    <w:p>
+      <w:pPr>
+        <w:pStyle w:val="BodyText"/>
+      </w:pPr>
+      <w:r>
+        <w:t xml:space="preserve">Ademas tenemos que ejecutar:</w:t>
+      </w:r>
+    </w:p>
+    <w:p>
+      <w:pPr>
+        <w:pStyle w:val="SourceCode"/>
+      </w:pPr>
+      <w:r>
+        <w:rPr>
+          <w:rStyle w:val="VerbatimChar"/>
+        </w:rPr>
+        <w:t xml:space="preserve">python setup.py build_ext --inplace</w:t>
       </w:r>
     </w:p>
     <w:sectPr/>
@@ -10361,6 +12409,12 @@
     <w:abstractNumId w:val="991"/>
   </w:num>
   <w:num w:numId="1014">
+    <w:abstractNumId w:val="991"/>
+  </w:num>
+  <w:num w:numId="1015">
+    <w:abstractNumId w:val="991"/>
+  </w:num>
+  <w:num w:numId="1016">
     <w:abstractNumId w:val="991"/>
   </w:num>
 </w:numbering>

</xml_diff>

<commit_message>
Added DNIe installation on firefox
</commit_message>
<xml_diff>
--- a/out/rasalhague_bitacora.docx
+++ b/out/rasalhague_bitacora.docx
@@ -13655,7 +13655,13 @@
         <w:pStyle w:val="FirstParagraph"/>
       </w:pPr>
       <w:r>
-        <w:t xml:space="preserve">En las claves listadas nuestras claves públicas aparecerán con extensión</w:t>
+        <w:t xml:space="preserve">En las claves listadas nuestras claves públicas aparecerán con</w:t>
+      </w:r>
+      <w:r>
+        <w:t xml:space="preserve"> </w:t>
+      </w:r>
+      <w:r>
+        <w:t xml:space="preserve">extensión</w:t>
       </w:r>
       <w:r>
         <w:t xml:space="preserve"> </w:t>
@@ -13672,7 +13678,13 @@
         <w:pStyle w:val="BodyText"/>
       </w:pPr>
       <w:r>
-        <w:t xml:space="preserve">También podemos comprobar que claves hemos añadido ya a nuestro agente ssh con:</w:t>
+        <w:t xml:space="preserve">También podemos comprobar que claves hemos añadido ya a nuestro agente</w:t>
+      </w:r>
+      <w:r>
+        <w:t xml:space="preserve"> </w:t>
+      </w:r>
+      <w:r>
+        <w:t xml:space="preserve">ssh con:</w:t>
       </w:r>
     </w:p>
     <w:p>
@@ -13924,19 +13936,328 @@
     </w:p>
     <w:p>
       <w:pPr>
+        <w:pStyle w:val="Heading2"/>
+      </w:pPr>
+      <w:bookmarkStart w:id="203" w:name="lector-dni-electrónico"/>
+      <w:r>
+        <w:t xml:space="preserve">Lector DNI electrónico</w:t>
+      </w:r>
+      <w:bookmarkEnd w:id="203"/>
+    </w:p>
+    <w:p>
+      <w:pPr>
+        <w:pStyle w:val="FirstParagraph"/>
+      </w:pPr>
+      <w:r>
+        <w:t xml:space="preserve">Instalamos:</w:t>
+      </w:r>
+    </w:p>
+    <w:p>
+      <w:pPr>
+        <w:pStyle w:val="SourceCode"/>
+      </w:pPr>
+      <w:r>
+        <w:rPr>
+          <w:rStyle w:val="VerbatimChar"/>
+        </w:rPr>
+        <w:t xml:space="preserve">sudo apt-get install pcscd pcsc-tools libccid</w:t>
+      </w:r>
+    </w:p>
+    <w:p>
+      <w:pPr>
+        <w:pStyle w:val="FirstParagraph"/>
+      </w:pPr>
+      <w:r>
+        <w:t xml:space="preserve">Como root ejecutamos pcsc_scan:</w:t>
+      </w:r>
+    </w:p>
+    <w:p>
+      <w:pPr>
+        <w:pStyle w:val="SourceCode"/>
+      </w:pPr>
+      <w:r>
+        <w:rPr>
+          <w:rStyle w:val="VerbatimChar"/>
+        </w:rPr>
+        <w:t xml:space="preserve">root@rasalhague:~# pcsc_scan </w:t>
+      </w:r>
+      <w:r>
+        <w:br/>
+      </w:r>
+      <w:r>
+        <w:rPr>
+          <w:rStyle w:val="VerbatimChar"/>
+        </w:rPr>
+        <w:t xml:space="preserve">PC/SC device scanner</w:t>
+      </w:r>
+      <w:r>
+        <w:br/>
+      </w:r>
+      <w:r>
+        <w:rPr>
+          <w:rStyle w:val="VerbatimChar"/>
+        </w:rPr>
+        <w:t xml:space="preserve">V 1.4.23 (c) 2001-2011, Ludovic Rousseau &lt;ludovic.rousseau@free.fr&gt;</w:t>
+      </w:r>
+      <w:r>
+        <w:br/>
+      </w:r>
+      <w:r>
+        <w:rPr>
+          <w:rStyle w:val="VerbatimChar"/>
+        </w:rPr>
+        <w:t xml:space="preserve">Compiled with PC/SC lite version: 1.8.11</w:t>
+      </w:r>
+      <w:r>
+        <w:br/>
+      </w:r>
+      <w:r>
+        <w:rPr>
+          <w:rStyle w:val="VerbatimChar"/>
+        </w:rPr>
+        <w:t xml:space="preserve">Using reader plug'n play mechanism</w:t>
+      </w:r>
+      <w:r>
+        <w:br/>
+      </w:r>
+      <w:r>
+        <w:rPr>
+          <w:rStyle w:val="VerbatimChar"/>
+        </w:rPr>
+        <w:t xml:space="preserve">Scanning present readers...</w:t>
+      </w:r>
+      <w:r>
+        <w:br/>
+      </w:r>
+      <w:r>
+        <w:rPr>
+          <w:rStyle w:val="VerbatimChar"/>
+        </w:rPr>
+        <w:t xml:space="preserve">Waiting for the first reader...</w:t>
+      </w:r>
+    </w:p>
+    <w:p>
+      <w:pPr>
+        <w:pStyle w:val="FirstParagraph"/>
+      </w:pPr>
+      <w:r>
+        <w:t xml:space="preserve">Si insertamos el lector veremos algo como esto:</w:t>
+      </w:r>
+    </w:p>
+    <w:p>
+      <w:pPr>
+        <w:pStyle w:val="SourceCode"/>
+      </w:pPr>
+      <w:r>
+        <w:rPr>
+          <w:rStyle w:val="VerbatimChar"/>
+        </w:rPr>
+        <w:t xml:space="preserve">root@rasalhague:~# pcsc_scan </w:t>
+      </w:r>
+      <w:r>
+        <w:br/>
+      </w:r>
+      <w:r>
+        <w:rPr>
+          <w:rStyle w:val="VerbatimChar"/>
+        </w:rPr>
+        <w:t xml:space="preserve">PC/SC device scanner</w:t>
+      </w:r>
+      <w:r>
+        <w:br/>
+      </w:r>
+      <w:r>
+        <w:rPr>
+          <w:rStyle w:val="VerbatimChar"/>
+        </w:rPr>
+        <w:t xml:space="preserve">V 1.4.23 (c) 2001-2011, Ludovic Rousseau &lt;ludovic.rousseau@free.fr&gt;</w:t>
+      </w:r>
+      <w:r>
+        <w:br/>
+      </w:r>
+      <w:r>
+        <w:rPr>
+          <w:rStyle w:val="VerbatimChar"/>
+        </w:rPr>
+        <w:t xml:space="preserve">Compiled with PC/SC lite version: 1.8.11</w:t>
+      </w:r>
+      <w:r>
+        <w:br/>
+      </w:r>
+      <w:r>
+        <w:rPr>
+          <w:rStyle w:val="VerbatimChar"/>
+        </w:rPr>
+        <w:t xml:space="preserve">Using reader plug'n play mechanism</w:t>
+      </w:r>
+      <w:r>
+        <w:br/>
+      </w:r>
+      <w:r>
+        <w:rPr>
+          <w:rStyle w:val="VerbatimChar"/>
+        </w:rPr>
+        <w:t xml:space="preserve">Scanning present readers...</w:t>
+      </w:r>
+      <w:r>
+        <w:br/>
+      </w:r>
+      <w:r>
+        <w:rPr>
+          <w:rStyle w:val="VerbatimChar"/>
+        </w:rPr>
+        <w:t xml:space="preserve">Waiting for the first reader...found one</w:t>
+      </w:r>
+      <w:r>
+        <w:br/>
+      </w:r>
+      <w:r>
+        <w:rPr>
+          <w:rStyle w:val="VerbatimChar"/>
+        </w:rPr>
+        <w:t xml:space="preserve">Scanning present readers...</w:t>
+      </w:r>
+      <w:r>
+        <w:br/>
+      </w:r>
+      <w:r>
+        <w:rPr>
+          <w:rStyle w:val="VerbatimChar"/>
+        </w:rPr>
+        <w:t xml:space="preserve">0: C3PO LTC31 v2 (11061005) 00 00</w:t>
+      </w:r>
+      <w:r>
+        <w:br/>
+      </w:r>
+      <w:r>
+        <w:br/>
+      </w:r>
+      <w:r>
+        <w:rPr>
+          <w:rStyle w:val="VerbatimChar"/>
+        </w:rPr>
+        <w:t xml:space="preserve">Wed Jan 25 01:17:20 2017</w:t>
+      </w:r>
+      <w:r>
+        <w:br/>
+      </w:r>
+      <w:r>
+        <w:rPr>
+          <w:rStyle w:val="VerbatimChar"/>
+        </w:rPr>
+        <w:t xml:space="preserve">Reader 0: C3PO LTC31 v2 (11061005) 00 00</w:t>
+      </w:r>
+      <w:r>
+        <w:br/>
+      </w:r>
+      <w:r>
+        <w:rPr>
+          <w:rStyle w:val="VerbatimChar"/>
+        </w:rPr>
+        <w:t xml:space="preserve">  Card state: Card removed,</w:t>
+      </w:r>
+    </w:p>
+    <w:p>
+      <w:pPr>
+        <w:pStyle w:val="FirstParagraph"/>
+      </w:pPr>
+      <w:r>
+        <w:t xml:space="preserve">Si insertamos un DNI veremos que se lee la información de la tarjeta insertada:</w:t>
+      </w:r>
+    </w:p>
+    <w:p>
+      <w:pPr>
+        <w:pStyle w:val="SourceCode"/>
+      </w:pPr>
+      <w:r>
+        <w:rPr>
+          <w:rStyle w:val="VerbatimChar"/>
+        </w:rPr>
+        <w:t xml:space="preserve">Reader 0: C3PO LTC31 v2 (11061005) 00 00</w:t>
+      </w:r>
+      <w:r>
+        <w:br/>
+      </w:r>
+      <w:r>
+        <w:rPr>
+          <w:rStyle w:val="VerbatimChar"/>
+        </w:rPr>
+        <w:t xml:space="preserve">  Card state: Card inserted, </w:t>
+      </w:r>
+    </w:p>
+    <w:p>
+      <w:pPr>
+        <w:pStyle w:val="FirstParagraph"/>
+      </w:pPr>
+      <w:r>
+        <w:t xml:space="preserve">y mas rollo</w:t>
+      </w:r>
+    </w:p>
+    <w:p>
+      <w:pPr>
+        <w:pStyle w:val="BodyText"/>
+      </w:pPr>
+      <w:r>
+        <w:t xml:space="preserve">Instalamos ahora el modulo criptográfico desde</w:t>
+      </w:r>
+      <w:r>
+        <w:t xml:space="preserve"> </w:t>
+      </w:r>
+      <w:hyperlink r:id="rId204">
+        <w:r>
+          <w:rPr>
+            <w:rStyle w:val="Hyperlink"/>
+          </w:rPr>
+          <w:t xml:space="preserve">este</w:t>
+        </w:r>
+        <w:r>
+          <w:rPr>
+            <w:rStyle w:val="Hyperlink"/>
+          </w:rPr>
+          <w:t xml:space="preserve"> </w:t>
+        </w:r>
+        <w:r>
+          <w:rPr>
+            <w:rStyle w:val="Hyperlink"/>
+          </w:rPr>
+          <w:t xml:space="preserve">enlace</w:t>
+        </w:r>
+      </w:hyperlink>
+    </w:p>
+    <w:p>
+      <w:pPr>
+        <w:pStyle w:val="BodyText"/>
+      </w:pPr>
+      <w:r>
+        <w:t xml:space="preserve">Y además:</w:t>
+      </w:r>
+    </w:p>
+    <w:p>
+      <w:pPr>
+        <w:pStyle w:val="SourceCode"/>
+      </w:pPr>
+      <w:r>
+        <w:rPr>
+          <w:rStyle w:val="VerbatimChar"/>
+        </w:rPr>
+        <w:t xml:space="preserve">aptitude install pinentry-gtk2 opensc</w:t>
+      </w:r>
+    </w:p>
+    <w:p>
+      <w:pPr>
         <w:pStyle w:val="Heading1"/>
       </w:pPr>
-      <w:bookmarkStart w:id="203" w:name="virtualizaciones-y-contenedores"/>
+      <w:bookmarkStart w:id="205" w:name="virtualizaciones-y-contenedores"/>
       <w:r>
         <w:t xml:space="preserve">Virtualizaciones y contenedores</w:t>
       </w:r>
-      <w:bookmarkEnd w:id="203"/>
+      <w:bookmarkEnd w:id="205"/>
     </w:p>
     <w:p>
       <w:pPr>
         <w:pStyle w:val="Heading2"/>
       </w:pPr>
-      <w:bookmarkStart w:id="204" w:name="instalación-de-virtualbox"/>
+      <w:bookmarkStart w:id="206" w:name="instalación-de-virtualbox"/>
       <w:r>
         <w:t xml:space="preserve">Instalación de</w:t>
       </w:r>
@@ -13949,7 +14270,7 @@
         </w:rPr>
         <w:t xml:space="preserve">virtualBox</w:t>
       </w:r>
-      <w:bookmarkEnd w:id="204"/>
+      <w:bookmarkEnd w:id="206"/>
     </w:p>
     <w:p>
       <w:pPr>
@@ -13965,7 +14286,7 @@
       <w:r>
         <w:t xml:space="preserve"> </w:t>
       </w:r>
-      <w:hyperlink r:id="rId205">
+      <w:hyperlink r:id="rId207">
         <w:r>
           <w:rPr>
             <w:rStyle w:val="Hyperlink"/>
@@ -13991,7 +14312,7 @@
       <w:r>
         <w:t xml:space="preserve"> </w:t>
       </w:r>
-      <w:hyperlink r:id="rId206">
+      <w:hyperlink r:id="rId208">
         <w:r>
           <w:rPr>
             <w:rStyle w:val="Hyperlink"/>
@@ -14103,11 +14424,11 @@
       <w:pPr>
         <w:pStyle w:val="Heading2"/>
       </w:pPr>
-      <w:bookmarkStart w:id="207" w:name="docker"/>
+      <w:bookmarkStart w:id="209" w:name="docker"/>
       <w:r>
         <w:t xml:space="preserve">Docker</w:t>
       </w:r>
-      <w:bookmarkEnd w:id="207"/>
+      <w:bookmarkEnd w:id="209"/>
     </w:p>
     <w:p>
       <w:pPr>
@@ -14294,21 +14615,21 @@
       <w:pPr>
         <w:pStyle w:val="Heading1"/>
       </w:pPr>
-      <w:bookmarkStart w:id="208" w:name="utilidades-para-mapas-y-cartografía"/>
+      <w:bookmarkStart w:id="210" w:name="utilidades-para-mapas-y-cartografía"/>
       <w:r>
         <w:t xml:space="preserve">Utilidades para mapas y cartografía</w:t>
       </w:r>
-      <w:bookmarkEnd w:id="208"/>
+      <w:bookmarkEnd w:id="210"/>
     </w:p>
     <w:p>
       <w:pPr>
         <w:pStyle w:val="Heading2"/>
       </w:pPr>
-      <w:bookmarkStart w:id="209" w:name="josm"/>
+      <w:bookmarkStart w:id="211" w:name="josm"/>
       <w:r>
         <w:t xml:space="preserve">josm</w:t>
       </w:r>
-      <w:bookmarkEnd w:id="209"/>
+      <w:bookmarkEnd w:id="211"/>
     </w:p>
     <w:p>
       <w:pPr>
@@ -14451,11 +14772,11 @@
       <w:pPr>
         <w:pStyle w:val="Heading2"/>
       </w:pPr>
-      <w:bookmarkStart w:id="210" w:name="mobac"/>
+      <w:bookmarkStart w:id="212" w:name="mobac"/>
       <w:r>
         <w:t xml:space="preserve">MOBAC</w:t>
       </w:r>
-      <w:bookmarkEnd w:id="210"/>
+      <w:bookmarkEnd w:id="212"/>
     </w:p>
     <w:p>
       <w:pPr>
@@ -14467,7 +14788,7 @@
       <w:r>
         <w:t xml:space="preserve"> </w:t>
       </w:r>
-      <w:hyperlink r:id="rId211">
+      <w:hyperlink r:id="rId213">
         <w:r>
           <w:rPr>
             <w:rStyle w:val="Hyperlink"/>
@@ -14531,7 +14852,7 @@
       <w:r>
         <w:t xml:space="preserve"> </w:t>
       </w:r>
-      <w:hyperlink r:id="rId212">
+      <w:hyperlink r:id="rId214">
         <w:r>
           <w:rPr>
             <w:rStyle w:val="Hyperlink"/>
@@ -14556,11 +14877,11 @@
       <w:pPr>
         <w:pStyle w:val="Heading3"/>
       </w:pPr>
-      <w:bookmarkStart w:id="213" w:name="referencias-1"/>
+      <w:bookmarkStart w:id="215" w:name="referencias-1"/>
       <w:r>
         <w:t xml:space="preserve">Referencias</w:t>
       </w:r>
-      <w:bookmarkEnd w:id="213"/>
+      <w:bookmarkEnd w:id="215"/>
     </w:p>
     <w:p>
       <w:pPr>
@@ -14574,11 +14895,11 @@
       <w:pPr>
         <w:pStyle w:val="Heading2"/>
       </w:pPr>
-      <w:bookmarkStart w:id="214" w:name="qgis"/>
+      <w:bookmarkStart w:id="216" w:name="qgis"/>
       <w:r>
         <w:t xml:space="preserve">QGIS</w:t>
       </w:r>
-      <w:bookmarkEnd w:id="214"/>
+      <w:bookmarkEnd w:id="216"/>
     </w:p>
     <w:p>
       <w:pPr>
@@ -14650,11 +14971,11 @@
       <w:pPr>
         <w:pStyle w:val="Heading3"/>
       </w:pPr>
-      <w:bookmarkStart w:id="215" w:name="referencias-2"/>
+      <w:bookmarkStart w:id="217" w:name="referencias-2"/>
       <w:r>
         <w:t xml:space="preserve">Referencias</w:t>
       </w:r>
-      <w:bookmarkEnd w:id="215"/>
+      <w:bookmarkEnd w:id="217"/>
     </w:p>
     <w:p>
       <w:pPr>
@@ -14664,7 +14985,7 @@
           <w:ilvl w:val="0"/>
         </w:numPr>
       </w:pPr>
-      <w:hyperlink r:id="rId216">
+      <w:hyperlink r:id="rId218">
         <w:r>
           <w:rPr>
             <w:rStyle w:val="Hyperlink"/>
@@ -14681,7 +15002,7 @@
           <w:ilvl w:val="0"/>
         </w:numPr>
       </w:pPr>
-      <w:hyperlink r:id="rId217">
+      <w:hyperlink r:id="rId219">
         <w:r>
           <w:rPr>
             <w:rStyle w:val="Hyperlink"/>
@@ -14698,7 +15019,7 @@
           <w:ilvl w:val="0"/>
         </w:numPr>
       </w:pPr>
-      <w:hyperlink r:id="rId218">
+      <w:hyperlink r:id="rId220">
         <w:r>
           <w:rPr>
             <w:rStyle w:val="Hyperlink"/>
@@ -14715,7 +15036,7 @@
           <w:ilvl w:val="0"/>
         </w:numPr>
       </w:pPr>
-      <w:hyperlink r:id="rId219">
+      <w:hyperlink r:id="rId221">
         <w:r>
           <w:rPr>
             <w:rStyle w:val="Hyperlink"/>
@@ -14728,21 +15049,21 @@
       <w:pPr>
         <w:pStyle w:val="Heading1"/>
       </w:pPr>
-      <w:bookmarkStart w:id="220" w:name="recetas-variadas"/>
+      <w:bookmarkStart w:id="222" w:name="recetas-variadas"/>
       <w:r>
         <w:t xml:space="preserve">Recetas variadas</w:t>
       </w:r>
-      <w:bookmarkEnd w:id="220"/>
+      <w:bookmarkEnd w:id="222"/>
     </w:p>
     <w:p>
       <w:pPr>
         <w:pStyle w:val="Heading2"/>
       </w:pPr>
-      <w:bookmarkStart w:id="221" w:name="formatear-memoria-usb"/>
+      <w:bookmarkStart w:id="223" w:name="formatear-memoria-usb"/>
       <w:r>
         <w:t xml:space="preserve">Formatear memoria usb</w:t>
       </w:r>
-      <w:bookmarkEnd w:id="221"/>
+      <w:bookmarkEnd w:id="223"/>
     </w:p>
     <w:p>
       <w:pPr>
@@ -14891,11 +15212,11 @@
       <w:pPr>
         <w:pStyle w:val="Heading2"/>
       </w:pPr>
-      <w:bookmarkStart w:id="222" w:name="X08ab2ce06bd96f1aedd31c64dede876a7338a2f"/>
+      <w:bookmarkStart w:id="224" w:name="X08ab2ce06bd96f1aedd31c64dede876a7338a2f"/>
       <w:r>
         <w:t xml:space="preserve">Copiar la clave pública ssh en un servidor remoto</w:t>
       </w:r>
-      <w:bookmarkEnd w:id="222"/>
+      <w:bookmarkEnd w:id="224"/>
     </w:p>
     <w:p>
       <w:pPr>
@@ -14931,17 +15252,17 @@
       <w:pPr>
         <w:pStyle w:val="Heading2"/>
       </w:pPr>
-      <w:bookmarkStart w:id="223" w:name="ssh-access-from-termux"/>
+      <w:bookmarkStart w:id="225" w:name="ssh-access-from-termux"/>
       <w:r>
         <w:t xml:space="preserve">ssh access from termux</w:t>
       </w:r>
-      <w:bookmarkEnd w:id="223"/>
-    </w:p>
-    <w:p>
-      <w:pPr>
-        <w:pStyle w:val="FirstParagraph"/>
-      </w:pPr>
-      <w:hyperlink r:id="rId224">
+      <w:bookmarkEnd w:id="225"/>
+    </w:p>
+    <w:p>
+      <w:pPr>
+        <w:pStyle w:val="FirstParagraph"/>
+      </w:pPr>
+      <w:hyperlink r:id="rId226">
         <w:r>
           <w:rPr>
             <w:rStyle w:val="Hyperlink"/>
@@ -14954,11 +15275,11 @@
       <w:pPr>
         <w:pStyle w:val="Heading2"/>
       </w:pPr>
-      <w:bookmarkStart w:id="225" w:name="sdr-instalaciones-varias"/>
+      <w:bookmarkStart w:id="227" w:name="sdr-instalaciones-varias"/>
       <w:r>
         <w:t xml:space="preserve">SDR instalaciones varias</w:t>
       </w:r>
-      <w:bookmarkEnd w:id="225"/>
+      <w:bookmarkEnd w:id="227"/>
     </w:p>
     <w:p>
       <w:pPr>
@@ -14970,7 +15291,7 @@
       <w:r>
         <w:t xml:space="preserve"> </w:t>
       </w:r>
-      <w:hyperlink r:id="rId226">
+      <w:hyperlink r:id="rId228">
         <w:r>
           <w:rPr>
             <w:rStyle w:val="Hyperlink"/>
@@ -14992,7 +15313,7 @@
       <w:r>
         <w:t xml:space="preserve"> </w:t>
       </w:r>
-      <w:hyperlink r:id="rId227">
+      <w:hyperlink r:id="rId229">
         <w:r>
           <w:rPr>
             <w:rStyle w:val="Hyperlink"/>
@@ -15047,7 +15368,7 @@
       <w:r>
         <w:t xml:space="preserve"> </w:t>
       </w:r>
-      <w:hyperlink r:id="rId228">
+      <w:hyperlink r:id="rId230">
         <w:r>
           <w:rPr>
             <w:rStyle w:val="Hyperlink"/>

</xml_diff>

<commit_message>
Adds 'Firefox developer edition' installation
</commit_message>
<xml_diff>
--- a/out/rasalhague_bitacora.docx
+++ b/out/rasalhague_bitacora.docx
@@ -9867,35 +9867,37 @@
     </w:p>
     <w:p>
       <w:pPr>
-        <w:pStyle w:val="Heading1"/>
-      </w:pPr>
-      <w:bookmarkStart w:id="119" w:name="desarrollo-hardware"/>
-      <w:r>
-        <w:t xml:space="preserve">Desarrollo hardware</w:t>
+        <w:pStyle w:val="Heading2"/>
+      </w:pPr>
+      <w:bookmarkStart w:id="119" w:name="firefox-developer-edition"/>
+      <w:r>
+        <w:t xml:space="preserve">Firefox developer edition</w:t>
       </w:r>
       <w:bookmarkEnd w:id="119"/>
     </w:p>
     <w:p>
       <w:pPr>
-        <w:pStyle w:val="Heading2"/>
-      </w:pPr>
-      <w:bookmarkStart w:id="120" w:name="arduino-ide"/>
-      <w:r>
-        <w:t xml:space="preserve">Arduino IDE</w:t>
-      </w:r>
-      <w:bookmarkEnd w:id="120"/>
-    </w:p>
-    <w:p>
-      <w:pPr>
-        <w:pStyle w:val="FirstParagraph"/>
-      </w:pPr>
-      <w:r>
-        <w:t xml:space="preserve">Bajamos los paquetes de la página</w:t>
-      </w:r>
-      <w:r>
-        <w:t xml:space="preserve"> </w:t>
-      </w:r>
-      <w:hyperlink r:id="rId121">
+        <w:pStyle w:val="FirstParagraph"/>
+      </w:pPr>
+      <w:r>
+        <w:t xml:space="preserve">El rollo de siempre, descargar desde</w:t>
+      </w:r>
+      <w:r>
+        <w:t xml:space="preserve"> </w:t>
+      </w:r>
+      <w:hyperlink r:id="rId120">
+        <w:r>
+          <w:rPr>
+            <w:rStyle w:val="Hyperlink"/>
+          </w:rPr>
+          <w:t xml:space="preserve">la página</w:t>
+        </w:r>
+        <w:r>
+          <w:rPr>
+            <w:rStyle w:val="Hyperlink"/>
+          </w:rPr>
+          <w:t xml:space="preserve"> </w:t>
+        </w:r>
         <w:r>
           <w:rPr>
             <w:rStyle w:val="Hyperlink"/>
@@ -9904,6 +9906,66 @@
         </w:r>
       </w:hyperlink>
       <w:r>
+        <w:t xml:space="preserve"> </w:t>
+      </w:r>
+      <w:r>
+        <w:t xml:space="preserve">descomprimir en</w:t>
+      </w:r>
+      <w:r>
+        <w:t xml:space="preserve"> </w:t>
+      </w:r>
+      <w:r>
+        <w:rPr>
+          <w:rStyle w:val="VerbatimChar"/>
+        </w:rPr>
+        <w:t xml:space="preserve">~/apps</w:t>
+      </w:r>
+      <w:r>
+        <w:t xml:space="preserve"> </w:t>
+      </w:r>
+      <w:r>
+        <w:t xml:space="preserve">y crear un lanzador.</w:t>
+      </w:r>
+    </w:p>
+    <w:p>
+      <w:pPr>
+        <w:pStyle w:val="Heading1"/>
+      </w:pPr>
+      <w:bookmarkStart w:id="121" w:name="desarrollo-hardware"/>
+      <w:r>
+        <w:t xml:space="preserve">Desarrollo hardware</w:t>
+      </w:r>
+      <w:bookmarkEnd w:id="121"/>
+    </w:p>
+    <w:p>
+      <w:pPr>
+        <w:pStyle w:val="Heading2"/>
+      </w:pPr>
+      <w:bookmarkStart w:id="122" w:name="arduino-ide"/>
+      <w:r>
+        <w:t xml:space="preserve">Arduino IDE</w:t>
+      </w:r>
+      <w:bookmarkEnd w:id="122"/>
+    </w:p>
+    <w:p>
+      <w:pPr>
+        <w:pStyle w:val="FirstParagraph"/>
+      </w:pPr>
+      <w:r>
+        <w:t xml:space="preserve">Bajamos los paquetes de la página</w:t>
+      </w:r>
+      <w:r>
+        <w:t xml:space="preserve"> </w:t>
+      </w:r>
+      <w:hyperlink r:id="rId123">
+        <w:r>
+          <w:rPr>
+            <w:rStyle w:val="Hyperlink"/>
+          </w:rPr>
+          <w:t xml:space="preserve">web</w:t>
+        </w:r>
+      </w:hyperlink>
+      <w:r>
         <w:t xml:space="preserve">,</w:t>
       </w:r>
       <w:r>
@@ -9974,11 +10036,11 @@
       <w:pPr>
         <w:pStyle w:val="Heading3"/>
       </w:pPr>
-      <w:bookmarkStart w:id="122" w:name="X0f890df5e473809ad2e21388b2ed362b400e4cb"/>
+      <w:bookmarkStart w:id="124" w:name="X0f890df5e473809ad2e21388b2ed362b400e4cb"/>
       <w:r>
         <w:t xml:space="preserve">Añadir biblioteca de soporte para Makeblock</w:t>
       </w:r>
-      <w:bookmarkEnd w:id="122"/>
+      <w:bookmarkEnd w:id="124"/>
     </w:p>
     <w:p>
       <w:pPr>
@@ -9990,7 +10052,7 @@
       <w:r>
         <w:t xml:space="preserve"> </w:t>
       </w:r>
-      <w:hyperlink r:id="rId123">
+      <w:hyperlink r:id="rId125">
         <w:r>
           <w:rPr>
             <w:rStyle w:val="Hyperlink"/>
@@ -10105,11 +10167,11 @@
       <w:pPr>
         <w:pStyle w:val="Heading2"/>
       </w:pPr>
-      <w:bookmarkStart w:id="124" w:name="pinguino-ide"/>
+      <w:bookmarkStart w:id="126" w:name="pinguino-ide"/>
       <w:r>
         <w:t xml:space="preserve">Pinguino IDE</w:t>
       </w:r>
-      <w:bookmarkEnd w:id="124"/>
+      <w:bookmarkEnd w:id="126"/>
     </w:p>
     <w:tbl>
       <w:tblPr>
@@ -10148,7 +10210,7 @@
       <w:r>
         <w:t xml:space="preserve"> </w:t>
       </w:r>
-      <w:hyperlink r:id="rId125">
+      <w:hyperlink r:id="rId127">
         <w:r>
           <w:rPr>
             <w:rStyle w:val="Hyperlink"/>
@@ -10236,11 +10298,11 @@
       <w:pPr>
         <w:pStyle w:val="Heading2"/>
       </w:pPr>
-      <w:bookmarkStart w:id="126" w:name="kicad"/>
+      <w:bookmarkStart w:id="128" w:name="kicad"/>
       <w:r>
         <w:t xml:space="preserve">KiCAD</w:t>
       </w:r>
-      <w:bookmarkEnd w:id="126"/>
+      <w:bookmarkEnd w:id="128"/>
     </w:p>
     <w:p>
       <w:pPr>
@@ -10252,7 +10314,7 @@
       <w:r>
         <w:t xml:space="preserve"> </w:t>
       </w:r>
-      <w:hyperlink r:id="rId127">
+      <w:hyperlink r:id="rId129">
         <w:r>
           <w:rPr>
             <w:rStyle w:val="Hyperlink"/>
@@ -10362,7 +10424,7 @@
           <w:ilvl w:val="0"/>
         </w:numPr>
       </w:pPr>
-      <w:hyperlink r:id="rId128">
+      <w:hyperlink r:id="rId130">
         <w:r>
           <w:rPr>
             <w:rStyle w:val="Hyperlink"/>
@@ -10391,7 +10453,7 @@
       <w:r>
         <w:t xml:space="preserve"> </w:t>
       </w:r>
-      <w:hyperlink r:id="rId129">
+      <w:hyperlink r:id="rId131">
         <w:r>
           <w:rPr>
             <w:rStyle w:val="Hyperlink"/>
@@ -10444,7 +10506,7 @@
           <w:ilvl w:val="0"/>
         </w:numPr>
       </w:pPr>
-      <w:hyperlink r:id="rId130">
+      <w:hyperlink r:id="rId132">
         <w:r>
           <w:rPr>
             <w:rStyle w:val="Hyperlink"/>
@@ -10469,11 +10531,11 @@
       <w:pPr>
         <w:pStyle w:val="Heading2"/>
       </w:pPr>
-      <w:bookmarkStart w:id="131" w:name="analizador-lógico"/>
+      <w:bookmarkStart w:id="133" w:name="analizador-lógico"/>
       <w:r>
         <w:t xml:space="preserve">Analizador lógico</w:t>
       </w:r>
-      <w:bookmarkEnd w:id="131"/>
+      <w:bookmarkEnd w:id="133"/>
     </w:p>
     <w:p>
       <w:pPr>
@@ -10491,7 +10553,7 @@
       <w:r>
         <w:t xml:space="preserve"> </w:t>
       </w:r>
-      <w:hyperlink r:id="rId132">
+      <w:hyperlink r:id="rId134">
         <w:r>
           <w:rPr>
             <w:rStyle w:val="Hyperlink"/>
@@ -10504,11 +10566,11 @@
       <w:pPr>
         <w:pStyle w:val="Heading3"/>
       </w:pPr>
-      <w:bookmarkStart w:id="133" w:name="sigrok"/>
+      <w:bookmarkStart w:id="135" w:name="sigrok"/>
       <w:r>
         <w:t xml:space="preserve">Sigrok</w:t>
       </w:r>
-      <w:bookmarkEnd w:id="133"/>
+      <w:bookmarkEnd w:id="135"/>
     </w:p>
     <w:p>
       <w:pPr>
@@ -10716,11 +10778,11 @@
       <w:pPr>
         <w:pStyle w:val="Heading3"/>
       </w:pPr>
-      <w:bookmarkStart w:id="134" w:name="sump-logic-analyzer"/>
+      <w:bookmarkStart w:id="136" w:name="sump-logic-analyzer"/>
       <w:r>
         <w:t xml:space="preserve">Sump logic analyzer</w:t>
       </w:r>
-      <w:bookmarkEnd w:id="134"/>
+      <w:bookmarkEnd w:id="136"/>
     </w:p>
     <w:p>
       <w:pPr>
@@ -10740,7 +10802,7 @@
       <w:r>
         <w:t xml:space="preserve"> </w:t>
       </w:r>
-      <w:hyperlink r:id="rId135">
+      <w:hyperlink r:id="rId137">
         <w:r>
           <w:rPr>
             <w:rStyle w:val="Hyperlink"/>
@@ -10766,7 +10828,7 @@
       <w:r>
         <w:t xml:space="preserve"> </w:t>
       </w:r>
-      <w:hyperlink r:id="rId136">
+      <w:hyperlink r:id="rId138">
         <w:r>
           <w:rPr>
             <w:rStyle w:val="Hyperlink"/>
@@ -10897,11 +10959,11 @@
       <w:pPr>
         <w:pStyle w:val="Heading3"/>
       </w:pPr>
-      <w:bookmarkStart w:id="137" w:name="ols"/>
+      <w:bookmarkStart w:id="139" w:name="ols"/>
       <w:r>
         <w:t xml:space="preserve">OLS</w:t>
       </w:r>
-      <w:bookmarkEnd w:id="137"/>
+      <w:bookmarkEnd w:id="139"/>
     </w:p>
     <w:tbl>
       <w:tblPr>
@@ -10934,7 +10996,7 @@
       <w:pPr>
         <w:pStyle w:val="BodyText"/>
       </w:pPr>
-      <w:hyperlink r:id="rId138">
+      <w:hyperlink r:id="rId140">
         <w:r>
           <w:rPr>
             <w:rStyle w:val="Hyperlink"/>
@@ -10947,11 +11009,11 @@
       <w:pPr>
         <w:pStyle w:val="Heading2"/>
       </w:pPr>
-      <w:bookmarkStart w:id="139" w:name="icestudio"/>
+      <w:bookmarkStart w:id="141" w:name="icestudio"/>
       <w:r>
         <w:t xml:space="preserve">IceStudio</w:t>
       </w:r>
-      <w:bookmarkEnd w:id="139"/>
+      <w:bookmarkEnd w:id="141"/>
     </w:p>
     <w:p>
       <w:pPr>
@@ -10995,7 +11057,7 @@
       <w:r>
         <w:t xml:space="preserve"> </w:t>
       </w:r>
-      <w:hyperlink r:id="rId140">
+      <w:hyperlink r:id="rId142">
         <w:r>
           <w:rPr>
             <w:rStyle w:val="Hyperlink"/>
@@ -11035,11 +11097,11 @@
       <w:pPr>
         <w:pStyle w:val="Heading2"/>
       </w:pPr>
-      <w:bookmarkStart w:id="141" w:name="platformio"/>
+      <w:bookmarkStart w:id="143" w:name="platformio"/>
       <w:r>
         <w:t xml:space="preserve">PlatformIO</w:t>
       </w:r>
-      <w:bookmarkEnd w:id="141"/>
+      <w:bookmarkEnd w:id="143"/>
     </w:p>
     <w:p>
       <w:pPr>
@@ -11051,7 +11113,7 @@
       <w:r>
         <w:t xml:space="preserve"> </w:t>
       </w:r>
-      <w:hyperlink r:id="rId142">
+      <w:hyperlink r:id="rId144">
         <w:r>
           <w:rPr>
             <w:rStyle w:val="Hyperlink"/>
@@ -11144,7 +11206,7 @@
       <w:r>
         <w:t xml:space="preserve"> </w:t>
       </w:r>
-      <w:hyperlink r:id="rId143">
+      <w:hyperlink r:id="rId145">
         <w:r>
           <w:rPr>
             <w:rStyle w:val="Hyperlink"/>
@@ -11231,7 +11293,7 @@
           <w:ilvl w:val="0"/>
         </w:numPr>
       </w:pPr>
-      <w:hyperlink r:id="rId144">
+      <w:hyperlink r:id="rId146">
         <w:r>
           <w:rPr>
             <w:rStyle w:val="Hyperlink"/>
@@ -11244,21 +11306,21 @@
       <w:pPr>
         <w:pStyle w:val="Heading2"/>
       </w:pPr>
-      <w:bookmarkStart w:id="145" w:name="reprap"/>
+      <w:bookmarkStart w:id="147" w:name="reprap"/>
       <w:r>
         <w:t xml:space="preserve">RepRap</w:t>
       </w:r>
-      <w:bookmarkEnd w:id="145"/>
+      <w:bookmarkEnd w:id="147"/>
     </w:p>
     <w:p>
       <w:pPr>
         <w:pStyle w:val="Heading3"/>
       </w:pPr>
-      <w:bookmarkStart w:id="146" w:name="openscad"/>
+      <w:bookmarkStart w:id="148" w:name="openscad"/>
       <w:r>
         <w:t xml:space="preserve">OpenScad</w:t>
       </w:r>
-      <w:bookmarkEnd w:id="146"/>
+      <w:bookmarkEnd w:id="148"/>
     </w:p>
     <w:p>
       <w:pPr>
@@ -11301,11 +11363,11 @@
       <w:pPr>
         <w:pStyle w:val="Heading3"/>
       </w:pPr>
-      <w:bookmarkStart w:id="147" w:name="slic3r"/>
+      <w:bookmarkStart w:id="149" w:name="slic3r"/>
       <w:r>
         <w:t xml:space="preserve">Slic3r</w:t>
       </w:r>
-      <w:bookmarkEnd w:id="147"/>
+      <w:bookmarkEnd w:id="149"/>
     </w:p>
     <w:p>
       <w:pPr>
@@ -11317,7 +11379,7 @@
       <w:r>
         <w:t xml:space="preserve"> </w:t>
       </w:r>
-      <w:hyperlink r:id="rId148">
+      <w:hyperlink r:id="rId150">
         <w:r>
           <w:rPr>
             <w:rStyle w:val="Hyperlink"/>
@@ -11366,11 +11428,11 @@
       <w:pPr>
         <w:pStyle w:val="Heading3"/>
       </w:pPr>
-      <w:bookmarkStart w:id="149" w:name="slic3r-prusa-edition"/>
+      <w:bookmarkStart w:id="151" w:name="slic3r-prusa-edition"/>
       <w:r>
         <w:t xml:space="preserve">Slic3r Prusa Edition</w:t>
       </w:r>
-      <w:bookmarkEnd w:id="149"/>
+      <w:bookmarkEnd w:id="151"/>
     </w:p>
     <w:p>
       <w:pPr>
@@ -11414,95 +11476,6 @@
       </w:r>
       <w:r>
         <w:t xml:space="preserve">desde la</w:t>
-      </w:r>
-      <w:r>
-        <w:t xml:space="preserve"> </w:t>
-      </w:r>
-      <w:hyperlink r:id="rId150">
-        <w:r>
-          <w:rPr>
-            <w:rStyle w:val="Hyperlink"/>
-          </w:rPr>
-          <w:t xml:space="preserve">página</w:t>
-        </w:r>
-        <w:r>
-          <w:rPr>
-            <w:rStyle w:val="Hyperlink"/>
-          </w:rPr>
-          <w:t xml:space="preserve"> </w:t>
-        </w:r>
-        <w:r>
-          <w:rPr>
-            <w:rStyle w:val="Hyperlink"/>
-          </w:rPr>
-          <w:t xml:space="preserve">web</w:t>
-        </w:r>
-      </w:hyperlink>
-      <w:r>
-        <w:t xml:space="preserve"> </w:t>
-      </w:r>
-      <w:r>
-        <w:t xml:space="preserve">y ya sabeis,</w:t>
-      </w:r>
-      <w:r>
-        <w:t xml:space="preserve"> </w:t>
-      </w:r>
-      <w:r>
-        <w:t xml:space="preserve">descomprimir en</w:t>
-      </w:r>
-      <w:r>
-        <w:t xml:space="preserve"> </w:t>
-      </w:r>
-      <w:r>
-        <w:rPr>
-          <w:rStyle w:val="VerbatimChar"/>
-        </w:rPr>
-        <w:t xml:space="preserve">~/apps</w:t>
-      </w:r>
-      <w:r>
-        <w:t xml:space="preserve"> </w:t>
-      </w:r>
-      <w:r>
-        <w:t xml:space="preserve">y dar permisos de ejecución.</w:t>
-      </w:r>
-    </w:p>
-    <w:p>
-      <w:pPr>
-        <w:pStyle w:val="Heading3"/>
-      </w:pPr>
-      <w:bookmarkStart w:id="151" w:name="ideamaker"/>
-      <w:r>
-        <w:t xml:space="preserve">ideaMaker</w:t>
-      </w:r>
-      <w:bookmarkEnd w:id="151"/>
-    </w:p>
-    <w:p>
-      <w:pPr>
-        <w:pStyle w:val="FirstParagraph"/>
-      </w:pPr>
-      <w:r>
-        <w:t xml:space="preserve">Una aplicación más para generar gcode con muy buena pinta, tenemos el</w:t>
-      </w:r>
-      <w:r>
-        <w:t xml:space="preserve"> </w:t>
-      </w:r>
-      <w:r>
-        <w:t xml:space="preserve">paquete</w:t>
-      </w:r>
-      <w:r>
-        <w:t xml:space="preserve"> </w:t>
-      </w:r>
-      <w:r>
-        <w:rPr>
-          <w:i/>
-        </w:rPr>
-        <w:t xml:space="preserve">deb</w:t>
-      </w:r>
-      <w:r>
-        <w:t xml:space="preserve"> </w:t>
-      </w:r>
-      <w:r>
-        <w:t xml:space="preserve">disponible en su</w:t>
       </w:r>
       <w:r>
         <w:t xml:space="preserve"> </w:t>
@@ -11528,22 +11501,40 @@
         </w:r>
       </w:hyperlink>
       <w:r>
-        <w:t xml:space="preserve">. Instalamos con el</w:t>
-      </w:r>
-      <w:r>
-        <w:t xml:space="preserve"> </w:t>
-      </w:r>
-      <w:r>
-        <w:t xml:space="preserve">gestor de software.</w:t>
+        <w:t xml:space="preserve"> </w:t>
+      </w:r>
+      <w:r>
+        <w:t xml:space="preserve">y ya sabeis,</w:t>
+      </w:r>
+      <w:r>
+        <w:t xml:space="preserve"> </w:t>
+      </w:r>
+      <w:r>
+        <w:t xml:space="preserve">descomprimir en</w:t>
+      </w:r>
+      <w:r>
+        <w:t xml:space="preserve"> </w:t>
+      </w:r>
+      <w:r>
+        <w:rPr>
+          <w:rStyle w:val="VerbatimChar"/>
+        </w:rPr>
+        <w:t xml:space="preserve">~/apps</w:t>
+      </w:r>
+      <w:r>
+        <w:t xml:space="preserve"> </w:t>
+      </w:r>
+      <w:r>
+        <w:t xml:space="preserve">y dar permisos de ejecución.</w:t>
       </w:r>
     </w:p>
     <w:p>
       <w:pPr>
         <w:pStyle w:val="Heading3"/>
       </w:pPr>
-      <w:bookmarkStart w:id="153" w:name="ultimaker-cura"/>
-      <w:r>
-        <w:t xml:space="preserve">Ultimaker Cura</w:t>
+      <w:bookmarkStart w:id="153" w:name="ideamaker"/>
+      <w:r>
+        <w:t xml:space="preserve">ideaMaker</w:t>
       </w:r>
       <w:bookmarkEnd w:id="153"/>
     </w:p>
@@ -11552,7 +11543,13 @@
         <w:pStyle w:val="FirstParagraph"/>
       </w:pPr>
       <w:r>
-        <w:t xml:space="preserve">Descargamos el</w:t>
+        <w:t xml:space="preserve">Una aplicación más para generar gcode con muy buena pinta, tenemos el</w:t>
+      </w:r>
+      <w:r>
+        <w:t xml:space="preserve"> </w:t>
+      </w:r>
+      <w:r>
+        <w:t xml:space="preserve">paquete</w:t>
       </w:r>
       <w:r>
         <w:t xml:space="preserve"> </w:t>
@@ -11561,13 +11558,13 @@
         <w:rPr>
           <w:i/>
         </w:rPr>
-        <w:t xml:space="preserve">AppImage</w:t>
-      </w:r>
-      <w:r>
-        <w:t xml:space="preserve"> </w:t>
-      </w:r>
-      <w:r>
-        <w:t xml:space="preserve">desde la</w:t>
+        <w:t xml:space="preserve">deb</w:t>
+      </w:r>
+      <w:r>
+        <w:t xml:space="preserve"> </w:t>
+      </w:r>
+      <w:r>
+        <w:t xml:space="preserve">disponible en su</w:t>
       </w:r>
       <w:r>
         <w:t xml:space="preserve"> </w:t>
@@ -11592,16 +11589,81 @@
           <w:t xml:space="preserve">web</w:t>
         </w:r>
       </w:hyperlink>
+      <w:r>
+        <w:t xml:space="preserve">. Instalamos con el</w:t>
+      </w:r>
+      <w:r>
+        <w:t xml:space="preserve"> </w:t>
+      </w:r>
+      <w:r>
+        <w:t xml:space="preserve">gestor de software.</w:t>
+      </w:r>
     </w:p>
     <w:p>
       <w:pPr>
         <w:pStyle w:val="Heading3"/>
       </w:pPr>
-      <w:bookmarkStart w:id="155" w:name="pronterface"/>
+      <w:bookmarkStart w:id="155" w:name="ultimaker-cura"/>
+      <w:r>
+        <w:t xml:space="preserve">Ultimaker Cura</w:t>
+      </w:r>
+      <w:bookmarkEnd w:id="155"/>
+    </w:p>
+    <w:p>
+      <w:pPr>
+        <w:pStyle w:val="FirstParagraph"/>
+      </w:pPr>
+      <w:r>
+        <w:t xml:space="preserve">Descargamos el</w:t>
+      </w:r>
+      <w:r>
+        <w:t xml:space="preserve"> </w:t>
+      </w:r>
+      <w:r>
+        <w:rPr>
+          <w:i/>
+        </w:rPr>
+        <w:t xml:space="preserve">AppImage</w:t>
+      </w:r>
+      <w:r>
+        <w:t xml:space="preserve"> </w:t>
+      </w:r>
+      <w:r>
+        <w:t xml:space="preserve">desde la</w:t>
+      </w:r>
+      <w:r>
+        <w:t xml:space="preserve"> </w:t>
+      </w:r>
+      <w:hyperlink r:id="rId156">
+        <w:r>
+          <w:rPr>
+            <w:rStyle w:val="Hyperlink"/>
+          </w:rPr>
+          <w:t xml:space="preserve">página</w:t>
+        </w:r>
+        <w:r>
+          <w:rPr>
+            <w:rStyle w:val="Hyperlink"/>
+          </w:rPr>
+          <w:t xml:space="preserve"> </w:t>
+        </w:r>
+        <w:r>
+          <w:rPr>
+            <w:rStyle w:val="Hyperlink"/>
+          </w:rPr>
+          <w:t xml:space="preserve">web</w:t>
+        </w:r>
+      </w:hyperlink>
+    </w:p>
+    <w:p>
+      <w:pPr>
+        <w:pStyle w:val="Heading3"/>
+      </w:pPr>
+      <w:bookmarkStart w:id="157" w:name="pronterface"/>
       <w:r>
         <w:t xml:space="preserve">Pronterface</w:t>
       </w:r>
-      <w:bookmarkEnd w:id="155"/>
+      <w:bookmarkEnd w:id="157"/>
     </w:p>
     <w:p>
       <w:pPr>
@@ -11700,21 +11762,21 @@
       <w:pPr>
         <w:pStyle w:val="Heading1"/>
       </w:pPr>
-      <w:bookmarkStart w:id="156" w:name="aplicaciones-de-gráficos"/>
+      <w:bookmarkStart w:id="158" w:name="aplicaciones-de-gráficos"/>
       <w:r>
         <w:t xml:space="preserve">Aplicaciones de gráficos</w:t>
       </w:r>
-      <w:bookmarkEnd w:id="156"/>
+      <w:bookmarkEnd w:id="158"/>
     </w:p>
     <w:p>
       <w:pPr>
         <w:pStyle w:val="Heading2"/>
       </w:pPr>
-      <w:bookmarkStart w:id="157" w:name="librecad"/>
+      <w:bookmarkStart w:id="159" w:name="librecad"/>
       <w:r>
         <w:t xml:space="preserve">LibreCAD</w:t>
       </w:r>
-      <w:bookmarkEnd w:id="157"/>
+      <w:bookmarkEnd w:id="159"/>
     </w:p>
     <w:p>
       <w:pPr>
@@ -11739,11 +11801,11 @@
       <w:pPr>
         <w:pStyle w:val="Heading2"/>
       </w:pPr>
-      <w:bookmarkStart w:id="158" w:name="freecad"/>
+      <w:bookmarkStart w:id="160" w:name="freecad"/>
       <w:r>
         <w:t xml:space="preserve">FreeCAD</w:t>
       </w:r>
-      <w:bookmarkEnd w:id="158"/>
+      <w:bookmarkEnd w:id="160"/>
     </w:p>
     <w:p>
       <w:pPr>
@@ -11823,11 +11885,11 @@
       <w:pPr>
         <w:pStyle w:val="Heading2"/>
       </w:pPr>
-      <w:bookmarkStart w:id="159" w:name="inkscape"/>
+      <w:bookmarkStart w:id="161" w:name="inkscape"/>
       <w:r>
         <w:t xml:space="preserve">Inkscape</w:t>
       </w:r>
-      <w:bookmarkEnd w:id="159"/>
+      <w:bookmarkEnd w:id="161"/>
     </w:p>
     <w:p>
       <w:pPr>
@@ -11852,11 +11914,11 @@
       <w:pPr>
         <w:pStyle w:val="Heading2"/>
       </w:pPr>
-      <w:bookmarkStart w:id="160" w:name="gimp"/>
+      <w:bookmarkStart w:id="162" w:name="gimp"/>
       <w:r>
         <w:t xml:space="preserve">Gimp</w:t>
       </w:r>
-      <w:bookmarkEnd w:id="160"/>
+      <w:bookmarkEnd w:id="162"/>
     </w:p>
     <w:p>
       <w:pPr>
@@ -11940,21 +12002,21 @@
       <w:pPr>
         <w:pStyle w:val="Heading3"/>
       </w:pPr>
-      <w:bookmarkStart w:id="161" w:name="plugins-de-gimp"/>
+      <w:bookmarkStart w:id="163" w:name="plugins-de-gimp"/>
       <w:r>
         <w:t xml:space="preserve">Plugins de Gimp</w:t>
       </w:r>
-      <w:bookmarkEnd w:id="161"/>
+      <w:bookmarkEnd w:id="163"/>
     </w:p>
     <w:p>
       <w:pPr>
         <w:pStyle w:val="Heading4"/>
       </w:pPr>
-      <w:bookmarkStart w:id="162" w:name="resynthesizer"/>
+      <w:bookmarkStart w:id="164" w:name="resynthesizer"/>
       <w:r>
         <w:t xml:space="preserve">resynthesizer</w:t>
       </w:r>
-      <w:bookmarkEnd w:id="162"/>
+      <w:bookmarkEnd w:id="164"/>
     </w:p>
     <w:p>
       <w:pPr>
@@ -11966,7 +12028,7 @@
       <w:r>
         <w:t xml:space="preserve"> </w:t>
       </w:r>
-      <w:hyperlink r:id="rId163">
+      <w:hyperlink r:id="rId165">
         <w:r>
           <w:rPr>
             <w:rStyle w:val="Hyperlink"/>
@@ -12034,11 +12096,11 @@
       <w:pPr>
         <w:pStyle w:val="Heading2"/>
       </w:pPr>
-      <w:bookmarkStart w:id="164" w:name="krita"/>
+      <w:bookmarkStart w:id="166" w:name="krita"/>
       <w:r>
         <w:t xml:space="preserve">Krita</w:t>
       </w:r>
-      <w:bookmarkEnd w:id="164"/>
+      <w:bookmarkEnd w:id="166"/>
     </w:p>
     <w:p>
       <w:pPr>
@@ -12071,7 +12133,7 @@
       <w:r>
         <w:t xml:space="preserve"> </w:t>
       </w:r>
-      <w:hyperlink r:id="rId165">
+      <w:hyperlink r:id="rId167">
         <w:r>
           <w:rPr>
             <w:rStyle w:val="Hyperlink"/>
@@ -12116,11 +12178,11 @@
       <w:pPr>
         <w:pStyle w:val="Heading2"/>
       </w:pPr>
-      <w:bookmarkStart w:id="166" w:name="mypaint"/>
+      <w:bookmarkStart w:id="168" w:name="mypaint"/>
       <w:r>
         <w:t xml:space="preserve">MyPaint</w:t>
       </w:r>
-      <w:bookmarkEnd w:id="166"/>
+      <w:bookmarkEnd w:id="168"/>
     </w:p>
     <w:p>
       <w:pPr>
@@ -12146,7 +12208,7 @@
       <w:r>
         <w:t xml:space="preserve"> </w:t>
       </w:r>
-      <w:hyperlink r:id="rId167">
+      <w:hyperlink r:id="rId169">
         <w:r>
           <w:rPr>
             <w:rStyle w:val="Hyperlink"/>
@@ -12210,11 +12272,11 @@
       <w:pPr>
         <w:pStyle w:val="Heading2"/>
       </w:pPr>
-      <w:bookmarkStart w:id="168" w:name="alchemy"/>
+      <w:bookmarkStart w:id="170" w:name="alchemy"/>
       <w:r>
         <w:t xml:space="preserve">Alchemy</w:t>
       </w:r>
-      <w:bookmarkEnd w:id="168"/>
+      <w:bookmarkEnd w:id="170"/>
     </w:p>
     <w:p>
       <w:pPr>
@@ -12241,7 +12303,7 @@
       <w:r>
         <w:t xml:space="preserve"> </w:t>
       </w:r>
-      <w:hyperlink r:id="rId169">
+      <w:hyperlink r:id="rId171">
         <w:r>
           <w:rPr>
             <w:rStyle w:val="Hyperlink"/>
@@ -12302,11 +12364,11 @@
       <w:pPr>
         <w:pStyle w:val="Heading2"/>
       </w:pPr>
-      <w:bookmarkStart w:id="170" w:name="capturas-de-pantalla"/>
+      <w:bookmarkStart w:id="172" w:name="capturas-de-pantalla"/>
       <w:r>
         <w:t xml:space="preserve">Capturas de pantalla</w:t>
       </w:r>
-      <w:bookmarkEnd w:id="170"/>
+      <w:bookmarkEnd w:id="172"/>
     </w:p>
     <w:p>
       <w:pPr>
@@ -12441,11 +12503,11 @@
       <w:pPr>
         <w:pStyle w:val="Heading2"/>
       </w:pPr>
-      <w:bookmarkStart w:id="171" w:name="dia"/>
+      <w:bookmarkStart w:id="173" w:name="dia"/>
       <w:r>
         <w:t xml:space="preserve">dia</w:t>
       </w:r>
-      <w:bookmarkEnd w:id="171"/>
+      <w:bookmarkEnd w:id="173"/>
     </w:p>
     <w:p>
       <w:pPr>
@@ -12470,11 +12532,11 @@
       <w:pPr>
         <w:pStyle w:val="Heading2"/>
       </w:pPr>
-      <w:bookmarkStart w:id="172" w:name="blender"/>
+      <w:bookmarkStart w:id="174" w:name="blender"/>
       <w:r>
         <w:t xml:space="preserve">Blender</w:t>
       </w:r>
-      <w:bookmarkEnd w:id="172"/>
+      <w:bookmarkEnd w:id="174"/>
     </w:p>
     <w:p>
       <w:pPr>
@@ -12486,7 +12548,7 @@
       <w:r>
         <w:t xml:space="preserve"> </w:t>
       </w:r>
-      <w:hyperlink r:id="rId173">
+      <w:hyperlink r:id="rId175">
         <w:r>
           <w:rPr>
             <w:rStyle w:val="Hyperlink"/>
@@ -12550,11 +12612,11 @@
       <w:pPr>
         <w:pStyle w:val="Heading2"/>
       </w:pPr>
-      <w:bookmarkStart w:id="174" w:name="structure-synth"/>
+      <w:bookmarkStart w:id="176" w:name="structure-synth"/>
       <w:r>
         <w:t xml:space="preserve">Structure Synth</w:t>
       </w:r>
-      <w:bookmarkEnd w:id="174"/>
+      <w:bookmarkEnd w:id="176"/>
     </w:p>
     <w:p>
       <w:pPr>
@@ -12579,11 +12641,11 @@
       <w:pPr>
         <w:pStyle w:val="Heading2"/>
       </w:pPr>
-      <w:bookmarkStart w:id="175" w:name="heron-animation"/>
+      <w:bookmarkStart w:id="177" w:name="heron-animation"/>
       <w:r>
         <w:t xml:space="preserve">Heron animation</w:t>
       </w:r>
-      <w:bookmarkEnd w:id="175"/>
+      <w:bookmarkEnd w:id="177"/>
     </w:p>
     <w:p>
       <w:pPr>
@@ -12595,7 +12657,7 @@
       <w:r>
         <w:t xml:space="preserve"> </w:t>
       </w:r>
-      <w:hyperlink r:id="rId176">
+      <w:hyperlink r:id="rId178">
         <w:r>
           <w:rPr>
             <w:rStyle w:val="Hyperlink"/>
@@ -12641,11 +12703,11 @@
       <w:pPr>
         <w:pStyle w:val="Heading2"/>
       </w:pPr>
-      <w:bookmarkStart w:id="177" w:name="stopmotion"/>
+      <w:bookmarkStart w:id="179" w:name="stopmotion"/>
       <w:r>
         <w:t xml:space="preserve">Stopmotion</w:t>
       </w:r>
-      <w:bookmarkEnd w:id="177"/>
+      <w:bookmarkEnd w:id="179"/>
     </w:p>
     <w:p>
       <w:pPr>
@@ -12668,11 +12730,11 @@
       <w:pPr>
         <w:pStyle w:val="Heading2"/>
       </w:pPr>
-      <w:bookmarkStart w:id="178" w:name="X7336877a37c871d825c982161d3fc95ecbf114d"/>
+      <w:bookmarkStart w:id="180" w:name="X7336877a37c871d825c982161d3fc95ecbf114d"/>
       <w:r>
         <w:t xml:space="preserve">Instalación del driver digiment para tabletas gráficas Huion</w:t>
       </w:r>
-      <w:bookmarkEnd w:id="178"/>
+      <w:bookmarkEnd w:id="180"/>
     </w:p>
     <w:p>
       <w:pPr>
@@ -12755,7 +12817,7 @@
           <w:ilvl w:val="0"/>
         </w:numPr>
       </w:pPr>
-      <w:hyperlink r:id="rId179">
+      <w:hyperlink r:id="rId181">
         <w:r>
           <w:rPr>
             <w:rStyle w:val="Hyperlink"/>
@@ -12768,21 +12830,21 @@
       <w:pPr>
         <w:pStyle w:val="Heading1"/>
       </w:pPr>
-      <w:bookmarkStart w:id="180" w:name="sound"/>
+      <w:bookmarkStart w:id="182" w:name="sound"/>
       <w:r>
         <w:t xml:space="preserve">Sound</w:t>
       </w:r>
-      <w:bookmarkEnd w:id="180"/>
+      <w:bookmarkEnd w:id="182"/>
     </w:p>
     <w:p>
       <w:pPr>
         <w:pStyle w:val="Heading2"/>
       </w:pPr>
-      <w:bookmarkStart w:id="181" w:name="spotify"/>
+      <w:bookmarkStart w:id="183" w:name="spotify"/>
       <w:r>
         <w:t xml:space="preserve">Spotify</w:t>
       </w:r>
-      <w:bookmarkEnd w:id="181"/>
+      <w:bookmarkEnd w:id="183"/>
     </w:p>
     <w:p>
       <w:pPr>
@@ -12796,11 +12858,11 @@
       <w:pPr>
         <w:pStyle w:val="Heading2"/>
       </w:pPr>
-      <w:bookmarkStart w:id="182" w:name="audacity"/>
+      <w:bookmarkStart w:id="184" w:name="audacity"/>
       <w:r>
         <w:t xml:space="preserve">Audacity</w:t>
       </w:r>
-      <w:bookmarkEnd w:id="182"/>
+      <w:bookmarkEnd w:id="184"/>
     </w:p>
     <w:p>
       <w:pPr>
@@ -12849,7 +12911,7 @@
       <w:r>
         <w:t xml:space="preserve"> </w:t>
       </w:r>
-      <w:hyperlink r:id="rId183">
+      <w:hyperlink r:id="rId185">
         <w:r>
           <w:rPr>
             <w:rStyle w:val="Hyperlink"/>
@@ -12874,11 +12936,11 @@
       <w:pPr>
         <w:pStyle w:val="Heading2"/>
       </w:pPr>
-      <w:bookmarkStart w:id="184" w:name="clementine"/>
+      <w:bookmarkStart w:id="186" w:name="clementine"/>
       <w:r>
         <w:t xml:space="preserve">Clementine</w:t>
       </w:r>
-      <w:bookmarkEnd w:id="184"/>
+      <w:bookmarkEnd w:id="186"/>
     </w:p>
     <w:p>
       <w:pPr>
@@ -12913,21 +12975,21 @@
       <w:pPr>
         <w:pStyle w:val="Heading1"/>
       </w:pPr>
-      <w:bookmarkStart w:id="185" w:name="video"/>
+      <w:bookmarkStart w:id="187" w:name="video"/>
       <w:r>
         <w:t xml:space="preserve">Video</w:t>
       </w:r>
-      <w:bookmarkEnd w:id="185"/>
+      <w:bookmarkEnd w:id="187"/>
     </w:p>
     <w:p>
       <w:pPr>
         <w:pStyle w:val="Heading2"/>
       </w:pPr>
-      <w:bookmarkStart w:id="186" w:name="shotcut"/>
+      <w:bookmarkStart w:id="188" w:name="shotcut"/>
       <w:r>
         <w:t xml:space="preserve">Shotcut</w:t>
       </w:r>
-      <w:bookmarkEnd w:id="186"/>
+      <w:bookmarkEnd w:id="188"/>
     </w:p>
     <w:p>
       <w:pPr>
@@ -12954,7 +13016,7 @@
       <w:r>
         <w:t xml:space="preserve"> </w:t>
       </w:r>
-      <w:hyperlink r:id="rId187">
+      <w:hyperlink r:id="rId189">
         <w:r>
           <w:rPr>
             <w:rStyle w:val="Hyperlink"/>
@@ -13048,11 +13110,11 @@
       <w:pPr>
         <w:pStyle w:val="Heading2"/>
       </w:pPr>
-      <w:bookmarkStart w:id="188" w:name="kdenlive"/>
+      <w:bookmarkStart w:id="190" w:name="kdenlive"/>
       <w:r>
         <w:t xml:space="preserve">kdenlive</w:t>
       </w:r>
-      <w:bookmarkEnd w:id="188"/>
+      <w:bookmarkEnd w:id="190"/>
     </w:p>
     <w:p>
       <w:pPr>
@@ -13131,21 +13193,21 @@
       <w:pPr>
         <w:pStyle w:val="Heading2"/>
       </w:pPr>
-      <w:bookmarkStart w:id="189" w:name="grabación-de-screencast"/>
+      <w:bookmarkStart w:id="191" w:name="grabación-de-screencast"/>
       <w:r>
         <w:t xml:space="preserve">Grabación de screencast</w:t>
       </w:r>
-      <w:bookmarkEnd w:id="189"/>
+      <w:bookmarkEnd w:id="191"/>
     </w:p>
     <w:p>
       <w:pPr>
         <w:pStyle w:val="Heading3"/>
       </w:pPr>
-      <w:bookmarkStart w:id="190" w:name="vokoscreen-y-kazam"/>
+      <w:bookmarkStart w:id="192" w:name="vokoscreen-y-kazam"/>
       <w:r>
         <w:t xml:space="preserve">Vokoscreen y Kazam</w:t>
       </w:r>
-      <w:bookmarkEnd w:id="190"/>
+      <w:bookmarkEnd w:id="192"/>
     </w:p>
     <w:p>
       <w:pPr>
@@ -13179,21 +13241,21 @@
       <w:pPr>
         <w:pStyle w:val="Heading1"/>
       </w:pPr>
-      <w:bookmarkStart w:id="191" w:name="fotografía"/>
+      <w:bookmarkStart w:id="193" w:name="fotografía"/>
       <w:r>
         <w:t xml:space="preserve">Fotografía</w:t>
       </w:r>
-      <w:bookmarkEnd w:id="191"/>
+      <w:bookmarkEnd w:id="193"/>
     </w:p>
     <w:p>
       <w:pPr>
         <w:pStyle w:val="Heading2"/>
       </w:pPr>
-      <w:bookmarkStart w:id="192" w:name="rawtherapee"/>
+      <w:bookmarkStart w:id="194" w:name="rawtherapee"/>
       <w:r>
         <w:t xml:space="preserve">Rawtherapee</w:t>
       </w:r>
-      <w:bookmarkEnd w:id="192"/>
+      <w:bookmarkEnd w:id="194"/>
     </w:p>
     <w:p>
       <w:pPr>
@@ -13205,7 +13267,7 @@
       <w:r>
         <w:t xml:space="preserve"> </w:t>
       </w:r>
-      <w:hyperlink r:id="rId193">
+      <w:hyperlink r:id="rId195">
         <w:r>
           <w:rPr>
             <w:rStyle w:val="Hyperlink"/>
@@ -13285,11 +13347,11 @@
       <w:pPr>
         <w:pStyle w:val="Heading2"/>
       </w:pPr>
-      <w:bookmarkStart w:id="194" w:name="darktable"/>
+      <w:bookmarkStart w:id="196" w:name="darktable"/>
       <w:r>
         <w:t xml:space="preserve">Darktable</w:t>
       </w:r>
-      <w:bookmarkEnd w:id="194"/>
+      <w:bookmarkEnd w:id="196"/>
     </w:p>
     <w:p>
       <w:pPr>
@@ -13372,21 +13434,21 @@
       <w:pPr>
         <w:pStyle w:val="Heading1"/>
       </w:pPr>
-      <w:bookmarkStart w:id="195" w:name="seguridad"/>
+      <w:bookmarkStart w:id="197" w:name="seguridad"/>
       <w:r>
         <w:t xml:space="preserve">Seguridad</w:t>
       </w:r>
-      <w:bookmarkEnd w:id="195"/>
+      <w:bookmarkEnd w:id="197"/>
     </w:p>
     <w:p>
       <w:pPr>
         <w:pStyle w:val="Heading2"/>
       </w:pPr>
-      <w:bookmarkStart w:id="196" w:name="X6a0e16db6249cf086c548e44e14b8433d93c4ce"/>
+      <w:bookmarkStart w:id="198" w:name="X6a0e16db6249cf086c548e44e14b8433d93c4ce"/>
       <w:r>
         <w:t xml:space="preserve">Autenticación en servidores por clave pública</w:t>
       </w:r>
-      <w:bookmarkEnd w:id="196"/>
+      <w:bookmarkEnd w:id="198"/>
     </w:p>
     <w:p>
       <w:pPr>
@@ -13463,7 +13525,7 @@
       <w:pPr>
         <w:pStyle w:val="FirstParagraph"/>
       </w:pPr>
-      <w:hyperlink r:id="rId197">
+      <w:hyperlink r:id="rId199">
         <w:r>
           <w:rPr>
             <w:rStyle w:val="Hyperlink"/>
@@ -13476,11 +13538,11 @@
       <w:pPr>
         <w:pStyle w:val="Heading2"/>
       </w:pPr>
-      <w:bookmarkStart w:id="198" w:name="claves-gpg"/>
+      <w:bookmarkStart w:id="200" w:name="claves-gpg"/>
       <w:r>
         <w:t xml:space="preserve">Claves gpg</w:t>
       </w:r>
-      <w:bookmarkEnd w:id="198"/>
+      <w:bookmarkEnd w:id="200"/>
     </w:p>
     <w:p>
       <w:pPr>
@@ -13545,11 +13607,11 @@
       <w:pPr>
         <w:pStyle w:val="Heading2"/>
       </w:pPr>
-      <w:bookmarkStart w:id="199" w:name="seahorse"/>
+      <w:bookmarkStart w:id="201" w:name="seahorse"/>
       <w:r>
         <w:t xml:space="preserve">Seahorse</w:t>
       </w:r>
-      <w:bookmarkEnd w:id="199"/>
+      <w:bookmarkEnd w:id="201"/>
     </w:p>
     <w:p>
       <w:pPr>
@@ -13574,11 +13636,11 @@
       <w:pPr>
         <w:pStyle w:val="Heading2"/>
       </w:pPr>
-      <w:bookmarkStart w:id="200" w:name="conexión-a-github-con-claves-ssh"/>
+      <w:bookmarkStart w:id="202" w:name="conexión-a-github-con-claves-ssh"/>
       <w:r>
         <w:t xml:space="preserve">Conexión a github con claves ssh</w:t>
       </w:r>
-      <w:bookmarkEnd w:id="200"/>
+      <w:bookmarkEnd w:id="202"/>
     </w:p>
     <w:p>
       <w:pPr>
@@ -13598,11 +13660,11 @@
       <w:pPr>
         <w:pStyle w:val="Heading3"/>
       </w:pPr>
-      <w:bookmarkStart w:id="201" w:name="claves-ssh"/>
+      <w:bookmarkStart w:id="203" w:name="claves-ssh"/>
       <w:r>
         <w:t xml:space="preserve">Claves ssh</w:t>
       </w:r>
-      <w:bookmarkEnd w:id="201"/>
+      <w:bookmarkEnd w:id="203"/>
     </w:p>
     <w:p>
       <w:pPr>
@@ -13854,11 +13916,11 @@
       <w:pPr>
         <w:pStyle w:val="Heading2"/>
       </w:pPr>
-      <w:bookmarkStart w:id="202" w:name="signal"/>
+      <w:bookmarkStart w:id="204" w:name="signal"/>
       <w:r>
         <w:t xml:space="preserve">Signal</w:t>
       </w:r>
-      <w:bookmarkEnd w:id="202"/>
+      <w:bookmarkEnd w:id="204"/>
     </w:p>
     <w:p>
       <w:pPr>
@@ -13938,11 +14000,11 @@
       <w:pPr>
         <w:pStyle w:val="Heading2"/>
       </w:pPr>
-      <w:bookmarkStart w:id="203" w:name="lector-dni-electrónico"/>
+      <w:bookmarkStart w:id="205" w:name="lector-dni-electrónico"/>
       <w:r>
         <w:t xml:space="preserve">Lector DNI electrónico</w:t>
       </w:r>
-      <w:bookmarkEnd w:id="203"/>
+      <w:bookmarkEnd w:id="205"/>
     </w:p>
     <w:p>
       <w:pPr>
@@ -14203,7 +14265,7 @@
       <w:r>
         <w:t xml:space="preserve"> </w:t>
       </w:r>
-      <w:hyperlink r:id="rId204">
+      <w:hyperlink r:id="rId206">
         <w:r>
           <w:rPr>
             <w:rStyle w:val="Hyperlink"/>
@@ -14247,17 +14309,17 @@
       <w:pPr>
         <w:pStyle w:val="Heading1"/>
       </w:pPr>
-      <w:bookmarkStart w:id="205" w:name="virtualizaciones-y-contenedores"/>
+      <w:bookmarkStart w:id="207" w:name="virtualizaciones-y-contenedores"/>
       <w:r>
         <w:t xml:space="preserve">Virtualizaciones y contenedores</w:t>
       </w:r>
-      <w:bookmarkEnd w:id="205"/>
+      <w:bookmarkEnd w:id="207"/>
     </w:p>
     <w:p>
       <w:pPr>
         <w:pStyle w:val="Heading2"/>
       </w:pPr>
-      <w:bookmarkStart w:id="206" w:name="instalación-de-virtualbox"/>
+      <w:bookmarkStart w:id="208" w:name="instalación-de-virtualbox"/>
       <w:r>
         <w:t xml:space="preserve">Instalación de</w:t>
       </w:r>
@@ -14270,7 +14332,7 @@
         </w:rPr>
         <w:t xml:space="preserve">virtualBox</w:t>
       </w:r>
-      <w:bookmarkEnd w:id="206"/>
+      <w:bookmarkEnd w:id="208"/>
     </w:p>
     <w:p>
       <w:pPr>
@@ -14286,7 +14348,7 @@
       <w:r>
         <w:t xml:space="preserve"> </w:t>
       </w:r>
-      <w:hyperlink r:id="rId207">
+      <w:hyperlink r:id="rId209">
         <w:r>
           <w:rPr>
             <w:rStyle w:val="Hyperlink"/>
@@ -14312,7 +14374,7 @@
       <w:r>
         <w:t xml:space="preserve"> </w:t>
       </w:r>
-      <w:hyperlink r:id="rId208">
+      <w:hyperlink r:id="rId210">
         <w:r>
           <w:rPr>
             <w:rStyle w:val="Hyperlink"/>
@@ -14424,11 +14486,11 @@
       <w:pPr>
         <w:pStyle w:val="Heading2"/>
       </w:pPr>
-      <w:bookmarkStart w:id="209" w:name="docker"/>
+      <w:bookmarkStart w:id="211" w:name="docker"/>
       <w:r>
         <w:t xml:space="preserve">Docker</w:t>
       </w:r>
-      <w:bookmarkEnd w:id="209"/>
+      <w:bookmarkEnd w:id="211"/>
     </w:p>
     <w:p>
       <w:pPr>
@@ -14615,21 +14677,21 @@
       <w:pPr>
         <w:pStyle w:val="Heading1"/>
       </w:pPr>
-      <w:bookmarkStart w:id="210" w:name="utilidades-para-mapas-y-cartografía"/>
+      <w:bookmarkStart w:id="212" w:name="utilidades-para-mapas-y-cartografía"/>
       <w:r>
         <w:t xml:space="preserve">Utilidades para mapas y cartografía</w:t>
       </w:r>
-      <w:bookmarkEnd w:id="210"/>
+      <w:bookmarkEnd w:id="212"/>
     </w:p>
     <w:p>
       <w:pPr>
         <w:pStyle w:val="Heading2"/>
       </w:pPr>
-      <w:bookmarkStart w:id="211" w:name="josm"/>
+      <w:bookmarkStart w:id="213" w:name="josm"/>
       <w:r>
         <w:t xml:space="preserve">josm</w:t>
       </w:r>
-      <w:bookmarkEnd w:id="211"/>
+      <w:bookmarkEnd w:id="213"/>
     </w:p>
     <w:p>
       <w:pPr>
@@ -14772,11 +14834,11 @@
       <w:pPr>
         <w:pStyle w:val="Heading2"/>
       </w:pPr>
-      <w:bookmarkStart w:id="212" w:name="mobac"/>
+      <w:bookmarkStart w:id="214" w:name="mobac"/>
       <w:r>
         <w:t xml:space="preserve">MOBAC</w:t>
       </w:r>
-      <w:bookmarkEnd w:id="212"/>
+      <w:bookmarkEnd w:id="214"/>
     </w:p>
     <w:p>
       <w:pPr>
@@ -14788,7 +14850,7 @@
       <w:r>
         <w:t xml:space="preserve"> </w:t>
       </w:r>
-      <w:hyperlink r:id="rId213">
+      <w:hyperlink r:id="rId215">
         <w:r>
           <w:rPr>
             <w:rStyle w:val="Hyperlink"/>
@@ -14852,7 +14914,7 @@
       <w:r>
         <w:t xml:space="preserve"> </w:t>
       </w:r>
-      <w:hyperlink r:id="rId214">
+      <w:hyperlink r:id="rId216">
         <w:r>
           <w:rPr>
             <w:rStyle w:val="Hyperlink"/>
@@ -14877,11 +14939,11 @@
       <w:pPr>
         <w:pStyle w:val="Heading3"/>
       </w:pPr>
-      <w:bookmarkStart w:id="215" w:name="referencias-1"/>
+      <w:bookmarkStart w:id="217" w:name="referencias-1"/>
       <w:r>
         <w:t xml:space="preserve">Referencias</w:t>
       </w:r>
-      <w:bookmarkEnd w:id="215"/>
+      <w:bookmarkEnd w:id="217"/>
     </w:p>
     <w:p>
       <w:pPr>
@@ -14895,11 +14957,11 @@
       <w:pPr>
         <w:pStyle w:val="Heading2"/>
       </w:pPr>
-      <w:bookmarkStart w:id="216" w:name="qgis"/>
+      <w:bookmarkStart w:id="218" w:name="qgis"/>
       <w:r>
         <w:t xml:space="preserve">QGIS</w:t>
       </w:r>
-      <w:bookmarkEnd w:id="216"/>
+      <w:bookmarkEnd w:id="218"/>
     </w:p>
     <w:p>
       <w:pPr>
@@ -14971,11 +15033,11 @@
       <w:pPr>
         <w:pStyle w:val="Heading3"/>
       </w:pPr>
-      <w:bookmarkStart w:id="217" w:name="referencias-2"/>
+      <w:bookmarkStart w:id="219" w:name="referencias-2"/>
       <w:r>
         <w:t xml:space="preserve">Referencias</w:t>
       </w:r>
-      <w:bookmarkEnd w:id="217"/>
+      <w:bookmarkEnd w:id="219"/>
     </w:p>
     <w:p>
       <w:pPr>
@@ -14985,7 +15047,7 @@
           <w:ilvl w:val="0"/>
         </w:numPr>
       </w:pPr>
-      <w:hyperlink r:id="rId218">
+      <w:hyperlink r:id="rId220">
         <w:r>
           <w:rPr>
             <w:rStyle w:val="Hyperlink"/>
@@ -15002,7 +15064,7 @@
           <w:ilvl w:val="0"/>
         </w:numPr>
       </w:pPr>
-      <w:hyperlink r:id="rId219">
+      <w:hyperlink r:id="rId221">
         <w:r>
           <w:rPr>
             <w:rStyle w:val="Hyperlink"/>
@@ -15019,7 +15081,7 @@
           <w:ilvl w:val="0"/>
         </w:numPr>
       </w:pPr>
-      <w:hyperlink r:id="rId220">
+      <w:hyperlink r:id="rId222">
         <w:r>
           <w:rPr>
             <w:rStyle w:val="Hyperlink"/>
@@ -15036,7 +15098,7 @@
           <w:ilvl w:val="0"/>
         </w:numPr>
       </w:pPr>
-      <w:hyperlink r:id="rId221">
+      <w:hyperlink r:id="rId223">
         <w:r>
           <w:rPr>
             <w:rStyle w:val="Hyperlink"/>
@@ -15049,21 +15111,60 @@
       <w:pPr>
         <w:pStyle w:val="Heading1"/>
       </w:pPr>
-      <w:bookmarkStart w:id="222" w:name="recetas-variadas"/>
+      <w:bookmarkStart w:id="224" w:name="recetas-variadas"/>
       <w:r>
         <w:t xml:space="preserve">Recetas variadas</w:t>
       </w:r>
-      <w:bookmarkEnd w:id="222"/>
+      <w:bookmarkEnd w:id="224"/>
     </w:p>
     <w:p>
       <w:pPr>
         <w:pStyle w:val="Heading2"/>
       </w:pPr>
-      <w:bookmarkStart w:id="223" w:name="formatear-memoria-usb"/>
+      <w:bookmarkStart w:id="225" w:name="X33d8340d63b075527f67ef9944c59f7d34b252c"/>
+      <w:r>
+        <w:t xml:space="preserve">Solucionar problemas de menús duplicados usando menulibre</w:t>
+      </w:r>
+      <w:bookmarkEnd w:id="225"/>
+    </w:p>
+    <w:p>
+      <w:pPr>
+        <w:pStyle w:val="FirstParagraph"/>
+      </w:pPr>
+      <w:r>
+        <w:t xml:space="preserve">En el directorio</w:t>
+      </w:r>
+      <w:r>
+        <w:t xml:space="preserve"> </w:t>
+      </w:r>
+      <w:r>
+        <w:rPr>
+          <w:rStyle w:val="VerbatimChar"/>
+        </w:rPr>
+        <w:t xml:space="preserve">~/.config/menus/applications-merged</w:t>
+      </w:r>
+      <w:r>
+        <w:t xml:space="preserve"> </w:t>
+      </w:r>
+      <w:r>
+        <w:t xml:space="preserve">borramos todos</w:t>
+      </w:r>
+      <w:r>
+        <w:t xml:space="preserve"> </w:t>
+      </w:r>
+      <w:r>
+        <w:t xml:space="preserve">los ficheros que haya.</w:t>
+      </w:r>
+    </w:p>
+    <w:p>
+      <w:pPr>
+        <w:pStyle w:val="Heading2"/>
+      </w:pPr>
+      <w:bookmarkStart w:id="226" w:name="formatear-memoria-usb"/>
       <w:r>
         <w:t xml:space="preserve">Formatear memoria usb</w:t>
       </w:r>
-      <w:bookmarkEnd w:id="223"/>
+      <w:bookmarkEnd w:id="226"/>
     </w:p>
     <w:p>
       <w:pPr>
@@ -15212,11 +15313,11 @@
       <w:pPr>
         <w:pStyle w:val="Heading2"/>
       </w:pPr>
-      <w:bookmarkStart w:id="224" w:name="X08ab2ce06bd96f1aedd31c64dede876a7338a2f"/>
+      <w:bookmarkStart w:id="227" w:name="X08ab2ce06bd96f1aedd31c64dede876a7338a2f"/>
       <w:r>
         <w:t xml:space="preserve">Copiar la clave pública ssh en un servidor remoto</w:t>
       </w:r>
-      <w:bookmarkEnd w:id="224"/>
+      <w:bookmarkEnd w:id="227"/>
     </w:p>
     <w:p>
       <w:pPr>
@@ -15252,17 +15353,17 @@
       <w:pPr>
         <w:pStyle w:val="Heading2"/>
       </w:pPr>
-      <w:bookmarkStart w:id="225" w:name="ssh-access-from-termux"/>
+      <w:bookmarkStart w:id="228" w:name="ssh-access-from-termux"/>
       <w:r>
         <w:t xml:space="preserve">ssh access from termux</w:t>
       </w:r>
-      <w:bookmarkEnd w:id="225"/>
-    </w:p>
-    <w:p>
-      <w:pPr>
-        <w:pStyle w:val="FirstParagraph"/>
-      </w:pPr>
-      <w:hyperlink r:id="rId226">
+      <w:bookmarkEnd w:id="228"/>
+    </w:p>
+    <w:p>
+      <w:pPr>
+        <w:pStyle w:val="FirstParagraph"/>
+      </w:pPr>
+      <w:hyperlink r:id="rId229">
         <w:r>
           <w:rPr>
             <w:rStyle w:val="Hyperlink"/>
@@ -15275,11 +15376,11 @@
       <w:pPr>
         <w:pStyle w:val="Heading2"/>
       </w:pPr>
-      <w:bookmarkStart w:id="227" w:name="sdr-instalaciones-varias"/>
+      <w:bookmarkStart w:id="230" w:name="sdr-instalaciones-varias"/>
       <w:r>
         <w:t xml:space="preserve">SDR instalaciones varias</w:t>
       </w:r>
-      <w:bookmarkEnd w:id="227"/>
+      <w:bookmarkEnd w:id="230"/>
     </w:p>
     <w:p>
       <w:pPr>
@@ -15291,7 +15392,7 @@
       <w:r>
         <w:t xml:space="preserve"> </w:t>
       </w:r>
-      <w:hyperlink r:id="rId228">
+      <w:hyperlink r:id="rId231">
         <w:r>
           <w:rPr>
             <w:rStyle w:val="Hyperlink"/>
@@ -15313,7 +15414,7 @@
       <w:r>
         <w:t xml:space="preserve"> </w:t>
       </w:r>
-      <w:hyperlink r:id="rId229">
+      <w:hyperlink r:id="rId232">
         <w:r>
           <w:rPr>
             <w:rStyle w:val="Hyperlink"/>
@@ -15368,7 +15469,7 @@
       <w:r>
         <w:t xml:space="preserve"> </w:t>
       </w:r>
-      <w:hyperlink r:id="rId230">
+      <w:hyperlink r:id="rId233">
         <w:r>
           <w:rPr>
             <w:rStyle w:val="Hyperlink"/>

</xml_diff>

<commit_message>
Corrects sound section title
</commit_message>
<xml_diff>
--- a/out/rasalhague_bitacora.docx
+++ b/out/rasalhague_bitacora.docx
@@ -12849,9 +12849,9 @@
       <w:pPr>
         <w:pStyle w:val="Heading1"/>
       </w:pPr>
-      <w:bookmarkStart w:id="183" w:name="sound"/>
-      <w:r>
-        <w:t xml:space="preserve">Sound</w:t>
+      <w:bookmarkStart w:id="183" w:name="sonido"/>
+      <w:r>
+        <w:t xml:space="preserve">Sonido</w:t>
       </w:r>
       <w:bookmarkEnd w:id="183"/>
     </w:p>

</xml_diff>

<commit_message>
Adds auctex-latexmk package installation on emacs
</commit_message>
<xml_diff>
--- a/out/rasalhague_bitacora.docx
+++ b/out/rasalhague_bitacora.docx
@@ -6011,7 +6011,16 @@
         <w:t xml:space="preserve"> </w:t>
       </w:r>
       <w:r>
-        <w:t xml:space="preserve">los siguientes paquetes:</w:t>
+        <w:t xml:space="preserve">los siguientes paquetes</w:t>
+      </w:r>
+      <w:r>
+        <w:rPr>
+          <w:rStyle w:val="FootnoteReference"/>
+        </w:rPr>
+        <w:footnoteReference w:id="96"/>
+      </w:r>
+      <w:r>
+        <w:t xml:space="preserve">:</w:t>
       </w:r>
     </w:p>
     <w:p>
@@ -6166,6 +6175,21 @@
     </w:p>
     <w:p>
       <w:pPr>
+        <w:pStyle w:val="Compact"/>
+        <w:numPr>
+          <w:numId w:val="1013"/>
+          <w:ilvl w:val="0"/>
+        </w:numPr>
+      </w:pPr>
+      <w:r>
+        <w:rPr>
+          <w:i/>
+        </w:rPr>
+        <w:t xml:space="preserve">auctex-latexmk</w:t>
+      </w:r>
+    </w:p>
+    <w:p>
+      <w:pPr>
         <w:pStyle w:val="FirstParagraph"/>
       </w:pPr>
       <w:r>
@@ -7734,11 +7758,11 @@
       <w:pPr>
         <w:pStyle w:val="Heading2"/>
       </w:pPr>
-      <w:bookmarkStart w:id="96" w:name="Xd5ebed063c6cd0d0e7b221c191b5c0cb9da7d64"/>
+      <w:bookmarkStart w:id="97" w:name="Xd5ebed063c6cd0d0e7b221c191b5c0cb9da7d64"/>
       <w:r>
         <w:t xml:space="preserve">Lenguaje de programación D (D programming language)</w:t>
       </w:r>
-      <w:bookmarkEnd w:id="96"/>
+      <w:bookmarkEnd w:id="97"/>
     </w:p>
     <w:p>
       <w:pPr>
@@ -7770,11 +7794,11 @@
       <w:pPr>
         <w:pStyle w:val="Heading3"/>
       </w:pPr>
-      <w:bookmarkStart w:id="97" w:name="d-apt-e-instalación-de-programas"/>
+      <w:bookmarkStart w:id="98" w:name="d-apt-e-instalación-de-programas"/>
       <w:r>
         <w:t xml:space="preserve">D-apt e instalación de programas</w:t>
       </w:r>
-      <w:bookmarkEnd w:id="97"/>
+      <w:bookmarkEnd w:id="98"/>
     </w:p>
     <w:p>
       <w:pPr>
@@ -7863,11 +7887,11 @@
       <w:pPr>
         <w:pStyle w:val="Heading3"/>
       </w:pPr>
-      <w:bookmarkStart w:id="98" w:name="dcd"/>
+      <w:bookmarkStart w:id="99" w:name="dcd"/>
       <w:r>
         <w:t xml:space="preserve">DCD</w:t>
       </w:r>
-      <w:bookmarkEnd w:id="98"/>
+      <w:bookmarkEnd w:id="99"/>
     </w:p>
     <w:p>
       <w:pPr>
@@ -7944,11 +7968,11 @@
       <w:pPr>
         <w:pStyle w:val="Heading3"/>
       </w:pPr>
-      <w:bookmarkStart w:id="99" w:name="gdc"/>
+      <w:bookmarkStart w:id="100" w:name="gdc"/>
       <w:r>
         <w:t xml:space="preserve">gdc</w:t>
       </w:r>
-      <w:bookmarkEnd w:id="99"/>
+      <w:bookmarkEnd w:id="100"/>
     </w:p>
     <w:p>
       <w:pPr>
@@ -7973,11 +7997,11 @@
       <w:pPr>
         <w:pStyle w:val="Heading3"/>
       </w:pPr>
-      <w:bookmarkStart w:id="100" w:name="ldc"/>
+      <w:bookmarkStart w:id="101" w:name="ldc"/>
       <w:r>
         <w:t xml:space="preserve">ldc</w:t>
       </w:r>
-      <w:bookmarkEnd w:id="100"/>
+      <w:bookmarkEnd w:id="101"/>
     </w:p>
     <w:p>
       <w:pPr>
@@ -8021,11 +8045,11 @@
       <w:pPr>
         <w:pStyle w:val="Heading3"/>
       </w:pPr>
-      <w:bookmarkStart w:id="101" w:name="emacs-para-editar-d"/>
+      <w:bookmarkStart w:id="102" w:name="emacs-para-editar-d"/>
       <w:r>
         <w:t xml:space="preserve">Emacs para editar D</w:t>
       </w:r>
-      <w:bookmarkEnd w:id="101"/>
+      <w:bookmarkEnd w:id="102"/>
     </w:p>
     <w:p>
       <w:pPr>
@@ -8143,11 +8167,11 @@
       <w:pPr>
         <w:pStyle w:val="Heading2"/>
       </w:pPr>
-      <w:bookmarkStart w:id="102" w:name="processing"/>
+      <w:bookmarkStart w:id="103" w:name="processing"/>
       <w:r>
         <w:t xml:space="preserve">Processing</w:t>
       </w:r>
-      <w:bookmarkEnd w:id="102"/>
+      <w:bookmarkEnd w:id="103"/>
     </w:p>
     <w:p>
       <w:pPr>
@@ -8197,11 +8221,11 @@
       <w:pPr>
         <w:pStyle w:val="Heading2"/>
       </w:pPr>
-      <w:bookmarkStart w:id="103" w:name="python"/>
+      <w:bookmarkStart w:id="104" w:name="python"/>
       <w:r>
         <w:t xml:space="preserve">Python</w:t>
       </w:r>
-      <w:bookmarkEnd w:id="103"/>
+      <w:bookmarkEnd w:id="104"/>
     </w:p>
     <w:p>
       <w:pPr>
@@ -8280,11 +8304,11 @@
       <w:pPr>
         <w:pStyle w:val="Heading3"/>
       </w:pPr>
-      <w:bookmarkStart w:id="104" w:name="paquetes-de-desarrollo"/>
+      <w:bookmarkStart w:id="105" w:name="paquetes-de-desarrollo"/>
       <w:r>
         <w:t xml:space="preserve">Paquetes de desarrollo</w:t>
       </w:r>
-      <w:bookmarkEnd w:id="104"/>
+      <w:bookmarkEnd w:id="105"/>
     </w:p>
     <w:p>
       <w:pPr>
@@ -8324,11 +8348,11 @@
       <w:pPr>
         <w:pStyle w:val="Heading3"/>
       </w:pPr>
-      <w:bookmarkStart w:id="105" w:name="X34eba574680e5b1f7d66be97be7e8d426920daf"/>
+      <w:bookmarkStart w:id="106" w:name="X34eba574680e5b1f7d66be97be7e8d426920daf"/>
       <w:r>
         <w:t xml:space="preserve">pip, virtualenv, virtualenvwrapper, virtualfish</w:t>
       </w:r>
-      <w:bookmarkEnd w:id="105"/>
+      <w:bookmarkEnd w:id="106"/>
     </w:p>
     <w:p>
       <w:pPr>
@@ -8710,92 +8734,6 @@
           <w:rStyle w:val="VerbatimChar"/>
         </w:rPr>
         <w:t xml:space="preserve">fi</w:t>
-      </w:r>
-    </w:p>
-    <w:p>
-      <w:pPr>
-        <w:pStyle w:val="FirstParagraph"/>
-      </w:pPr>
-      <w:hyperlink r:id="rId106">
-        <w:r>
-          <w:rPr>
-            <w:rStyle w:val="Hyperlink"/>
-          </w:rPr>
-          <w:t xml:space="preserve">Aquí</w:t>
-        </w:r>
-      </w:hyperlink>
-      <w:r>
-        <w:t xml:space="preserve"> </w:t>
-      </w:r>
-      <w:r>
-        <w:t xml:space="preserve">tenemos la referencia de comandos de</w:t>
-      </w:r>
-      <w:r>
-        <w:t xml:space="preserve"> </w:t>
-      </w:r>
-      <w:r>
-        <w:rPr>
-          <w:i/>
-        </w:rPr>
-        <w:t xml:space="preserve">virtualenvwrapper</w:t>
-      </w:r>
-    </w:p>
-    <w:p>
-      <w:pPr>
-        <w:pStyle w:val="BodyText"/>
-      </w:pPr>
-      <w:r>
-        <w:t xml:space="preserve">Por último, si queremos tener utilidades parecidas en nuestro</w:t>
-      </w:r>
-      <w:r>
-        <w:t xml:space="preserve"> </w:t>
-      </w:r>
-      <w:r>
-        <w:rPr>
-          <w:i/>
-        </w:rPr>
-        <w:t xml:space="preserve">fish</w:t>
-      </w:r>
-      <w:r>
-        <w:rPr>
-          <w:i/>
-        </w:rPr>
-        <w:t xml:space="preserve"> </w:t>
-      </w:r>
-      <w:r>
-        <w:rPr>
-          <w:i/>
-        </w:rPr>
-        <w:t xml:space="preserve">shell</w:t>
-      </w:r>
-      <w:r>
-        <w:t xml:space="preserve"> </w:t>
-      </w:r>
-      <w:r>
-        <w:t xml:space="preserve">instalamos</w:t>
-      </w:r>
-      <w:r>
-        <w:t xml:space="preserve"> </w:t>
-      </w:r>
-      <w:r>
-        <w:rPr>
-          <w:i/>
-        </w:rPr>
-        <w:t xml:space="preserve">virtualfish</w:t>
-      </w:r>
-      <w:r>
-        <w:t xml:space="preserve">:</w:t>
-      </w:r>
-    </w:p>
-    <w:p>
-      <w:pPr>
-        <w:pStyle w:val="SourceCode"/>
-      </w:pPr>
-      <w:r>
-        <w:rPr>
-          <w:rStyle w:val="VerbatimChar"/>
-        </w:rPr>
-        <w:t xml:space="preserve">sudo pip install virtualfish</w:t>
       </w:r>
     </w:p>
     <w:p>
@@ -8814,6 +8752,92 @@
         <w:t xml:space="preserve"> </w:t>
       </w:r>
       <w:r>
+        <w:t xml:space="preserve">tenemos la referencia de comandos de</w:t>
+      </w:r>
+      <w:r>
+        <w:t xml:space="preserve"> </w:t>
+      </w:r>
+      <w:r>
+        <w:rPr>
+          <w:i/>
+        </w:rPr>
+        <w:t xml:space="preserve">virtualenvwrapper</w:t>
+      </w:r>
+    </w:p>
+    <w:p>
+      <w:pPr>
+        <w:pStyle w:val="BodyText"/>
+      </w:pPr>
+      <w:r>
+        <w:t xml:space="preserve">Por último, si queremos tener utilidades parecidas en nuestro</w:t>
+      </w:r>
+      <w:r>
+        <w:t xml:space="preserve"> </w:t>
+      </w:r>
+      <w:r>
+        <w:rPr>
+          <w:i/>
+        </w:rPr>
+        <w:t xml:space="preserve">fish</w:t>
+      </w:r>
+      <w:r>
+        <w:rPr>
+          <w:i/>
+        </w:rPr>
+        <w:t xml:space="preserve"> </w:t>
+      </w:r>
+      <w:r>
+        <w:rPr>
+          <w:i/>
+        </w:rPr>
+        <w:t xml:space="preserve">shell</w:t>
+      </w:r>
+      <w:r>
+        <w:t xml:space="preserve"> </w:t>
+      </w:r>
+      <w:r>
+        <w:t xml:space="preserve">instalamos</w:t>
+      </w:r>
+      <w:r>
+        <w:t xml:space="preserve"> </w:t>
+      </w:r>
+      <w:r>
+        <w:rPr>
+          <w:i/>
+        </w:rPr>
+        <w:t xml:space="preserve">virtualfish</w:t>
+      </w:r>
+      <w:r>
+        <w:t xml:space="preserve">:</w:t>
+      </w:r>
+    </w:p>
+    <w:p>
+      <w:pPr>
+        <w:pStyle w:val="SourceCode"/>
+      </w:pPr>
+      <w:r>
+        <w:rPr>
+          <w:rStyle w:val="VerbatimChar"/>
+        </w:rPr>
+        <w:t xml:space="preserve">sudo pip install virtualfish</w:t>
+      </w:r>
+    </w:p>
+    <w:p>
+      <w:pPr>
+        <w:pStyle w:val="FirstParagraph"/>
+      </w:pPr>
+      <w:hyperlink r:id="rId108">
+        <w:r>
+          <w:rPr>
+            <w:rStyle w:val="Hyperlink"/>
+          </w:rPr>
+          <w:t xml:space="preserve">Aquí</w:t>
+        </w:r>
+      </w:hyperlink>
+      <w:r>
+        <w:t xml:space="preserve"> </w:t>
+      </w:r>
+      <w:r>
         <w:t xml:space="preserve">tenemos</w:t>
       </w:r>
       <w:r>
@@ -8848,11 +8872,11 @@
       <w:pPr>
         <w:pStyle w:val="Heading3"/>
       </w:pPr>
-      <w:bookmarkStart w:id="108" w:name="pipenv"/>
+      <w:bookmarkStart w:id="109" w:name="pipenv"/>
       <w:r>
         <w:t xml:space="preserve">pipenv</w:t>
       </w:r>
-      <w:bookmarkEnd w:id="108"/>
+      <w:bookmarkEnd w:id="109"/>
     </w:p>
     <w:p>
       <w:pPr>
@@ -8883,11 +8907,11 @@
       <w:pPr>
         <w:pStyle w:val="Heading3"/>
       </w:pPr>
-      <w:bookmarkStart w:id="109" w:name="instalación-de-bpython-y-ptpython"/>
+      <w:bookmarkStart w:id="110" w:name="instalación-de-bpython-y-ptpython"/>
       <w:r>
         <w:t xml:space="preserve">Instalación de bpython y ptpython</w:t>
       </w:r>
-      <w:bookmarkEnd w:id="109"/>
+      <w:bookmarkEnd w:id="110"/>
     </w:p>
     <w:p>
       <w:pPr>
@@ -8936,11 +8960,11 @@
       <w:pPr>
         <w:pStyle w:val="Heading3"/>
       </w:pPr>
-      <w:bookmarkStart w:id="110" w:name="emacs-para-programar-python"/>
+      <w:bookmarkStart w:id="111" w:name="emacs-para-programar-python"/>
       <w:r>
         <w:t xml:space="preserve">Emacs para programar python</w:t>
       </w:r>
-      <w:bookmarkEnd w:id="110"/>
+      <w:bookmarkEnd w:id="111"/>
     </w:p>
     <w:p>
       <w:pPr>
@@ -9127,11 +9151,11 @@
       <w:pPr>
         <w:pStyle w:val="Heading4"/>
       </w:pPr>
-      <w:bookmarkStart w:id="111" w:name="todo"/>
+      <w:bookmarkStart w:id="112" w:name="todo"/>
       <w:r>
         <w:t xml:space="preserve">TODO</w:t>
       </w:r>
-      <w:bookmarkEnd w:id="111"/>
+      <w:bookmarkEnd w:id="112"/>
     </w:p>
     <w:p>
       <w:pPr>
@@ -9143,7 +9167,7 @@
       <w:r>
         <w:t xml:space="preserve"> </w:t>
       </w:r>
-      <w:hyperlink r:id="rId112">
+      <w:hyperlink r:id="rId113">
         <w:r>
           <w:rPr>
             <w:rStyle w:val="Hyperlink"/>
@@ -9156,11 +9180,11 @@
       <w:pPr>
         <w:pStyle w:val="Heading3"/>
       </w:pPr>
-      <w:bookmarkStart w:id="113" w:name="jupyter"/>
+      <w:bookmarkStart w:id="114" w:name="jupyter"/>
       <w:r>
         <w:t xml:space="preserve">Jupyter</w:t>
       </w:r>
-      <w:bookmarkEnd w:id="113"/>
+      <w:bookmarkEnd w:id="114"/>
     </w:p>
     <w:p>
       <w:pPr>
@@ -9194,11 +9218,11 @@
       <w:pPr>
         <w:pStyle w:val="Heading2"/>
       </w:pPr>
-      <w:bookmarkStart w:id="114" w:name="neovim"/>
+      <w:bookmarkStart w:id="115" w:name="neovim"/>
       <w:r>
         <w:t xml:space="preserve">neovim</w:t>
       </w:r>
-      <w:bookmarkEnd w:id="114"/>
+      <w:bookmarkEnd w:id="115"/>
     </w:p>
     <w:p>
       <w:pPr>
@@ -9263,7 +9287,7 @@
         <w:rPr>
           <w:rStyle w:val="FootnoteReference"/>
         </w:rPr>
-        <w:footnoteReference w:id="115"/>
+        <w:footnoteReference w:id="116"/>
       </w:r>
       <w:r>
         <w:t xml:space="preserve">:</w:t>
@@ -9299,7 +9323,7 @@
       <w:r>
         <w:t xml:space="preserve"> </w:t>
       </w:r>
-      <w:hyperlink r:id="rId116">
+      <w:hyperlink r:id="rId117">
         <w:r>
           <w:rPr>
             <w:rStyle w:val="Hyperlink"/>
@@ -9358,7 +9382,7 @@
       <w:pPr>
         <w:pStyle w:val="Heading4"/>
       </w:pPr>
-      <w:bookmarkStart w:id="117" w:name="install-vim-plug"/>
+      <w:bookmarkStart w:id="118" w:name="install-vim-plug"/>
       <w:r>
         <w:t xml:space="preserve">Install</w:t>
       </w:r>
@@ -9371,7 +9395,7 @@
         </w:rPr>
         <w:t xml:space="preserve">vim-plug</w:t>
       </w:r>
-      <w:bookmarkEnd w:id="117"/>
+      <w:bookmarkEnd w:id="118"/>
     </w:p>
     <w:p>
       <w:pPr>
@@ -9698,7 +9722,7 @@
       <w:pPr>
         <w:pStyle w:val="BodyText"/>
       </w:pPr>
-      <w:hyperlink r:id="rId118">
+      <w:hyperlink r:id="rId119">
         <w:r>
           <w:rPr>
             <w:rStyle w:val="Hyperlink"/>
@@ -9869,11 +9893,11 @@
       <w:pPr>
         <w:pStyle w:val="Heading2"/>
       </w:pPr>
-      <w:bookmarkStart w:id="119" w:name="firefox-developer-edition"/>
+      <w:bookmarkStart w:id="120" w:name="firefox-developer-edition"/>
       <w:r>
         <w:t xml:space="preserve">Firefox developer edition</w:t>
       </w:r>
-      <w:bookmarkEnd w:id="119"/>
+      <w:bookmarkEnd w:id="120"/>
     </w:p>
     <w:p>
       <w:pPr>
@@ -9885,7 +9909,7 @@
       <w:r>
         <w:t xml:space="preserve"> </w:t>
       </w:r>
-      <w:hyperlink r:id="rId120">
+      <w:hyperlink r:id="rId121">
         <w:r>
           <w:rPr>
             <w:rStyle w:val="Hyperlink"/>
@@ -9931,21 +9955,21 @@
       <w:pPr>
         <w:pStyle w:val="Heading1"/>
       </w:pPr>
-      <w:bookmarkStart w:id="121" w:name="desarrollo-hardware"/>
+      <w:bookmarkStart w:id="122" w:name="desarrollo-hardware"/>
       <w:r>
         <w:t xml:space="preserve">Desarrollo hardware</w:t>
       </w:r>
-      <w:bookmarkEnd w:id="121"/>
+      <w:bookmarkEnd w:id="122"/>
     </w:p>
     <w:p>
       <w:pPr>
         <w:pStyle w:val="Heading2"/>
       </w:pPr>
-      <w:bookmarkStart w:id="122" w:name="arduino-ide"/>
+      <w:bookmarkStart w:id="123" w:name="arduino-ide"/>
       <w:r>
         <w:t xml:space="preserve">Arduino IDE</w:t>
       </w:r>
-      <w:bookmarkEnd w:id="122"/>
+      <w:bookmarkEnd w:id="123"/>
     </w:p>
     <w:p>
       <w:pPr>
@@ -9957,7 +9981,7 @@
       <w:r>
         <w:t xml:space="preserve"> </w:t>
       </w:r>
-      <w:hyperlink r:id="rId123">
+      <w:hyperlink r:id="rId124">
         <w:r>
           <w:rPr>
             <w:rStyle w:val="Hyperlink"/>
@@ -10036,11 +10060,11 @@
       <w:pPr>
         <w:pStyle w:val="Heading3"/>
       </w:pPr>
-      <w:bookmarkStart w:id="124" w:name="X0f890df5e473809ad2e21388b2ed362b400e4cb"/>
+      <w:bookmarkStart w:id="125" w:name="X0f890df5e473809ad2e21388b2ed362b400e4cb"/>
       <w:r>
         <w:t xml:space="preserve">Añadir biblioteca de soporte para Makeblock</w:t>
       </w:r>
-      <w:bookmarkEnd w:id="124"/>
+      <w:bookmarkEnd w:id="125"/>
     </w:p>
     <w:p>
       <w:pPr>
@@ -10052,7 +10076,7 @@
       <w:r>
         <w:t xml:space="preserve"> </w:t>
       </w:r>
-      <w:hyperlink r:id="rId125">
+      <w:hyperlink r:id="rId126">
         <w:r>
           <w:rPr>
             <w:rStyle w:val="Hyperlink"/>
@@ -10167,11 +10191,11 @@
       <w:pPr>
         <w:pStyle w:val="Heading2"/>
       </w:pPr>
-      <w:bookmarkStart w:id="126" w:name="pinguino-ide"/>
+      <w:bookmarkStart w:id="127" w:name="pinguino-ide"/>
       <w:r>
         <w:t xml:space="preserve">Pinguino IDE</w:t>
       </w:r>
-      <w:bookmarkEnd w:id="126"/>
+      <w:bookmarkEnd w:id="127"/>
     </w:p>
     <w:tbl>
       <w:tblPr>
@@ -10210,7 +10234,7 @@
       <w:r>
         <w:t xml:space="preserve"> </w:t>
       </w:r>
-      <w:hyperlink r:id="rId127">
+      <w:hyperlink r:id="rId128">
         <w:r>
           <w:rPr>
             <w:rStyle w:val="Hyperlink"/>
@@ -10298,11 +10322,11 @@
       <w:pPr>
         <w:pStyle w:val="Heading2"/>
       </w:pPr>
-      <w:bookmarkStart w:id="128" w:name="kicad"/>
+      <w:bookmarkStart w:id="129" w:name="kicad"/>
       <w:r>
         <w:t xml:space="preserve">KiCAD</w:t>
       </w:r>
-      <w:bookmarkEnd w:id="128"/>
+      <w:bookmarkEnd w:id="129"/>
     </w:p>
     <w:p>
       <w:pPr>
@@ -10314,7 +10338,7 @@
       <w:r>
         <w:t xml:space="preserve"> </w:t>
       </w:r>
-      <w:hyperlink r:id="rId129">
+      <w:hyperlink r:id="rId130">
         <w:r>
           <w:rPr>
             <w:rStyle w:val="Hyperlink"/>
@@ -10424,35 +10448,6 @@
           <w:ilvl w:val="0"/>
         </w:numPr>
       </w:pPr>
-      <w:hyperlink r:id="rId130">
-        <w:r>
-          <w:rPr>
-            <w:rStyle w:val="Hyperlink"/>
-          </w:rPr>
-          <w:t xml:space="preserve">Freetronics</w:t>
-        </w:r>
-      </w:hyperlink>
-      <w:r>
-        <w:t xml:space="preserve"> </w:t>
-      </w:r>
-      <w:r>
-        <w:t xml:space="preserve">una libreria que no solo incluye Shield para Arduino sino una</w:t>
-      </w:r>
-      <w:r>
-        <w:t xml:space="preserve"> </w:t>
-      </w:r>
-      <w:r>
-        <w:t xml:space="preserve">completa colección de componentes que nos permitirá hacer proyectos</w:t>
-      </w:r>
-      <w:r>
-        <w:t xml:space="preserve"> </w:t>
-      </w:r>
-      <w:r>
-        <w:t xml:space="preserve">completos.</w:t>
-      </w:r>
-      <w:r>
-        <w:t xml:space="preserve"> </w:t>
-      </w:r>
       <w:hyperlink r:id="rId131">
         <w:r>
           <w:rPr>
@@ -10465,6 +10460,35 @@
         <w:t xml:space="preserve"> </w:t>
       </w:r>
       <w:r>
+        <w:t xml:space="preserve">una libreria que no solo incluye Shield para Arduino sino una</w:t>
+      </w:r>
+      <w:r>
+        <w:t xml:space="preserve"> </w:t>
+      </w:r>
+      <w:r>
+        <w:t xml:space="preserve">completa colección de componentes que nos permitirá hacer proyectos</w:t>
+      </w:r>
+      <w:r>
+        <w:t xml:space="preserve"> </w:t>
+      </w:r>
+      <w:r>
+        <w:t xml:space="preserve">completos.</w:t>
+      </w:r>
+      <w:r>
+        <w:t xml:space="preserve"> </w:t>
+      </w:r>
+      <w:hyperlink r:id="rId132">
+        <w:r>
+          <w:rPr>
+            <w:rStyle w:val="Hyperlink"/>
+          </w:rPr>
+          <w:t xml:space="preserve">Freetronics</w:t>
+        </w:r>
+      </w:hyperlink>
+      <w:r>
+        <w:t xml:space="preserve"> </w:t>
+      </w:r>
+      <w:r>
         <w:t xml:space="preserve">es una especie</w:t>
       </w:r>
       <w:r>
@@ -10506,7 +10530,7 @@
           <w:ilvl w:val="0"/>
         </w:numPr>
       </w:pPr>
-      <w:hyperlink r:id="rId132">
+      <w:hyperlink r:id="rId133">
         <w:r>
           <w:rPr>
             <w:rStyle w:val="Hyperlink"/>
@@ -10531,11 +10555,11 @@
       <w:pPr>
         <w:pStyle w:val="Heading2"/>
       </w:pPr>
-      <w:bookmarkStart w:id="133" w:name="analizador-lógico"/>
+      <w:bookmarkStart w:id="134" w:name="analizador-lógico"/>
       <w:r>
         <w:t xml:space="preserve">Analizador lógico</w:t>
       </w:r>
-      <w:bookmarkEnd w:id="133"/>
+      <w:bookmarkEnd w:id="134"/>
     </w:p>
     <w:p>
       <w:pPr>
@@ -10553,7 +10577,7 @@
       <w:r>
         <w:t xml:space="preserve"> </w:t>
       </w:r>
-      <w:hyperlink r:id="rId134">
+      <w:hyperlink r:id="rId135">
         <w:r>
           <w:rPr>
             <w:rStyle w:val="Hyperlink"/>
@@ -10566,11 +10590,11 @@
       <w:pPr>
         <w:pStyle w:val="Heading3"/>
       </w:pPr>
-      <w:bookmarkStart w:id="135" w:name="sigrok"/>
+      <w:bookmarkStart w:id="136" w:name="sigrok"/>
       <w:r>
         <w:t xml:space="preserve">Sigrok</w:t>
       </w:r>
-      <w:bookmarkEnd w:id="135"/>
+      <w:bookmarkEnd w:id="136"/>
     </w:p>
     <w:p>
       <w:pPr>
@@ -10778,11 +10802,11 @@
       <w:pPr>
         <w:pStyle w:val="Heading3"/>
       </w:pPr>
-      <w:bookmarkStart w:id="136" w:name="sump-logic-analyzer"/>
+      <w:bookmarkStart w:id="137" w:name="sump-logic-analyzer"/>
       <w:r>
         <w:t xml:space="preserve">Sump logic analyzer</w:t>
       </w:r>
-      <w:bookmarkEnd w:id="136"/>
+      <w:bookmarkEnd w:id="137"/>
     </w:p>
     <w:p>
       <w:pPr>
@@ -10802,7 +10826,7 @@
       <w:r>
         <w:t xml:space="preserve"> </w:t>
       </w:r>
-      <w:hyperlink r:id="rId137">
+      <w:hyperlink r:id="rId138">
         <w:r>
           <w:rPr>
             <w:rStyle w:val="Hyperlink"/>
@@ -10828,7 +10852,7 @@
       <w:r>
         <w:t xml:space="preserve"> </w:t>
       </w:r>
-      <w:hyperlink r:id="rId138">
+      <w:hyperlink r:id="rId139">
         <w:r>
           <w:rPr>
             <w:rStyle w:val="Hyperlink"/>
@@ -10959,11 +10983,11 @@
       <w:pPr>
         <w:pStyle w:val="Heading3"/>
       </w:pPr>
-      <w:bookmarkStart w:id="139" w:name="ols"/>
+      <w:bookmarkStart w:id="140" w:name="ols"/>
       <w:r>
         <w:t xml:space="preserve">OLS</w:t>
       </w:r>
-      <w:bookmarkEnd w:id="139"/>
+      <w:bookmarkEnd w:id="140"/>
     </w:p>
     <w:tbl>
       <w:tblPr>
@@ -10996,7 +11020,7 @@
       <w:pPr>
         <w:pStyle w:val="BodyText"/>
       </w:pPr>
-      <w:hyperlink r:id="rId140">
+      <w:hyperlink r:id="rId141">
         <w:r>
           <w:rPr>
             <w:rStyle w:val="Hyperlink"/>
@@ -11009,11 +11033,11 @@
       <w:pPr>
         <w:pStyle w:val="Heading2"/>
       </w:pPr>
-      <w:bookmarkStart w:id="141" w:name="icestudio"/>
+      <w:bookmarkStart w:id="142" w:name="icestudio"/>
       <w:r>
         <w:t xml:space="preserve">IceStudio</w:t>
       </w:r>
-      <w:bookmarkEnd w:id="141"/>
+      <w:bookmarkEnd w:id="142"/>
     </w:p>
     <w:p>
       <w:pPr>
@@ -11057,7 +11081,7 @@
       <w:r>
         <w:t xml:space="preserve"> </w:t>
       </w:r>
-      <w:hyperlink r:id="rId142">
+      <w:hyperlink r:id="rId143">
         <w:r>
           <w:rPr>
             <w:rStyle w:val="Hyperlink"/>
@@ -11097,11 +11121,11 @@
       <w:pPr>
         <w:pStyle w:val="Heading2"/>
       </w:pPr>
-      <w:bookmarkStart w:id="143" w:name="platformio"/>
+      <w:bookmarkStart w:id="144" w:name="platformio"/>
       <w:r>
         <w:t xml:space="preserve">PlatformIO</w:t>
       </w:r>
-      <w:bookmarkEnd w:id="143"/>
+      <w:bookmarkEnd w:id="144"/>
     </w:p>
     <w:p>
       <w:pPr>
@@ -11113,7 +11137,7 @@
       <w:r>
         <w:t xml:space="preserve"> </w:t>
       </w:r>
-      <w:hyperlink r:id="rId144">
+      <w:hyperlink r:id="rId145">
         <w:r>
           <w:rPr>
             <w:rStyle w:val="Hyperlink"/>
@@ -11206,7 +11230,7 @@
       <w:r>
         <w:t xml:space="preserve"> </w:t>
       </w:r>
-      <w:hyperlink r:id="rId145">
+      <w:hyperlink r:id="rId146">
         <w:r>
           <w:rPr>
             <w:rStyle w:val="Hyperlink"/>
@@ -11293,7 +11317,7 @@
           <w:ilvl w:val="0"/>
         </w:numPr>
       </w:pPr>
-      <w:hyperlink r:id="rId146">
+      <w:hyperlink r:id="rId147">
         <w:r>
           <w:rPr>
             <w:rStyle w:val="Hyperlink"/>
@@ -11306,21 +11330,21 @@
       <w:pPr>
         <w:pStyle w:val="Heading2"/>
       </w:pPr>
-      <w:bookmarkStart w:id="147" w:name="reprap"/>
+      <w:bookmarkStart w:id="148" w:name="reprap"/>
       <w:r>
         <w:t xml:space="preserve">RepRap</w:t>
       </w:r>
-      <w:bookmarkEnd w:id="147"/>
+      <w:bookmarkEnd w:id="148"/>
     </w:p>
     <w:p>
       <w:pPr>
         <w:pStyle w:val="Heading3"/>
       </w:pPr>
-      <w:bookmarkStart w:id="148" w:name="openscad"/>
+      <w:bookmarkStart w:id="149" w:name="openscad"/>
       <w:r>
         <w:t xml:space="preserve">OpenScad</w:t>
       </w:r>
-      <w:bookmarkEnd w:id="148"/>
+      <w:bookmarkEnd w:id="149"/>
     </w:p>
     <w:p>
       <w:pPr>
@@ -11363,11 +11387,11 @@
       <w:pPr>
         <w:pStyle w:val="Heading3"/>
       </w:pPr>
-      <w:bookmarkStart w:id="149" w:name="slic3r"/>
+      <w:bookmarkStart w:id="150" w:name="slic3r"/>
       <w:r>
         <w:t xml:space="preserve">Slic3r</w:t>
       </w:r>
-      <w:bookmarkEnd w:id="149"/>
+      <w:bookmarkEnd w:id="150"/>
     </w:p>
     <w:p>
       <w:pPr>
@@ -11379,7 +11403,7 @@
       <w:r>
         <w:t xml:space="preserve"> </w:t>
       </w:r>
-      <w:hyperlink r:id="rId150">
+      <w:hyperlink r:id="rId151">
         <w:r>
           <w:rPr>
             <w:rStyle w:val="Hyperlink"/>
@@ -11428,11 +11452,11 @@
       <w:pPr>
         <w:pStyle w:val="Heading3"/>
       </w:pPr>
-      <w:bookmarkStart w:id="151" w:name="slic3r-prusa-edition"/>
+      <w:bookmarkStart w:id="152" w:name="slic3r-prusa-edition"/>
       <w:r>
         <w:t xml:space="preserve">Slic3r Prusa Edition</w:t>
       </w:r>
-      <w:bookmarkEnd w:id="151"/>
+      <w:bookmarkEnd w:id="152"/>
     </w:p>
     <w:p>
       <w:pPr>
@@ -11480,7 +11504,7 @@
       <w:r>
         <w:t xml:space="preserve"> </w:t>
       </w:r>
-      <w:hyperlink r:id="rId152">
+      <w:hyperlink r:id="rId153">
         <w:r>
           <w:rPr>
             <w:rStyle w:val="Hyperlink"/>
@@ -11532,11 +11556,11 @@
       <w:pPr>
         <w:pStyle w:val="Heading3"/>
       </w:pPr>
-      <w:bookmarkStart w:id="153" w:name="ideamaker"/>
+      <w:bookmarkStart w:id="154" w:name="ideamaker"/>
       <w:r>
         <w:t xml:space="preserve">ideaMaker</w:t>
       </w:r>
-      <w:bookmarkEnd w:id="153"/>
+      <w:bookmarkEnd w:id="154"/>
     </w:p>
     <w:p>
       <w:pPr>
@@ -11569,7 +11593,7 @@
       <w:r>
         <w:t xml:space="preserve"> </w:t>
       </w:r>
-      <w:hyperlink r:id="rId154">
+      <w:hyperlink r:id="rId155">
         <w:r>
           <w:rPr>
             <w:rStyle w:val="Hyperlink"/>
@@ -11603,11 +11627,11 @@
       <w:pPr>
         <w:pStyle w:val="Heading3"/>
       </w:pPr>
-      <w:bookmarkStart w:id="155" w:name="ultimaker-cura"/>
+      <w:bookmarkStart w:id="156" w:name="ultimaker-cura"/>
       <w:r>
         <w:t xml:space="preserve">Ultimaker Cura</w:t>
       </w:r>
-      <w:bookmarkEnd w:id="155"/>
+      <w:bookmarkEnd w:id="156"/>
     </w:p>
     <w:p>
       <w:pPr>
@@ -11634,7 +11658,7 @@
       <w:r>
         <w:t xml:space="preserve"> </w:t>
       </w:r>
-      <w:hyperlink r:id="rId156">
+      <w:hyperlink r:id="rId157">
         <w:r>
           <w:rPr>
             <w:rStyle w:val="Hyperlink"/>
@@ -11659,11 +11683,11 @@
       <w:pPr>
         <w:pStyle w:val="Heading3"/>
       </w:pPr>
-      <w:bookmarkStart w:id="157" w:name="pronterface"/>
+      <w:bookmarkStart w:id="158" w:name="pronterface"/>
       <w:r>
         <w:t xml:space="preserve">Pronterface</w:t>
       </w:r>
-      <w:bookmarkEnd w:id="157"/>
+      <w:bookmarkEnd w:id="158"/>
     </w:p>
     <w:p>
       <w:pPr>
@@ -11762,21 +11786,21 @@
       <w:pPr>
         <w:pStyle w:val="Heading1"/>
       </w:pPr>
-      <w:bookmarkStart w:id="158" w:name="aplicaciones-de-gráficos"/>
+      <w:bookmarkStart w:id="159" w:name="aplicaciones-de-gráficos"/>
       <w:r>
         <w:t xml:space="preserve">Aplicaciones de gráficos</w:t>
       </w:r>
-      <w:bookmarkEnd w:id="158"/>
+      <w:bookmarkEnd w:id="159"/>
     </w:p>
     <w:p>
       <w:pPr>
         <w:pStyle w:val="Heading2"/>
       </w:pPr>
-      <w:bookmarkStart w:id="159" w:name="librecad"/>
+      <w:bookmarkStart w:id="160" w:name="librecad"/>
       <w:r>
         <w:t xml:space="preserve">LibreCAD</w:t>
       </w:r>
-      <w:bookmarkEnd w:id="159"/>
+      <w:bookmarkEnd w:id="160"/>
     </w:p>
     <w:p>
       <w:pPr>
@@ -11801,11 +11825,11 @@
       <w:pPr>
         <w:pStyle w:val="Heading2"/>
       </w:pPr>
-      <w:bookmarkStart w:id="160" w:name="freecad"/>
+      <w:bookmarkStart w:id="161" w:name="freecad"/>
       <w:r>
         <w:t xml:space="preserve">FreeCAD</w:t>
       </w:r>
-      <w:bookmarkEnd w:id="160"/>
+      <w:bookmarkEnd w:id="161"/>
     </w:p>
     <w:p>
       <w:pPr>
@@ -11885,11 +11909,11 @@
       <w:pPr>
         <w:pStyle w:val="Heading2"/>
       </w:pPr>
-      <w:bookmarkStart w:id="161" w:name="inkscape"/>
+      <w:bookmarkStart w:id="162" w:name="inkscape"/>
       <w:r>
         <w:t xml:space="preserve">Inkscape</w:t>
       </w:r>
-      <w:bookmarkEnd w:id="161"/>
+      <w:bookmarkEnd w:id="162"/>
     </w:p>
     <w:p>
       <w:pPr>
@@ -11914,11 +11938,11 @@
       <w:pPr>
         <w:pStyle w:val="Heading2"/>
       </w:pPr>
-      <w:bookmarkStart w:id="162" w:name="gimp"/>
+      <w:bookmarkStart w:id="163" w:name="gimp"/>
       <w:r>
         <w:t xml:space="preserve">Gimp</w:t>
       </w:r>
-      <w:bookmarkEnd w:id="162"/>
+      <w:bookmarkEnd w:id="163"/>
     </w:p>
     <w:p>
       <w:pPr>
@@ -12002,21 +12026,21 @@
       <w:pPr>
         <w:pStyle w:val="Heading3"/>
       </w:pPr>
-      <w:bookmarkStart w:id="163" w:name="plugins-de-gimp"/>
+      <w:bookmarkStart w:id="164" w:name="plugins-de-gimp"/>
       <w:r>
         <w:t xml:space="preserve">Plugins de Gimp</w:t>
       </w:r>
-      <w:bookmarkEnd w:id="163"/>
+      <w:bookmarkEnd w:id="164"/>
     </w:p>
     <w:p>
       <w:pPr>
         <w:pStyle w:val="Heading4"/>
       </w:pPr>
-      <w:bookmarkStart w:id="164" w:name="resynthesizer"/>
+      <w:bookmarkStart w:id="165" w:name="resynthesizer"/>
       <w:r>
         <w:t xml:space="preserve">resynthesizer</w:t>
       </w:r>
-      <w:bookmarkEnd w:id="164"/>
+      <w:bookmarkEnd w:id="165"/>
     </w:p>
     <w:p>
       <w:pPr>
@@ -12028,7 +12052,7 @@
       <w:r>
         <w:t xml:space="preserve"> </w:t>
       </w:r>
-      <w:hyperlink r:id="rId165">
+      <w:hyperlink r:id="rId166">
         <w:r>
           <w:rPr>
             <w:rStyle w:val="Hyperlink"/>
@@ -12096,11 +12120,11 @@
       <w:pPr>
         <w:pStyle w:val="Heading2"/>
       </w:pPr>
-      <w:bookmarkStart w:id="166" w:name="krita"/>
+      <w:bookmarkStart w:id="167" w:name="krita"/>
       <w:r>
         <w:t xml:space="preserve">Krita</w:t>
       </w:r>
-      <w:bookmarkEnd w:id="166"/>
+      <w:bookmarkEnd w:id="167"/>
     </w:p>
     <w:p>
       <w:pPr>
@@ -12133,7 +12157,7 @@
       <w:r>
         <w:t xml:space="preserve"> </w:t>
       </w:r>
-      <w:hyperlink r:id="rId167">
+      <w:hyperlink r:id="rId168">
         <w:r>
           <w:rPr>
             <w:rStyle w:val="Hyperlink"/>
@@ -12184,7 +12208,7 @@
       <w:r>
         <w:t xml:space="preserve"> </w:t>
       </w:r>
-      <w:hyperlink r:id="rId168">
+      <w:hyperlink r:id="rId169">
         <w:r>
           <w:rPr>
             <w:rStyle w:val="Hyperlink"/>
@@ -12197,11 +12221,11 @@
       <w:pPr>
         <w:pStyle w:val="Heading2"/>
       </w:pPr>
-      <w:bookmarkStart w:id="169" w:name="mypaint"/>
+      <w:bookmarkStart w:id="170" w:name="mypaint"/>
       <w:r>
         <w:t xml:space="preserve">MyPaint</w:t>
       </w:r>
-      <w:bookmarkEnd w:id="169"/>
+      <w:bookmarkEnd w:id="170"/>
     </w:p>
     <w:p>
       <w:pPr>
@@ -12227,7 +12251,7 @@
       <w:r>
         <w:t xml:space="preserve"> </w:t>
       </w:r>
-      <w:hyperlink r:id="rId170">
+      <w:hyperlink r:id="rId171">
         <w:r>
           <w:rPr>
             <w:rStyle w:val="Hyperlink"/>
@@ -12291,11 +12315,11 @@
       <w:pPr>
         <w:pStyle w:val="Heading2"/>
       </w:pPr>
-      <w:bookmarkStart w:id="171" w:name="alchemy"/>
+      <w:bookmarkStart w:id="172" w:name="alchemy"/>
       <w:r>
         <w:t xml:space="preserve">Alchemy</w:t>
       </w:r>
-      <w:bookmarkEnd w:id="171"/>
+      <w:bookmarkEnd w:id="172"/>
     </w:p>
     <w:p>
       <w:pPr>
@@ -12322,7 +12346,7 @@
       <w:r>
         <w:t xml:space="preserve"> </w:t>
       </w:r>
-      <w:hyperlink r:id="rId172">
+      <w:hyperlink r:id="rId173">
         <w:r>
           <w:rPr>
             <w:rStyle w:val="Hyperlink"/>
@@ -12383,11 +12407,11 @@
       <w:pPr>
         <w:pStyle w:val="Heading2"/>
       </w:pPr>
-      <w:bookmarkStart w:id="173" w:name="capturas-de-pantalla"/>
+      <w:bookmarkStart w:id="174" w:name="capturas-de-pantalla"/>
       <w:r>
         <w:t xml:space="preserve">Capturas de pantalla</w:t>
       </w:r>
-      <w:bookmarkEnd w:id="173"/>
+      <w:bookmarkEnd w:id="174"/>
     </w:p>
     <w:p>
       <w:pPr>
@@ -12522,11 +12546,11 @@
       <w:pPr>
         <w:pStyle w:val="Heading2"/>
       </w:pPr>
-      <w:bookmarkStart w:id="174" w:name="dia"/>
+      <w:bookmarkStart w:id="175" w:name="dia"/>
       <w:r>
         <w:t xml:space="preserve">dia</w:t>
       </w:r>
-      <w:bookmarkEnd w:id="174"/>
+      <w:bookmarkEnd w:id="175"/>
     </w:p>
     <w:p>
       <w:pPr>
@@ -12551,11 +12575,11 @@
       <w:pPr>
         <w:pStyle w:val="Heading2"/>
       </w:pPr>
-      <w:bookmarkStart w:id="175" w:name="blender"/>
+      <w:bookmarkStart w:id="176" w:name="blender"/>
       <w:r>
         <w:t xml:space="preserve">Blender</w:t>
       </w:r>
-      <w:bookmarkEnd w:id="175"/>
+      <w:bookmarkEnd w:id="176"/>
     </w:p>
     <w:p>
       <w:pPr>
@@ -12567,7 +12591,7 @@
       <w:r>
         <w:t xml:space="preserve"> </w:t>
       </w:r>
-      <w:hyperlink r:id="rId176">
+      <w:hyperlink r:id="rId177">
         <w:r>
           <w:rPr>
             <w:rStyle w:val="Hyperlink"/>
@@ -12631,11 +12655,11 @@
       <w:pPr>
         <w:pStyle w:val="Heading2"/>
       </w:pPr>
-      <w:bookmarkStart w:id="177" w:name="structure-synth"/>
+      <w:bookmarkStart w:id="178" w:name="structure-synth"/>
       <w:r>
         <w:t xml:space="preserve">Structure Synth</w:t>
       </w:r>
-      <w:bookmarkEnd w:id="177"/>
+      <w:bookmarkEnd w:id="178"/>
     </w:p>
     <w:p>
       <w:pPr>
@@ -12660,11 +12684,11 @@
       <w:pPr>
         <w:pStyle w:val="Heading2"/>
       </w:pPr>
-      <w:bookmarkStart w:id="178" w:name="heron-animation"/>
+      <w:bookmarkStart w:id="179" w:name="heron-animation"/>
       <w:r>
         <w:t xml:space="preserve">Heron animation</w:t>
       </w:r>
-      <w:bookmarkEnd w:id="178"/>
+      <w:bookmarkEnd w:id="179"/>
     </w:p>
     <w:p>
       <w:pPr>
@@ -12676,7 +12700,7 @@
       <w:r>
         <w:t xml:space="preserve"> </w:t>
       </w:r>
-      <w:hyperlink r:id="rId179">
+      <w:hyperlink r:id="rId180">
         <w:r>
           <w:rPr>
             <w:rStyle w:val="Hyperlink"/>
@@ -12722,11 +12746,11 @@
       <w:pPr>
         <w:pStyle w:val="Heading2"/>
       </w:pPr>
-      <w:bookmarkStart w:id="180" w:name="stopmotion"/>
+      <w:bookmarkStart w:id="181" w:name="stopmotion"/>
       <w:r>
         <w:t xml:space="preserve">Stopmotion</w:t>
       </w:r>
-      <w:bookmarkEnd w:id="180"/>
+      <w:bookmarkEnd w:id="181"/>
     </w:p>
     <w:p>
       <w:pPr>
@@ -12749,11 +12773,11 @@
       <w:pPr>
         <w:pStyle w:val="Heading2"/>
       </w:pPr>
-      <w:bookmarkStart w:id="181" w:name="X7336877a37c871d825c982161d3fc95ecbf114d"/>
+      <w:bookmarkStart w:id="182" w:name="X7336877a37c871d825c982161d3fc95ecbf114d"/>
       <w:r>
         <w:t xml:space="preserve">Instalación del driver digiment para tabletas gráficas Huion</w:t>
       </w:r>
-      <w:bookmarkEnd w:id="181"/>
+      <w:bookmarkEnd w:id="182"/>
     </w:p>
     <w:p>
       <w:pPr>
@@ -12836,7 +12860,7 @@
           <w:ilvl w:val="0"/>
         </w:numPr>
       </w:pPr>
-      <w:hyperlink r:id="rId182">
+      <w:hyperlink r:id="rId183">
         <w:r>
           <w:rPr>
             <w:rStyle w:val="Hyperlink"/>
@@ -12849,21 +12873,21 @@
       <w:pPr>
         <w:pStyle w:val="Heading1"/>
       </w:pPr>
-      <w:bookmarkStart w:id="183" w:name="sonido"/>
+      <w:bookmarkStart w:id="184" w:name="sonido"/>
       <w:r>
         <w:t xml:space="preserve">Sonido</w:t>
       </w:r>
-      <w:bookmarkEnd w:id="183"/>
+      <w:bookmarkEnd w:id="184"/>
     </w:p>
     <w:p>
       <w:pPr>
         <w:pStyle w:val="Heading2"/>
       </w:pPr>
-      <w:bookmarkStart w:id="184" w:name="spotify"/>
+      <w:bookmarkStart w:id="185" w:name="spotify"/>
       <w:r>
         <w:t xml:space="preserve">Spotify</w:t>
       </w:r>
-      <w:bookmarkEnd w:id="184"/>
+      <w:bookmarkEnd w:id="185"/>
     </w:p>
     <w:p>
       <w:pPr>
@@ -12877,11 +12901,11 @@
       <w:pPr>
         <w:pStyle w:val="Heading2"/>
       </w:pPr>
-      <w:bookmarkStart w:id="185" w:name="audacity"/>
+      <w:bookmarkStart w:id="186" w:name="audacity"/>
       <w:r>
         <w:t xml:space="preserve">Audacity</w:t>
       </w:r>
-      <w:bookmarkEnd w:id="185"/>
+      <w:bookmarkEnd w:id="186"/>
     </w:p>
     <w:p>
       <w:pPr>
@@ -12930,7 +12954,7 @@
       <w:r>
         <w:t xml:space="preserve"> </w:t>
       </w:r>
-      <w:hyperlink r:id="rId186">
+      <w:hyperlink r:id="rId187">
         <w:r>
           <w:rPr>
             <w:rStyle w:val="Hyperlink"/>
@@ -12955,11 +12979,11 @@
       <w:pPr>
         <w:pStyle w:val="Heading2"/>
       </w:pPr>
-      <w:bookmarkStart w:id="187" w:name="clementine"/>
+      <w:bookmarkStart w:id="188" w:name="clementine"/>
       <w:r>
         <w:t xml:space="preserve">Clementine</w:t>
       </w:r>
-      <w:bookmarkEnd w:id="187"/>
+      <w:bookmarkEnd w:id="188"/>
     </w:p>
     <w:p>
       <w:pPr>
@@ -12994,21 +13018,21 @@
       <w:pPr>
         <w:pStyle w:val="Heading1"/>
       </w:pPr>
-      <w:bookmarkStart w:id="188" w:name="video"/>
+      <w:bookmarkStart w:id="189" w:name="video"/>
       <w:r>
         <w:t xml:space="preserve">Video</w:t>
       </w:r>
-      <w:bookmarkEnd w:id="188"/>
+      <w:bookmarkEnd w:id="189"/>
     </w:p>
     <w:p>
       <w:pPr>
         <w:pStyle w:val="Heading2"/>
       </w:pPr>
-      <w:bookmarkStart w:id="189" w:name="shotcut"/>
+      <w:bookmarkStart w:id="190" w:name="shotcut"/>
       <w:r>
         <w:t xml:space="preserve">Shotcut</w:t>
       </w:r>
-      <w:bookmarkEnd w:id="189"/>
+      <w:bookmarkEnd w:id="190"/>
     </w:p>
     <w:p>
       <w:pPr>
@@ -13035,7 +13059,7 @@
       <w:r>
         <w:t xml:space="preserve"> </w:t>
       </w:r>
-      <w:hyperlink r:id="rId190">
+      <w:hyperlink r:id="rId191">
         <w:r>
           <w:rPr>
             <w:rStyle w:val="Hyperlink"/>
@@ -13129,11 +13153,11 @@
       <w:pPr>
         <w:pStyle w:val="Heading2"/>
       </w:pPr>
-      <w:bookmarkStart w:id="191" w:name="kdenlive"/>
+      <w:bookmarkStart w:id="192" w:name="kdenlive"/>
       <w:r>
         <w:t xml:space="preserve">kdenlive</w:t>
       </w:r>
-      <w:bookmarkEnd w:id="191"/>
+      <w:bookmarkEnd w:id="192"/>
     </w:p>
     <w:p>
       <w:pPr>
@@ -13212,21 +13236,21 @@
       <w:pPr>
         <w:pStyle w:val="Heading2"/>
       </w:pPr>
-      <w:bookmarkStart w:id="192" w:name="grabación-de-screencast"/>
+      <w:bookmarkStart w:id="193" w:name="grabación-de-screencast"/>
       <w:r>
         <w:t xml:space="preserve">Grabación de screencast</w:t>
       </w:r>
-      <w:bookmarkEnd w:id="192"/>
+      <w:bookmarkEnd w:id="193"/>
     </w:p>
     <w:p>
       <w:pPr>
         <w:pStyle w:val="Heading3"/>
       </w:pPr>
-      <w:bookmarkStart w:id="193" w:name="vokoscreen-y-kazam"/>
+      <w:bookmarkStart w:id="194" w:name="vokoscreen-y-kazam"/>
       <w:r>
         <w:t xml:space="preserve">Vokoscreen y Kazam</w:t>
       </w:r>
-      <w:bookmarkEnd w:id="193"/>
+      <w:bookmarkEnd w:id="194"/>
     </w:p>
     <w:p>
       <w:pPr>
@@ -13260,21 +13284,21 @@
       <w:pPr>
         <w:pStyle w:val="Heading1"/>
       </w:pPr>
-      <w:bookmarkStart w:id="194" w:name="fotografía"/>
+      <w:bookmarkStart w:id="195" w:name="fotografía"/>
       <w:r>
         <w:t xml:space="preserve">Fotografía</w:t>
       </w:r>
-      <w:bookmarkEnd w:id="194"/>
+      <w:bookmarkEnd w:id="195"/>
     </w:p>
     <w:p>
       <w:pPr>
         <w:pStyle w:val="Heading2"/>
       </w:pPr>
-      <w:bookmarkStart w:id="195" w:name="rawtherapee"/>
+      <w:bookmarkStart w:id="196" w:name="rawtherapee"/>
       <w:r>
         <w:t xml:space="preserve">Rawtherapee</w:t>
       </w:r>
-      <w:bookmarkEnd w:id="195"/>
+      <w:bookmarkEnd w:id="196"/>
     </w:p>
     <w:p>
       <w:pPr>
@@ -13286,7 +13310,7 @@
       <w:r>
         <w:t xml:space="preserve"> </w:t>
       </w:r>
-      <w:hyperlink r:id="rId196">
+      <w:hyperlink r:id="rId197">
         <w:r>
           <w:rPr>
             <w:rStyle w:val="Hyperlink"/>
@@ -13366,11 +13390,11 @@
       <w:pPr>
         <w:pStyle w:val="Heading2"/>
       </w:pPr>
-      <w:bookmarkStart w:id="197" w:name="darktable"/>
+      <w:bookmarkStart w:id="198" w:name="darktable"/>
       <w:r>
         <w:t xml:space="preserve">Darktable</w:t>
       </w:r>
-      <w:bookmarkEnd w:id="197"/>
+      <w:bookmarkEnd w:id="198"/>
     </w:p>
     <w:p>
       <w:pPr>
@@ -13453,21 +13477,21 @@
       <w:pPr>
         <w:pStyle w:val="Heading1"/>
       </w:pPr>
-      <w:bookmarkStart w:id="198" w:name="seguridad"/>
+      <w:bookmarkStart w:id="199" w:name="seguridad"/>
       <w:r>
         <w:t xml:space="preserve">Seguridad</w:t>
       </w:r>
-      <w:bookmarkEnd w:id="198"/>
+      <w:bookmarkEnd w:id="199"/>
     </w:p>
     <w:p>
       <w:pPr>
         <w:pStyle w:val="Heading2"/>
       </w:pPr>
-      <w:bookmarkStart w:id="199" w:name="X6a0e16db6249cf086c548e44e14b8433d93c4ce"/>
+      <w:bookmarkStart w:id="200" w:name="X6a0e16db6249cf086c548e44e14b8433d93c4ce"/>
       <w:r>
         <w:t xml:space="preserve">Autenticación en servidores por clave pública</w:t>
       </w:r>
-      <w:bookmarkEnd w:id="199"/>
+      <w:bookmarkEnd w:id="200"/>
     </w:p>
     <w:p>
       <w:pPr>
@@ -13544,7 +13568,7 @@
       <w:pPr>
         <w:pStyle w:val="FirstParagraph"/>
       </w:pPr>
-      <w:hyperlink r:id="rId200">
+      <w:hyperlink r:id="rId201">
         <w:r>
           <w:rPr>
             <w:rStyle w:val="Hyperlink"/>
@@ -13557,11 +13581,11 @@
       <w:pPr>
         <w:pStyle w:val="Heading2"/>
       </w:pPr>
-      <w:bookmarkStart w:id="201" w:name="claves-gpg"/>
+      <w:bookmarkStart w:id="202" w:name="claves-gpg"/>
       <w:r>
         <w:t xml:space="preserve">Claves gpg</w:t>
       </w:r>
-      <w:bookmarkEnd w:id="201"/>
+      <w:bookmarkEnd w:id="202"/>
     </w:p>
     <w:p>
       <w:pPr>
@@ -13626,11 +13650,11 @@
       <w:pPr>
         <w:pStyle w:val="Heading2"/>
       </w:pPr>
-      <w:bookmarkStart w:id="202" w:name="seahorse"/>
+      <w:bookmarkStart w:id="203" w:name="seahorse"/>
       <w:r>
         <w:t xml:space="preserve">Seahorse</w:t>
       </w:r>
-      <w:bookmarkEnd w:id="202"/>
+      <w:bookmarkEnd w:id="203"/>
     </w:p>
     <w:p>
       <w:pPr>
@@ -13655,11 +13679,11 @@
       <w:pPr>
         <w:pStyle w:val="Heading2"/>
       </w:pPr>
-      <w:bookmarkStart w:id="203" w:name="conexión-a-github-con-claves-ssh"/>
+      <w:bookmarkStart w:id="204" w:name="conexión-a-github-con-claves-ssh"/>
       <w:r>
         <w:t xml:space="preserve">Conexión a github con claves ssh</w:t>
       </w:r>
-      <w:bookmarkEnd w:id="203"/>
+      <w:bookmarkEnd w:id="204"/>
     </w:p>
     <w:p>
       <w:pPr>
@@ -13679,11 +13703,11 @@
       <w:pPr>
         <w:pStyle w:val="Heading3"/>
       </w:pPr>
-      <w:bookmarkStart w:id="204" w:name="claves-ssh"/>
+      <w:bookmarkStart w:id="205" w:name="claves-ssh"/>
       <w:r>
         <w:t xml:space="preserve">Claves ssh</w:t>
       </w:r>
-      <w:bookmarkEnd w:id="204"/>
+      <w:bookmarkEnd w:id="205"/>
     </w:p>
     <w:p>
       <w:pPr>
@@ -13935,11 +13959,11 @@
       <w:pPr>
         <w:pStyle w:val="Heading2"/>
       </w:pPr>
-      <w:bookmarkStart w:id="205" w:name="signal"/>
+      <w:bookmarkStart w:id="206" w:name="signal"/>
       <w:r>
         <w:t xml:space="preserve">Signal</w:t>
       </w:r>
-      <w:bookmarkEnd w:id="205"/>
+      <w:bookmarkEnd w:id="206"/>
     </w:p>
     <w:p>
       <w:pPr>
@@ -14019,11 +14043,11 @@
       <w:pPr>
         <w:pStyle w:val="Heading2"/>
       </w:pPr>
-      <w:bookmarkStart w:id="206" w:name="lector-dni-electrónico"/>
+      <w:bookmarkStart w:id="207" w:name="lector-dni-electrónico"/>
       <w:r>
         <w:t xml:space="preserve">Lector DNI electrónico</w:t>
       </w:r>
-      <w:bookmarkEnd w:id="206"/>
+      <w:bookmarkEnd w:id="207"/>
     </w:p>
     <w:p>
       <w:pPr>
@@ -14284,7 +14308,7 @@
       <w:r>
         <w:t xml:space="preserve"> </w:t>
       </w:r>
-      <w:hyperlink r:id="rId207">
+      <w:hyperlink r:id="rId208">
         <w:r>
           <w:rPr>
             <w:rStyle w:val="Hyperlink"/>
@@ -14328,17 +14352,17 @@
       <w:pPr>
         <w:pStyle w:val="Heading1"/>
       </w:pPr>
-      <w:bookmarkStart w:id="208" w:name="virtualizaciones-y-contenedores"/>
+      <w:bookmarkStart w:id="209" w:name="virtualizaciones-y-contenedores"/>
       <w:r>
         <w:t xml:space="preserve">Virtualizaciones y contenedores</w:t>
       </w:r>
-      <w:bookmarkEnd w:id="208"/>
+      <w:bookmarkEnd w:id="209"/>
     </w:p>
     <w:p>
       <w:pPr>
         <w:pStyle w:val="Heading2"/>
       </w:pPr>
-      <w:bookmarkStart w:id="209" w:name="instalación-de-virtualbox"/>
+      <w:bookmarkStart w:id="210" w:name="instalación-de-virtualbox"/>
       <w:r>
         <w:t xml:space="preserve">Instalación de</w:t>
       </w:r>
@@ -14351,7 +14375,7 @@
         </w:rPr>
         <w:t xml:space="preserve">virtualBox</w:t>
       </w:r>
-      <w:bookmarkEnd w:id="209"/>
+      <w:bookmarkEnd w:id="210"/>
     </w:p>
     <w:p>
       <w:pPr>
@@ -14367,7 +14391,7 @@
       <w:r>
         <w:t xml:space="preserve"> </w:t>
       </w:r>
-      <w:hyperlink r:id="rId210">
+      <w:hyperlink r:id="rId211">
         <w:r>
           <w:rPr>
             <w:rStyle w:val="Hyperlink"/>
@@ -14393,7 +14417,7 @@
       <w:r>
         <w:t xml:space="preserve"> </w:t>
       </w:r>
-      <w:hyperlink r:id="rId211">
+      <w:hyperlink r:id="rId212">
         <w:r>
           <w:rPr>
             <w:rStyle w:val="Hyperlink"/>
@@ -14505,11 +14529,11 @@
       <w:pPr>
         <w:pStyle w:val="Heading2"/>
       </w:pPr>
-      <w:bookmarkStart w:id="212" w:name="docker"/>
+      <w:bookmarkStart w:id="213" w:name="docker"/>
       <w:r>
         <w:t xml:space="preserve">Docker</w:t>
       </w:r>
-      <w:bookmarkEnd w:id="212"/>
+      <w:bookmarkEnd w:id="213"/>
     </w:p>
     <w:p>
       <w:pPr>
@@ -14696,21 +14720,21 @@
       <w:pPr>
         <w:pStyle w:val="Heading1"/>
       </w:pPr>
-      <w:bookmarkStart w:id="213" w:name="utilidades-para-mapas-y-cartografía"/>
+      <w:bookmarkStart w:id="214" w:name="utilidades-para-mapas-y-cartografía"/>
       <w:r>
         <w:t xml:space="preserve">Utilidades para mapas y cartografía</w:t>
       </w:r>
-      <w:bookmarkEnd w:id="213"/>
+      <w:bookmarkEnd w:id="214"/>
     </w:p>
     <w:p>
       <w:pPr>
         <w:pStyle w:val="Heading2"/>
       </w:pPr>
-      <w:bookmarkStart w:id="214" w:name="josm"/>
+      <w:bookmarkStart w:id="215" w:name="josm"/>
       <w:r>
         <w:t xml:space="preserve">josm</w:t>
       </w:r>
-      <w:bookmarkEnd w:id="214"/>
+      <w:bookmarkEnd w:id="215"/>
     </w:p>
     <w:p>
       <w:pPr>
@@ -14853,11 +14877,11 @@
       <w:pPr>
         <w:pStyle w:val="Heading2"/>
       </w:pPr>
-      <w:bookmarkStart w:id="215" w:name="mobac"/>
+      <w:bookmarkStart w:id="216" w:name="mobac"/>
       <w:r>
         <w:t xml:space="preserve">MOBAC</w:t>
       </w:r>
-      <w:bookmarkEnd w:id="215"/>
+      <w:bookmarkEnd w:id="216"/>
     </w:p>
     <w:p>
       <w:pPr>
@@ -14869,7 +14893,7 @@
       <w:r>
         <w:t xml:space="preserve"> </w:t>
       </w:r>
-      <w:hyperlink r:id="rId216">
+      <w:hyperlink r:id="rId217">
         <w:r>
           <w:rPr>
             <w:rStyle w:val="Hyperlink"/>
@@ -14933,7 +14957,7 @@
       <w:r>
         <w:t xml:space="preserve"> </w:t>
       </w:r>
-      <w:hyperlink r:id="rId217">
+      <w:hyperlink r:id="rId218">
         <w:r>
           <w:rPr>
             <w:rStyle w:val="Hyperlink"/>
@@ -14958,11 +14982,11 @@
       <w:pPr>
         <w:pStyle w:val="Heading3"/>
       </w:pPr>
-      <w:bookmarkStart w:id="218" w:name="referencias-1"/>
+      <w:bookmarkStart w:id="219" w:name="referencias-1"/>
       <w:r>
         <w:t xml:space="preserve">Referencias</w:t>
       </w:r>
-      <w:bookmarkEnd w:id="218"/>
+      <w:bookmarkEnd w:id="219"/>
     </w:p>
     <w:p>
       <w:pPr>
@@ -14976,11 +15000,11 @@
       <w:pPr>
         <w:pStyle w:val="Heading2"/>
       </w:pPr>
-      <w:bookmarkStart w:id="219" w:name="qgis"/>
+      <w:bookmarkStart w:id="220" w:name="qgis"/>
       <w:r>
         <w:t xml:space="preserve">QGIS</w:t>
       </w:r>
-      <w:bookmarkEnd w:id="219"/>
+      <w:bookmarkEnd w:id="220"/>
     </w:p>
     <w:p>
       <w:pPr>
@@ -15052,11 +15076,11 @@
       <w:pPr>
         <w:pStyle w:val="Heading3"/>
       </w:pPr>
-      <w:bookmarkStart w:id="220" w:name="referencias-2"/>
+      <w:bookmarkStart w:id="221" w:name="referencias-2"/>
       <w:r>
         <w:t xml:space="preserve">Referencias</w:t>
       </w:r>
-      <w:bookmarkEnd w:id="220"/>
+      <w:bookmarkEnd w:id="221"/>
     </w:p>
     <w:p>
       <w:pPr>
@@ -15066,7 +15090,7 @@
           <w:ilvl w:val="0"/>
         </w:numPr>
       </w:pPr>
-      <w:hyperlink r:id="rId221">
+      <w:hyperlink r:id="rId222">
         <w:r>
           <w:rPr>
             <w:rStyle w:val="Hyperlink"/>
@@ -15083,7 +15107,7 @@
           <w:ilvl w:val="0"/>
         </w:numPr>
       </w:pPr>
-      <w:hyperlink r:id="rId222">
+      <w:hyperlink r:id="rId223">
         <w:r>
           <w:rPr>
             <w:rStyle w:val="Hyperlink"/>
@@ -15100,7 +15124,7 @@
           <w:ilvl w:val="0"/>
         </w:numPr>
       </w:pPr>
-      <w:hyperlink r:id="rId223">
+      <w:hyperlink r:id="rId224">
         <w:r>
           <w:rPr>
             <w:rStyle w:val="Hyperlink"/>
@@ -15117,7 +15141,7 @@
           <w:ilvl w:val="0"/>
         </w:numPr>
       </w:pPr>
-      <w:hyperlink r:id="rId224">
+      <w:hyperlink r:id="rId225">
         <w:r>
           <w:rPr>
             <w:rStyle w:val="Hyperlink"/>
@@ -15130,21 +15154,21 @@
       <w:pPr>
         <w:pStyle w:val="Heading1"/>
       </w:pPr>
-      <w:bookmarkStart w:id="225" w:name="recetas-variadas"/>
+      <w:bookmarkStart w:id="226" w:name="recetas-variadas"/>
       <w:r>
         <w:t xml:space="preserve">Recetas variadas</w:t>
       </w:r>
-      <w:bookmarkEnd w:id="225"/>
+      <w:bookmarkEnd w:id="226"/>
     </w:p>
     <w:p>
       <w:pPr>
         <w:pStyle w:val="Heading2"/>
       </w:pPr>
-      <w:bookmarkStart w:id="226" w:name="X33d8340d63b075527f67ef9944c59f7d34b252c"/>
+      <w:bookmarkStart w:id="227" w:name="X33d8340d63b075527f67ef9944c59f7d34b252c"/>
       <w:r>
         <w:t xml:space="preserve">Solucionar problemas de menús duplicados usando menulibre</w:t>
       </w:r>
-      <w:bookmarkEnd w:id="226"/>
+      <w:bookmarkEnd w:id="227"/>
     </w:p>
     <w:p>
       <w:pPr>
@@ -15179,11 +15203,11 @@
       <w:pPr>
         <w:pStyle w:val="Heading2"/>
       </w:pPr>
-      <w:bookmarkStart w:id="227" w:name="formatear-memoria-usb"/>
+      <w:bookmarkStart w:id="228" w:name="formatear-memoria-usb"/>
       <w:r>
         <w:t xml:space="preserve">Formatear memoria usb</w:t>
       </w:r>
-      <w:bookmarkEnd w:id="227"/>
+      <w:bookmarkEnd w:id="228"/>
     </w:p>
     <w:p>
       <w:pPr>
@@ -15332,11 +15356,11 @@
       <w:pPr>
         <w:pStyle w:val="Heading2"/>
       </w:pPr>
-      <w:bookmarkStart w:id="228" w:name="X08ab2ce06bd96f1aedd31c64dede876a7338a2f"/>
+      <w:bookmarkStart w:id="229" w:name="X08ab2ce06bd96f1aedd31c64dede876a7338a2f"/>
       <w:r>
         <w:t xml:space="preserve">Copiar la clave pública ssh en un servidor remoto</w:t>
       </w:r>
-      <w:bookmarkEnd w:id="228"/>
+      <w:bookmarkEnd w:id="229"/>
     </w:p>
     <w:p>
       <w:pPr>
@@ -15372,17 +15396,17 @@
       <w:pPr>
         <w:pStyle w:val="Heading2"/>
       </w:pPr>
-      <w:bookmarkStart w:id="229" w:name="ssh-access-from-termux"/>
+      <w:bookmarkStart w:id="230" w:name="ssh-access-from-termux"/>
       <w:r>
         <w:t xml:space="preserve">ssh access from termux</w:t>
       </w:r>
-      <w:bookmarkEnd w:id="229"/>
-    </w:p>
-    <w:p>
-      <w:pPr>
-        <w:pStyle w:val="FirstParagraph"/>
-      </w:pPr>
-      <w:hyperlink r:id="rId230">
+      <w:bookmarkEnd w:id="230"/>
+    </w:p>
+    <w:p>
+      <w:pPr>
+        <w:pStyle w:val="FirstParagraph"/>
+      </w:pPr>
+      <w:hyperlink r:id="rId231">
         <w:r>
           <w:rPr>
             <w:rStyle w:val="Hyperlink"/>
@@ -15395,11 +15419,11 @@
       <w:pPr>
         <w:pStyle w:val="Heading2"/>
       </w:pPr>
-      <w:bookmarkStart w:id="231" w:name="sdr-instalaciones-varias"/>
+      <w:bookmarkStart w:id="232" w:name="sdr-instalaciones-varias"/>
       <w:r>
         <w:t xml:space="preserve">SDR instalaciones varias</w:t>
       </w:r>
-      <w:bookmarkEnd w:id="231"/>
+      <w:bookmarkEnd w:id="232"/>
     </w:p>
     <w:p>
       <w:pPr>
@@ -15411,7 +15435,7 @@
       <w:r>
         <w:t xml:space="preserve"> </w:t>
       </w:r>
-      <w:hyperlink r:id="rId232">
+      <w:hyperlink r:id="rId233">
         <w:r>
           <w:rPr>
             <w:rStyle w:val="Hyperlink"/>
@@ -15433,7 +15457,7 @@
       <w:r>
         <w:t xml:space="preserve"> </w:t>
       </w:r>
-      <w:hyperlink r:id="rId233">
+      <w:hyperlink r:id="rId234">
         <w:r>
           <w:rPr>
             <w:rStyle w:val="Hyperlink"/>
@@ -15488,7 +15512,7 @@
       <w:r>
         <w:t xml:space="preserve"> </w:t>
       </w:r>
-      <w:hyperlink r:id="rId234">
+      <w:hyperlink r:id="rId235">
         <w:r>
           <w:rPr>
             <w:rStyle w:val="Hyperlink"/>
@@ -15654,7 +15678,32 @@
       </w:r>
     </w:p>
   </w:footnote>
-  <w:footnote w:id="115">
+  <w:footnote w:id="96">
+    <w:p>
+      <w:pPr>
+        <w:pStyle w:val="FootnoteText"/>
+      </w:pPr>
+      <w:r>
+        <w:rPr>
+          <w:rStyle w:val="FootnoteReference"/>
+        </w:rPr>
+        <w:footnoteRef/>
+      </w:r>
+      <w:r>
+        <w:t xml:space="preserve"> </w:t>
+      </w:r>
+      <w:r>
+        <w:t xml:space="preserve">Mantenemos aquí la lista de paquetes</w:t>
+      </w:r>
+      <w:r>
+        <w:t xml:space="preserve"> </w:t>
+      </w:r>
+      <w:r>
+        <w:t xml:space="preserve">instalados en emacs aunque no todos son de desarrollo software</w:t>
+      </w:r>
+    </w:p>
+  </w:footnote>
+  <w:footnote w:id="116">
     <w:p>
       <w:pPr>
         <w:pStyle w:val="FootnoteText"/>

</xml_diff>

<commit_message>
Adds some emacs packages to the install list
</commit_message>
<xml_diff>
--- a/out/rasalhague_bitacora.docx
+++ b/out/rasalhague_bitacora.docx
@@ -6162,6 +6162,72 @@
           <w:i/>
         </w:rPr>
         <w:t xml:space="preserve">jedi</w:t>
+      </w:r>
+    </w:p>
+    <w:p>
+      <w:pPr>
+        <w:pStyle w:val="Compact"/>
+        <w:numPr>
+          <w:numId w:val="1013"/>
+          <w:ilvl w:val="0"/>
+        </w:numPr>
+      </w:pPr>
+      <w:r>
+        <w:rPr>
+          <w:i/>
+        </w:rPr>
+        <w:t xml:space="preserve">py_autopep8</w:t>
+      </w:r>
+    </w:p>
+    <w:p>
+      <w:pPr>
+        <w:pStyle w:val="Compact"/>
+        <w:numPr>
+          <w:numId w:val="1013"/>
+          <w:ilvl w:val="0"/>
+        </w:numPr>
+      </w:pPr>
+      <w:r>
+        <w:rPr>
+          <w:i/>
+        </w:rPr>
+        <w:t xml:space="preserve">auctex</w:t>
+      </w:r>
+    </w:p>
+    <w:p>
+      <w:pPr>
+        <w:pStyle w:val="Compact"/>
+        <w:numPr>
+          <w:numId w:val="1013"/>
+          <w:ilvl w:val="0"/>
+        </w:numPr>
+      </w:pPr>
+      <w:r>
+        <w:rPr>
+          <w:i/>
+        </w:rPr>
+        <w:t xml:space="preserve">smartparens</w:t>
+      </w:r>
+    </w:p>
+    <w:p>
+      <w:pPr>
+        <w:pStyle w:val="Compact"/>
+        <w:numPr>
+          <w:numId w:val="1013"/>
+          <w:ilvl w:val="0"/>
+        </w:numPr>
+      </w:pPr>
+      <w:r>
+        <w:rPr>
+          <w:i/>
+        </w:rPr>
+        <w:t xml:space="preserve">yasnippets</w:t>
+      </w:r>
+      <w:r>
+        <w:t xml:space="preserve"> </w:t>
+      </w:r>
+      <w:r>
+        <w:t xml:space="preserve">(se instala como dependencia)</w:t>
       </w:r>
     </w:p>
     <w:p>

</xml_diff>

<commit_message>
Adds couple of missing links
</commit_message>
<xml_diff>
--- a/out/rasalhague_bitacora.docx
+++ b/out/rasalhague_bitacora.docx
@@ -12589,63 +12589,75 @@
       <w:r>
         <w:t xml:space="preserve"> </w:t>
       </w:r>
+      <w:hyperlink r:id="rId175">
+        <w:r>
+          <w:rPr>
+            <w:i/>
+            <w:rStyle w:val="Hyperlink"/>
+          </w:rPr>
+          <w:t xml:space="preserve">flameshot</w:t>
+        </w:r>
+      </w:hyperlink>
+      <w:r>
+        <w:t xml:space="preserve"> </w:t>
+      </w:r>
+      <w:r>
+        <w:t xml:space="preserve">cubre el 99% de mis</w:t>
+      </w:r>
+      <w:r>
+        <w:t xml:space="preserve"> </w:t>
+      </w:r>
+      <w:r>
+        <w:t xml:space="preserve">necesidades:</w:t>
+      </w:r>
+      <w:r>
+        <w:t xml:space="preserve"> </w:t>
+      </w:r>
+      <w:r>
+        <w:rPr>
+          <w:rStyle w:val="VerbatimChar"/>
+        </w:rPr>
+        <w:t xml:space="preserve">sudo apt install flameshot</w:t>
+      </w:r>
+    </w:p>
+    <w:p>
+      <w:pPr>
+        <w:pStyle w:val="BodyText"/>
+      </w:pPr>
+      <w:r>
+        <w:t xml:space="preserve">El</w:t>
+      </w:r>
+      <w:r>
+        <w:t xml:space="preserve"> </w:t>
+      </w:r>
+      <w:hyperlink r:id="rId176">
+        <w:r>
+          <w:rPr>
+            <w:i/>
+            <w:rStyle w:val="Hyperlink"/>
+          </w:rPr>
+          <w:t xml:space="preserve">ksnip</w:t>
+        </w:r>
+      </w:hyperlink>
+      <w:r>
+        <w:t xml:space="preserve"> </w:t>
+      </w:r>
+      <w:r>
+        <w:t xml:space="preserve">por si tenemos que</w:t>
+      </w:r>
+      <w:r>
+        <w:t xml:space="preserve"> </w:t>
+      </w:r>
+      <w:r>
+        <w:t xml:space="preserve">hacer una captura con retardo lo instalé con un</w:t>
+      </w:r>
+      <w:r>
+        <w:t xml:space="preserve"> </w:t>
+      </w:r>
       <w:r>
         <w:rPr>
           <w:i/>
         </w:rPr>
-        <w:t xml:space="preserve">flameshot</w:t>
-      </w:r>
-      <w:r>
-        <w:t xml:space="preserve"> </w:t>
-      </w:r>
-      <w:r>
-        <w:t xml:space="preserve">cubre el 99% de mis necesidades:</w:t>
-      </w:r>
-      <w:r>
-        <w:t xml:space="preserve"> </w:t>
-      </w:r>
-      <w:r>
-        <w:rPr>
-          <w:rStyle w:val="VerbatimChar"/>
-        </w:rPr>
-        <w:t xml:space="preserve">sudo apt install flameshot</w:t>
-      </w:r>
-    </w:p>
-    <w:p>
-      <w:pPr>
-        <w:pStyle w:val="BodyText"/>
-      </w:pPr>
-      <w:r>
-        <w:t xml:space="preserve">El</w:t>
-      </w:r>
-      <w:r>
-        <w:t xml:space="preserve"> </w:t>
-      </w:r>
-      <w:r>
-        <w:rPr>
-          <w:i/>
-        </w:rPr>
-        <w:t xml:space="preserve">ksnips</w:t>
-      </w:r>
-      <w:r>
-        <w:t xml:space="preserve"> </w:t>
-      </w:r>
-      <w:r>
-        <w:t xml:space="preserve">por si tenemos que hacer una captura con retardo lo</w:t>
-      </w:r>
-      <w:r>
-        <w:t xml:space="preserve"> </w:t>
-      </w:r>
-      <w:r>
-        <w:t xml:space="preserve">instalé con un</w:t>
-      </w:r>
-      <w:r>
-        <w:t xml:space="preserve"> </w:t>
-      </w:r>
-      <w:r>
-        <w:rPr>
-          <w:i/>
-        </w:rPr>
         <w:t xml:space="preserve">appimage</w:t>
       </w:r>
       <w:r>
@@ -12656,11 +12668,11 @@
       <w:pPr>
         <w:pStyle w:val="Heading2"/>
       </w:pPr>
-      <w:bookmarkStart w:id="175" w:name="dia"/>
+      <w:bookmarkStart w:id="177" w:name="dia"/>
       <w:r>
         <w:t xml:space="preserve">dia</w:t>
       </w:r>
-      <w:bookmarkEnd w:id="175"/>
+      <w:bookmarkEnd w:id="177"/>
     </w:p>
     <w:p>
       <w:pPr>
@@ -12685,11 +12697,11 @@
       <w:pPr>
         <w:pStyle w:val="Heading2"/>
       </w:pPr>
-      <w:bookmarkStart w:id="176" w:name="blender"/>
+      <w:bookmarkStart w:id="178" w:name="blender"/>
       <w:r>
         <w:t xml:space="preserve">Blender</w:t>
       </w:r>
-      <w:bookmarkEnd w:id="176"/>
+      <w:bookmarkEnd w:id="178"/>
     </w:p>
     <w:p>
       <w:pPr>
@@ -12701,7 +12713,7 @@
       <w:r>
         <w:t xml:space="preserve"> </w:t>
       </w:r>
-      <w:hyperlink r:id="rId177">
+      <w:hyperlink r:id="rId179">
         <w:r>
           <w:rPr>
             <w:rStyle w:val="Hyperlink"/>
@@ -12765,11 +12777,11 @@
       <w:pPr>
         <w:pStyle w:val="Heading2"/>
       </w:pPr>
-      <w:bookmarkStart w:id="178" w:name="structure-synth"/>
+      <w:bookmarkStart w:id="180" w:name="structure-synth"/>
       <w:r>
         <w:t xml:space="preserve">Structure Synth</w:t>
       </w:r>
-      <w:bookmarkEnd w:id="178"/>
+      <w:bookmarkEnd w:id="180"/>
     </w:p>
     <w:p>
       <w:pPr>
@@ -12794,11 +12806,11 @@
       <w:pPr>
         <w:pStyle w:val="Heading2"/>
       </w:pPr>
-      <w:bookmarkStart w:id="179" w:name="heron-animation"/>
+      <w:bookmarkStart w:id="181" w:name="heron-animation"/>
       <w:r>
         <w:t xml:space="preserve">Heron animation</w:t>
       </w:r>
-      <w:bookmarkEnd w:id="179"/>
+      <w:bookmarkEnd w:id="181"/>
     </w:p>
     <w:p>
       <w:pPr>
@@ -12810,7 +12822,7 @@
       <w:r>
         <w:t xml:space="preserve"> </w:t>
       </w:r>
-      <w:hyperlink r:id="rId180">
+      <w:hyperlink r:id="rId182">
         <w:r>
           <w:rPr>
             <w:rStyle w:val="Hyperlink"/>
@@ -12856,11 +12868,11 @@
       <w:pPr>
         <w:pStyle w:val="Heading2"/>
       </w:pPr>
-      <w:bookmarkStart w:id="181" w:name="stopmotion"/>
+      <w:bookmarkStart w:id="183" w:name="stopmotion"/>
       <w:r>
         <w:t xml:space="preserve">Stopmotion</w:t>
       </w:r>
-      <w:bookmarkEnd w:id="181"/>
+      <w:bookmarkEnd w:id="183"/>
     </w:p>
     <w:p>
       <w:pPr>
@@ -12883,11 +12895,11 @@
       <w:pPr>
         <w:pStyle w:val="Heading2"/>
       </w:pPr>
-      <w:bookmarkStart w:id="182" w:name="X7336877a37c871d825c982161d3fc95ecbf114d"/>
+      <w:bookmarkStart w:id="184" w:name="X7336877a37c871d825c982161d3fc95ecbf114d"/>
       <w:r>
         <w:t xml:space="preserve">Instalación del driver digiment para tabletas gráficas Huion</w:t>
       </w:r>
-      <w:bookmarkEnd w:id="182"/>
+      <w:bookmarkEnd w:id="184"/>
     </w:p>
     <w:p>
       <w:pPr>
@@ -12970,7 +12982,7 @@
           <w:ilvl w:val="0"/>
         </w:numPr>
       </w:pPr>
-      <w:hyperlink r:id="rId183">
+      <w:hyperlink r:id="rId185">
         <w:r>
           <w:rPr>
             <w:rStyle w:val="Hyperlink"/>
@@ -12983,21 +12995,21 @@
       <w:pPr>
         <w:pStyle w:val="Heading1"/>
       </w:pPr>
-      <w:bookmarkStart w:id="184" w:name="sonido"/>
+      <w:bookmarkStart w:id="186" w:name="sonido"/>
       <w:r>
         <w:t xml:space="preserve">Sonido</w:t>
       </w:r>
-      <w:bookmarkEnd w:id="184"/>
+      <w:bookmarkEnd w:id="186"/>
     </w:p>
     <w:p>
       <w:pPr>
         <w:pStyle w:val="Heading2"/>
       </w:pPr>
-      <w:bookmarkStart w:id="185" w:name="spotify"/>
+      <w:bookmarkStart w:id="187" w:name="spotify"/>
       <w:r>
         <w:t xml:space="preserve">Spotify</w:t>
       </w:r>
-      <w:bookmarkEnd w:id="185"/>
+      <w:bookmarkEnd w:id="187"/>
     </w:p>
     <w:p>
       <w:pPr>
@@ -13011,11 +13023,11 @@
       <w:pPr>
         <w:pStyle w:val="Heading2"/>
       </w:pPr>
-      <w:bookmarkStart w:id="186" w:name="audacity"/>
+      <w:bookmarkStart w:id="188" w:name="audacity"/>
       <w:r>
         <w:t xml:space="preserve">Audacity</w:t>
       </w:r>
-      <w:bookmarkEnd w:id="186"/>
+      <w:bookmarkEnd w:id="188"/>
     </w:p>
     <w:p>
       <w:pPr>
@@ -13064,7 +13076,7 @@
       <w:r>
         <w:t xml:space="preserve"> </w:t>
       </w:r>
-      <w:hyperlink r:id="rId187">
+      <w:hyperlink r:id="rId189">
         <w:r>
           <w:rPr>
             <w:rStyle w:val="Hyperlink"/>
@@ -13089,11 +13101,11 @@
       <w:pPr>
         <w:pStyle w:val="Heading2"/>
       </w:pPr>
-      <w:bookmarkStart w:id="188" w:name="clementine"/>
+      <w:bookmarkStart w:id="190" w:name="clementine"/>
       <w:r>
         <w:t xml:space="preserve">Clementine</w:t>
       </w:r>
-      <w:bookmarkEnd w:id="188"/>
+      <w:bookmarkEnd w:id="190"/>
     </w:p>
     <w:p>
       <w:pPr>
@@ -13128,21 +13140,21 @@
       <w:pPr>
         <w:pStyle w:val="Heading1"/>
       </w:pPr>
-      <w:bookmarkStart w:id="189" w:name="video"/>
+      <w:bookmarkStart w:id="191" w:name="video"/>
       <w:r>
         <w:t xml:space="preserve">Video</w:t>
       </w:r>
-      <w:bookmarkEnd w:id="189"/>
+      <w:bookmarkEnd w:id="191"/>
     </w:p>
     <w:p>
       <w:pPr>
         <w:pStyle w:val="Heading2"/>
       </w:pPr>
-      <w:bookmarkStart w:id="190" w:name="shotcut"/>
+      <w:bookmarkStart w:id="192" w:name="shotcut"/>
       <w:r>
         <w:t xml:space="preserve">Shotcut</w:t>
       </w:r>
-      <w:bookmarkEnd w:id="190"/>
+      <w:bookmarkEnd w:id="192"/>
     </w:p>
     <w:p>
       <w:pPr>
@@ -13169,7 +13181,7 @@
       <w:r>
         <w:t xml:space="preserve"> </w:t>
       </w:r>
-      <w:hyperlink r:id="rId191">
+      <w:hyperlink r:id="rId193">
         <w:r>
           <w:rPr>
             <w:rStyle w:val="Hyperlink"/>
@@ -13263,11 +13275,11 @@
       <w:pPr>
         <w:pStyle w:val="Heading2"/>
       </w:pPr>
-      <w:bookmarkStart w:id="192" w:name="kdenlive"/>
+      <w:bookmarkStart w:id="194" w:name="kdenlive"/>
       <w:r>
         <w:t xml:space="preserve">kdenlive</w:t>
       </w:r>
-      <w:bookmarkEnd w:id="192"/>
+      <w:bookmarkEnd w:id="194"/>
     </w:p>
     <w:p>
       <w:pPr>
@@ -13346,21 +13358,21 @@
       <w:pPr>
         <w:pStyle w:val="Heading2"/>
       </w:pPr>
-      <w:bookmarkStart w:id="193" w:name="grabación-de-screencast"/>
+      <w:bookmarkStart w:id="195" w:name="grabación-de-screencast"/>
       <w:r>
         <w:t xml:space="preserve">Grabación de screencast</w:t>
       </w:r>
-      <w:bookmarkEnd w:id="193"/>
+      <w:bookmarkEnd w:id="195"/>
     </w:p>
     <w:p>
       <w:pPr>
         <w:pStyle w:val="Heading3"/>
       </w:pPr>
-      <w:bookmarkStart w:id="194" w:name="vokoscreen-y-kazam"/>
+      <w:bookmarkStart w:id="196" w:name="vokoscreen-y-kazam"/>
       <w:r>
         <w:t xml:space="preserve">Vokoscreen y Kazam</w:t>
       </w:r>
-      <w:bookmarkEnd w:id="194"/>
+      <w:bookmarkEnd w:id="196"/>
     </w:p>
     <w:p>
       <w:pPr>
@@ -13394,21 +13406,21 @@
       <w:pPr>
         <w:pStyle w:val="Heading1"/>
       </w:pPr>
-      <w:bookmarkStart w:id="195" w:name="fotografía"/>
+      <w:bookmarkStart w:id="197" w:name="fotografía"/>
       <w:r>
         <w:t xml:space="preserve">Fotografía</w:t>
       </w:r>
-      <w:bookmarkEnd w:id="195"/>
+      <w:bookmarkEnd w:id="197"/>
     </w:p>
     <w:p>
       <w:pPr>
         <w:pStyle w:val="Heading2"/>
       </w:pPr>
-      <w:bookmarkStart w:id="196" w:name="rawtherapee"/>
+      <w:bookmarkStart w:id="198" w:name="rawtherapee"/>
       <w:r>
         <w:t xml:space="preserve">Rawtherapee</w:t>
       </w:r>
-      <w:bookmarkEnd w:id="196"/>
+      <w:bookmarkEnd w:id="198"/>
     </w:p>
     <w:p>
       <w:pPr>
@@ -13420,7 +13432,7 @@
       <w:r>
         <w:t xml:space="preserve"> </w:t>
       </w:r>
-      <w:hyperlink r:id="rId197">
+      <w:hyperlink r:id="rId199">
         <w:r>
           <w:rPr>
             <w:rStyle w:val="Hyperlink"/>
@@ -13500,11 +13512,11 @@
       <w:pPr>
         <w:pStyle w:val="Heading2"/>
       </w:pPr>
-      <w:bookmarkStart w:id="198" w:name="darktable"/>
+      <w:bookmarkStart w:id="200" w:name="darktable"/>
       <w:r>
         <w:t xml:space="preserve">Darktable</w:t>
       </w:r>
-      <w:bookmarkEnd w:id="198"/>
+      <w:bookmarkEnd w:id="200"/>
     </w:p>
     <w:p>
       <w:pPr>
@@ -13587,21 +13599,21 @@
       <w:pPr>
         <w:pStyle w:val="Heading1"/>
       </w:pPr>
-      <w:bookmarkStart w:id="199" w:name="seguridad"/>
+      <w:bookmarkStart w:id="201" w:name="seguridad"/>
       <w:r>
         <w:t xml:space="preserve">Seguridad</w:t>
       </w:r>
-      <w:bookmarkEnd w:id="199"/>
+      <w:bookmarkEnd w:id="201"/>
     </w:p>
     <w:p>
       <w:pPr>
         <w:pStyle w:val="Heading2"/>
       </w:pPr>
-      <w:bookmarkStart w:id="200" w:name="X6a0e16db6249cf086c548e44e14b8433d93c4ce"/>
+      <w:bookmarkStart w:id="202" w:name="X6a0e16db6249cf086c548e44e14b8433d93c4ce"/>
       <w:r>
         <w:t xml:space="preserve">Autenticación en servidores por clave pública</w:t>
       </w:r>
-      <w:bookmarkEnd w:id="200"/>
+      <w:bookmarkEnd w:id="202"/>
     </w:p>
     <w:p>
       <w:pPr>
@@ -13678,7 +13690,7 @@
       <w:pPr>
         <w:pStyle w:val="FirstParagraph"/>
       </w:pPr>
-      <w:hyperlink r:id="rId201">
+      <w:hyperlink r:id="rId203">
         <w:r>
           <w:rPr>
             <w:rStyle w:val="Hyperlink"/>
@@ -13691,11 +13703,11 @@
       <w:pPr>
         <w:pStyle w:val="Heading2"/>
       </w:pPr>
-      <w:bookmarkStart w:id="202" w:name="claves-gpg"/>
+      <w:bookmarkStart w:id="204" w:name="claves-gpg"/>
       <w:r>
         <w:t xml:space="preserve">Claves gpg</w:t>
       </w:r>
-      <w:bookmarkEnd w:id="202"/>
+      <w:bookmarkEnd w:id="204"/>
     </w:p>
     <w:p>
       <w:pPr>
@@ -13760,11 +13772,11 @@
       <w:pPr>
         <w:pStyle w:val="Heading2"/>
       </w:pPr>
-      <w:bookmarkStart w:id="203" w:name="seahorse"/>
+      <w:bookmarkStart w:id="205" w:name="seahorse"/>
       <w:r>
         <w:t xml:space="preserve">Seahorse</w:t>
       </w:r>
-      <w:bookmarkEnd w:id="203"/>
+      <w:bookmarkEnd w:id="205"/>
     </w:p>
     <w:p>
       <w:pPr>
@@ -13789,11 +13801,11 @@
       <w:pPr>
         <w:pStyle w:val="Heading2"/>
       </w:pPr>
-      <w:bookmarkStart w:id="204" w:name="conexión-a-github-con-claves-ssh"/>
+      <w:bookmarkStart w:id="206" w:name="conexión-a-github-con-claves-ssh"/>
       <w:r>
         <w:t xml:space="preserve">Conexión a github con claves ssh</w:t>
       </w:r>
-      <w:bookmarkEnd w:id="204"/>
+      <w:bookmarkEnd w:id="206"/>
     </w:p>
     <w:p>
       <w:pPr>
@@ -13813,11 +13825,11 @@
       <w:pPr>
         <w:pStyle w:val="Heading3"/>
       </w:pPr>
-      <w:bookmarkStart w:id="205" w:name="claves-ssh"/>
+      <w:bookmarkStart w:id="207" w:name="claves-ssh"/>
       <w:r>
         <w:t xml:space="preserve">Claves ssh</w:t>
       </w:r>
-      <w:bookmarkEnd w:id="205"/>
+      <w:bookmarkEnd w:id="207"/>
     </w:p>
     <w:p>
       <w:pPr>
@@ -14069,11 +14081,11 @@
       <w:pPr>
         <w:pStyle w:val="Heading2"/>
       </w:pPr>
-      <w:bookmarkStart w:id="206" w:name="signal"/>
+      <w:bookmarkStart w:id="208" w:name="signal"/>
       <w:r>
         <w:t xml:space="preserve">Signal</w:t>
       </w:r>
-      <w:bookmarkEnd w:id="206"/>
+      <w:bookmarkEnd w:id="208"/>
     </w:p>
     <w:p>
       <w:pPr>
@@ -14153,11 +14165,11 @@
       <w:pPr>
         <w:pStyle w:val="Heading2"/>
       </w:pPr>
-      <w:bookmarkStart w:id="207" w:name="lector-dni-electrónico"/>
+      <w:bookmarkStart w:id="209" w:name="lector-dni-electrónico"/>
       <w:r>
         <w:t xml:space="preserve">Lector DNI electrónico</w:t>
       </w:r>
-      <w:bookmarkEnd w:id="207"/>
+      <w:bookmarkEnd w:id="209"/>
     </w:p>
     <w:p>
       <w:pPr>
@@ -14418,7 +14430,7 @@
       <w:r>
         <w:t xml:space="preserve"> </w:t>
       </w:r>
-      <w:hyperlink r:id="rId208">
+      <w:hyperlink r:id="rId210">
         <w:r>
           <w:rPr>
             <w:rStyle w:val="Hyperlink"/>
@@ -14462,17 +14474,17 @@
       <w:pPr>
         <w:pStyle w:val="Heading1"/>
       </w:pPr>
-      <w:bookmarkStart w:id="209" w:name="virtualizaciones-y-contenedores"/>
+      <w:bookmarkStart w:id="211" w:name="virtualizaciones-y-contenedores"/>
       <w:r>
         <w:t xml:space="preserve">Virtualizaciones y contenedores</w:t>
       </w:r>
-      <w:bookmarkEnd w:id="209"/>
+      <w:bookmarkEnd w:id="211"/>
     </w:p>
     <w:p>
       <w:pPr>
         <w:pStyle w:val="Heading2"/>
       </w:pPr>
-      <w:bookmarkStart w:id="210" w:name="instalación-de-virtualbox"/>
+      <w:bookmarkStart w:id="212" w:name="instalación-de-virtualbox"/>
       <w:r>
         <w:t xml:space="preserve">Instalación de</w:t>
       </w:r>
@@ -14485,7 +14497,7 @@
         </w:rPr>
         <w:t xml:space="preserve">virtualBox</w:t>
       </w:r>
-      <w:bookmarkEnd w:id="210"/>
+      <w:bookmarkEnd w:id="212"/>
     </w:p>
     <w:p>
       <w:pPr>
@@ -14501,7 +14513,7 @@
       <w:r>
         <w:t xml:space="preserve"> </w:t>
       </w:r>
-      <w:hyperlink r:id="rId211">
+      <w:hyperlink r:id="rId213">
         <w:r>
           <w:rPr>
             <w:rStyle w:val="Hyperlink"/>
@@ -14527,7 +14539,7 @@
       <w:r>
         <w:t xml:space="preserve"> </w:t>
       </w:r>
-      <w:hyperlink r:id="rId212">
+      <w:hyperlink r:id="rId214">
         <w:r>
           <w:rPr>
             <w:rStyle w:val="Hyperlink"/>
@@ -14639,11 +14651,11 @@
       <w:pPr>
         <w:pStyle w:val="Heading2"/>
       </w:pPr>
-      <w:bookmarkStart w:id="213" w:name="docker"/>
+      <w:bookmarkStart w:id="215" w:name="docker"/>
       <w:r>
         <w:t xml:space="preserve">Docker</w:t>
       </w:r>
-      <w:bookmarkEnd w:id="213"/>
+      <w:bookmarkEnd w:id="215"/>
     </w:p>
     <w:p>
       <w:pPr>
@@ -14830,21 +14842,21 @@
       <w:pPr>
         <w:pStyle w:val="Heading1"/>
       </w:pPr>
-      <w:bookmarkStart w:id="214" w:name="utilidades-para-mapas-y-cartografía"/>
+      <w:bookmarkStart w:id="216" w:name="utilidades-para-mapas-y-cartografía"/>
       <w:r>
         <w:t xml:space="preserve">Utilidades para mapas y cartografía</w:t>
       </w:r>
-      <w:bookmarkEnd w:id="214"/>
+      <w:bookmarkEnd w:id="216"/>
     </w:p>
     <w:p>
       <w:pPr>
         <w:pStyle w:val="Heading2"/>
       </w:pPr>
-      <w:bookmarkStart w:id="215" w:name="josm"/>
+      <w:bookmarkStart w:id="217" w:name="josm"/>
       <w:r>
         <w:t xml:space="preserve">josm</w:t>
       </w:r>
-      <w:bookmarkEnd w:id="215"/>
+      <w:bookmarkEnd w:id="217"/>
     </w:p>
     <w:p>
       <w:pPr>
@@ -14987,11 +14999,11 @@
       <w:pPr>
         <w:pStyle w:val="Heading2"/>
       </w:pPr>
-      <w:bookmarkStart w:id="216" w:name="mobac"/>
+      <w:bookmarkStart w:id="218" w:name="mobac"/>
       <w:r>
         <w:t xml:space="preserve">MOBAC</w:t>
       </w:r>
-      <w:bookmarkEnd w:id="216"/>
+      <w:bookmarkEnd w:id="218"/>
     </w:p>
     <w:p>
       <w:pPr>
@@ -15003,7 +15015,7 @@
       <w:r>
         <w:t xml:space="preserve"> </w:t>
       </w:r>
-      <w:hyperlink r:id="rId217">
+      <w:hyperlink r:id="rId219">
         <w:r>
           <w:rPr>
             <w:rStyle w:val="Hyperlink"/>
@@ -15067,7 +15079,7 @@
       <w:r>
         <w:t xml:space="preserve"> </w:t>
       </w:r>
-      <w:hyperlink r:id="rId218">
+      <w:hyperlink r:id="rId220">
         <w:r>
           <w:rPr>
             <w:rStyle w:val="Hyperlink"/>
@@ -15092,11 +15104,11 @@
       <w:pPr>
         <w:pStyle w:val="Heading3"/>
       </w:pPr>
-      <w:bookmarkStart w:id="219" w:name="referencias-1"/>
+      <w:bookmarkStart w:id="221" w:name="referencias-1"/>
       <w:r>
         <w:t xml:space="preserve">Referencias</w:t>
       </w:r>
-      <w:bookmarkEnd w:id="219"/>
+      <w:bookmarkEnd w:id="221"/>
     </w:p>
     <w:p>
       <w:pPr>
@@ -15110,11 +15122,11 @@
       <w:pPr>
         <w:pStyle w:val="Heading2"/>
       </w:pPr>
-      <w:bookmarkStart w:id="220" w:name="qgis"/>
+      <w:bookmarkStart w:id="222" w:name="qgis"/>
       <w:r>
         <w:t xml:space="preserve">QGIS</w:t>
       </w:r>
-      <w:bookmarkEnd w:id="220"/>
+      <w:bookmarkEnd w:id="222"/>
     </w:p>
     <w:p>
       <w:pPr>
@@ -15186,11 +15198,11 @@
       <w:pPr>
         <w:pStyle w:val="Heading3"/>
       </w:pPr>
-      <w:bookmarkStart w:id="221" w:name="referencias-2"/>
+      <w:bookmarkStart w:id="223" w:name="referencias-2"/>
       <w:r>
         <w:t xml:space="preserve">Referencias</w:t>
       </w:r>
-      <w:bookmarkEnd w:id="221"/>
+      <w:bookmarkEnd w:id="223"/>
     </w:p>
     <w:p>
       <w:pPr>
@@ -15200,7 +15212,7 @@
           <w:ilvl w:val="0"/>
         </w:numPr>
       </w:pPr>
-      <w:hyperlink r:id="rId222">
+      <w:hyperlink r:id="rId224">
         <w:r>
           <w:rPr>
             <w:rStyle w:val="Hyperlink"/>
@@ -15217,7 +15229,7 @@
           <w:ilvl w:val="0"/>
         </w:numPr>
       </w:pPr>
-      <w:hyperlink r:id="rId223">
+      <w:hyperlink r:id="rId225">
         <w:r>
           <w:rPr>
             <w:rStyle w:val="Hyperlink"/>
@@ -15234,7 +15246,7 @@
           <w:ilvl w:val="0"/>
         </w:numPr>
       </w:pPr>
-      <w:hyperlink r:id="rId224">
+      <w:hyperlink r:id="rId226">
         <w:r>
           <w:rPr>
             <w:rStyle w:val="Hyperlink"/>
@@ -15251,7 +15263,7 @@
           <w:ilvl w:val="0"/>
         </w:numPr>
       </w:pPr>
-      <w:hyperlink r:id="rId225">
+      <w:hyperlink r:id="rId227">
         <w:r>
           <w:rPr>
             <w:rStyle w:val="Hyperlink"/>
@@ -15264,21 +15276,21 @@
       <w:pPr>
         <w:pStyle w:val="Heading1"/>
       </w:pPr>
-      <w:bookmarkStart w:id="226" w:name="recetas-variadas"/>
+      <w:bookmarkStart w:id="228" w:name="recetas-variadas"/>
       <w:r>
         <w:t xml:space="preserve">Recetas variadas</w:t>
       </w:r>
-      <w:bookmarkEnd w:id="226"/>
+      <w:bookmarkEnd w:id="228"/>
     </w:p>
     <w:p>
       <w:pPr>
         <w:pStyle w:val="Heading2"/>
       </w:pPr>
-      <w:bookmarkStart w:id="227" w:name="X33d8340d63b075527f67ef9944c59f7d34b252c"/>
+      <w:bookmarkStart w:id="229" w:name="X33d8340d63b075527f67ef9944c59f7d34b252c"/>
       <w:r>
         <w:t xml:space="preserve">Solucionar problemas de menús duplicados usando menulibre</w:t>
       </w:r>
-      <w:bookmarkEnd w:id="227"/>
+      <w:bookmarkEnd w:id="229"/>
     </w:p>
     <w:p>
       <w:pPr>
@@ -15313,11 +15325,11 @@
       <w:pPr>
         <w:pStyle w:val="Heading2"/>
       </w:pPr>
-      <w:bookmarkStart w:id="228" w:name="formatear-memoria-usb"/>
+      <w:bookmarkStart w:id="230" w:name="formatear-memoria-usb"/>
       <w:r>
         <w:t xml:space="preserve">Formatear memoria usb</w:t>
       </w:r>
-      <w:bookmarkEnd w:id="228"/>
+      <w:bookmarkEnd w:id="230"/>
     </w:p>
     <w:p>
       <w:pPr>
@@ -15466,11 +15478,11 @@
       <w:pPr>
         <w:pStyle w:val="Heading2"/>
       </w:pPr>
-      <w:bookmarkStart w:id="229" w:name="X08ab2ce06bd96f1aedd31c64dede876a7338a2f"/>
+      <w:bookmarkStart w:id="231" w:name="X08ab2ce06bd96f1aedd31c64dede876a7338a2f"/>
       <w:r>
         <w:t xml:space="preserve">Copiar la clave pública ssh en un servidor remoto</w:t>
       </w:r>
-      <w:bookmarkEnd w:id="229"/>
+      <w:bookmarkEnd w:id="231"/>
     </w:p>
     <w:p>
       <w:pPr>
@@ -15506,17 +15518,17 @@
       <w:pPr>
         <w:pStyle w:val="Heading2"/>
       </w:pPr>
-      <w:bookmarkStart w:id="230" w:name="ssh-access-from-termux"/>
+      <w:bookmarkStart w:id="232" w:name="ssh-access-from-termux"/>
       <w:r>
         <w:t xml:space="preserve">ssh access from termux</w:t>
       </w:r>
-      <w:bookmarkEnd w:id="230"/>
-    </w:p>
-    <w:p>
-      <w:pPr>
-        <w:pStyle w:val="FirstParagraph"/>
-      </w:pPr>
-      <w:hyperlink r:id="rId231">
+      <w:bookmarkEnd w:id="232"/>
+    </w:p>
+    <w:p>
+      <w:pPr>
+        <w:pStyle w:val="FirstParagraph"/>
+      </w:pPr>
+      <w:hyperlink r:id="rId233">
         <w:r>
           <w:rPr>
             <w:rStyle w:val="Hyperlink"/>
@@ -15529,11 +15541,11 @@
       <w:pPr>
         <w:pStyle w:val="Heading2"/>
       </w:pPr>
-      <w:bookmarkStart w:id="232" w:name="sdr-instalaciones-varias"/>
+      <w:bookmarkStart w:id="234" w:name="sdr-instalaciones-varias"/>
       <w:r>
         <w:t xml:space="preserve">SDR instalaciones varias</w:t>
       </w:r>
-      <w:bookmarkEnd w:id="232"/>
+      <w:bookmarkEnd w:id="234"/>
     </w:p>
     <w:p>
       <w:pPr>
@@ -15545,7 +15557,7 @@
       <w:r>
         <w:t xml:space="preserve"> </w:t>
       </w:r>
-      <w:hyperlink r:id="rId233">
+      <w:hyperlink r:id="rId235">
         <w:r>
           <w:rPr>
             <w:rStyle w:val="Hyperlink"/>
@@ -15567,7 +15579,7 @@
       <w:r>
         <w:t xml:space="preserve"> </w:t>
       </w:r>
-      <w:hyperlink r:id="rId234">
+      <w:hyperlink r:id="rId236">
         <w:r>
           <w:rPr>
             <w:rStyle w:val="Hyperlink"/>
@@ -15622,7 +15634,7 @@
       <w:r>
         <w:t xml:space="preserve"> </w:t>
       </w:r>
-      <w:hyperlink r:id="rId235">
+      <w:hyperlink r:id="rId237">
         <w:r>
           <w:rPr>
             <w:rStyle w:val="Hyperlink"/>

</xml_diff>

<commit_message>
Adds installation of vinyl cutting apps
* inkcut

* plugin silhoutte for inkscape
</commit_message>
<xml_diff>
--- a/out/rasalhague_bitacora.docx
+++ b/out/rasalhague_bitacora.docx
@@ -11894,23 +11894,161 @@
     </w:p>
     <w:p>
       <w:pPr>
+        <w:pStyle w:val="Heading2"/>
+      </w:pPr>
+      <w:bookmarkStart w:id="159" w:name="cortadora-de-vinilos"/>
+      <w:r>
+        <w:t xml:space="preserve">Cortadora de vinilos</w:t>
+      </w:r>
+      <w:bookmarkEnd w:id="159"/>
+    </w:p>
+    <w:p>
+      <w:pPr>
+        <w:pStyle w:val="Heading3"/>
+      </w:pPr>
+      <w:bookmarkStart w:id="160" w:name="inkcut"/>
+      <w:r>
+        <w:t xml:space="preserve">Inkcut</w:t>
+      </w:r>
+      <w:bookmarkEnd w:id="160"/>
+    </w:p>
+    <w:p>
+      <w:pPr>
+        <w:pStyle w:val="FirstParagraph"/>
+      </w:pPr>
+      <w:r>
+        <w:t xml:space="preserve">Instalado en un entorno virtual:</w:t>
+      </w:r>
+    </w:p>
+    <w:p>
+      <w:pPr>
+        <w:pStyle w:val="SourceCode"/>
+      </w:pPr>
+      <w:r>
+        <w:rPr>
+          <w:rStyle w:val="VerbatimChar"/>
+        </w:rPr>
+        <w:t xml:space="preserve">mkvirtualenv -p `which python3` inkcut</w:t>
+      </w:r>
+      <w:r>
+        <w:br/>
+      </w:r>
+      <w:r>
+        <w:br/>
+      </w:r>
+      <w:r>
+        <w:rPr>
+          <w:rStyle w:val="VerbatimChar"/>
+        </w:rPr>
+        <w:t xml:space="preserve">sudo apt install libxml2-dev libxslt-dev libcups2-dev</w:t>
+      </w:r>
+      <w:r>
+        <w:br/>
+      </w:r>
+      <w:r>
+        <w:br/>
+      </w:r>
+      <w:r>
+        <w:rPr>
+          <w:rStyle w:val="VerbatimChar"/>
+        </w:rPr>
+        <w:t xml:space="preserve">pip install PyQt5</w:t>
+      </w:r>
+      <w:r>
+        <w:br/>
+      </w:r>
+      <w:r>
+        <w:br/>
+      </w:r>
+      <w:r>
+        <w:rPr>
+          <w:rStyle w:val="VerbatimChar"/>
+        </w:rPr>
+        <w:t xml:space="preserve">pip install inkcut</w:t>
+      </w:r>
+    </w:p>
+    <w:p>
+      <w:pPr>
+        <w:pStyle w:val="Heading3"/>
+      </w:pPr>
+      <w:bookmarkStart w:id="161" w:name="plugin-para-inkscape"/>
+      <w:r>
+        <w:t xml:space="preserve">Plugin para inkscape</w:t>
+      </w:r>
+      <w:bookmarkEnd w:id="161"/>
+    </w:p>
+    <w:p>
+      <w:pPr>
+        <w:pStyle w:val="FirstParagraph"/>
+      </w:pPr>
+      <w:r>
+        <w:t xml:space="preserve">Instalamos dependencias:</w:t>
+      </w:r>
+    </w:p>
+    <w:p>
+      <w:pPr>
+        <w:pStyle w:val="SourceCode"/>
+      </w:pPr>
+      <w:r>
+        <w:rPr>
+          <w:rStyle w:val="VerbatimChar"/>
+        </w:rPr>
+        <w:t xml:space="preserve">pip install python-usb</w:t>
+      </w:r>
+    </w:p>
+    <w:p>
+      <w:pPr>
+        <w:pStyle w:val="FirstParagraph"/>
+      </w:pPr>
+      <w:r>
+        <w:t xml:space="preserve">Instalamos el fichero</w:t>
+      </w:r>
+      <w:r>
+        <w:t xml:space="preserve"> </w:t>
+      </w:r>
+      <w:r>
+        <w:rPr>
+          <w:rStyle w:val="VerbatimChar"/>
+        </w:rPr>
+        <w:t xml:space="preserve">.deb</w:t>
+      </w:r>
+      <w:r>
+        <w:t xml:space="preserve"> </w:t>
+      </w:r>
+      <w:r>
+        <w:t xml:space="preserve">desde la web</w:t>
+      </w:r>
+      <w:r>
+        <w:t xml:space="preserve"> </w:t>
+      </w:r>
+      <w:hyperlink r:id="rId162">
+        <w:r>
+          <w:rPr>
+            <w:rStyle w:val="Hyperlink"/>
+          </w:rPr>
+          <w:t xml:space="preserve">https://github.com/fablabnbg/inkscape-silhouette/releases</w:t>
+        </w:r>
+      </w:hyperlink>
+    </w:p>
+    <w:p>
+      <w:pPr>
         <w:pStyle w:val="Heading1"/>
       </w:pPr>
-      <w:bookmarkStart w:id="159" w:name="aplicaciones-de-gráficos"/>
+      <w:bookmarkStart w:id="163" w:name="aplicaciones-de-gráficos"/>
       <w:r>
         <w:t xml:space="preserve">Aplicaciones de gráficos</w:t>
       </w:r>
-      <w:bookmarkEnd w:id="159"/>
+      <w:bookmarkEnd w:id="163"/>
     </w:p>
     <w:p>
       <w:pPr>
         <w:pStyle w:val="Heading2"/>
       </w:pPr>
-      <w:bookmarkStart w:id="160" w:name="librecad"/>
+      <w:bookmarkStart w:id="164" w:name="librecad"/>
       <w:r>
         <w:t xml:space="preserve">LibreCAD</w:t>
       </w:r>
-      <w:bookmarkEnd w:id="160"/>
+      <w:bookmarkEnd w:id="164"/>
     </w:p>
     <w:p>
       <w:pPr>
@@ -11935,11 +12073,11 @@
       <w:pPr>
         <w:pStyle w:val="Heading2"/>
       </w:pPr>
-      <w:bookmarkStart w:id="161" w:name="freecad"/>
+      <w:bookmarkStart w:id="165" w:name="freecad"/>
       <w:r>
         <w:t xml:space="preserve">FreeCAD</w:t>
       </w:r>
-      <w:bookmarkEnd w:id="161"/>
+      <w:bookmarkEnd w:id="165"/>
     </w:p>
     <w:p>
       <w:pPr>
@@ -12019,11 +12157,11 @@
       <w:pPr>
         <w:pStyle w:val="Heading2"/>
       </w:pPr>
-      <w:bookmarkStart w:id="162" w:name="inkscape"/>
+      <w:bookmarkStart w:id="166" w:name="inkscape"/>
       <w:r>
         <w:t xml:space="preserve">Inkscape</w:t>
       </w:r>
-      <w:bookmarkEnd w:id="162"/>
+      <w:bookmarkEnd w:id="166"/>
     </w:p>
     <w:p>
       <w:pPr>
@@ -12048,11 +12186,11 @@
       <w:pPr>
         <w:pStyle w:val="Heading2"/>
       </w:pPr>
-      <w:bookmarkStart w:id="163" w:name="gimp"/>
+      <w:bookmarkStart w:id="167" w:name="gimp"/>
       <w:r>
         <w:t xml:space="preserve">Gimp</w:t>
       </w:r>
-      <w:bookmarkEnd w:id="163"/>
+      <w:bookmarkEnd w:id="167"/>
     </w:p>
     <w:p>
       <w:pPr>
@@ -12136,21 +12274,21 @@
       <w:pPr>
         <w:pStyle w:val="Heading3"/>
       </w:pPr>
-      <w:bookmarkStart w:id="164" w:name="plugins-de-gimp"/>
+      <w:bookmarkStart w:id="168" w:name="plugins-de-gimp"/>
       <w:r>
         <w:t xml:space="preserve">Plugins de Gimp</w:t>
       </w:r>
-      <w:bookmarkEnd w:id="164"/>
+      <w:bookmarkEnd w:id="168"/>
     </w:p>
     <w:p>
       <w:pPr>
         <w:pStyle w:val="Heading4"/>
       </w:pPr>
-      <w:bookmarkStart w:id="165" w:name="resynthesizer"/>
+      <w:bookmarkStart w:id="169" w:name="resynthesizer"/>
       <w:r>
         <w:t xml:space="preserve">resynthesizer</w:t>
       </w:r>
-      <w:bookmarkEnd w:id="165"/>
+      <w:bookmarkEnd w:id="169"/>
     </w:p>
     <w:p>
       <w:pPr>
@@ -12162,7 +12300,7 @@
       <w:r>
         <w:t xml:space="preserve"> </w:t>
       </w:r>
-      <w:hyperlink r:id="rId166">
+      <w:hyperlink r:id="rId170">
         <w:r>
           <w:rPr>
             <w:rStyle w:val="Hyperlink"/>
@@ -12230,11 +12368,11 @@
       <w:pPr>
         <w:pStyle w:val="Heading2"/>
       </w:pPr>
-      <w:bookmarkStart w:id="167" w:name="krita"/>
+      <w:bookmarkStart w:id="171" w:name="krita"/>
       <w:r>
         <w:t xml:space="preserve">Krita</w:t>
       </w:r>
-      <w:bookmarkEnd w:id="167"/>
+      <w:bookmarkEnd w:id="171"/>
     </w:p>
     <w:p>
       <w:pPr>
@@ -12267,7 +12405,7 @@
       <w:r>
         <w:t xml:space="preserve"> </w:t>
       </w:r>
-      <w:hyperlink r:id="rId168">
+      <w:hyperlink r:id="rId172">
         <w:r>
           <w:rPr>
             <w:rStyle w:val="Hyperlink"/>
@@ -12318,7 +12456,7 @@
       <w:r>
         <w:t xml:space="preserve"> </w:t>
       </w:r>
-      <w:hyperlink r:id="rId169">
+      <w:hyperlink r:id="rId173">
         <w:r>
           <w:rPr>
             <w:rStyle w:val="Hyperlink"/>
@@ -12331,11 +12469,11 @@
       <w:pPr>
         <w:pStyle w:val="Heading2"/>
       </w:pPr>
-      <w:bookmarkStart w:id="170" w:name="mypaint"/>
+      <w:bookmarkStart w:id="174" w:name="mypaint"/>
       <w:r>
         <w:t xml:space="preserve">MyPaint</w:t>
       </w:r>
-      <w:bookmarkEnd w:id="170"/>
+      <w:bookmarkEnd w:id="174"/>
     </w:p>
     <w:p>
       <w:pPr>
@@ -12361,7 +12499,7 @@
       <w:r>
         <w:t xml:space="preserve"> </w:t>
       </w:r>
-      <w:hyperlink r:id="rId171">
+      <w:hyperlink r:id="rId175">
         <w:r>
           <w:rPr>
             <w:rStyle w:val="Hyperlink"/>
@@ -12425,11 +12563,11 @@
       <w:pPr>
         <w:pStyle w:val="Heading2"/>
       </w:pPr>
-      <w:bookmarkStart w:id="172" w:name="alchemy"/>
+      <w:bookmarkStart w:id="176" w:name="alchemy"/>
       <w:r>
         <w:t xml:space="preserve">Alchemy</w:t>
       </w:r>
-      <w:bookmarkEnd w:id="172"/>
+      <w:bookmarkEnd w:id="176"/>
     </w:p>
     <w:p>
       <w:pPr>
@@ -12456,7 +12594,7 @@
       <w:r>
         <w:t xml:space="preserve"> </w:t>
       </w:r>
-      <w:hyperlink r:id="rId173">
+      <w:hyperlink r:id="rId177">
         <w:r>
           <w:rPr>
             <w:rStyle w:val="Hyperlink"/>
@@ -12517,11 +12655,11 @@
       <w:pPr>
         <w:pStyle w:val="Heading2"/>
       </w:pPr>
-      <w:bookmarkStart w:id="174" w:name="capturas-de-pantalla"/>
+      <w:bookmarkStart w:id="178" w:name="capturas-de-pantalla"/>
       <w:r>
         <w:t xml:space="preserve">Capturas de pantalla</w:t>
       </w:r>
-      <w:bookmarkEnd w:id="174"/>
+      <w:bookmarkEnd w:id="178"/>
     </w:p>
     <w:p>
       <w:pPr>
@@ -12589,7 +12727,7 @@
       <w:r>
         <w:t xml:space="preserve"> </w:t>
       </w:r>
-      <w:hyperlink r:id="rId175">
+      <w:hyperlink r:id="rId179">
         <w:r>
           <w:rPr>
             <w:i/>
@@ -12630,7 +12768,7 @@
       <w:r>
         <w:t xml:space="preserve"> </w:t>
       </w:r>
-      <w:hyperlink r:id="rId176">
+      <w:hyperlink r:id="rId180">
         <w:r>
           <w:rPr>
             <w:i/>
@@ -12668,11 +12806,11 @@
       <w:pPr>
         <w:pStyle w:val="Heading2"/>
       </w:pPr>
-      <w:bookmarkStart w:id="177" w:name="dia"/>
+      <w:bookmarkStart w:id="181" w:name="dia"/>
       <w:r>
         <w:t xml:space="preserve">dia</w:t>
       </w:r>
-      <w:bookmarkEnd w:id="177"/>
+      <w:bookmarkEnd w:id="181"/>
     </w:p>
     <w:p>
       <w:pPr>
@@ -12697,11 +12835,11 @@
       <w:pPr>
         <w:pStyle w:val="Heading2"/>
       </w:pPr>
-      <w:bookmarkStart w:id="178" w:name="blender"/>
+      <w:bookmarkStart w:id="182" w:name="blender"/>
       <w:r>
         <w:t xml:space="preserve">Blender</w:t>
       </w:r>
-      <w:bookmarkEnd w:id="178"/>
+      <w:bookmarkEnd w:id="182"/>
     </w:p>
     <w:p>
       <w:pPr>
@@ -12713,7 +12851,7 @@
       <w:r>
         <w:t xml:space="preserve"> </w:t>
       </w:r>
-      <w:hyperlink r:id="rId179">
+      <w:hyperlink r:id="rId183">
         <w:r>
           <w:rPr>
             <w:rStyle w:val="Hyperlink"/>
@@ -12777,11 +12915,11 @@
       <w:pPr>
         <w:pStyle w:val="Heading2"/>
       </w:pPr>
-      <w:bookmarkStart w:id="180" w:name="structure-synth"/>
+      <w:bookmarkStart w:id="184" w:name="structure-synth"/>
       <w:r>
         <w:t xml:space="preserve">Structure Synth</w:t>
       </w:r>
-      <w:bookmarkEnd w:id="180"/>
+      <w:bookmarkEnd w:id="184"/>
     </w:p>
     <w:p>
       <w:pPr>
@@ -12806,11 +12944,11 @@
       <w:pPr>
         <w:pStyle w:val="Heading2"/>
       </w:pPr>
-      <w:bookmarkStart w:id="181" w:name="heron-animation"/>
+      <w:bookmarkStart w:id="185" w:name="heron-animation"/>
       <w:r>
         <w:t xml:space="preserve">Heron animation</w:t>
       </w:r>
-      <w:bookmarkEnd w:id="181"/>
+      <w:bookmarkEnd w:id="185"/>
     </w:p>
     <w:p>
       <w:pPr>
@@ -12822,7 +12960,7 @@
       <w:r>
         <w:t xml:space="preserve"> </w:t>
       </w:r>
-      <w:hyperlink r:id="rId182">
+      <w:hyperlink r:id="rId186">
         <w:r>
           <w:rPr>
             <w:rStyle w:val="Hyperlink"/>
@@ -12868,11 +13006,11 @@
       <w:pPr>
         <w:pStyle w:val="Heading2"/>
       </w:pPr>
-      <w:bookmarkStart w:id="183" w:name="stopmotion"/>
+      <w:bookmarkStart w:id="187" w:name="stopmotion"/>
       <w:r>
         <w:t xml:space="preserve">Stopmotion</w:t>
       </w:r>
-      <w:bookmarkEnd w:id="183"/>
+      <w:bookmarkEnd w:id="187"/>
     </w:p>
     <w:p>
       <w:pPr>
@@ -12895,11 +13033,11 @@
       <w:pPr>
         <w:pStyle w:val="Heading2"/>
       </w:pPr>
-      <w:bookmarkStart w:id="184" w:name="X7336877a37c871d825c982161d3fc95ecbf114d"/>
+      <w:bookmarkStart w:id="188" w:name="X7336877a37c871d825c982161d3fc95ecbf114d"/>
       <w:r>
         <w:t xml:space="preserve">Instalación del driver digiment para tabletas gráficas Huion</w:t>
       </w:r>
-      <w:bookmarkEnd w:id="184"/>
+      <w:bookmarkEnd w:id="188"/>
     </w:p>
     <w:p>
       <w:pPr>
@@ -12982,7 +13120,7 @@
           <w:ilvl w:val="0"/>
         </w:numPr>
       </w:pPr>
-      <w:hyperlink r:id="rId185">
+      <w:hyperlink r:id="rId189">
         <w:r>
           <w:rPr>
             <w:rStyle w:val="Hyperlink"/>
@@ -12995,21 +13133,21 @@
       <w:pPr>
         <w:pStyle w:val="Heading1"/>
       </w:pPr>
-      <w:bookmarkStart w:id="186" w:name="sonido"/>
+      <w:bookmarkStart w:id="190" w:name="sonido"/>
       <w:r>
         <w:t xml:space="preserve">Sonido</w:t>
       </w:r>
-      <w:bookmarkEnd w:id="186"/>
+      <w:bookmarkEnd w:id="190"/>
     </w:p>
     <w:p>
       <w:pPr>
         <w:pStyle w:val="Heading2"/>
       </w:pPr>
-      <w:bookmarkStart w:id="187" w:name="spotify"/>
+      <w:bookmarkStart w:id="191" w:name="spotify"/>
       <w:r>
         <w:t xml:space="preserve">Spotify</w:t>
       </w:r>
-      <w:bookmarkEnd w:id="187"/>
+      <w:bookmarkEnd w:id="191"/>
     </w:p>
     <w:p>
       <w:pPr>
@@ -13023,11 +13161,11 @@
       <w:pPr>
         <w:pStyle w:val="Heading2"/>
       </w:pPr>
-      <w:bookmarkStart w:id="188" w:name="audacity"/>
+      <w:bookmarkStart w:id="192" w:name="audacity"/>
       <w:r>
         <w:t xml:space="preserve">Audacity</w:t>
       </w:r>
-      <w:bookmarkEnd w:id="188"/>
+      <w:bookmarkEnd w:id="192"/>
     </w:p>
     <w:p>
       <w:pPr>
@@ -13076,7 +13214,7 @@
       <w:r>
         <w:t xml:space="preserve"> </w:t>
       </w:r>
-      <w:hyperlink r:id="rId189">
+      <w:hyperlink r:id="rId193">
         <w:r>
           <w:rPr>
             <w:rStyle w:val="Hyperlink"/>
@@ -13101,11 +13239,11 @@
       <w:pPr>
         <w:pStyle w:val="Heading2"/>
       </w:pPr>
-      <w:bookmarkStart w:id="190" w:name="clementine"/>
+      <w:bookmarkStart w:id="194" w:name="clementine"/>
       <w:r>
         <w:t xml:space="preserve">Clementine</w:t>
       </w:r>
-      <w:bookmarkEnd w:id="190"/>
+      <w:bookmarkEnd w:id="194"/>
     </w:p>
     <w:p>
       <w:pPr>
@@ -13140,21 +13278,21 @@
       <w:pPr>
         <w:pStyle w:val="Heading1"/>
       </w:pPr>
-      <w:bookmarkStart w:id="191" w:name="video"/>
+      <w:bookmarkStart w:id="195" w:name="video"/>
       <w:r>
         <w:t xml:space="preserve">Video</w:t>
       </w:r>
-      <w:bookmarkEnd w:id="191"/>
+      <w:bookmarkEnd w:id="195"/>
     </w:p>
     <w:p>
       <w:pPr>
         <w:pStyle w:val="Heading2"/>
       </w:pPr>
-      <w:bookmarkStart w:id="192" w:name="shotcut"/>
+      <w:bookmarkStart w:id="196" w:name="shotcut"/>
       <w:r>
         <w:t xml:space="preserve">Shotcut</w:t>
       </w:r>
-      <w:bookmarkEnd w:id="192"/>
+      <w:bookmarkEnd w:id="196"/>
     </w:p>
     <w:p>
       <w:pPr>
@@ -13181,7 +13319,7 @@
       <w:r>
         <w:t xml:space="preserve"> </w:t>
       </w:r>
-      <w:hyperlink r:id="rId193">
+      <w:hyperlink r:id="rId197">
         <w:r>
           <w:rPr>
             <w:rStyle w:val="Hyperlink"/>
@@ -13275,11 +13413,11 @@
       <w:pPr>
         <w:pStyle w:val="Heading2"/>
       </w:pPr>
-      <w:bookmarkStart w:id="194" w:name="kdenlive"/>
+      <w:bookmarkStart w:id="198" w:name="kdenlive"/>
       <w:r>
         <w:t xml:space="preserve">kdenlive</w:t>
       </w:r>
-      <w:bookmarkEnd w:id="194"/>
+      <w:bookmarkEnd w:id="198"/>
     </w:p>
     <w:p>
       <w:pPr>
@@ -13358,21 +13496,21 @@
       <w:pPr>
         <w:pStyle w:val="Heading2"/>
       </w:pPr>
-      <w:bookmarkStart w:id="195" w:name="grabación-de-screencast"/>
+      <w:bookmarkStart w:id="199" w:name="grabación-de-screencast"/>
       <w:r>
         <w:t xml:space="preserve">Grabación de screencast</w:t>
       </w:r>
-      <w:bookmarkEnd w:id="195"/>
+      <w:bookmarkEnd w:id="199"/>
     </w:p>
     <w:p>
       <w:pPr>
         <w:pStyle w:val="Heading3"/>
       </w:pPr>
-      <w:bookmarkStart w:id="196" w:name="vokoscreen-y-kazam"/>
+      <w:bookmarkStart w:id="200" w:name="vokoscreen-y-kazam"/>
       <w:r>
         <w:t xml:space="preserve">Vokoscreen y Kazam</w:t>
       </w:r>
-      <w:bookmarkEnd w:id="196"/>
+      <w:bookmarkEnd w:id="200"/>
     </w:p>
     <w:p>
       <w:pPr>
@@ -13406,21 +13544,21 @@
       <w:pPr>
         <w:pStyle w:val="Heading1"/>
       </w:pPr>
-      <w:bookmarkStart w:id="197" w:name="fotografía"/>
+      <w:bookmarkStart w:id="201" w:name="fotografía"/>
       <w:r>
         <w:t xml:space="preserve">Fotografía</w:t>
       </w:r>
-      <w:bookmarkEnd w:id="197"/>
+      <w:bookmarkEnd w:id="201"/>
     </w:p>
     <w:p>
       <w:pPr>
         <w:pStyle w:val="Heading2"/>
       </w:pPr>
-      <w:bookmarkStart w:id="198" w:name="rawtherapee"/>
+      <w:bookmarkStart w:id="202" w:name="rawtherapee"/>
       <w:r>
         <w:t xml:space="preserve">Rawtherapee</w:t>
       </w:r>
-      <w:bookmarkEnd w:id="198"/>
+      <w:bookmarkEnd w:id="202"/>
     </w:p>
     <w:p>
       <w:pPr>
@@ -13432,7 +13570,7 @@
       <w:r>
         <w:t xml:space="preserve"> </w:t>
       </w:r>
-      <w:hyperlink r:id="rId199">
+      <w:hyperlink r:id="rId203">
         <w:r>
           <w:rPr>
             <w:rStyle w:val="Hyperlink"/>
@@ -13512,11 +13650,11 @@
       <w:pPr>
         <w:pStyle w:val="Heading2"/>
       </w:pPr>
-      <w:bookmarkStart w:id="200" w:name="darktable"/>
+      <w:bookmarkStart w:id="204" w:name="darktable"/>
       <w:r>
         <w:t xml:space="preserve">Darktable</w:t>
       </w:r>
-      <w:bookmarkEnd w:id="200"/>
+      <w:bookmarkEnd w:id="204"/>
     </w:p>
     <w:p>
       <w:pPr>
@@ -13599,21 +13737,21 @@
       <w:pPr>
         <w:pStyle w:val="Heading1"/>
       </w:pPr>
-      <w:bookmarkStart w:id="201" w:name="seguridad"/>
+      <w:bookmarkStart w:id="205" w:name="seguridad"/>
       <w:r>
         <w:t xml:space="preserve">Seguridad</w:t>
       </w:r>
-      <w:bookmarkEnd w:id="201"/>
+      <w:bookmarkEnd w:id="205"/>
     </w:p>
     <w:p>
       <w:pPr>
         <w:pStyle w:val="Heading2"/>
       </w:pPr>
-      <w:bookmarkStart w:id="202" w:name="X6a0e16db6249cf086c548e44e14b8433d93c4ce"/>
+      <w:bookmarkStart w:id="206" w:name="X6a0e16db6249cf086c548e44e14b8433d93c4ce"/>
       <w:r>
         <w:t xml:space="preserve">Autenticación en servidores por clave pública</w:t>
       </w:r>
-      <w:bookmarkEnd w:id="202"/>
+      <w:bookmarkEnd w:id="206"/>
     </w:p>
     <w:p>
       <w:pPr>
@@ -13690,7 +13828,7 @@
       <w:pPr>
         <w:pStyle w:val="FirstParagraph"/>
       </w:pPr>
-      <w:hyperlink r:id="rId203">
+      <w:hyperlink r:id="rId207">
         <w:r>
           <w:rPr>
             <w:rStyle w:val="Hyperlink"/>
@@ -13703,11 +13841,11 @@
       <w:pPr>
         <w:pStyle w:val="Heading2"/>
       </w:pPr>
-      <w:bookmarkStart w:id="204" w:name="claves-gpg"/>
+      <w:bookmarkStart w:id="208" w:name="claves-gpg"/>
       <w:r>
         <w:t xml:space="preserve">Claves gpg</w:t>
       </w:r>
-      <w:bookmarkEnd w:id="204"/>
+      <w:bookmarkEnd w:id="208"/>
     </w:p>
     <w:p>
       <w:pPr>
@@ -13772,11 +13910,11 @@
       <w:pPr>
         <w:pStyle w:val="Heading2"/>
       </w:pPr>
-      <w:bookmarkStart w:id="205" w:name="seahorse"/>
+      <w:bookmarkStart w:id="209" w:name="seahorse"/>
       <w:r>
         <w:t xml:space="preserve">Seahorse</w:t>
       </w:r>
-      <w:bookmarkEnd w:id="205"/>
+      <w:bookmarkEnd w:id="209"/>
     </w:p>
     <w:p>
       <w:pPr>
@@ -13801,11 +13939,11 @@
       <w:pPr>
         <w:pStyle w:val="Heading2"/>
       </w:pPr>
-      <w:bookmarkStart w:id="206" w:name="conexión-a-github-con-claves-ssh"/>
+      <w:bookmarkStart w:id="210" w:name="conexión-a-github-con-claves-ssh"/>
       <w:r>
         <w:t xml:space="preserve">Conexión a github con claves ssh</w:t>
       </w:r>
-      <w:bookmarkEnd w:id="206"/>
+      <w:bookmarkEnd w:id="210"/>
     </w:p>
     <w:p>
       <w:pPr>
@@ -13825,11 +13963,11 @@
       <w:pPr>
         <w:pStyle w:val="Heading3"/>
       </w:pPr>
-      <w:bookmarkStart w:id="207" w:name="claves-ssh"/>
+      <w:bookmarkStart w:id="211" w:name="claves-ssh"/>
       <w:r>
         <w:t xml:space="preserve">Claves ssh</w:t>
       </w:r>
-      <w:bookmarkEnd w:id="207"/>
+      <w:bookmarkEnd w:id="211"/>
     </w:p>
     <w:p>
       <w:pPr>
@@ -14081,11 +14219,11 @@
       <w:pPr>
         <w:pStyle w:val="Heading2"/>
       </w:pPr>
-      <w:bookmarkStart w:id="208" w:name="signal"/>
+      <w:bookmarkStart w:id="212" w:name="signal"/>
       <w:r>
         <w:t xml:space="preserve">Signal</w:t>
       </w:r>
-      <w:bookmarkEnd w:id="208"/>
+      <w:bookmarkEnd w:id="212"/>
     </w:p>
     <w:p>
       <w:pPr>
@@ -14165,11 +14303,11 @@
       <w:pPr>
         <w:pStyle w:val="Heading2"/>
       </w:pPr>
-      <w:bookmarkStart w:id="209" w:name="lector-dni-electrónico"/>
+      <w:bookmarkStart w:id="213" w:name="lector-dni-electrónico"/>
       <w:r>
         <w:t xml:space="preserve">Lector DNI electrónico</w:t>
       </w:r>
-      <w:bookmarkEnd w:id="209"/>
+      <w:bookmarkEnd w:id="213"/>
     </w:p>
     <w:p>
       <w:pPr>
@@ -14430,7 +14568,7 @@
       <w:r>
         <w:t xml:space="preserve"> </w:t>
       </w:r>
-      <w:hyperlink r:id="rId210">
+      <w:hyperlink r:id="rId214">
         <w:r>
           <w:rPr>
             <w:rStyle w:val="Hyperlink"/>
@@ -14474,17 +14612,17 @@
       <w:pPr>
         <w:pStyle w:val="Heading1"/>
       </w:pPr>
-      <w:bookmarkStart w:id="211" w:name="virtualizaciones-y-contenedores"/>
+      <w:bookmarkStart w:id="215" w:name="virtualizaciones-y-contenedores"/>
       <w:r>
         <w:t xml:space="preserve">Virtualizaciones y contenedores</w:t>
       </w:r>
-      <w:bookmarkEnd w:id="211"/>
+      <w:bookmarkEnd w:id="215"/>
     </w:p>
     <w:p>
       <w:pPr>
         <w:pStyle w:val="Heading2"/>
       </w:pPr>
-      <w:bookmarkStart w:id="212" w:name="instalación-de-virtualbox"/>
+      <w:bookmarkStart w:id="216" w:name="instalación-de-virtualbox"/>
       <w:r>
         <w:t xml:space="preserve">Instalación de</w:t>
       </w:r>
@@ -14497,7 +14635,7 @@
         </w:rPr>
         <w:t xml:space="preserve">virtualBox</w:t>
       </w:r>
-      <w:bookmarkEnd w:id="212"/>
+      <w:bookmarkEnd w:id="216"/>
     </w:p>
     <w:p>
       <w:pPr>
@@ -14513,7 +14651,7 @@
       <w:r>
         <w:t xml:space="preserve"> </w:t>
       </w:r>
-      <w:hyperlink r:id="rId213">
+      <w:hyperlink r:id="rId217">
         <w:r>
           <w:rPr>
             <w:rStyle w:val="Hyperlink"/>
@@ -14539,7 +14677,7 @@
       <w:r>
         <w:t xml:space="preserve"> </w:t>
       </w:r>
-      <w:hyperlink r:id="rId214">
+      <w:hyperlink r:id="rId218">
         <w:r>
           <w:rPr>
             <w:rStyle w:val="Hyperlink"/>
@@ -14651,11 +14789,11 @@
       <w:pPr>
         <w:pStyle w:val="Heading2"/>
       </w:pPr>
-      <w:bookmarkStart w:id="215" w:name="docker"/>
+      <w:bookmarkStart w:id="219" w:name="docker"/>
       <w:r>
         <w:t xml:space="preserve">Docker</w:t>
       </w:r>
-      <w:bookmarkEnd w:id="215"/>
+      <w:bookmarkEnd w:id="219"/>
     </w:p>
     <w:p>
       <w:pPr>
@@ -14842,21 +14980,21 @@
       <w:pPr>
         <w:pStyle w:val="Heading1"/>
       </w:pPr>
-      <w:bookmarkStart w:id="216" w:name="utilidades-para-mapas-y-cartografía"/>
+      <w:bookmarkStart w:id="220" w:name="utilidades-para-mapas-y-cartografía"/>
       <w:r>
         <w:t xml:space="preserve">Utilidades para mapas y cartografía</w:t>
       </w:r>
-      <w:bookmarkEnd w:id="216"/>
+      <w:bookmarkEnd w:id="220"/>
     </w:p>
     <w:p>
       <w:pPr>
         <w:pStyle w:val="Heading2"/>
       </w:pPr>
-      <w:bookmarkStart w:id="217" w:name="josm"/>
+      <w:bookmarkStart w:id="221" w:name="josm"/>
       <w:r>
         <w:t xml:space="preserve">josm</w:t>
       </w:r>
-      <w:bookmarkEnd w:id="217"/>
+      <w:bookmarkEnd w:id="221"/>
     </w:p>
     <w:p>
       <w:pPr>
@@ -14999,11 +15137,11 @@
       <w:pPr>
         <w:pStyle w:val="Heading2"/>
       </w:pPr>
-      <w:bookmarkStart w:id="218" w:name="mobac"/>
+      <w:bookmarkStart w:id="222" w:name="mobac"/>
       <w:r>
         <w:t xml:space="preserve">MOBAC</w:t>
       </w:r>
-      <w:bookmarkEnd w:id="218"/>
+      <w:bookmarkEnd w:id="222"/>
     </w:p>
     <w:p>
       <w:pPr>
@@ -15015,7 +15153,7 @@
       <w:r>
         <w:t xml:space="preserve"> </w:t>
       </w:r>
-      <w:hyperlink r:id="rId219">
+      <w:hyperlink r:id="rId223">
         <w:r>
           <w:rPr>
             <w:rStyle w:val="Hyperlink"/>
@@ -15079,7 +15217,7 @@
       <w:r>
         <w:t xml:space="preserve"> </w:t>
       </w:r>
-      <w:hyperlink r:id="rId220">
+      <w:hyperlink r:id="rId224">
         <w:r>
           <w:rPr>
             <w:rStyle w:val="Hyperlink"/>
@@ -15104,11 +15242,11 @@
       <w:pPr>
         <w:pStyle w:val="Heading3"/>
       </w:pPr>
-      <w:bookmarkStart w:id="221" w:name="referencias-1"/>
+      <w:bookmarkStart w:id="225" w:name="referencias-1"/>
       <w:r>
         <w:t xml:space="preserve">Referencias</w:t>
       </w:r>
-      <w:bookmarkEnd w:id="221"/>
+      <w:bookmarkEnd w:id="225"/>
     </w:p>
     <w:p>
       <w:pPr>
@@ -15122,11 +15260,11 @@
       <w:pPr>
         <w:pStyle w:val="Heading2"/>
       </w:pPr>
-      <w:bookmarkStart w:id="222" w:name="qgis"/>
+      <w:bookmarkStart w:id="226" w:name="qgis"/>
       <w:r>
         <w:t xml:space="preserve">QGIS</w:t>
       </w:r>
-      <w:bookmarkEnd w:id="222"/>
+      <w:bookmarkEnd w:id="226"/>
     </w:p>
     <w:p>
       <w:pPr>
@@ -15198,11 +15336,11 @@
       <w:pPr>
         <w:pStyle w:val="Heading3"/>
       </w:pPr>
-      <w:bookmarkStart w:id="223" w:name="referencias-2"/>
+      <w:bookmarkStart w:id="227" w:name="referencias-2"/>
       <w:r>
         <w:t xml:space="preserve">Referencias</w:t>
       </w:r>
-      <w:bookmarkEnd w:id="223"/>
+      <w:bookmarkEnd w:id="227"/>
     </w:p>
     <w:p>
       <w:pPr>
@@ -15212,7 +15350,7 @@
           <w:ilvl w:val="0"/>
         </w:numPr>
       </w:pPr>
-      <w:hyperlink r:id="rId224">
+      <w:hyperlink r:id="rId228">
         <w:r>
           <w:rPr>
             <w:rStyle w:val="Hyperlink"/>
@@ -15229,7 +15367,7 @@
           <w:ilvl w:val="0"/>
         </w:numPr>
       </w:pPr>
-      <w:hyperlink r:id="rId225">
+      <w:hyperlink r:id="rId229">
         <w:r>
           <w:rPr>
             <w:rStyle w:val="Hyperlink"/>
@@ -15246,7 +15384,7 @@
           <w:ilvl w:val="0"/>
         </w:numPr>
       </w:pPr>
-      <w:hyperlink r:id="rId226">
+      <w:hyperlink r:id="rId230">
         <w:r>
           <w:rPr>
             <w:rStyle w:val="Hyperlink"/>
@@ -15263,7 +15401,7 @@
           <w:ilvl w:val="0"/>
         </w:numPr>
       </w:pPr>
-      <w:hyperlink r:id="rId227">
+      <w:hyperlink r:id="rId231">
         <w:r>
           <w:rPr>
             <w:rStyle w:val="Hyperlink"/>
@@ -15276,21 +15414,21 @@
       <w:pPr>
         <w:pStyle w:val="Heading1"/>
       </w:pPr>
-      <w:bookmarkStart w:id="228" w:name="recetas-variadas"/>
+      <w:bookmarkStart w:id="232" w:name="recetas-variadas"/>
       <w:r>
         <w:t xml:space="preserve">Recetas variadas</w:t>
       </w:r>
-      <w:bookmarkEnd w:id="228"/>
+      <w:bookmarkEnd w:id="232"/>
     </w:p>
     <w:p>
       <w:pPr>
         <w:pStyle w:val="Heading2"/>
       </w:pPr>
-      <w:bookmarkStart w:id="229" w:name="X33d8340d63b075527f67ef9944c59f7d34b252c"/>
+      <w:bookmarkStart w:id="233" w:name="X33d8340d63b075527f67ef9944c59f7d34b252c"/>
       <w:r>
         <w:t xml:space="preserve">Solucionar problemas de menús duplicados usando menulibre</w:t>
       </w:r>
-      <w:bookmarkEnd w:id="229"/>
+      <w:bookmarkEnd w:id="233"/>
     </w:p>
     <w:p>
       <w:pPr>
@@ -15325,11 +15463,11 @@
       <w:pPr>
         <w:pStyle w:val="Heading2"/>
       </w:pPr>
-      <w:bookmarkStart w:id="230" w:name="formatear-memoria-usb"/>
+      <w:bookmarkStart w:id="234" w:name="formatear-memoria-usb"/>
       <w:r>
         <w:t xml:space="preserve">Formatear memoria usb</w:t>
       </w:r>
-      <w:bookmarkEnd w:id="230"/>
+      <w:bookmarkEnd w:id="234"/>
     </w:p>
     <w:p>
       <w:pPr>
@@ -15478,11 +15616,11 @@
       <w:pPr>
         <w:pStyle w:val="Heading2"/>
       </w:pPr>
-      <w:bookmarkStart w:id="231" w:name="X08ab2ce06bd96f1aedd31c64dede876a7338a2f"/>
+      <w:bookmarkStart w:id="235" w:name="X08ab2ce06bd96f1aedd31c64dede876a7338a2f"/>
       <w:r>
         <w:t xml:space="preserve">Copiar la clave pública ssh en un servidor remoto</w:t>
       </w:r>
-      <w:bookmarkEnd w:id="231"/>
+      <w:bookmarkEnd w:id="235"/>
     </w:p>
     <w:p>
       <w:pPr>
@@ -15518,17 +15656,17 @@
       <w:pPr>
         <w:pStyle w:val="Heading2"/>
       </w:pPr>
-      <w:bookmarkStart w:id="232" w:name="ssh-access-from-termux"/>
+      <w:bookmarkStart w:id="236" w:name="ssh-access-from-termux"/>
       <w:r>
         <w:t xml:space="preserve">ssh access from termux</w:t>
       </w:r>
-      <w:bookmarkEnd w:id="232"/>
-    </w:p>
-    <w:p>
-      <w:pPr>
-        <w:pStyle w:val="FirstParagraph"/>
-      </w:pPr>
-      <w:hyperlink r:id="rId233">
+      <w:bookmarkEnd w:id="236"/>
+    </w:p>
+    <w:p>
+      <w:pPr>
+        <w:pStyle w:val="FirstParagraph"/>
+      </w:pPr>
+      <w:hyperlink r:id="rId237">
         <w:r>
           <w:rPr>
             <w:rStyle w:val="Hyperlink"/>
@@ -15541,11 +15679,11 @@
       <w:pPr>
         <w:pStyle w:val="Heading2"/>
       </w:pPr>
-      <w:bookmarkStart w:id="234" w:name="sdr-instalaciones-varias"/>
+      <w:bookmarkStart w:id="238" w:name="sdr-instalaciones-varias"/>
       <w:r>
         <w:t xml:space="preserve">SDR instalaciones varias</w:t>
       </w:r>
-      <w:bookmarkEnd w:id="234"/>
+      <w:bookmarkEnd w:id="238"/>
     </w:p>
     <w:p>
       <w:pPr>
@@ -15557,7 +15695,7 @@
       <w:r>
         <w:t xml:space="preserve"> </w:t>
       </w:r>
-      <w:hyperlink r:id="rId235">
+      <w:hyperlink r:id="rId239">
         <w:r>
           <w:rPr>
             <w:rStyle w:val="Hyperlink"/>
@@ -15579,7 +15717,7 @@
       <w:r>
         <w:t xml:space="preserve"> </w:t>
       </w:r>
-      <w:hyperlink r:id="rId236">
+      <w:hyperlink r:id="rId240">
         <w:r>
           <w:rPr>
             <w:rStyle w:val="Hyperlink"/>
@@ -15634,7 +15772,7 @@
       <w:r>
         <w:t xml:space="preserve"> </w:t>
       </w:r>
-      <w:hyperlink r:id="rId237">
+      <w:hyperlink r:id="rId241">
         <w:r>
           <w:rPr>
             <w:rStyle w:val="Hyperlink"/>

</xml_diff>

<commit_message>
Adds some recipes about microprocessors
</commit_message>
<xml_diff>
--- a/out/rasalhague_bitacora.docx
+++ b/out/rasalhague_bitacora.docx
@@ -12988,11 +12988,81 @@
       <w:pPr>
         <w:pStyle w:val="Heading2"/>
       </w:pPr>
-      <w:bookmarkStart w:id="182" w:name="dia"/>
+      <w:bookmarkStart w:id="182" w:name="reoptimizar-imágenes"/>
+      <w:r>
+        <w:t xml:space="preserve">Reoptimizar imágenes</w:t>
+      </w:r>
+      <w:bookmarkEnd w:id="182"/>
+    </w:p>
+    <w:p>
+      <w:pPr>
+        <w:pStyle w:val="Heading3"/>
+      </w:pPr>
+      <w:bookmarkStart w:id="183" w:name="imagemagick"/>
+      <w:r>
+        <w:t xml:space="preserve">ImageMagick</w:t>
+      </w:r>
+      <w:bookmarkEnd w:id="183"/>
+    </w:p>
+    <w:p>
+      <w:pPr>
+        <w:pStyle w:val="Heading3"/>
+      </w:pPr>
+      <w:bookmarkStart w:id="184" w:name="imagine"/>
+      <w:r>
+        <w:t xml:space="preserve">Imagine</w:t>
+      </w:r>
+      <w:bookmarkEnd w:id="184"/>
+    </w:p>
+    <w:p>
+      <w:pPr>
+        <w:pStyle w:val="FirstParagraph"/>
+      </w:pPr>
+      <w:r>
+        <w:t xml:space="preserve">Nos bajamos un</w:t>
+      </w:r>
+      <w:r>
+        <w:t xml:space="preserve"> </w:t>
+      </w:r>
+      <w:r>
+        <w:rPr>
+          <w:i/>
+        </w:rPr>
+        <w:t xml:space="preserve">AppImage</w:t>
+      </w:r>
+      <w:r>
+        <w:t xml:space="preserve"> </w:t>
+      </w:r>
+      <w:r>
+        <w:t xml:space="preserve">desde el</w:t>
+      </w:r>
+      <w:r>
+        <w:t xml:space="preserve"> </w:t>
+      </w:r>
+      <w:hyperlink r:id="rId185">
+        <w:r>
+          <w:rPr>
+            <w:rStyle w:val="Hyperlink"/>
+          </w:rPr>
+          <w:t xml:space="preserve">github</w:t>
+        </w:r>
+      </w:hyperlink>
+      <w:r>
+        <w:t xml:space="preserve"> </w:t>
+      </w:r>
+      <w:r>
+        <w:t xml:space="preserve">de la aplicación</w:t>
+      </w:r>
+    </w:p>
+    <w:p>
+      <w:pPr>
+        <w:pStyle w:val="Heading2"/>
+      </w:pPr>
+      <w:bookmarkStart w:id="186" w:name="dia"/>
       <w:r>
         <w:t xml:space="preserve">dia</w:t>
       </w:r>
-      <w:bookmarkEnd w:id="182"/>
+      <w:bookmarkEnd w:id="186"/>
     </w:p>
     <w:p>
       <w:pPr>
@@ -13017,11 +13087,11 @@
       <w:pPr>
         <w:pStyle w:val="Heading2"/>
       </w:pPr>
-      <w:bookmarkStart w:id="183" w:name="blender"/>
+      <w:bookmarkStart w:id="187" w:name="blender"/>
       <w:r>
         <w:t xml:space="preserve">Blender</w:t>
       </w:r>
-      <w:bookmarkEnd w:id="183"/>
+      <w:bookmarkEnd w:id="187"/>
     </w:p>
     <w:p>
       <w:pPr>
@@ -13033,7 +13103,7 @@
       <w:r>
         <w:t xml:space="preserve"> </w:t>
       </w:r>
-      <w:hyperlink r:id="rId184">
+      <w:hyperlink r:id="rId188">
         <w:r>
           <w:rPr>
             <w:rStyle w:val="Hyperlink"/>
@@ -13097,11 +13167,11 @@
       <w:pPr>
         <w:pStyle w:val="Heading2"/>
       </w:pPr>
-      <w:bookmarkStart w:id="185" w:name="structure-synth"/>
+      <w:bookmarkStart w:id="189" w:name="structure-synth"/>
       <w:r>
         <w:t xml:space="preserve">Structure Synth</w:t>
       </w:r>
-      <w:bookmarkEnd w:id="185"/>
+      <w:bookmarkEnd w:id="189"/>
     </w:p>
     <w:p>
       <w:pPr>
@@ -13126,11 +13196,11 @@
       <w:pPr>
         <w:pStyle w:val="Heading2"/>
       </w:pPr>
-      <w:bookmarkStart w:id="186" w:name="heron-animation"/>
+      <w:bookmarkStart w:id="190" w:name="heron-animation"/>
       <w:r>
         <w:t xml:space="preserve">Heron animation</w:t>
       </w:r>
-      <w:bookmarkEnd w:id="186"/>
+      <w:bookmarkEnd w:id="190"/>
     </w:p>
     <w:p>
       <w:pPr>
@@ -13142,7 +13212,7 @@
       <w:r>
         <w:t xml:space="preserve"> </w:t>
       </w:r>
-      <w:hyperlink r:id="rId187">
+      <w:hyperlink r:id="rId191">
         <w:r>
           <w:rPr>
             <w:rStyle w:val="Hyperlink"/>
@@ -13188,11 +13258,11 @@
       <w:pPr>
         <w:pStyle w:val="Heading2"/>
       </w:pPr>
-      <w:bookmarkStart w:id="188" w:name="stopmotion"/>
+      <w:bookmarkStart w:id="192" w:name="stopmotion"/>
       <w:r>
         <w:t xml:space="preserve">Stopmotion</w:t>
       </w:r>
-      <w:bookmarkEnd w:id="188"/>
+      <w:bookmarkEnd w:id="192"/>
     </w:p>
     <w:p>
       <w:pPr>
@@ -13215,11 +13285,11 @@
       <w:pPr>
         <w:pStyle w:val="Heading2"/>
       </w:pPr>
-      <w:bookmarkStart w:id="189" w:name="X7336877a37c871d825c982161d3fc95ecbf114d"/>
+      <w:bookmarkStart w:id="193" w:name="X7336877a37c871d825c982161d3fc95ecbf114d"/>
       <w:r>
         <w:t xml:space="preserve">Instalación del driver digiment para tabletas gráficas Huion</w:t>
       </w:r>
-      <w:bookmarkEnd w:id="189"/>
+      <w:bookmarkEnd w:id="193"/>
     </w:p>
     <w:p>
       <w:pPr>
@@ -13302,7 +13372,7 @@
           <w:ilvl w:val="0"/>
         </w:numPr>
       </w:pPr>
-      <w:hyperlink r:id="rId190">
+      <w:hyperlink r:id="rId194">
         <w:r>
           <w:rPr>
             <w:rStyle w:val="Hyperlink"/>
@@ -13315,21 +13385,21 @@
       <w:pPr>
         <w:pStyle w:val="Heading1"/>
       </w:pPr>
-      <w:bookmarkStart w:id="191" w:name="sonido"/>
+      <w:bookmarkStart w:id="195" w:name="sonido"/>
       <w:r>
         <w:t xml:space="preserve">Sonido</w:t>
       </w:r>
-      <w:bookmarkEnd w:id="191"/>
+      <w:bookmarkEnd w:id="195"/>
     </w:p>
     <w:p>
       <w:pPr>
         <w:pStyle w:val="Heading2"/>
       </w:pPr>
-      <w:bookmarkStart w:id="192" w:name="spotify"/>
+      <w:bookmarkStart w:id="196" w:name="spotify"/>
       <w:r>
         <w:t xml:space="preserve">Spotify</w:t>
       </w:r>
-      <w:bookmarkEnd w:id="192"/>
+      <w:bookmarkEnd w:id="196"/>
     </w:p>
     <w:p>
       <w:pPr>
@@ -13343,11 +13413,11 @@
       <w:pPr>
         <w:pStyle w:val="Heading2"/>
       </w:pPr>
-      <w:bookmarkStart w:id="193" w:name="audacity"/>
+      <w:bookmarkStart w:id="197" w:name="audacity"/>
       <w:r>
         <w:t xml:space="preserve">Audacity</w:t>
       </w:r>
-      <w:bookmarkEnd w:id="193"/>
+      <w:bookmarkEnd w:id="197"/>
     </w:p>
     <w:p>
       <w:pPr>
@@ -13396,7 +13466,7 @@
       <w:r>
         <w:t xml:space="preserve"> </w:t>
       </w:r>
-      <w:hyperlink r:id="rId194">
+      <w:hyperlink r:id="rId198">
         <w:r>
           <w:rPr>
             <w:rStyle w:val="Hyperlink"/>
@@ -13421,11 +13491,11 @@
       <w:pPr>
         <w:pStyle w:val="Heading2"/>
       </w:pPr>
-      <w:bookmarkStart w:id="195" w:name="clementine"/>
+      <w:bookmarkStart w:id="199" w:name="clementine"/>
       <w:r>
         <w:t xml:space="preserve">Clementine</w:t>
       </w:r>
-      <w:bookmarkEnd w:id="195"/>
+      <w:bookmarkEnd w:id="199"/>
     </w:p>
     <w:p>
       <w:pPr>
@@ -13460,21 +13530,21 @@
       <w:pPr>
         <w:pStyle w:val="Heading1"/>
       </w:pPr>
-      <w:bookmarkStart w:id="196" w:name="video"/>
+      <w:bookmarkStart w:id="200" w:name="video"/>
       <w:r>
         <w:t xml:space="preserve">Video</w:t>
       </w:r>
-      <w:bookmarkEnd w:id="196"/>
+      <w:bookmarkEnd w:id="200"/>
     </w:p>
     <w:p>
       <w:pPr>
         <w:pStyle w:val="Heading2"/>
       </w:pPr>
-      <w:bookmarkStart w:id="197" w:name="shotcut"/>
+      <w:bookmarkStart w:id="201" w:name="shotcut"/>
       <w:r>
         <w:t xml:space="preserve">Shotcut</w:t>
       </w:r>
-      <w:bookmarkEnd w:id="197"/>
+      <w:bookmarkEnd w:id="201"/>
     </w:p>
     <w:p>
       <w:pPr>
@@ -13501,7 +13571,7 @@
       <w:r>
         <w:t xml:space="preserve"> </w:t>
       </w:r>
-      <w:hyperlink r:id="rId198">
+      <w:hyperlink r:id="rId202">
         <w:r>
           <w:rPr>
             <w:rStyle w:val="Hyperlink"/>
@@ -13595,11 +13665,11 @@
       <w:pPr>
         <w:pStyle w:val="Heading2"/>
       </w:pPr>
-      <w:bookmarkStart w:id="199" w:name="kdenlive"/>
+      <w:bookmarkStart w:id="203" w:name="kdenlive"/>
       <w:r>
         <w:t xml:space="preserve">kdenlive</w:t>
       </w:r>
-      <w:bookmarkEnd w:id="199"/>
+      <w:bookmarkEnd w:id="203"/>
     </w:p>
     <w:p>
       <w:pPr>
@@ -13678,21 +13748,21 @@
       <w:pPr>
         <w:pStyle w:val="Heading2"/>
       </w:pPr>
-      <w:bookmarkStart w:id="200" w:name="grabación-de-screencast"/>
+      <w:bookmarkStart w:id="204" w:name="grabación-de-screencast"/>
       <w:r>
         <w:t xml:space="preserve">Grabación de screencast</w:t>
       </w:r>
-      <w:bookmarkEnd w:id="200"/>
+      <w:bookmarkEnd w:id="204"/>
     </w:p>
     <w:p>
       <w:pPr>
         <w:pStyle w:val="Heading3"/>
       </w:pPr>
-      <w:bookmarkStart w:id="201" w:name="vokoscreen-y-kazam"/>
+      <w:bookmarkStart w:id="205" w:name="vokoscreen-y-kazam"/>
       <w:r>
         <w:t xml:space="preserve">Vokoscreen y Kazam</w:t>
       </w:r>
-      <w:bookmarkEnd w:id="201"/>
+      <w:bookmarkEnd w:id="205"/>
     </w:p>
     <w:p>
       <w:pPr>
@@ -13726,21 +13796,21 @@
       <w:pPr>
         <w:pStyle w:val="Heading1"/>
       </w:pPr>
-      <w:bookmarkStart w:id="202" w:name="fotografía"/>
+      <w:bookmarkStart w:id="206" w:name="fotografía"/>
       <w:r>
         <w:t xml:space="preserve">Fotografía</w:t>
       </w:r>
-      <w:bookmarkEnd w:id="202"/>
+      <w:bookmarkEnd w:id="206"/>
     </w:p>
     <w:p>
       <w:pPr>
         <w:pStyle w:val="Heading2"/>
       </w:pPr>
-      <w:bookmarkStart w:id="203" w:name="rawtherapee"/>
+      <w:bookmarkStart w:id="207" w:name="rawtherapee"/>
       <w:r>
         <w:t xml:space="preserve">Rawtherapee</w:t>
       </w:r>
-      <w:bookmarkEnd w:id="203"/>
+      <w:bookmarkEnd w:id="207"/>
     </w:p>
     <w:p>
       <w:pPr>
@@ -13752,7 +13822,7 @@
       <w:r>
         <w:t xml:space="preserve"> </w:t>
       </w:r>
-      <w:hyperlink r:id="rId204">
+      <w:hyperlink r:id="rId208">
         <w:r>
           <w:rPr>
             <w:rStyle w:val="Hyperlink"/>
@@ -13832,11 +13902,11 @@
       <w:pPr>
         <w:pStyle w:val="Heading2"/>
       </w:pPr>
-      <w:bookmarkStart w:id="205" w:name="darktable"/>
+      <w:bookmarkStart w:id="209" w:name="darktable"/>
       <w:r>
         <w:t xml:space="preserve">Darktable</w:t>
       </w:r>
-      <w:bookmarkEnd w:id="205"/>
+      <w:bookmarkEnd w:id="209"/>
     </w:p>
     <w:p>
       <w:pPr>
@@ -13919,21 +13989,21 @@
       <w:pPr>
         <w:pStyle w:val="Heading1"/>
       </w:pPr>
-      <w:bookmarkStart w:id="206" w:name="seguridad"/>
+      <w:bookmarkStart w:id="210" w:name="seguridad"/>
       <w:r>
         <w:t xml:space="preserve">Seguridad</w:t>
       </w:r>
-      <w:bookmarkEnd w:id="206"/>
+      <w:bookmarkEnd w:id="210"/>
     </w:p>
     <w:p>
       <w:pPr>
         <w:pStyle w:val="Heading2"/>
       </w:pPr>
-      <w:bookmarkStart w:id="207" w:name="X6a0e16db6249cf086c548e44e14b8433d93c4ce"/>
+      <w:bookmarkStart w:id="211" w:name="X6a0e16db6249cf086c548e44e14b8433d93c4ce"/>
       <w:r>
         <w:t xml:space="preserve">Autenticación en servidores por clave pública</w:t>
       </w:r>
-      <w:bookmarkEnd w:id="207"/>
+      <w:bookmarkEnd w:id="211"/>
     </w:p>
     <w:p>
       <w:pPr>
@@ -14010,7 +14080,7 @@
       <w:pPr>
         <w:pStyle w:val="FirstParagraph"/>
       </w:pPr>
-      <w:hyperlink r:id="rId208">
+      <w:hyperlink r:id="rId212">
         <w:r>
           <w:rPr>
             <w:rStyle w:val="Hyperlink"/>
@@ -14023,11 +14093,11 @@
       <w:pPr>
         <w:pStyle w:val="Heading2"/>
       </w:pPr>
-      <w:bookmarkStart w:id="209" w:name="claves-gpg"/>
+      <w:bookmarkStart w:id="213" w:name="claves-gpg"/>
       <w:r>
         <w:t xml:space="preserve">Claves gpg</w:t>
       </w:r>
-      <w:bookmarkEnd w:id="209"/>
+      <w:bookmarkEnd w:id="213"/>
     </w:p>
     <w:p>
       <w:pPr>
@@ -14092,11 +14162,11 @@
       <w:pPr>
         <w:pStyle w:val="Heading2"/>
       </w:pPr>
-      <w:bookmarkStart w:id="210" w:name="seahorse"/>
+      <w:bookmarkStart w:id="214" w:name="seahorse"/>
       <w:r>
         <w:t xml:space="preserve">Seahorse</w:t>
       </w:r>
-      <w:bookmarkEnd w:id="210"/>
+      <w:bookmarkEnd w:id="214"/>
     </w:p>
     <w:p>
       <w:pPr>
@@ -14121,11 +14191,11 @@
       <w:pPr>
         <w:pStyle w:val="Heading2"/>
       </w:pPr>
-      <w:bookmarkStart w:id="211" w:name="conexión-a-github-con-claves-ssh"/>
+      <w:bookmarkStart w:id="215" w:name="conexión-a-github-con-claves-ssh"/>
       <w:r>
         <w:t xml:space="preserve">Conexión a github con claves ssh</w:t>
       </w:r>
-      <w:bookmarkEnd w:id="211"/>
+      <w:bookmarkEnd w:id="215"/>
     </w:p>
     <w:p>
       <w:pPr>
@@ -14145,11 +14215,11 @@
       <w:pPr>
         <w:pStyle w:val="Heading3"/>
       </w:pPr>
-      <w:bookmarkStart w:id="212" w:name="claves-ssh"/>
+      <w:bookmarkStart w:id="216" w:name="claves-ssh"/>
       <w:r>
         <w:t xml:space="preserve">Claves ssh</w:t>
       </w:r>
-      <w:bookmarkEnd w:id="212"/>
+      <w:bookmarkEnd w:id="216"/>
     </w:p>
     <w:p>
       <w:pPr>
@@ -14401,11 +14471,11 @@
       <w:pPr>
         <w:pStyle w:val="Heading2"/>
       </w:pPr>
-      <w:bookmarkStart w:id="213" w:name="signal"/>
+      <w:bookmarkStart w:id="217" w:name="signal"/>
       <w:r>
         <w:t xml:space="preserve">Signal</w:t>
       </w:r>
-      <w:bookmarkEnd w:id="213"/>
+      <w:bookmarkEnd w:id="217"/>
     </w:p>
     <w:p>
       <w:pPr>
@@ -14485,11 +14555,11 @@
       <w:pPr>
         <w:pStyle w:val="Heading2"/>
       </w:pPr>
-      <w:bookmarkStart w:id="214" w:name="lector-dni-electrónico"/>
+      <w:bookmarkStart w:id="218" w:name="lector-dni-electrónico"/>
       <w:r>
         <w:t xml:space="preserve">Lector DNI electrónico</w:t>
       </w:r>
-      <w:bookmarkEnd w:id="214"/>
+      <w:bookmarkEnd w:id="218"/>
     </w:p>
     <w:p>
       <w:pPr>
@@ -14750,7 +14820,7 @@
       <w:r>
         <w:t xml:space="preserve"> </w:t>
       </w:r>
-      <w:hyperlink r:id="rId215">
+      <w:hyperlink r:id="rId219">
         <w:r>
           <w:rPr>
             <w:rStyle w:val="Hyperlink"/>
@@ -14794,17 +14864,17 @@
       <w:pPr>
         <w:pStyle w:val="Heading1"/>
       </w:pPr>
-      <w:bookmarkStart w:id="216" w:name="virtualizaciones-y-contenedores"/>
+      <w:bookmarkStart w:id="220" w:name="virtualizaciones-y-contenedores"/>
       <w:r>
         <w:t xml:space="preserve">Virtualizaciones y contenedores</w:t>
       </w:r>
-      <w:bookmarkEnd w:id="216"/>
+      <w:bookmarkEnd w:id="220"/>
     </w:p>
     <w:p>
       <w:pPr>
         <w:pStyle w:val="Heading2"/>
       </w:pPr>
-      <w:bookmarkStart w:id="217" w:name="instalación-de-virtualbox"/>
+      <w:bookmarkStart w:id="221" w:name="instalación-de-virtualbox"/>
       <w:r>
         <w:t xml:space="preserve">Instalación de</w:t>
       </w:r>
@@ -14817,7 +14887,7 @@
         </w:rPr>
         <w:t xml:space="preserve">virtualBox</w:t>
       </w:r>
-      <w:bookmarkEnd w:id="217"/>
+      <w:bookmarkEnd w:id="221"/>
     </w:p>
     <w:p>
       <w:pPr>
@@ -14833,7 +14903,7 @@
       <w:r>
         <w:t xml:space="preserve"> </w:t>
       </w:r>
-      <w:hyperlink r:id="rId218">
+      <w:hyperlink r:id="rId222">
         <w:r>
           <w:rPr>
             <w:rStyle w:val="Hyperlink"/>
@@ -14859,7 +14929,7 @@
       <w:r>
         <w:t xml:space="preserve"> </w:t>
       </w:r>
-      <w:hyperlink r:id="rId219">
+      <w:hyperlink r:id="rId223">
         <w:r>
           <w:rPr>
             <w:rStyle w:val="Hyperlink"/>
@@ -14971,11 +15041,11 @@
       <w:pPr>
         <w:pStyle w:val="Heading2"/>
       </w:pPr>
-      <w:bookmarkStart w:id="220" w:name="docker"/>
+      <w:bookmarkStart w:id="224" w:name="docker"/>
       <w:r>
         <w:t xml:space="preserve">Docker</w:t>
       </w:r>
-      <w:bookmarkEnd w:id="220"/>
+      <w:bookmarkEnd w:id="224"/>
     </w:p>
     <w:p>
       <w:pPr>
@@ -15162,21 +15232,21 @@
       <w:pPr>
         <w:pStyle w:val="Heading1"/>
       </w:pPr>
-      <w:bookmarkStart w:id="221" w:name="utilidades-para-mapas-y-cartografía"/>
+      <w:bookmarkStart w:id="225" w:name="utilidades-para-mapas-y-cartografía"/>
       <w:r>
         <w:t xml:space="preserve">Utilidades para mapas y cartografía</w:t>
       </w:r>
-      <w:bookmarkEnd w:id="221"/>
+      <w:bookmarkEnd w:id="225"/>
     </w:p>
     <w:p>
       <w:pPr>
         <w:pStyle w:val="Heading2"/>
       </w:pPr>
-      <w:bookmarkStart w:id="222" w:name="josm"/>
+      <w:bookmarkStart w:id="226" w:name="josm"/>
       <w:r>
         <w:t xml:space="preserve">josm</w:t>
       </w:r>
-      <w:bookmarkEnd w:id="222"/>
+      <w:bookmarkEnd w:id="226"/>
     </w:p>
     <w:p>
       <w:pPr>
@@ -15319,11 +15389,11 @@
       <w:pPr>
         <w:pStyle w:val="Heading2"/>
       </w:pPr>
-      <w:bookmarkStart w:id="223" w:name="mobac"/>
+      <w:bookmarkStart w:id="227" w:name="mobac"/>
       <w:r>
         <w:t xml:space="preserve">MOBAC</w:t>
       </w:r>
-      <w:bookmarkEnd w:id="223"/>
+      <w:bookmarkEnd w:id="227"/>
     </w:p>
     <w:p>
       <w:pPr>
@@ -15335,7 +15405,7 @@
       <w:r>
         <w:t xml:space="preserve"> </w:t>
       </w:r>
-      <w:hyperlink r:id="rId224">
+      <w:hyperlink r:id="rId228">
         <w:r>
           <w:rPr>
             <w:rStyle w:val="Hyperlink"/>
@@ -15399,7 +15469,7 @@
       <w:r>
         <w:t xml:space="preserve"> </w:t>
       </w:r>
-      <w:hyperlink r:id="rId225">
+      <w:hyperlink r:id="rId229">
         <w:r>
           <w:rPr>
             <w:rStyle w:val="Hyperlink"/>
@@ -15424,11 +15494,11 @@
       <w:pPr>
         <w:pStyle w:val="Heading3"/>
       </w:pPr>
-      <w:bookmarkStart w:id="226" w:name="referencias-1"/>
+      <w:bookmarkStart w:id="230" w:name="referencias-1"/>
       <w:r>
         <w:t xml:space="preserve">Referencias</w:t>
       </w:r>
-      <w:bookmarkEnd w:id="226"/>
+      <w:bookmarkEnd w:id="230"/>
     </w:p>
     <w:p>
       <w:pPr>
@@ -15442,11 +15512,11 @@
       <w:pPr>
         <w:pStyle w:val="Heading2"/>
       </w:pPr>
-      <w:bookmarkStart w:id="227" w:name="qgis"/>
+      <w:bookmarkStart w:id="231" w:name="qgis"/>
       <w:r>
         <w:t xml:space="preserve">QGIS</w:t>
       </w:r>
-      <w:bookmarkEnd w:id="227"/>
+      <w:bookmarkEnd w:id="231"/>
     </w:p>
     <w:p>
       <w:pPr>
@@ -15518,11 +15588,11 @@
       <w:pPr>
         <w:pStyle w:val="Heading3"/>
       </w:pPr>
-      <w:bookmarkStart w:id="228" w:name="referencias-2"/>
+      <w:bookmarkStart w:id="232" w:name="referencias-2"/>
       <w:r>
         <w:t xml:space="preserve">Referencias</w:t>
       </w:r>
-      <w:bookmarkEnd w:id="228"/>
+      <w:bookmarkEnd w:id="232"/>
     </w:p>
     <w:p>
       <w:pPr>
@@ -15532,7 +15602,7 @@
           <w:ilvl w:val="0"/>
         </w:numPr>
       </w:pPr>
-      <w:hyperlink r:id="rId229">
+      <w:hyperlink r:id="rId233">
         <w:r>
           <w:rPr>
             <w:rStyle w:val="Hyperlink"/>
@@ -15549,7 +15619,7 @@
           <w:ilvl w:val="0"/>
         </w:numPr>
       </w:pPr>
-      <w:hyperlink r:id="rId230">
+      <w:hyperlink r:id="rId234">
         <w:r>
           <w:rPr>
             <w:rStyle w:val="Hyperlink"/>
@@ -15566,7 +15636,7 @@
           <w:ilvl w:val="0"/>
         </w:numPr>
       </w:pPr>
-      <w:hyperlink r:id="rId231">
+      <w:hyperlink r:id="rId235">
         <w:r>
           <w:rPr>
             <w:rStyle w:val="Hyperlink"/>
@@ -15583,7 +15653,7 @@
           <w:ilvl w:val="0"/>
         </w:numPr>
       </w:pPr>
-      <w:hyperlink r:id="rId232">
+      <w:hyperlink r:id="rId236">
         <w:r>
           <w:rPr>
             <w:rStyle w:val="Hyperlink"/>
@@ -15596,21 +15666,21 @@
       <w:pPr>
         <w:pStyle w:val="Heading1"/>
       </w:pPr>
-      <w:bookmarkStart w:id="233" w:name="recetas-variadas"/>
+      <w:bookmarkStart w:id="237" w:name="recetas-variadas"/>
       <w:r>
         <w:t xml:space="preserve">Recetas variadas</w:t>
       </w:r>
-      <w:bookmarkEnd w:id="233"/>
+      <w:bookmarkEnd w:id="237"/>
     </w:p>
     <w:p>
       <w:pPr>
         <w:pStyle w:val="Heading2"/>
       </w:pPr>
-      <w:bookmarkStart w:id="234" w:name="X33d8340d63b075527f67ef9944c59f7d34b252c"/>
+      <w:bookmarkStart w:id="238" w:name="X33d8340d63b075527f67ef9944c59f7d34b252c"/>
       <w:r>
         <w:t xml:space="preserve">Solucionar problemas de menús duplicados usando menulibre</w:t>
       </w:r>
-      <w:bookmarkEnd w:id="234"/>
+      <w:bookmarkEnd w:id="238"/>
     </w:p>
     <w:p>
       <w:pPr>
@@ -15645,11 +15715,11 @@
       <w:pPr>
         <w:pStyle w:val="Heading2"/>
       </w:pPr>
-      <w:bookmarkStart w:id="235" w:name="formatear-memoria-usb"/>
+      <w:bookmarkStart w:id="239" w:name="formatear-memoria-usb"/>
       <w:r>
         <w:t xml:space="preserve">Formatear memoria usb</w:t>
       </w:r>
-      <w:bookmarkEnd w:id="235"/>
+      <w:bookmarkEnd w:id="239"/>
     </w:p>
     <w:p>
       <w:pPr>
@@ -15798,11 +15868,11 @@
       <w:pPr>
         <w:pStyle w:val="Heading2"/>
       </w:pPr>
-      <w:bookmarkStart w:id="236" w:name="X08ab2ce06bd96f1aedd31c64dede876a7338a2f"/>
+      <w:bookmarkStart w:id="240" w:name="X08ab2ce06bd96f1aedd31c64dede876a7338a2f"/>
       <w:r>
         <w:t xml:space="preserve">Copiar la clave pública ssh en un servidor remoto</w:t>
       </w:r>
-      <w:bookmarkEnd w:id="236"/>
+      <w:bookmarkEnd w:id="240"/>
     </w:p>
     <w:p>
       <w:pPr>
@@ -15838,17 +15908,17 @@
       <w:pPr>
         <w:pStyle w:val="Heading2"/>
       </w:pPr>
-      <w:bookmarkStart w:id="237" w:name="ssh-access-from-termux"/>
+      <w:bookmarkStart w:id="241" w:name="ssh-access-from-termux"/>
       <w:r>
         <w:t xml:space="preserve">ssh access from termux</w:t>
       </w:r>
-      <w:bookmarkEnd w:id="237"/>
-    </w:p>
-    <w:p>
-      <w:pPr>
-        <w:pStyle w:val="FirstParagraph"/>
-      </w:pPr>
-      <w:hyperlink r:id="rId238">
+      <w:bookmarkEnd w:id="241"/>
+    </w:p>
+    <w:p>
+      <w:pPr>
+        <w:pStyle w:val="FirstParagraph"/>
+      </w:pPr>
+      <w:hyperlink r:id="rId242">
         <w:r>
           <w:rPr>
             <w:rStyle w:val="Hyperlink"/>
@@ -15861,11 +15931,11 @@
       <w:pPr>
         <w:pStyle w:val="Heading2"/>
       </w:pPr>
-      <w:bookmarkStart w:id="239" w:name="sdr-instalaciones-varias"/>
+      <w:bookmarkStart w:id="243" w:name="sdr-instalaciones-varias"/>
       <w:r>
         <w:t xml:space="preserve">SDR instalaciones varias</w:t>
       </w:r>
-      <w:bookmarkEnd w:id="239"/>
+      <w:bookmarkEnd w:id="243"/>
     </w:p>
     <w:p>
       <w:pPr>
@@ -15877,7 +15947,7 @@
       <w:r>
         <w:t xml:space="preserve"> </w:t>
       </w:r>
-      <w:hyperlink r:id="rId240">
+      <w:hyperlink r:id="rId244">
         <w:r>
           <w:rPr>
             <w:rStyle w:val="Hyperlink"/>
@@ -15899,7 +15969,7 @@
       <w:r>
         <w:t xml:space="preserve"> </w:t>
       </w:r>
-      <w:hyperlink r:id="rId241">
+      <w:hyperlink r:id="rId245">
         <w:r>
           <w:rPr>
             <w:rStyle w:val="Hyperlink"/>
@@ -15954,7 +16024,7 @@
       <w:r>
         <w:t xml:space="preserve"> </w:t>
       </w:r>
-      <w:hyperlink r:id="rId242">
+      <w:hyperlink r:id="rId246">
         <w:r>
           <w:rPr>
             <w:rStyle w:val="Hyperlink"/>
@@ -16034,6 +16104,392 @@
           <w:rStyle w:val="VerbatimChar"/>
         </w:rPr>
         <w:t xml:space="preserve">sudo apt-get install libusb-1.0-0-dev</w:t>
+      </w:r>
+    </w:p>
+    <w:p>
+      <w:pPr>
+        <w:pStyle w:val="Heading2"/>
+      </w:pPr>
+      <w:bookmarkStart w:id="247" w:name="X8d27812fe7c92bb5942809e9b8650cdc41bd939"/>
+      <w:r>
+        <w:t xml:space="preserve">Posible problema con modemmanager y micros programables</w:t>
+      </w:r>
+      <w:bookmarkEnd w:id="247"/>
+    </w:p>
+    <w:p>
+      <w:pPr>
+        <w:pStyle w:val="FirstParagraph"/>
+      </w:pPr>
+      <w:r>
+        <w:t xml:space="preserve">Programando el</w:t>
+      </w:r>
+      <w:r>
+        <w:t xml:space="preserve"> </w:t>
+      </w:r>
+      <w:r>
+        <w:rPr>
+          <w:i/>
+        </w:rPr>
+        <w:t xml:space="preserve">Circuit Playground Express</w:t>
+      </w:r>
+      <w:r>
+        <w:t xml:space="preserve"> </w:t>
+      </w:r>
+      <w:r>
+        <w:t xml:space="preserve">con el</w:t>
+      </w:r>
+      <w:r>
+        <w:t xml:space="preserve"> </w:t>
+      </w:r>
+      <w:r>
+        <w:rPr>
+          <w:i/>
+        </w:rPr>
+        <w:t xml:space="preserve">Arduino IDE</w:t>
+      </w:r>
+      <w:r>
+        <w:t xml:space="preserve"> </w:t>
+      </w:r>
+      <w:r>
+        <w:t xml:space="preserve">tenía</w:t>
+      </w:r>
+      <w:r>
+        <w:t xml:space="preserve"> </w:t>
+      </w:r>
+      <w:r>
+        <w:t xml:space="preserve">problemas continuos para hacer los</w:t>
+      </w:r>
+      <w:r>
+        <w:t xml:space="preserve"> </w:t>
+      </w:r>
+      <w:r>
+        <w:rPr>
+          <w:i/>
+        </w:rPr>
+        <w:t xml:space="preserve">uploads</w:t>
+      </w:r>
+      <w:r>
+        <w:t xml:space="preserve">, al parecer el servicio</w:t>
+      </w:r>
+      <w:r>
+        <w:t xml:space="preserve"> </w:t>
+      </w:r>
+      <w:r>
+        <w:rPr>
+          <w:i/>
+        </w:rPr>
+        <w:t xml:space="preserve">ModemManager</w:t>
+      </w:r>
+      <w:r>
+        <w:t xml:space="preserve"> </w:t>
+      </w:r>
+      <w:r>
+        <w:t xml:space="preserve">es el culpable, se pasa todo el tiempo capturando los</w:t>
+      </w:r>
+      <w:r>
+        <w:t xml:space="preserve"> </w:t>
+      </w:r>
+      <w:r>
+        <w:t xml:space="preserve">nuevos puertos serie por que considera que todo es un modem.</w:t>
+      </w:r>
+    </w:p>
+    <w:p>
+      <w:pPr>
+        <w:pStyle w:val="BodyText"/>
+      </w:pPr>
+      <w:r>
+        <w:t xml:space="preserve">Una prueba rápida para comprobarlo:</w:t>
+      </w:r>
+      <w:r>
+        <w:t xml:space="preserve"> </w:t>
+      </w:r>
+      <w:r>
+        <w:rPr>
+          <w:rStyle w:val="VerbatimChar"/>
+        </w:rPr>
+        <w:t xml:space="preserve">sudo systemctl stop ModemManager</w:t>
+      </w:r>
+    </w:p>
+    <w:p>
+      <w:pPr>
+        <w:pStyle w:val="BodyText"/>
+      </w:pPr>
+      <w:r>
+        <w:t xml:space="preserve">Con esto funciona todo bien, pero en el siguiente arranque volvera a</w:t>
+      </w:r>
+      <w:r>
+        <w:t xml:space="preserve"> </w:t>
+      </w:r>
+      <w:r>
+        <w:t xml:space="preserve">cargarse.</w:t>
+      </w:r>
+    </w:p>
+    <w:p>
+      <w:pPr>
+        <w:pStyle w:val="BodyText"/>
+      </w:pPr>
+      <w:r>
+        <w:t xml:space="preserve">Para dar una solución definitiva se puede programar una regla para</w:t>
+      </w:r>
+      <w:r>
+        <w:t xml:space="preserve"> </w:t>
+      </w:r>
+      <w:r>
+        <w:t xml:space="preserve">impedir que el</w:t>
+      </w:r>
+      <w:r>
+        <w:t xml:space="preserve"> </w:t>
+      </w:r>
+      <w:r>
+        <w:rPr>
+          <w:i/>
+        </w:rPr>
+        <w:t xml:space="preserve">ModemManager</w:t>
+      </w:r>
+      <w:r>
+        <w:t xml:space="preserve"> </w:t>
+      </w:r>
+      <w:r>
+        <w:t xml:space="preserve">capture el puerto con un dispositivo</w:t>
+      </w:r>
+    </w:p>
+    <w:p>
+      <w:pPr>
+        <w:pStyle w:val="BodyText"/>
+      </w:pPr>
+      <w:r>
+        <w:t xml:space="preserve">Creamos un fichero con permisos de</w:t>
+      </w:r>
+      <w:r>
+        <w:t xml:space="preserve"> </w:t>
+      </w:r>
+      <w:r>
+        <w:rPr>
+          <w:rStyle w:val="VerbatimChar"/>
+        </w:rPr>
+        <w:t xml:space="preserve">root</w:t>
+      </w:r>
+      <w:r>
+        <w:t xml:space="preserve"> </w:t>
+      </w:r>
+      <w:r>
+        <w:t xml:space="preserve">en el directorio</w:t>
+      </w:r>
+      <w:r>
+        <w:t xml:space="preserve"> </w:t>
+      </w:r>
+      <w:r>
+        <w:rPr>
+          <w:rStyle w:val="VerbatimChar"/>
+        </w:rPr>
+        <w:t xml:space="preserve">/etc/udev/rules.d</w:t>
+      </w:r>
+      <w:r>
+        <w:t xml:space="preserve"> </w:t>
+      </w:r>
+      <w:r>
+        <w:t xml:space="preserve">que llamaremos:</w:t>
+      </w:r>
+      <w:r>
+        <w:t xml:space="preserve"> </w:t>
+      </w:r>
+      <w:r>
+        <w:rPr>
+          <w:rStyle w:val="VerbatimChar"/>
+        </w:rPr>
+        <w:t xml:space="preserve">99-arduino.rules</w:t>
+      </w:r>
+    </w:p>
+    <w:p>
+      <w:pPr>
+        <w:pStyle w:val="BodyText"/>
+      </w:pPr>
+      <w:r>
+        <w:t xml:space="preserve">Dentro de ese fichero especificamos los codigos VID/PID que se deben ignorar:</w:t>
+      </w:r>
+    </w:p>
+    <w:p>
+      <w:pPr>
+        <w:pStyle w:val="SourceCode"/>
+      </w:pPr>
+      <w:r>
+        <w:rPr>
+          <w:rStyle w:val="VerbatimChar"/>
+        </w:rPr>
+        <w:t xml:space="preserve"># for arduino brand, stop ModemManager grabbing port</w:t>
+      </w:r>
+      <w:r>
+        <w:br/>
+      </w:r>
+      <w:r>
+        <w:rPr>
+          <w:rStyle w:val="VerbatimChar"/>
+        </w:rPr>
+        <w:t xml:space="preserve">ATTRS{idVendor}=="2a03", ENV{ID_MM_DEVICE_IGNORE}="1"</w:t>
+      </w:r>
+      <w:r>
+        <w:br/>
+      </w:r>
+      <w:r>
+        <w:rPr>
+          <w:rStyle w:val="VerbatimChar"/>
+        </w:rPr>
+        <w:t xml:space="preserve"># for sparkfun brand, stop ModemManager grabbing port</w:t>
+      </w:r>
+      <w:r>
+        <w:br/>
+      </w:r>
+      <w:r>
+        <w:rPr>
+          <w:rStyle w:val="VerbatimChar"/>
+        </w:rPr>
+        <w:t xml:space="preserve">ATTRS{idVendor}=="1b4f", ENV{ID_MM_DEVICE_IGNORE}="1"</w:t>
+      </w:r>
+    </w:p>
+    <w:p>
+      <w:pPr>
+        <w:pStyle w:val="FirstParagraph"/>
+      </w:pPr>
+      <w:r>
+        <w:t xml:space="preserve">Save the rules file (as root) and reboot the PC. Arduino IDE then works great with the Pro Micro.</w:t>
+      </w:r>
+    </w:p>
+    <w:p>
+      <w:pPr>
+        <w:pStyle w:val="BodyText"/>
+      </w:pPr>
+      <w:r>
+        <w:t xml:space="preserve">Ojo que si tienes SystemV no va a funcionar.</w:t>
+      </w:r>
+    </w:p>
+    <w:p>
+      <w:pPr>
+        <w:pStyle w:val="BodyText"/>
+      </w:pPr>
+      <w:r>
+        <w:t xml:space="preserve">https://starter-kit.nettigo.eu/2015/serial-port-busy-for-avrdude-on-ubuntu-with-arduino-leonardo-eth/</w:t>
+      </w:r>
+    </w:p>
+    <w:p>
+      <w:pPr>
+        <w:pStyle w:val="BodyText"/>
+      </w:pPr>
+      <w:r>
+        <w:t xml:space="preserve">https://www.codeproject.com/Tips/349002/Select-a-USB-Serial-Device-via-its-VID-PID</w:t>
+      </w:r>
+    </w:p>
+    <w:p>
+      <w:pPr>
+        <w:pStyle w:val="Heading2"/>
+      </w:pPr>
+      <w:bookmarkStart w:id="248" w:name="Xd2059817203125a7cabcd81ecb1922669742b19"/>
+      <w:r>
+        <w:t xml:space="preserve">Programar los nanos con chip ch340 o ch341</w:t>
+      </w:r>
+      <w:bookmarkEnd w:id="248"/>
+    </w:p>
+    <w:p>
+      <w:pPr>
+        <w:pStyle w:val="FirstParagraph"/>
+      </w:pPr>
+      <w:r>
+        <w:t xml:space="preserve">Linux mapea el chip correctamente en un puerto</w:t>
+      </w:r>
+      <w:r>
+        <w:t xml:space="preserve"> </w:t>
+      </w:r>
+      <w:r>
+        <w:rPr>
+          <w:rStyle w:val="VerbatimChar"/>
+        </w:rPr>
+        <w:t xml:space="preserve">/dev/ttyUSB0</w:t>
+      </w:r>
+      <w:r>
+        <w:t xml:space="preserve"> </w:t>
+      </w:r>
+      <w:r>
+        <w:t xml:space="preserve">y con</w:t>
+      </w:r>
+      <w:r>
+        <w:t xml:space="preserve"> </w:t>
+      </w:r>
+      <w:r>
+        <w:t xml:space="preserve">eso basta, que no te lien con el cuento de</w:t>
+      </w:r>
+      <w:r>
+        <w:t xml:space="preserve"> </w:t>
+      </w:r>
+      <w:r>
+        <w:t xml:space="preserve">“</w:t>
+      </w:r>
+      <w:r>
+        <w:t xml:space="preserve">drivers para linux</w:t>
+      </w:r>
+      <w:r>
+        <w:t xml:space="preserve">”</w:t>
+      </w:r>
+    </w:p>
+    <w:p>
+      <w:pPr>
+        <w:pStyle w:val="BodyText"/>
+      </w:pPr>
+      <w:r>
+        <w:t xml:space="preserve">Todo lo que hace falta es configurar correctamente el</w:t>
+      </w:r>
+      <w:r>
+        <w:t xml:space="preserve"> </w:t>
+      </w:r>
+      <w:r>
+        <w:rPr>
+          <w:i/>
+        </w:rPr>
+        <w:t xml:space="preserve">Arduino IDE</w:t>
+      </w:r>
+      <w:r>
+        <w:t xml:space="preserve">,</w:t>
+      </w:r>
+      <w:r>
+        <w:t xml:space="preserve"> </w:t>
+      </w:r>
+      <w:r>
+        <w:t xml:space="preserve">hay que escoger:</w:t>
+      </w:r>
+    </w:p>
+    <w:p>
+      <w:pPr>
+        <w:pStyle w:val="SourceCode"/>
+      </w:pPr>
+      <w:r>
+        <w:rPr>
+          <w:rStyle w:val="VerbatimChar"/>
+        </w:rPr>
+        <w:t xml:space="preserve">Board: "Arduino Nano"</w:t>
+      </w:r>
+      <w:r>
+        <w:br/>
+      </w:r>
+      <w:r>
+        <w:rPr>
+          <w:rStyle w:val="VerbatimChar"/>
+        </w:rPr>
+        <w:t xml:space="preserve">Processor: "ATmega168"</w:t>
+      </w:r>
+      <w:r>
+        <w:br/>
+      </w:r>
+      <w:r>
+        <w:rPr>
+          <w:rStyle w:val="VerbatimChar"/>
+        </w:rPr>
+        <w:t xml:space="preserve">Port: "/dev/ttyUSB0"</w:t>
+      </w:r>
+    </w:p>
+    <w:p>
+      <w:pPr>
+        <w:pStyle w:val="FirstParagraph"/>
+      </w:pPr>
+      <w:r>
+        <w:t xml:space="preserve">Y ya funciona todo.</w:t>
       </w:r>
     </w:p>
     <w:sectPr/>

</xml_diff>

<commit_message>
Adds some details on virtualenvwrapper and virtualbox
</commit_message>
<xml_diff>
--- a/out/rasalhague_bitacora.docx
+++ b/out/rasalhague_bitacora.docx
@@ -2232,6 +2232,15 @@
         </w:rPr>
         <w:t xml:space="preserve">apt install python-pip python-virtualenv virtualenv python3-pip</w:t>
       </w:r>
+      <w:r>
+        <w:br/>
+      </w:r>
+      <w:r>
+        <w:rPr>
+          <w:rStyle w:val="VerbatimChar"/>
+        </w:rPr>
+        <w:t xml:space="preserve">apt install virtualenvwrapper</w:t>
+      </w:r>
     </w:p>
     <w:p>
       <w:pPr>
@@ -2765,7 +2774,133 @@
         <w:pStyle w:val="FirstParagraph"/>
       </w:pPr>
       <w:r>
-        <w:t xml:space="preserve">Antigen ya se encarga de descargar todos los plugins que queramos</w:t>
+        <w:t xml:space="preserve">Para usar</w:t>
+      </w:r>
+      <w:r>
+        <w:t xml:space="preserve"> </w:t>
+      </w:r>
+      <w:r>
+        <w:rPr>
+          <w:i/>
+        </w:rPr>
+        <w:t xml:space="preserve">virtualenvwrapper</w:t>
+      </w:r>
+      <w:r>
+        <w:t xml:space="preserve"> </w:t>
+      </w:r>
+      <w:r>
+        <w:t xml:space="preserve">hay que decidir en que directorio</w:t>
+      </w:r>
+      <w:r>
+        <w:t xml:space="preserve"> </w:t>
+      </w:r>
+      <w:r>
+        <w:t xml:space="preserve">queremos salvar los entornos virtuales. El obvio seria</w:t>
+      </w:r>
+      <w:r>
+        <w:t xml:space="preserve"> </w:t>
+      </w:r>
+      <w:r>
+        <w:rPr>
+          <w:rStyle w:val="VerbatimChar"/>
+        </w:rPr>
+        <w:t xml:space="preserve">~/.virtualenvs</w:t>
+      </w:r>
+      <w:r>
+        <w:t xml:space="preserve"> </w:t>
+      </w:r>
+      <w:r>
+        <w:t xml:space="preserve">la alternativa sería</w:t>
+      </w:r>
+      <w:r>
+        <w:t xml:space="preserve"> </w:t>
+      </w:r>
+      <w:r>
+        <w:rPr>
+          <w:rStyle w:val="VerbatimChar"/>
+        </w:rPr>
+        <w:t xml:space="preserve">~/.local/share/virtualenvs</w:t>
+      </w:r>
+      <w:r>
+        <w:t xml:space="preserve">.</w:t>
+      </w:r>
+    </w:p>
+    <w:p>
+      <w:pPr>
+        <w:pStyle w:val="BodyText"/>
+      </w:pPr>
+      <w:r>
+        <w:t xml:space="preserve">El que escojamos lo tenemos que crear y añadirlo a nuestro</w:t>
+      </w:r>
+      <w:r>
+        <w:t xml:space="preserve"> </w:t>
+      </w:r>
+      <w:r>
+        <w:rPr>
+          <w:rStyle w:val="VerbatimChar"/>
+        </w:rPr>
+        <w:t xml:space="preserve">~/.profile</w:t>
+      </w:r>
+      <w:r>
+        <w:t xml:space="preserve"> </w:t>
+      </w:r>
+      <w:r>
+        <w:t xml:space="preserve">con las líneas:</w:t>
+      </w:r>
+    </w:p>
+    <w:p>
+      <w:pPr>
+        <w:pStyle w:val="SourceCode"/>
+      </w:pPr>
+      <w:r>
+        <w:rPr>
+          <w:rStyle w:val="VerbatimChar"/>
+        </w:rPr>
+        <w:t xml:space="preserve"># WORKON_HOME for virtualenvwrapper</w:t>
+      </w:r>
+      <w:r>
+        <w:br/>
+      </w:r>
+      <w:r>
+        <w:rPr>
+          <w:rStyle w:val="VerbatimChar"/>
+        </w:rPr>
+        <w:t xml:space="preserve">if [ -d "$HOME/.local/share/virtualenvs" ] ; then</w:t>
+      </w:r>
+      <w:r>
+        <w:br/>
+      </w:r>
+      <w:r>
+        <w:rPr>
+          <w:rStyle w:val="VerbatimChar"/>
+        </w:rPr>
+        <w:t xml:space="preserve">    WORKON_HOME="$HOME/.local/share/virtualenvs"</w:t>
+      </w:r>
+      <w:r>
+        <w:br/>
+      </w:r>
+      <w:r>
+        <w:rPr>
+          <w:rStyle w:val="VerbatimChar"/>
+        </w:rPr>
+        <w:t xml:space="preserve">fi</w:t>
+      </w:r>
+    </w:p>
+    <w:p>
+      <w:pPr>
+        <w:pStyle w:val="FirstParagraph"/>
+      </w:pPr>
+      <w:r>
+        <w:rPr>
+          <w:i/>
+        </w:rPr>
+        <w:t xml:space="preserve">Antigen</w:t>
+      </w:r>
+      <w:r>
+        <w:t xml:space="preserve"> </w:t>
+      </w:r>
+      <w:r>
+        <w:t xml:space="preserve">ya se encarga de descargar todos los plugins que queramos</w:t>
       </w:r>
       <w:r>
         <w:t xml:space="preserve"> </w:t>
@@ -2839,6 +2974,23 @@
           <w:rStyle w:val="VerbatimChar"/>
         </w:rPr>
         <w:t xml:space="preserve">~/.antigen/bundles/robbyrussell/oh-my-zsh/themes/gnzh.zsh-theme</w:t>
+      </w:r>
+    </w:p>
+    <w:p>
+      <w:pPr>
+        <w:pStyle w:val="BodyText"/>
+      </w:pPr>
+      <w:r>
+        <w:t xml:space="preserve">Después de seguir estos pasos basta con arrancar el</w:t>
+      </w:r>
+      <w:r>
+        <w:t xml:space="preserve"> </w:t>
+      </w:r>
+      <w:r>
+        <w:rPr>
+          <w:i/>
+        </w:rPr>
+        <w:t xml:space="preserve">zsh</w:t>
       </w:r>
     </w:p>
     <w:p>
@@ -14908,7 +15060,19 @@
           <w:rPr>
             <w:rStyle w:val="Hyperlink"/>
           </w:rPr>
-          <w:t xml:space="preserve">la página web</w:t>
+          <w:t xml:space="preserve">la</w:t>
+        </w:r>
+        <w:r>
+          <w:rPr>
+            <w:rStyle w:val="Hyperlink"/>
+          </w:rPr>
+          <w:t xml:space="preserve"> </w:t>
+        </w:r>
+        <w:r>
+          <w:rPr>
+            <w:rStyle w:val="Hyperlink"/>
+          </w:rPr>
+          <w:t xml:space="preserve">página web</w:t>
         </w:r>
       </w:hyperlink>
       <w:r>
@@ -14998,7 +15162,22 @@
         <w:t xml:space="preserve"> </w:t>
       </w:r>
       <w:r>
-        <w:t xml:space="preserve">desde la propia aplicación de virtualbox</w:t>
+        <w:t xml:space="preserve">desde la propia aplicación de</w:t>
+      </w:r>
+      <w:r>
+        <w:t xml:space="preserve"> </w:t>
+      </w:r>
+      <w:r>
+        <w:t xml:space="preserve">virtualbox (</w:t>
+      </w:r>
+      <w:r>
+        <w:rPr>
+          <w:i/>
+        </w:rPr>
+        <w:t xml:space="preserve">File::Preferences::Extensions</w:t>
+      </w:r>
+      <w:r>
+        <w:t xml:space="preserve">)</w:t>
       </w:r>
     </w:p>
     <w:p>
@@ -15041,11 +15220,40 @@
       <w:pPr>
         <w:pStyle w:val="Heading2"/>
       </w:pPr>
-      <w:bookmarkStart w:id="224" w:name="docker"/>
+      <w:bookmarkStart w:id="224" w:name="qemu"/>
+      <w:r>
+        <w:t xml:space="preserve">qemu</w:t>
+      </w:r>
+      <w:bookmarkEnd w:id="224"/>
+    </w:p>
+    <w:p>
+      <w:pPr>
+        <w:pStyle w:val="FirstParagraph"/>
+      </w:pPr>
+      <w:r>
+        <w:t xml:space="preserve">Instalamos desde el repo oficial:</w:t>
+      </w:r>
+    </w:p>
+    <w:p>
+      <w:pPr>
+        <w:pStyle w:val="SourceCode"/>
+      </w:pPr>
+      <w:r>
+        <w:rPr>
+          <w:rStyle w:val="VerbatimChar"/>
+        </w:rPr>
+        <w:t xml:space="preserve">sudo apt install qemu-kvm qemu virt-manager virt-viewer libvirt-bin</w:t>
+      </w:r>
+    </w:p>
+    <w:p>
+      <w:pPr>
+        <w:pStyle w:val="Heading2"/>
+      </w:pPr>
+      <w:bookmarkStart w:id="225" w:name="docker"/>
       <w:r>
         <w:t xml:space="preserve">Docker</w:t>
       </w:r>
-      <w:bookmarkEnd w:id="224"/>
+      <w:bookmarkEnd w:id="225"/>
     </w:p>
     <w:p>
       <w:pPr>
@@ -15087,6 +15295,15 @@
         <w:rPr>
           <w:rStyle w:val="VerbatimChar"/>
         </w:rPr>
+        <w:t xml:space="preserve">sudo apt autoremove</w:t>
+      </w:r>
+      <w:r>
+        <w:br/>
+      </w:r>
+      <w:r>
+        <w:rPr>
+          <w:rStyle w:val="VerbatimChar"/>
+        </w:rPr>
         <w:t xml:space="preserve">sudo apt update</w:t>
       </w:r>
       <w:r>
@@ -15232,21 +15449,21 @@
       <w:pPr>
         <w:pStyle w:val="Heading1"/>
       </w:pPr>
-      <w:bookmarkStart w:id="225" w:name="utilidades-para-mapas-y-cartografía"/>
+      <w:bookmarkStart w:id="226" w:name="utilidades-para-mapas-y-cartografía"/>
       <w:r>
         <w:t xml:space="preserve">Utilidades para mapas y cartografía</w:t>
       </w:r>
-      <w:bookmarkEnd w:id="225"/>
+      <w:bookmarkEnd w:id="226"/>
     </w:p>
     <w:p>
       <w:pPr>
         <w:pStyle w:val="Heading2"/>
       </w:pPr>
-      <w:bookmarkStart w:id="226" w:name="josm"/>
+      <w:bookmarkStart w:id="227" w:name="josm"/>
       <w:r>
         <w:t xml:space="preserve">josm</w:t>
       </w:r>
-      <w:bookmarkEnd w:id="226"/>
+      <w:bookmarkEnd w:id="227"/>
     </w:p>
     <w:p>
       <w:pPr>
@@ -15389,11 +15606,11 @@
       <w:pPr>
         <w:pStyle w:val="Heading2"/>
       </w:pPr>
-      <w:bookmarkStart w:id="227" w:name="mobac"/>
+      <w:bookmarkStart w:id="228" w:name="mobac"/>
       <w:r>
         <w:t xml:space="preserve">MOBAC</w:t>
       </w:r>
-      <w:bookmarkEnd w:id="227"/>
+      <w:bookmarkEnd w:id="228"/>
     </w:p>
     <w:p>
       <w:pPr>
@@ -15405,7 +15622,7 @@
       <w:r>
         <w:t xml:space="preserve"> </w:t>
       </w:r>
-      <w:hyperlink r:id="rId228">
+      <w:hyperlink r:id="rId229">
         <w:r>
           <w:rPr>
             <w:rStyle w:val="Hyperlink"/>
@@ -15469,7 +15686,7 @@
       <w:r>
         <w:t xml:space="preserve"> </w:t>
       </w:r>
-      <w:hyperlink r:id="rId229">
+      <w:hyperlink r:id="rId230">
         <w:r>
           <w:rPr>
             <w:rStyle w:val="Hyperlink"/>
@@ -15494,11 +15711,11 @@
       <w:pPr>
         <w:pStyle w:val="Heading3"/>
       </w:pPr>
-      <w:bookmarkStart w:id="230" w:name="referencias-1"/>
+      <w:bookmarkStart w:id="231" w:name="referencias-1"/>
       <w:r>
         <w:t xml:space="preserve">Referencias</w:t>
       </w:r>
-      <w:bookmarkEnd w:id="230"/>
+      <w:bookmarkEnd w:id="231"/>
     </w:p>
     <w:p>
       <w:pPr>
@@ -15512,11 +15729,11 @@
       <w:pPr>
         <w:pStyle w:val="Heading2"/>
       </w:pPr>
-      <w:bookmarkStart w:id="231" w:name="qgis"/>
+      <w:bookmarkStart w:id="232" w:name="qgis"/>
       <w:r>
         <w:t xml:space="preserve">QGIS</w:t>
       </w:r>
-      <w:bookmarkEnd w:id="231"/>
+      <w:bookmarkEnd w:id="232"/>
     </w:p>
     <w:p>
       <w:pPr>
@@ -15588,11 +15805,11 @@
       <w:pPr>
         <w:pStyle w:val="Heading3"/>
       </w:pPr>
-      <w:bookmarkStart w:id="232" w:name="referencias-2"/>
+      <w:bookmarkStart w:id="233" w:name="referencias-2"/>
       <w:r>
         <w:t xml:space="preserve">Referencias</w:t>
       </w:r>
-      <w:bookmarkEnd w:id="232"/>
+      <w:bookmarkEnd w:id="233"/>
     </w:p>
     <w:p>
       <w:pPr>
@@ -15602,7 +15819,7 @@
           <w:ilvl w:val="0"/>
         </w:numPr>
       </w:pPr>
-      <w:hyperlink r:id="rId233">
+      <w:hyperlink r:id="rId234">
         <w:r>
           <w:rPr>
             <w:rStyle w:val="Hyperlink"/>
@@ -15619,7 +15836,7 @@
           <w:ilvl w:val="0"/>
         </w:numPr>
       </w:pPr>
-      <w:hyperlink r:id="rId234">
+      <w:hyperlink r:id="rId235">
         <w:r>
           <w:rPr>
             <w:rStyle w:val="Hyperlink"/>
@@ -15636,7 +15853,7 @@
           <w:ilvl w:val="0"/>
         </w:numPr>
       </w:pPr>
-      <w:hyperlink r:id="rId235">
+      <w:hyperlink r:id="rId236">
         <w:r>
           <w:rPr>
             <w:rStyle w:val="Hyperlink"/>
@@ -15653,7 +15870,7 @@
           <w:ilvl w:val="0"/>
         </w:numPr>
       </w:pPr>
-      <w:hyperlink r:id="rId236">
+      <w:hyperlink r:id="rId237">
         <w:r>
           <w:rPr>
             <w:rStyle w:val="Hyperlink"/>
@@ -15666,21 +15883,21 @@
       <w:pPr>
         <w:pStyle w:val="Heading1"/>
       </w:pPr>
-      <w:bookmarkStart w:id="237" w:name="recetas-variadas"/>
+      <w:bookmarkStart w:id="238" w:name="recetas-variadas"/>
       <w:r>
         <w:t xml:space="preserve">Recetas variadas</w:t>
       </w:r>
-      <w:bookmarkEnd w:id="237"/>
+      <w:bookmarkEnd w:id="238"/>
     </w:p>
     <w:p>
       <w:pPr>
         <w:pStyle w:val="Heading2"/>
       </w:pPr>
-      <w:bookmarkStart w:id="238" w:name="X33d8340d63b075527f67ef9944c59f7d34b252c"/>
+      <w:bookmarkStart w:id="239" w:name="X33d8340d63b075527f67ef9944c59f7d34b252c"/>
       <w:r>
         <w:t xml:space="preserve">Solucionar problemas de menús duplicados usando menulibre</w:t>
       </w:r>
-      <w:bookmarkEnd w:id="238"/>
+      <w:bookmarkEnd w:id="239"/>
     </w:p>
     <w:p>
       <w:pPr>
@@ -15715,11 +15932,11 @@
       <w:pPr>
         <w:pStyle w:val="Heading2"/>
       </w:pPr>
-      <w:bookmarkStart w:id="239" w:name="formatear-memoria-usb"/>
+      <w:bookmarkStart w:id="240" w:name="formatear-memoria-usb"/>
       <w:r>
         <w:t xml:space="preserve">Formatear memoria usb</w:t>
       </w:r>
-      <w:bookmarkEnd w:id="239"/>
+      <w:bookmarkEnd w:id="240"/>
     </w:p>
     <w:p>
       <w:pPr>
@@ -15868,11 +16085,11 @@
       <w:pPr>
         <w:pStyle w:val="Heading2"/>
       </w:pPr>
-      <w:bookmarkStart w:id="240" w:name="X08ab2ce06bd96f1aedd31c64dede876a7338a2f"/>
+      <w:bookmarkStart w:id="241" w:name="X08ab2ce06bd96f1aedd31c64dede876a7338a2f"/>
       <w:r>
         <w:t xml:space="preserve">Copiar la clave pública ssh en un servidor remoto</w:t>
       </w:r>
-      <w:bookmarkEnd w:id="240"/>
+      <w:bookmarkEnd w:id="241"/>
     </w:p>
     <w:p>
       <w:pPr>
@@ -15908,17 +16125,17 @@
       <w:pPr>
         <w:pStyle w:val="Heading2"/>
       </w:pPr>
-      <w:bookmarkStart w:id="241" w:name="ssh-access-from-termux"/>
+      <w:bookmarkStart w:id="242" w:name="ssh-access-from-termux"/>
       <w:r>
         <w:t xml:space="preserve">ssh access from termux</w:t>
       </w:r>
-      <w:bookmarkEnd w:id="241"/>
-    </w:p>
-    <w:p>
-      <w:pPr>
-        <w:pStyle w:val="FirstParagraph"/>
-      </w:pPr>
-      <w:hyperlink r:id="rId242">
+      <w:bookmarkEnd w:id="242"/>
+    </w:p>
+    <w:p>
+      <w:pPr>
+        <w:pStyle w:val="FirstParagraph"/>
+      </w:pPr>
+      <w:hyperlink r:id="rId243">
         <w:r>
           <w:rPr>
             <w:rStyle w:val="Hyperlink"/>
@@ -15931,11 +16148,11 @@
       <w:pPr>
         <w:pStyle w:val="Heading2"/>
       </w:pPr>
-      <w:bookmarkStart w:id="243" w:name="sdr-instalaciones-varias"/>
+      <w:bookmarkStart w:id="244" w:name="sdr-instalaciones-varias"/>
       <w:r>
         <w:t xml:space="preserve">SDR instalaciones varias</w:t>
       </w:r>
-      <w:bookmarkEnd w:id="243"/>
+      <w:bookmarkEnd w:id="244"/>
     </w:p>
     <w:p>
       <w:pPr>
@@ -15947,7 +16164,7 @@
       <w:r>
         <w:t xml:space="preserve"> </w:t>
       </w:r>
-      <w:hyperlink r:id="rId244">
+      <w:hyperlink r:id="rId245">
         <w:r>
           <w:rPr>
             <w:rStyle w:val="Hyperlink"/>
@@ -15969,7 +16186,7 @@
       <w:r>
         <w:t xml:space="preserve"> </w:t>
       </w:r>
-      <w:hyperlink r:id="rId245">
+      <w:hyperlink r:id="rId246">
         <w:r>
           <w:rPr>
             <w:rStyle w:val="Hyperlink"/>
@@ -16024,7 +16241,7 @@
       <w:r>
         <w:t xml:space="preserve"> </w:t>
       </w:r>
-      <w:hyperlink r:id="rId246">
+      <w:hyperlink r:id="rId247">
         <w:r>
           <w:rPr>
             <w:rStyle w:val="Hyperlink"/>
@@ -16110,11 +16327,11 @@
       <w:pPr>
         <w:pStyle w:val="Heading2"/>
       </w:pPr>
-      <w:bookmarkStart w:id="247" w:name="X8d27812fe7c92bb5942809e9b8650cdc41bd939"/>
+      <w:bookmarkStart w:id="248" w:name="X8d27812fe7c92bb5942809e9b8650cdc41bd939"/>
       <w:r>
         <w:t xml:space="preserve">Posible problema con modemmanager y micros programables</w:t>
       </w:r>
-      <w:bookmarkEnd w:id="247"/>
+      <w:bookmarkEnd w:id="248"/>
     </w:p>
     <w:p>
       <w:pPr>
@@ -16382,11 +16599,11 @@
       <w:pPr>
         <w:pStyle w:val="Heading2"/>
       </w:pPr>
-      <w:bookmarkStart w:id="248" w:name="Xd2059817203125a7cabcd81ecb1922669742b19"/>
+      <w:bookmarkStart w:id="249" w:name="Xd2059817203125a7cabcd81ecb1922669742b19"/>
       <w:r>
         <w:t xml:space="preserve">Programar los nanos con chip ch340 o ch341</w:t>
       </w:r>
-      <w:bookmarkEnd w:id="248"/>
+      <w:bookmarkEnd w:id="249"/>
     </w:p>
     <w:p>
       <w:pPr>

</xml_diff>

<commit_message>
Adds minor change for bpython and ptpython
</commit_message>
<xml_diff>
--- a/out/rasalhague_bitacora.docx
+++ b/out/rasalhague_bitacora.docx
@@ -9135,218 +9135,224 @@
       <w:pPr>
         <w:pStyle w:val="FirstParagraph"/>
       </w:pPr>
+      <w:hyperlink r:id="rId111">
+        <w:r>
+          <w:rPr>
+            <w:i/>
+            <w:rStyle w:val="Hyperlink"/>
+          </w:rPr>
+          <w:t xml:space="preserve">bpython</w:t>
+        </w:r>
+      </w:hyperlink>
+      <w:r>
+        <w:t xml:space="preserve"> </w:t>
+      </w:r>
+      <w:r>
+        <w:t xml:space="preserve">instalado desde repos</w:t>
+      </w:r>
+      <w:r>
+        <w:t xml:space="preserve"> </w:t>
+      </w:r>
+      <w:r>
+        <w:rPr>
+          <w:rStyle w:val="VerbatimChar"/>
+        </w:rPr>
+        <w:t xml:space="preserve">sudo apt install bpython bpython3</w:t>
+      </w:r>
+    </w:p>
+    <w:p>
+      <w:pPr>
+        <w:pStyle w:val="BodyText"/>
+      </w:pPr>
+      <w:hyperlink r:id="rId112">
+        <w:r>
+          <w:rPr>
+            <w:i/>
+            <w:rStyle w:val="Hyperlink"/>
+          </w:rPr>
+          <w:t xml:space="preserve">ptpython</w:t>
+        </w:r>
+      </w:hyperlink>
+      <w:r>
+        <w:t xml:space="preserve"> </w:t>
+      </w:r>
+      <w:r>
+        <w:t xml:space="preserve">instalado en un virtualenv para probarlo</w:t>
+      </w:r>
+    </w:p>
+    <w:p>
+      <w:pPr>
+        <w:pStyle w:val="Heading3"/>
+      </w:pPr>
+      <w:bookmarkStart w:id="113" w:name="emacs-para-programar-python"/>
+      <w:r>
+        <w:t xml:space="preserve">Emacs para programar python</w:t>
+      </w:r>
+      <w:bookmarkEnd w:id="113"/>
+    </w:p>
+    <w:p>
+      <w:pPr>
+        <w:pStyle w:val="FirstParagraph"/>
+      </w:pPr>
+      <w:r>
+        <w:t xml:space="preserve">Para instalar</w:t>
+      </w:r>
+      <w:r>
+        <w:t xml:space="preserve"> </w:t>
+      </w:r>
+      <w:r>
+        <w:rPr>
+          <w:rStyle w:val="VerbatimChar"/>
+        </w:rPr>
+        <w:t xml:space="preserve">elpy</w:t>
+      </w:r>
+    </w:p>
+    <w:p>
+      <w:pPr>
+        <w:pStyle w:val="SourceCode"/>
+      </w:pPr>
+      <w:r>
+        <w:rPr>
+          <w:rStyle w:val="VerbatimChar"/>
+        </w:rPr>
+        <w:t xml:space="preserve">sudo apt install python-jedi python3-jedi</w:t>
+      </w:r>
+      <w:r>
+        <w:br/>
+      </w:r>
+      <w:r>
+        <w:rPr>
+          <w:rStyle w:val="VerbatimChar"/>
+        </w:rPr>
+        <w:t xml:space="preserve"># flake8 for code checks</w:t>
+      </w:r>
+      <w:r>
+        <w:br/>
+      </w:r>
+      <w:r>
+        <w:rPr>
+          <w:rStyle w:val="VerbatimChar"/>
+        </w:rPr>
+        <w:t xml:space="preserve">sudo apt install flake8 python-flake8 python3-flake8</w:t>
+      </w:r>
+      <w:r>
+        <w:br/>
+      </w:r>
+      <w:r>
+        <w:rPr>
+          <w:rStyle w:val="VerbatimChar"/>
+        </w:rPr>
+        <w:t xml:space="preserve"># and autopep8 for automatic PEP8 formatting</w:t>
+      </w:r>
+      <w:r>
+        <w:br/>
+      </w:r>
+      <w:r>
+        <w:rPr>
+          <w:rStyle w:val="VerbatimChar"/>
+        </w:rPr>
+        <w:t xml:space="preserve">sudo apt install python-autopep8</w:t>
+      </w:r>
+      <w:r>
+        <w:br/>
+      </w:r>
+      <w:r>
+        <w:rPr>
+          <w:rStyle w:val="VerbatimChar"/>
+        </w:rPr>
+        <w:t xml:space="preserve"># and yapf for code formatting</w:t>
+      </w:r>
+      <w:r>
+        <w:br/>
+      </w:r>
+      <w:r>
+        <w:rPr>
+          <w:rStyle w:val="VerbatimChar"/>
+        </w:rPr>
+        <w:t xml:space="preserve">sudo apt install yapf yapf3</w:t>
+      </w:r>
+    </w:p>
+    <w:p>
+      <w:pPr>
+        <w:pStyle w:val="FirstParagraph"/>
+      </w:pPr>
+      <w:r>
+        <w:t xml:space="preserve">Añadimos la sección</w:t>
+      </w:r>
+    </w:p>
+    <w:p>
+      <w:pPr>
+        <w:pStyle w:val="SourceCode"/>
+      </w:pPr>
+      <w:r>
+        <w:rPr>
+          <w:rStyle w:val="VerbatimChar"/>
+        </w:rPr>
+        <w:t xml:space="preserve">;;----------------------------------------------------------------------</w:t>
+      </w:r>
+      <w:r>
+        <w:br/>
+      </w:r>
+      <w:r>
+        <w:rPr>
+          <w:rStyle w:val="VerbatimChar"/>
+        </w:rPr>
+        <w:t xml:space="preserve">;; elpy</w:t>
+      </w:r>
+      <w:r>
+        <w:br/>
+      </w:r>
+      <w:r>
+        <w:rPr>
+          <w:rStyle w:val="VerbatimChar"/>
+        </w:rPr>
+        <w:t xml:space="preserve">(elpy-enable)</w:t>
+      </w:r>
+      <w:r>
+        <w:br/>
+      </w:r>
+      <w:r>
+        <w:rPr>
+          <w:rStyle w:val="VerbatimChar"/>
+        </w:rPr>
+        <w:t xml:space="preserve">(setq elpy-rpc-backend "jedi")</w:t>
+      </w:r>
+      <w:r>
+        <w:br/>
+      </w:r>
+      <w:r>
+        <w:br/>
+      </w:r>
+      <w:r>
+        <w:rPr>
+          <w:rStyle w:val="VerbatimChar"/>
+        </w:rPr>
+        <w:t xml:space="preserve">(add-hook 'python-mode-hook 'jedi:setup)</w:t>
+      </w:r>
+      <w:r>
+        <w:br/>
+      </w:r>
+      <w:r>
+        <w:rPr>
+          <w:rStyle w:val="VerbatimChar"/>
+        </w:rPr>
+        <w:t xml:space="preserve">(setq jedi:complete-on-dot t)</w:t>
+      </w:r>
+    </w:p>
+    <w:p>
+      <w:pPr>
+        <w:pStyle w:val="FirstParagraph"/>
+      </w:pPr>
+      <w:r>
+        <w:t xml:space="preserve">Desde</w:t>
+      </w:r>
+      <w:r>
+        <w:t xml:space="preserve"> </w:t>
+      </w:r>
       <w:r>
         <w:rPr>
           <w:i/>
         </w:rPr>
-        <w:t xml:space="preserve">bpython</w:t>
-      </w:r>
-      <w:r>
-        <w:t xml:space="preserve"> </w:t>
-      </w:r>
-      <w:r>
-        <w:t xml:space="preserve">instalado desde repos</w:t>
-      </w:r>
-      <w:r>
-        <w:t xml:space="preserve"> </w:t>
-      </w:r>
-      <w:r>
-        <w:rPr>
-          <w:rStyle w:val="VerbatimChar"/>
-        </w:rPr>
-        <w:t xml:space="preserve">sudo apt install bpython bpython3</w:t>
-      </w:r>
-    </w:p>
-    <w:p>
-      <w:pPr>
-        <w:pStyle w:val="BodyText"/>
-      </w:pPr>
-      <w:r>
-        <w:rPr>
-          <w:i/>
-        </w:rPr>
-        <w:t xml:space="preserve">ptpython</w:t>
-      </w:r>
-      <w:r>
-        <w:t xml:space="preserve"> </w:t>
-      </w:r>
-      <w:r>
-        <w:t xml:space="preserve">instalado en un virtualenv para probarlo</w:t>
-      </w:r>
-    </w:p>
-    <w:p>
-      <w:pPr>
-        <w:pStyle w:val="Heading3"/>
-      </w:pPr>
-      <w:bookmarkStart w:id="111" w:name="emacs-para-programar-python"/>
-      <w:r>
-        <w:t xml:space="preserve">Emacs para programar python</w:t>
-      </w:r>
-      <w:bookmarkEnd w:id="111"/>
-    </w:p>
-    <w:p>
-      <w:pPr>
-        <w:pStyle w:val="FirstParagraph"/>
-      </w:pPr>
-      <w:r>
-        <w:t xml:space="preserve">Para instalar</w:t>
-      </w:r>
-      <w:r>
-        <w:t xml:space="preserve"> </w:t>
-      </w:r>
-      <w:r>
-        <w:rPr>
-          <w:rStyle w:val="VerbatimChar"/>
-        </w:rPr>
-        <w:t xml:space="preserve">elpy</w:t>
-      </w:r>
-    </w:p>
-    <w:p>
-      <w:pPr>
-        <w:pStyle w:val="SourceCode"/>
-      </w:pPr>
-      <w:r>
-        <w:rPr>
-          <w:rStyle w:val="VerbatimChar"/>
-        </w:rPr>
-        <w:t xml:space="preserve">sudo apt install python-jedi python3-jedi</w:t>
-      </w:r>
-      <w:r>
-        <w:br/>
-      </w:r>
-      <w:r>
-        <w:rPr>
-          <w:rStyle w:val="VerbatimChar"/>
-        </w:rPr>
-        <w:t xml:space="preserve"># flake8 for code checks</w:t>
-      </w:r>
-      <w:r>
-        <w:br/>
-      </w:r>
-      <w:r>
-        <w:rPr>
-          <w:rStyle w:val="VerbatimChar"/>
-        </w:rPr>
-        <w:t xml:space="preserve">sudo apt install flake8 python-flake8 python3-flake8</w:t>
-      </w:r>
-      <w:r>
-        <w:br/>
-      </w:r>
-      <w:r>
-        <w:rPr>
-          <w:rStyle w:val="VerbatimChar"/>
-        </w:rPr>
-        <w:t xml:space="preserve"># and autopep8 for automatic PEP8 formatting</w:t>
-      </w:r>
-      <w:r>
-        <w:br/>
-      </w:r>
-      <w:r>
-        <w:rPr>
-          <w:rStyle w:val="VerbatimChar"/>
-        </w:rPr>
-        <w:t xml:space="preserve">sudo apt install python-autopep8</w:t>
-      </w:r>
-      <w:r>
-        <w:br/>
-      </w:r>
-      <w:r>
-        <w:rPr>
-          <w:rStyle w:val="VerbatimChar"/>
-        </w:rPr>
-        <w:t xml:space="preserve"># and yapf for code formatting</w:t>
-      </w:r>
-      <w:r>
-        <w:br/>
-      </w:r>
-      <w:r>
-        <w:rPr>
-          <w:rStyle w:val="VerbatimChar"/>
-        </w:rPr>
-        <w:t xml:space="preserve">sudo apt install yapf yapf3</w:t>
-      </w:r>
-    </w:p>
-    <w:p>
-      <w:pPr>
-        <w:pStyle w:val="FirstParagraph"/>
-      </w:pPr>
-      <w:r>
-        <w:t xml:space="preserve">Añadimos la sección</w:t>
-      </w:r>
-    </w:p>
-    <w:p>
-      <w:pPr>
-        <w:pStyle w:val="SourceCode"/>
-      </w:pPr>
-      <w:r>
-        <w:rPr>
-          <w:rStyle w:val="VerbatimChar"/>
-        </w:rPr>
-        <w:t xml:space="preserve">;;----------------------------------------------------------------------</w:t>
-      </w:r>
-      <w:r>
-        <w:br/>
-      </w:r>
-      <w:r>
-        <w:rPr>
-          <w:rStyle w:val="VerbatimChar"/>
-        </w:rPr>
-        <w:t xml:space="preserve">;; elpy</w:t>
-      </w:r>
-      <w:r>
-        <w:br/>
-      </w:r>
-      <w:r>
-        <w:rPr>
-          <w:rStyle w:val="VerbatimChar"/>
-        </w:rPr>
-        <w:t xml:space="preserve">(elpy-enable)</w:t>
-      </w:r>
-      <w:r>
-        <w:br/>
-      </w:r>
-      <w:r>
-        <w:rPr>
-          <w:rStyle w:val="VerbatimChar"/>
-        </w:rPr>
-        <w:t xml:space="preserve">(setq elpy-rpc-backend "jedi")</w:t>
-      </w:r>
-      <w:r>
-        <w:br/>
-      </w:r>
-      <w:r>
-        <w:br/>
-      </w:r>
-      <w:r>
-        <w:rPr>
-          <w:rStyle w:val="VerbatimChar"/>
-        </w:rPr>
-        <w:t xml:space="preserve">(add-hook 'python-mode-hook 'jedi:setup)</w:t>
-      </w:r>
-      <w:r>
-        <w:br/>
-      </w:r>
-      <w:r>
-        <w:rPr>
-          <w:rStyle w:val="VerbatimChar"/>
-        </w:rPr>
-        <w:t xml:space="preserve">(setq jedi:complete-on-dot t)</w:t>
-      </w:r>
-    </w:p>
-    <w:p>
-      <w:pPr>
-        <w:pStyle w:val="FirstParagraph"/>
-      </w:pPr>
-      <w:r>
-        <w:t xml:space="preserve">Desde</w:t>
-      </w:r>
-      <w:r>
-        <w:t xml:space="preserve"> </w:t>
-      </w:r>
-      <w:r>
-        <w:rPr>
-          <w:i/>
-        </w:rPr>
         <w:t xml:space="preserve">Emacs</w:t>
       </w:r>
       <w:r>
@@ -9369,11 +9375,11 @@
       <w:pPr>
         <w:pStyle w:val="Heading4"/>
       </w:pPr>
-      <w:bookmarkStart w:id="112" w:name="todo"/>
+      <w:bookmarkStart w:id="114" w:name="todo"/>
       <w:r>
         <w:t xml:space="preserve">TODO</w:t>
       </w:r>
-      <w:bookmarkEnd w:id="112"/>
+      <w:bookmarkEnd w:id="114"/>
     </w:p>
     <w:p>
       <w:pPr>
@@ -9385,7 +9391,7 @@
       <w:r>
         <w:t xml:space="preserve"> </w:t>
       </w:r>
-      <w:hyperlink r:id="rId113">
+      <w:hyperlink r:id="rId115">
         <w:r>
           <w:rPr>
             <w:rStyle w:val="Hyperlink"/>
@@ -9398,11 +9404,11 @@
       <w:pPr>
         <w:pStyle w:val="Heading3"/>
       </w:pPr>
-      <w:bookmarkStart w:id="114" w:name="jupyter"/>
+      <w:bookmarkStart w:id="116" w:name="jupyter"/>
       <w:r>
         <w:t xml:space="preserve">Jupyter</w:t>
       </w:r>
-      <w:bookmarkEnd w:id="114"/>
+      <w:bookmarkEnd w:id="116"/>
     </w:p>
     <w:p>
       <w:pPr>
@@ -9436,11 +9442,11 @@
       <w:pPr>
         <w:pStyle w:val="Heading2"/>
       </w:pPr>
-      <w:bookmarkStart w:id="115" w:name="neovim"/>
+      <w:bookmarkStart w:id="117" w:name="neovim"/>
       <w:r>
         <w:t xml:space="preserve">neovim</w:t>
       </w:r>
-      <w:bookmarkEnd w:id="115"/>
+      <w:bookmarkEnd w:id="117"/>
     </w:p>
     <w:p>
       <w:pPr>
@@ -9505,7 +9511,7 @@
         <w:rPr>
           <w:rStyle w:val="FootnoteReference"/>
         </w:rPr>
-        <w:footnoteReference w:id="116"/>
+        <w:footnoteReference w:id="118"/>
       </w:r>
       <w:r>
         <w:t xml:space="preserve">:</w:t>
@@ -9541,7 +9547,7 @@
       <w:r>
         <w:t xml:space="preserve"> </w:t>
       </w:r>
-      <w:hyperlink r:id="rId117">
+      <w:hyperlink r:id="rId119">
         <w:r>
           <w:rPr>
             <w:rStyle w:val="Hyperlink"/>
@@ -9600,7 +9606,7 @@
       <w:pPr>
         <w:pStyle w:val="Heading4"/>
       </w:pPr>
-      <w:bookmarkStart w:id="118" w:name="install-vim-plug"/>
+      <w:bookmarkStart w:id="120" w:name="install-vim-plug"/>
       <w:r>
         <w:t xml:space="preserve">Install</w:t>
       </w:r>
@@ -9613,7 +9619,7 @@
         </w:rPr>
         <w:t xml:space="preserve">vim-plug</w:t>
       </w:r>
-      <w:bookmarkEnd w:id="118"/>
+      <w:bookmarkEnd w:id="120"/>
     </w:p>
     <w:p>
       <w:pPr>
@@ -9940,7 +9946,7 @@
       <w:pPr>
         <w:pStyle w:val="BodyText"/>
       </w:pPr>
-      <w:hyperlink r:id="rId119">
+      <w:hyperlink r:id="rId121">
         <w:r>
           <w:rPr>
             <w:rStyle w:val="Hyperlink"/>
@@ -10111,11 +10117,11 @@
       <w:pPr>
         <w:pStyle w:val="Heading2"/>
       </w:pPr>
-      <w:bookmarkStart w:id="120" w:name="firefox-developer-edition"/>
+      <w:bookmarkStart w:id="122" w:name="firefox-developer-edition"/>
       <w:r>
         <w:t xml:space="preserve">Firefox developer edition</w:t>
       </w:r>
-      <w:bookmarkEnd w:id="120"/>
+      <w:bookmarkEnd w:id="122"/>
     </w:p>
     <w:p>
       <w:pPr>
@@ -10127,7 +10133,7 @@
       <w:r>
         <w:t xml:space="preserve"> </w:t>
       </w:r>
-      <w:hyperlink r:id="rId121">
+      <w:hyperlink r:id="rId123">
         <w:r>
           <w:rPr>
             <w:rStyle w:val="Hyperlink"/>
@@ -10173,11 +10179,11 @@
       <w:pPr>
         <w:pStyle w:val="Heading2"/>
       </w:pPr>
-      <w:bookmarkStart w:id="122" w:name="mariadb"/>
+      <w:bookmarkStart w:id="124" w:name="mariadb"/>
       <w:r>
         <w:t xml:space="preserve">MariaDB</w:t>
       </w:r>
-      <w:bookmarkEnd w:id="122"/>
+      <w:bookmarkEnd w:id="124"/>
     </w:p>
     <w:p>
       <w:pPr>
@@ -10399,21 +10405,21 @@
       <w:pPr>
         <w:pStyle w:val="Heading1"/>
       </w:pPr>
-      <w:bookmarkStart w:id="123" w:name="desarrollo-hardware"/>
+      <w:bookmarkStart w:id="125" w:name="desarrollo-hardware"/>
       <w:r>
         <w:t xml:space="preserve">Desarrollo hardware</w:t>
       </w:r>
-      <w:bookmarkEnd w:id="123"/>
+      <w:bookmarkEnd w:id="125"/>
     </w:p>
     <w:p>
       <w:pPr>
         <w:pStyle w:val="Heading2"/>
       </w:pPr>
-      <w:bookmarkStart w:id="124" w:name="arduino-ide"/>
+      <w:bookmarkStart w:id="126" w:name="arduino-ide"/>
       <w:r>
         <w:t xml:space="preserve">Arduino IDE</w:t>
       </w:r>
-      <w:bookmarkEnd w:id="124"/>
+      <w:bookmarkEnd w:id="126"/>
     </w:p>
     <w:p>
       <w:pPr>
@@ -10425,7 +10431,7 @@
       <w:r>
         <w:t xml:space="preserve"> </w:t>
       </w:r>
-      <w:hyperlink r:id="rId125">
+      <w:hyperlink r:id="rId127">
         <w:r>
           <w:rPr>
             <w:rStyle w:val="Hyperlink"/>
@@ -10504,11 +10510,11 @@
       <w:pPr>
         <w:pStyle w:val="Heading3"/>
       </w:pPr>
-      <w:bookmarkStart w:id="126" w:name="X0f890df5e473809ad2e21388b2ed362b400e4cb"/>
+      <w:bookmarkStart w:id="128" w:name="X0f890df5e473809ad2e21388b2ed362b400e4cb"/>
       <w:r>
         <w:t xml:space="preserve">Añadir biblioteca de soporte para Makeblock</w:t>
       </w:r>
-      <w:bookmarkEnd w:id="126"/>
+      <w:bookmarkEnd w:id="128"/>
     </w:p>
     <w:p>
       <w:pPr>
@@ -10520,7 +10526,7 @@
       <w:r>
         <w:t xml:space="preserve"> </w:t>
       </w:r>
-      <w:hyperlink r:id="rId127">
+      <w:hyperlink r:id="rId129">
         <w:r>
           <w:rPr>
             <w:rStyle w:val="Hyperlink"/>
@@ -10635,11 +10641,11 @@
       <w:pPr>
         <w:pStyle w:val="Heading2"/>
       </w:pPr>
-      <w:bookmarkStart w:id="128" w:name="pinguino-ide"/>
+      <w:bookmarkStart w:id="130" w:name="pinguino-ide"/>
       <w:r>
         <w:t xml:space="preserve">Pinguino IDE</w:t>
       </w:r>
-      <w:bookmarkEnd w:id="128"/>
+      <w:bookmarkEnd w:id="130"/>
     </w:p>
     <w:tbl>
       <w:tblPr>
@@ -10678,7 +10684,7 @@
       <w:r>
         <w:t xml:space="preserve"> </w:t>
       </w:r>
-      <w:hyperlink r:id="rId129">
+      <w:hyperlink r:id="rId131">
         <w:r>
           <w:rPr>
             <w:rStyle w:val="Hyperlink"/>
@@ -10766,11 +10772,11 @@
       <w:pPr>
         <w:pStyle w:val="Heading2"/>
       </w:pPr>
-      <w:bookmarkStart w:id="130" w:name="kicad"/>
+      <w:bookmarkStart w:id="132" w:name="kicad"/>
       <w:r>
         <w:t xml:space="preserve">KiCAD</w:t>
       </w:r>
-      <w:bookmarkEnd w:id="130"/>
+      <w:bookmarkEnd w:id="132"/>
     </w:p>
     <w:p>
       <w:pPr>
@@ -10782,7 +10788,7 @@
       <w:r>
         <w:t xml:space="preserve"> </w:t>
       </w:r>
-      <w:hyperlink r:id="rId131">
+      <w:hyperlink r:id="rId133">
         <w:r>
           <w:rPr>
             <w:rStyle w:val="Hyperlink"/>
@@ -10892,7 +10898,7 @@
           <w:ilvl w:val="0"/>
         </w:numPr>
       </w:pPr>
-      <w:hyperlink r:id="rId132">
+      <w:hyperlink r:id="rId134">
         <w:r>
           <w:rPr>
             <w:rStyle w:val="Hyperlink"/>
@@ -10921,7 +10927,7 @@
       <w:r>
         <w:t xml:space="preserve"> </w:t>
       </w:r>
-      <w:hyperlink r:id="rId133">
+      <w:hyperlink r:id="rId135">
         <w:r>
           <w:rPr>
             <w:rStyle w:val="Hyperlink"/>
@@ -10974,7 +10980,7 @@
           <w:ilvl w:val="0"/>
         </w:numPr>
       </w:pPr>
-      <w:hyperlink r:id="rId134">
+      <w:hyperlink r:id="rId136">
         <w:r>
           <w:rPr>
             <w:rStyle w:val="Hyperlink"/>
@@ -10999,11 +11005,11 @@
       <w:pPr>
         <w:pStyle w:val="Heading2"/>
       </w:pPr>
-      <w:bookmarkStart w:id="135" w:name="analizador-lógico"/>
+      <w:bookmarkStart w:id="137" w:name="analizador-lógico"/>
       <w:r>
         <w:t xml:space="preserve">Analizador lógico</w:t>
       </w:r>
-      <w:bookmarkEnd w:id="135"/>
+      <w:bookmarkEnd w:id="137"/>
     </w:p>
     <w:p>
       <w:pPr>
@@ -11021,7 +11027,7 @@
       <w:r>
         <w:t xml:space="preserve"> </w:t>
       </w:r>
-      <w:hyperlink r:id="rId136">
+      <w:hyperlink r:id="rId138">
         <w:r>
           <w:rPr>
             <w:rStyle w:val="Hyperlink"/>
@@ -11034,11 +11040,11 @@
       <w:pPr>
         <w:pStyle w:val="Heading3"/>
       </w:pPr>
-      <w:bookmarkStart w:id="137" w:name="sigrok"/>
+      <w:bookmarkStart w:id="139" w:name="sigrok"/>
       <w:r>
         <w:t xml:space="preserve">Sigrok</w:t>
       </w:r>
-      <w:bookmarkEnd w:id="137"/>
+      <w:bookmarkEnd w:id="139"/>
     </w:p>
     <w:p>
       <w:pPr>
@@ -11246,11 +11252,11 @@
       <w:pPr>
         <w:pStyle w:val="Heading3"/>
       </w:pPr>
-      <w:bookmarkStart w:id="138" w:name="sump-logic-analyzer"/>
+      <w:bookmarkStart w:id="140" w:name="sump-logic-analyzer"/>
       <w:r>
         <w:t xml:space="preserve">Sump logic analyzer</w:t>
       </w:r>
-      <w:bookmarkEnd w:id="138"/>
+      <w:bookmarkEnd w:id="140"/>
     </w:p>
     <w:p>
       <w:pPr>
@@ -11270,7 +11276,7 @@
       <w:r>
         <w:t xml:space="preserve"> </w:t>
       </w:r>
-      <w:hyperlink r:id="rId139">
+      <w:hyperlink r:id="rId141">
         <w:r>
           <w:rPr>
             <w:rStyle w:val="Hyperlink"/>
@@ -11296,7 +11302,7 @@
       <w:r>
         <w:t xml:space="preserve"> </w:t>
       </w:r>
-      <w:hyperlink r:id="rId140">
+      <w:hyperlink r:id="rId142">
         <w:r>
           <w:rPr>
             <w:rStyle w:val="Hyperlink"/>
@@ -11427,11 +11433,11 @@
       <w:pPr>
         <w:pStyle w:val="Heading3"/>
       </w:pPr>
-      <w:bookmarkStart w:id="141" w:name="ols"/>
+      <w:bookmarkStart w:id="143" w:name="ols"/>
       <w:r>
         <w:t xml:space="preserve">OLS</w:t>
       </w:r>
-      <w:bookmarkEnd w:id="141"/>
+      <w:bookmarkEnd w:id="143"/>
     </w:p>
     <w:tbl>
       <w:tblPr>
@@ -11464,7 +11470,7 @@
       <w:pPr>
         <w:pStyle w:val="BodyText"/>
       </w:pPr>
-      <w:hyperlink r:id="rId142">
+      <w:hyperlink r:id="rId144">
         <w:r>
           <w:rPr>
             <w:rStyle w:val="Hyperlink"/>
@@ -11477,11 +11483,11 @@
       <w:pPr>
         <w:pStyle w:val="Heading2"/>
       </w:pPr>
-      <w:bookmarkStart w:id="143" w:name="icestudio"/>
+      <w:bookmarkStart w:id="145" w:name="icestudio"/>
       <w:r>
         <w:t xml:space="preserve">IceStudio</w:t>
       </w:r>
-      <w:bookmarkEnd w:id="143"/>
+      <w:bookmarkEnd w:id="145"/>
     </w:p>
     <w:p>
       <w:pPr>
@@ -11525,7 +11531,7 @@
       <w:r>
         <w:t xml:space="preserve"> </w:t>
       </w:r>
-      <w:hyperlink r:id="rId144">
+      <w:hyperlink r:id="rId146">
         <w:r>
           <w:rPr>
             <w:rStyle w:val="Hyperlink"/>
@@ -11565,11 +11571,11 @@
       <w:pPr>
         <w:pStyle w:val="Heading2"/>
       </w:pPr>
-      <w:bookmarkStart w:id="145" w:name="platformio"/>
+      <w:bookmarkStart w:id="147" w:name="platformio"/>
       <w:r>
         <w:t xml:space="preserve">PlatformIO</w:t>
       </w:r>
-      <w:bookmarkEnd w:id="145"/>
+      <w:bookmarkEnd w:id="147"/>
     </w:p>
     <w:p>
       <w:pPr>
@@ -11581,7 +11587,7 @@
       <w:r>
         <w:t xml:space="preserve"> </w:t>
       </w:r>
-      <w:hyperlink r:id="rId146">
+      <w:hyperlink r:id="rId148">
         <w:r>
           <w:rPr>
             <w:rStyle w:val="Hyperlink"/>
@@ -11674,7 +11680,7 @@
       <w:r>
         <w:t xml:space="preserve"> </w:t>
       </w:r>
-      <w:hyperlink r:id="rId147">
+      <w:hyperlink r:id="rId149">
         <w:r>
           <w:rPr>
             <w:rStyle w:val="Hyperlink"/>
@@ -11761,7 +11767,7 @@
           <w:ilvl w:val="0"/>
         </w:numPr>
       </w:pPr>
-      <w:hyperlink r:id="rId148">
+      <w:hyperlink r:id="rId150">
         <w:r>
           <w:rPr>
             <w:rStyle w:val="Hyperlink"/>
@@ -11774,21 +11780,21 @@
       <w:pPr>
         <w:pStyle w:val="Heading2"/>
       </w:pPr>
-      <w:bookmarkStart w:id="149" w:name="reprap"/>
+      <w:bookmarkStart w:id="151" w:name="reprap"/>
       <w:r>
         <w:t xml:space="preserve">RepRap</w:t>
       </w:r>
-      <w:bookmarkEnd w:id="149"/>
+      <w:bookmarkEnd w:id="151"/>
     </w:p>
     <w:p>
       <w:pPr>
         <w:pStyle w:val="Heading3"/>
       </w:pPr>
-      <w:bookmarkStart w:id="150" w:name="openscad"/>
+      <w:bookmarkStart w:id="152" w:name="openscad"/>
       <w:r>
         <w:t xml:space="preserve">OpenScad</w:t>
       </w:r>
-      <w:bookmarkEnd w:id="150"/>
+      <w:bookmarkEnd w:id="152"/>
     </w:p>
     <w:p>
       <w:pPr>
@@ -11831,11 +11837,11 @@
       <w:pPr>
         <w:pStyle w:val="Heading3"/>
       </w:pPr>
-      <w:bookmarkStart w:id="151" w:name="slic3r"/>
+      <w:bookmarkStart w:id="153" w:name="slic3r"/>
       <w:r>
         <w:t xml:space="preserve">Slic3r</w:t>
       </w:r>
-      <w:bookmarkEnd w:id="151"/>
+      <w:bookmarkEnd w:id="153"/>
     </w:p>
     <w:p>
       <w:pPr>
@@ -11847,7 +11853,7 @@
       <w:r>
         <w:t xml:space="preserve"> </w:t>
       </w:r>
-      <w:hyperlink r:id="rId152">
+      <w:hyperlink r:id="rId154">
         <w:r>
           <w:rPr>
             <w:rStyle w:val="Hyperlink"/>
@@ -11896,11 +11902,11 @@
       <w:pPr>
         <w:pStyle w:val="Heading3"/>
       </w:pPr>
-      <w:bookmarkStart w:id="153" w:name="slic3r-prusa-edition"/>
+      <w:bookmarkStart w:id="155" w:name="slic3r-prusa-edition"/>
       <w:r>
         <w:t xml:space="preserve">Slic3r Prusa Edition</w:t>
       </w:r>
-      <w:bookmarkEnd w:id="153"/>
+      <w:bookmarkEnd w:id="155"/>
     </w:p>
     <w:p>
       <w:pPr>
@@ -11944,95 +11950,6 @@
       </w:r>
       <w:r>
         <w:t xml:space="preserve">desde la</w:t>
-      </w:r>
-      <w:r>
-        <w:t xml:space="preserve"> </w:t>
-      </w:r>
-      <w:hyperlink r:id="rId154">
-        <w:r>
-          <w:rPr>
-            <w:rStyle w:val="Hyperlink"/>
-          </w:rPr>
-          <w:t xml:space="preserve">página</w:t>
-        </w:r>
-        <w:r>
-          <w:rPr>
-            <w:rStyle w:val="Hyperlink"/>
-          </w:rPr>
-          <w:t xml:space="preserve"> </w:t>
-        </w:r>
-        <w:r>
-          <w:rPr>
-            <w:rStyle w:val="Hyperlink"/>
-          </w:rPr>
-          <w:t xml:space="preserve">web</w:t>
-        </w:r>
-      </w:hyperlink>
-      <w:r>
-        <w:t xml:space="preserve"> </w:t>
-      </w:r>
-      <w:r>
-        <w:t xml:space="preserve">y ya sabeis,</w:t>
-      </w:r>
-      <w:r>
-        <w:t xml:space="preserve"> </w:t>
-      </w:r>
-      <w:r>
-        <w:t xml:space="preserve">descomprimir en</w:t>
-      </w:r>
-      <w:r>
-        <w:t xml:space="preserve"> </w:t>
-      </w:r>
-      <w:r>
-        <w:rPr>
-          <w:rStyle w:val="VerbatimChar"/>
-        </w:rPr>
-        <w:t xml:space="preserve">~/apps</w:t>
-      </w:r>
-      <w:r>
-        <w:t xml:space="preserve"> </w:t>
-      </w:r>
-      <w:r>
-        <w:t xml:space="preserve">y dar permisos de ejecución.</w:t>
-      </w:r>
-    </w:p>
-    <w:p>
-      <w:pPr>
-        <w:pStyle w:val="Heading3"/>
-      </w:pPr>
-      <w:bookmarkStart w:id="155" w:name="ideamaker"/>
-      <w:r>
-        <w:t xml:space="preserve">ideaMaker</w:t>
-      </w:r>
-      <w:bookmarkEnd w:id="155"/>
-    </w:p>
-    <w:p>
-      <w:pPr>
-        <w:pStyle w:val="FirstParagraph"/>
-      </w:pPr>
-      <w:r>
-        <w:t xml:space="preserve">Una aplicación más para generar gcode con muy buena pinta, tenemos el</w:t>
-      </w:r>
-      <w:r>
-        <w:t xml:space="preserve"> </w:t>
-      </w:r>
-      <w:r>
-        <w:t xml:space="preserve">paquete</w:t>
-      </w:r>
-      <w:r>
-        <w:t xml:space="preserve"> </w:t>
-      </w:r>
-      <w:r>
-        <w:rPr>
-          <w:i/>
-        </w:rPr>
-        <w:t xml:space="preserve">deb</w:t>
-      </w:r>
-      <w:r>
-        <w:t xml:space="preserve"> </w:t>
-      </w:r>
-      <w:r>
-        <w:t xml:space="preserve">disponible en su</w:t>
       </w:r>
       <w:r>
         <w:t xml:space="preserve"> </w:t>
@@ -12058,22 +11975,40 @@
         </w:r>
       </w:hyperlink>
       <w:r>
-        <w:t xml:space="preserve">. Instalamos con el</w:t>
-      </w:r>
-      <w:r>
-        <w:t xml:space="preserve"> </w:t>
-      </w:r>
-      <w:r>
-        <w:t xml:space="preserve">gestor de software.</w:t>
+        <w:t xml:space="preserve"> </w:t>
+      </w:r>
+      <w:r>
+        <w:t xml:space="preserve">y ya sabeis,</w:t>
+      </w:r>
+      <w:r>
+        <w:t xml:space="preserve"> </w:t>
+      </w:r>
+      <w:r>
+        <w:t xml:space="preserve">descomprimir en</w:t>
+      </w:r>
+      <w:r>
+        <w:t xml:space="preserve"> </w:t>
+      </w:r>
+      <w:r>
+        <w:rPr>
+          <w:rStyle w:val="VerbatimChar"/>
+        </w:rPr>
+        <w:t xml:space="preserve">~/apps</w:t>
+      </w:r>
+      <w:r>
+        <w:t xml:space="preserve"> </w:t>
+      </w:r>
+      <w:r>
+        <w:t xml:space="preserve">y dar permisos de ejecución.</w:t>
       </w:r>
     </w:p>
     <w:p>
       <w:pPr>
         <w:pStyle w:val="Heading3"/>
       </w:pPr>
-      <w:bookmarkStart w:id="157" w:name="ultimaker-cura"/>
-      <w:r>
-        <w:t xml:space="preserve">Ultimaker Cura</w:t>
+      <w:bookmarkStart w:id="157" w:name="ideamaker"/>
+      <w:r>
+        <w:t xml:space="preserve">ideaMaker</w:t>
       </w:r>
       <w:bookmarkEnd w:id="157"/>
     </w:p>
@@ -12082,7 +12017,13 @@
         <w:pStyle w:val="FirstParagraph"/>
       </w:pPr>
       <w:r>
-        <w:t xml:space="preserve">Descargamos el</w:t>
+        <w:t xml:space="preserve">Una aplicación más para generar gcode con muy buena pinta, tenemos el</w:t>
+      </w:r>
+      <w:r>
+        <w:t xml:space="preserve"> </w:t>
+      </w:r>
+      <w:r>
+        <w:t xml:space="preserve">paquete</w:t>
       </w:r>
       <w:r>
         <w:t xml:space="preserve"> </w:t>
@@ -12091,13 +12032,13 @@
         <w:rPr>
           <w:i/>
         </w:rPr>
-        <w:t xml:space="preserve">AppImage</w:t>
-      </w:r>
-      <w:r>
-        <w:t xml:space="preserve"> </w:t>
-      </w:r>
-      <w:r>
-        <w:t xml:space="preserve">desde la</w:t>
+        <w:t xml:space="preserve">deb</w:t>
+      </w:r>
+      <w:r>
+        <w:t xml:space="preserve"> </w:t>
+      </w:r>
+      <w:r>
+        <w:t xml:space="preserve">disponible en su</w:t>
       </w:r>
       <w:r>
         <w:t xml:space="preserve"> </w:t>
@@ -12122,16 +12063,81 @@
           <w:t xml:space="preserve">web</w:t>
         </w:r>
       </w:hyperlink>
+      <w:r>
+        <w:t xml:space="preserve">. Instalamos con el</w:t>
+      </w:r>
+      <w:r>
+        <w:t xml:space="preserve"> </w:t>
+      </w:r>
+      <w:r>
+        <w:t xml:space="preserve">gestor de software.</w:t>
+      </w:r>
     </w:p>
     <w:p>
       <w:pPr>
         <w:pStyle w:val="Heading3"/>
       </w:pPr>
-      <w:bookmarkStart w:id="159" w:name="pronterface"/>
+      <w:bookmarkStart w:id="159" w:name="ultimaker-cura"/>
+      <w:r>
+        <w:t xml:space="preserve">Ultimaker Cura</w:t>
+      </w:r>
+      <w:bookmarkEnd w:id="159"/>
+    </w:p>
+    <w:p>
+      <w:pPr>
+        <w:pStyle w:val="FirstParagraph"/>
+      </w:pPr>
+      <w:r>
+        <w:t xml:space="preserve">Descargamos el</w:t>
+      </w:r>
+      <w:r>
+        <w:t xml:space="preserve"> </w:t>
+      </w:r>
+      <w:r>
+        <w:rPr>
+          <w:i/>
+        </w:rPr>
+        <w:t xml:space="preserve">AppImage</w:t>
+      </w:r>
+      <w:r>
+        <w:t xml:space="preserve"> </w:t>
+      </w:r>
+      <w:r>
+        <w:t xml:space="preserve">desde la</w:t>
+      </w:r>
+      <w:r>
+        <w:t xml:space="preserve"> </w:t>
+      </w:r>
+      <w:hyperlink r:id="rId160">
+        <w:r>
+          <w:rPr>
+            <w:rStyle w:val="Hyperlink"/>
+          </w:rPr>
+          <w:t xml:space="preserve">página</w:t>
+        </w:r>
+        <w:r>
+          <w:rPr>
+            <w:rStyle w:val="Hyperlink"/>
+          </w:rPr>
+          <w:t xml:space="preserve"> </w:t>
+        </w:r>
+        <w:r>
+          <w:rPr>
+            <w:rStyle w:val="Hyperlink"/>
+          </w:rPr>
+          <w:t xml:space="preserve">web</w:t>
+        </w:r>
+      </w:hyperlink>
+    </w:p>
+    <w:p>
+      <w:pPr>
+        <w:pStyle w:val="Heading3"/>
+      </w:pPr>
+      <w:bookmarkStart w:id="161" w:name="pronterface"/>
       <w:r>
         <w:t xml:space="preserve">Pronterface</w:t>
       </w:r>
-      <w:bookmarkEnd w:id="159"/>
+      <w:bookmarkEnd w:id="161"/>
     </w:p>
     <w:p>
       <w:pPr>
@@ -12230,21 +12236,21 @@
       <w:pPr>
         <w:pStyle w:val="Heading2"/>
       </w:pPr>
-      <w:bookmarkStart w:id="160" w:name="cortadora-de-vinilos"/>
+      <w:bookmarkStart w:id="162" w:name="cortadora-de-vinilos"/>
       <w:r>
         <w:t xml:space="preserve">Cortadora de vinilos</w:t>
       </w:r>
-      <w:bookmarkEnd w:id="160"/>
+      <w:bookmarkEnd w:id="162"/>
     </w:p>
     <w:p>
       <w:pPr>
         <w:pStyle w:val="Heading3"/>
       </w:pPr>
-      <w:bookmarkStart w:id="161" w:name="inkcut"/>
+      <w:bookmarkStart w:id="163" w:name="inkcut"/>
       <w:r>
         <w:t xml:space="preserve">Inkcut</w:t>
       </w:r>
-      <w:bookmarkEnd w:id="161"/>
+      <w:bookmarkEnd w:id="163"/>
     </w:p>
     <w:p>
       <w:pPr>
@@ -12305,11 +12311,11 @@
       <w:pPr>
         <w:pStyle w:val="Heading3"/>
       </w:pPr>
-      <w:bookmarkStart w:id="162" w:name="plugin-para-inkscape"/>
+      <w:bookmarkStart w:id="164" w:name="plugin-para-inkscape"/>
       <w:r>
         <w:t xml:space="preserve">Plugin para inkscape</w:t>
       </w:r>
-      <w:bookmarkEnd w:id="162"/>
+      <w:bookmarkEnd w:id="164"/>
     </w:p>
     <w:p>
       <w:pPr>
@@ -12355,7 +12361,7 @@
       <w:r>
         <w:t xml:space="preserve"> </w:t>
       </w:r>
-      <w:hyperlink r:id="rId163">
+      <w:hyperlink r:id="rId165">
         <w:r>
           <w:rPr>
             <w:rStyle w:val="Hyperlink"/>
@@ -12368,21 +12374,21 @@
       <w:pPr>
         <w:pStyle w:val="Heading1"/>
       </w:pPr>
-      <w:bookmarkStart w:id="164" w:name="aplicaciones-de-gráficos"/>
+      <w:bookmarkStart w:id="166" w:name="aplicaciones-de-gráficos"/>
       <w:r>
         <w:t xml:space="preserve">Aplicaciones de gráficos</w:t>
       </w:r>
-      <w:bookmarkEnd w:id="164"/>
+      <w:bookmarkEnd w:id="166"/>
     </w:p>
     <w:p>
       <w:pPr>
         <w:pStyle w:val="Heading2"/>
       </w:pPr>
-      <w:bookmarkStart w:id="165" w:name="librecad"/>
+      <w:bookmarkStart w:id="167" w:name="librecad"/>
       <w:r>
         <w:t xml:space="preserve">LibreCAD</w:t>
       </w:r>
-      <w:bookmarkEnd w:id="165"/>
+      <w:bookmarkEnd w:id="167"/>
     </w:p>
     <w:p>
       <w:pPr>
@@ -12407,11 +12413,11 @@
       <w:pPr>
         <w:pStyle w:val="Heading2"/>
       </w:pPr>
-      <w:bookmarkStart w:id="166" w:name="freecad"/>
+      <w:bookmarkStart w:id="168" w:name="freecad"/>
       <w:r>
         <w:t xml:space="preserve">FreeCAD</w:t>
       </w:r>
-      <w:bookmarkEnd w:id="166"/>
+      <w:bookmarkEnd w:id="168"/>
     </w:p>
     <w:p>
       <w:pPr>
@@ -12491,11 +12497,11 @@
       <w:pPr>
         <w:pStyle w:val="Heading2"/>
       </w:pPr>
-      <w:bookmarkStart w:id="167" w:name="inkscape"/>
+      <w:bookmarkStart w:id="169" w:name="inkscape"/>
       <w:r>
         <w:t xml:space="preserve">Inkscape</w:t>
       </w:r>
-      <w:bookmarkEnd w:id="167"/>
+      <w:bookmarkEnd w:id="169"/>
     </w:p>
     <w:p>
       <w:pPr>
@@ -12520,11 +12526,11 @@
       <w:pPr>
         <w:pStyle w:val="Heading2"/>
       </w:pPr>
-      <w:bookmarkStart w:id="168" w:name="gimp"/>
+      <w:bookmarkStart w:id="170" w:name="gimp"/>
       <w:r>
         <w:t xml:space="preserve">Gimp</w:t>
       </w:r>
-      <w:bookmarkEnd w:id="168"/>
+      <w:bookmarkEnd w:id="170"/>
     </w:p>
     <w:p>
       <w:pPr>
@@ -12608,21 +12614,21 @@
       <w:pPr>
         <w:pStyle w:val="Heading3"/>
       </w:pPr>
-      <w:bookmarkStart w:id="169" w:name="plugins-de-gimp"/>
+      <w:bookmarkStart w:id="171" w:name="plugins-de-gimp"/>
       <w:r>
         <w:t xml:space="preserve">Plugins de Gimp</w:t>
       </w:r>
-      <w:bookmarkEnd w:id="169"/>
+      <w:bookmarkEnd w:id="171"/>
     </w:p>
     <w:p>
       <w:pPr>
         <w:pStyle w:val="Heading4"/>
       </w:pPr>
-      <w:bookmarkStart w:id="170" w:name="resynthesizer"/>
+      <w:bookmarkStart w:id="172" w:name="resynthesizer"/>
       <w:r>
         <w:t xml:space="preserve">resynthesizer</w:t>
       </w:r>
-      <w:bookmarkEnd w:id="170"/>
+      <w:bookmarkEnd w:id="172"/>
     </w:p>
     <w:p>
       <w:pPr>
@@ -12634,7 +12640,7 @@
       <w:r>
         <w:t xml:space="preserve"> </w:t>
       </w:r>
-      <w:hyperlink r:id="rId171">
+      <w:hyperlink r:id="rId173">
         <w:r>
           <w:rPr>
             <w:rStyle w:val="Hyperlink"/>
@@ -12702,11 +12708,11 @@
       <w:pPr>
         <w:pStyle w:val="Heading2"/>
       </w:pPr>
-      <w:bookmarkStart w:id="172" w:name="krita"/>
+      <w:bookmarkStart w:id="174" w:name="krita"/>
       <w:r>
         <w:t xml:space="preserve">Krita</w:t>
       </w:r>
-      <w:bookmarkEnd w:id="172"/>
+      <w:bookmarkEnd w:id="174"/>
     </w:p>
     <w:p>
       <w:pPr>
@@ -12739,7 +12745,7 @@
       <w:r>
         <w:t xml:space="preserve"> </w:t>
       </w:r>
-      <w:hyperlink r:id="rId173">
+      <w:hyperlink r:id="rId175">
         <w:r>
           <w:rPr>
             <w:rStyle w:val="Hyperlink"/>
@@ -12790,7 +12796,7 @@
       <w:r>
         <w:t xml:space="preserve"> </w:t>
       </w:r>
-      <w:hyperlink r:id="rId174">
+      <w:hyperlink r:id="rId176">
         <w:r>
           <w:rPr>
             <w:rStyle w:val="Hyperlink"/>
@@ -12803,11 +12809,11 @@
       <w:pPr>
         <w:pStyle w:val="Heading2"/>
       </w:pPr>
-      <w:bookmarkStart w:id="175" w:name="mypaint"/>
+      <w:bookmarkStart w:id="177" w:name="mypaint"/>
       <w:r>
         <w:t xml:space="preserve">MyPaint</w:t>
       </w:r>
-      <w:bookmarkEnd w:id="175"/>
+      <w:bookmarkEnd w:id="177"/>
     </w:p>
     <w:p>
       <w:pPr>
@@ -12833,7 +12839,7 @@
       <w:r>
         <w:t xml:space="preserve"> </w:t>
       </w:r>
-      <w:hyperlink r:id="rId176">
+      <w:hyperlink r:id="rId178">
         <w:r>
           <w:rPr>
             <w:rStyle w:val="Hyperlink"/>
@@ -12897,11 +12903,11 @@
       <w:pPr>
         <w:pStyle w:val="Heading2"/>
       </w:pPr>
-      <w:bookmarkStart w:id="177" w:name="alchemy"/>
+      <w:bookmarkStart w:id="179" w:name="alchemy"/>
       <w:r>
         <w:t xml:space="preserve">Alchemy</w:t>
       </w:r>
-      <w:bookmarkEnd w:id="177"/>
+      <w:bookmarkEnd w:id="179"/>
     </w:p>
     <w:p>
       <w:pPr>
@@ -12928,7 +12934,7 @@
       <w:r>
         <w:t xml:space="preserve"> </w:t>
       </w:r>
-      <w:hyperlink r:id="rId178">
+      <w:hyperlink r:id="rId180">
         <w:r>
           <w:rPr>
             <w:rStyle w:val="Hyperlink"/>
@@ -12989,11 +12995,11 @@
       <w:pPr>
         <w:pStyle w:val="Heading2"/>
       </w:pPr>
-      <w:bookmarkStart w:id="179" w:name="capturas-de-pantalla"/>
+      <w:bookmarkStart w:id="181" w:name="capturas-de-pantalla"/>
       <w:r>
         <w:t xml:space="preserve">Capturas de pantalla</w:t>
       </w:r>
-      <w:bookmarkEnd w:id="179"/>
+      <w:bookmarkEnd w:id="181"/>
     </w:p>
     <w:p>
       <w:pPr>
@@ -13061,7 +13067,7 @@
       <w:r>
         <w:t xml:space="preserve"> </w:t>
       </w:r>
-      <w:hyperlink r:id="rId180">
+      <w:hyperlink r:id="rId182">
         <w:r>
           <w:rPr>
             <w:i/>
@@ -13102,7 +13108,7 @@
       <w:r>
         <w:t xml:space="preserve"> </w:t>
       </w:r>
-      <w:hyperlink r:id="rId181">
+      <w:hyperlink r:id="rId183">
         <w:r>
           <w:rPr>
             <w:i/>
@@ -13140,31 +13146,31 @@
       <w:pPr>
         <w:pStyle w:val="Heading2"/>
       </w:pPr>
-      <w:bookmarkStart w:id="182" w:name="reoptimizar-imágenes"/>
+      <w:bookmarkStart w:id="184" w:name="reoptimizar-imágenes"/>
       <w:r>
         <w:t xml:space="preserve">Reoptimizar imágenes</w:t>
       </w:r>
-      <w:bookmarkEnd w:id="182"/>
+      <w:bookmarkEnd w:id="184"/>
     </w:p>
     <w:p>
       <w:pPr>
         <w:pStyle w:val="Heading3"/>
       </w:pPr>
-      <w:bookmarkStart w:id="183" w:name="imagemagick"/>
+      <w:bookmarkStart w:id="185" w:name="imagemagick"/>
       <w:r>
         <w:t xml:space="preserve">ImageMagick</w:t>
       </w:r>
-      <w:bookmarkEnd w:id="183"/>
+      <w:bookmarkEnd w:id="185"/>
     </w:p>
     <w:p>
       <w:pPr>
         <w:pStyle w:val="Heading3"/>
       </w:pPr>
-      <w:bookmarkStart w:id="184" w:name="imagine"/>
+      <w:bookmarkStart w:id="186" w:name="imagine"/>
       <w:r>
         <w:t xml:space="preserve">Imagine</w:t>
       </w:r>
-      <w:bookmarkEnd w:id="184"/>
+      <w:bookmarkEnd w:id="186"/>
     </w:p>
     <w:p>
       <w:pPr>
@@ -13191,7 +13197,7 @@
       <w:r>
         <w:t xml:space="preserve"> </w:t>
       </w:r>
-      <w:hyperlink r:id="rId185">
+      <w:hyperlink r:id="rId187">
         <w:r>
           <w:rPr>
             <w:rStyle w:val="Hyperlink"/>
@@ -13210,11 +13216,11 @@
       <w:pPr>
         <w:pStyle w:val="Heading2"/>
       </w:pPr>
-      <w:bookmarkStart w:id="186" w:name="dia"/>
+      <w:bookmarkStart w:id="188" w:name="dia"/>
       <w:r>
         <w:t xml:space="preserve">dia</w:t>
       </w:r>
-      <w:bookmarkEnd w:id="186"/>
+      <w:bookmarkEnd w:id="188"/>
     </w:p>
     <w:p>
       <w:pPr>
@@ -13239,11 +13245,11 @@
       <w:pPr>
         <w:pStyle w:val="Heading2"/>
       </w:pPr>
-      <w:bookmarkStart w:id="187" w:name="blender"/>
+      <w:bookmarkStart w:id="189" w:name="blender"/>
       <w:r>
         <w:t xml:space="preserve">Blender</w:t>
       </w:r>
-      <w:bookmarkEnd w:id="187"/>
+      <w:bookmarkEnd w:id="189"/>
     </w:p>
     <w:p>
       <w:pPr>
@@ -13255,7 +13261,7 @@
       <w:r>
         <w:t xml:space="preserve"> </w:t>
       </w:r>
-      <w:hyperlink r:id="rId188">
+      <w:hyperlink r:id="rId190">
         <w:r>
           <w:rPr>
             <w:rStyle w:val="Hyperlink"/>
@@ -13319,11 +13325,11 @@
       <w:pPr>
         <w:pStyle w:val="Heading2"/>
       </w:pPr>
-      <w:bookmarkStart w:id="189" w:name="structure-synth"/>
+      <w:bookmarkStart w:id="191" w:name="structure-synth"/>
       <w:r>
         <w:t xml:space="preserve">Structure Synth</w:t>
       </w:r>
-      <w:bookmarkEnd w:id="189"/>
+      <w:bookmarkEnd w:id="191"/>
     </w:p>
     <w:p>
       <w:pPr>
@@ -13348,11 +13354,11 @@
       <w:pPr>
         <w:pStyle w:val="Heading2"/>
       </w:pPr>
-      <w:bookmarkStart w:id="190" w:name="heron-animation"/>
+      <w:bookmarkStart w:id="192" w:name="heron-animation"/>
       <w:r>
         <w:t xml:space="preserve">Heron animation</w:t>
       </w:r>
-      <w:bookmarkEnd w:id="190"/>
+      <w:bookmarkEnd w:id="192"/>
     </w:p>
     <w:p>
       <w:pPr>
@@ -13364,7 +13370,7 @@
       <w:r>
         <w:t xml:space="preserve"> </w:t>
       </w:r>
-      <w:hyperlink r:id="rId191">
+      <w:hyperlink r:id="rId193">
         <w:r>
           <w:rPr>
             <w:rStyle w:val="Hyperlink"/>
@@ -13410,11 +13416,11 @@
       <w:pPr>
         <w:pStyle w:val="Heading2"/>
       </w:pPr>
-      <w:bookmarkStart w:id="192" w:name="stopmotion"/>
+      <w:bookmarkStart w:id="194" w:name="stopmotion"/>
       <w:r>
         <w:t xml:space="preserve">Stopmotion</w:t>
       </w:r>
-      <w:bookmarkEnd w:id="192"/>
+      <w:bookmarkEnd w:id="194"/>
     </w:p>
     <w:p>
       <w:pPr>
@@ -13437,11 +13443,11 @@
       <w:pPr>
         <w:pStyle w:val="Heading2"/>
       </w:pPr>
-      <w:bookmarkStart w:id="193" w:name="X7336877a37c871d825c982161d3fc95ecbf114d"/>
+      <w:bookmarkStart w:id="195" w:name="X7336877a37c871d825c982161d3fc95ecbf114d"/>
       <w:r>
         <w:t xml:space="preserve">Instalación del driver digiment para tabletas gráficas Huion</w:t>
       </w:r>
-      <w:bookmarkEnd w:id="193"/>
+      <w:bookmarkEnd w:id="195"/>
     </w:p>
     <w:p>
       <w:pPr>
@@ -13524,7 +13530,7 @@
           <w:ilvl w:val="0"/>
         </w:numPr>
       </w:pPr>
-      <w:hyperlink r:id="rId194">
+      <w:hyperlink r:id="rId196">
         <w:r>
           <w:rPr>
             <w:rStyle w:val="Hyperlink"/>
@@ -13537,21 +13543,21 @@
       <w:pPr>
         <w:pStyle w:val="Heading1"/>
       </w:pPr>
-      <w:bookmarkStart w:id="195" w:name="sonido"/>
+      <w:bookmarkStart w:id="197" w:name="sonido"/>
       <w:r>
         <w:t xml:space="preserve">Sonido</w:t>
       </w:r>
-      <w:bookmarkEnd w:id="195"/>
+      <w:bookmarkEnd w:id="197"/>
     </w:p>
     <w:p>
       <w:pPr>
         <w:pStyle w:val="Heading2"/>
       </w:pPr>
-      <w:bookmarkStart w:id="196" w:name="spotify"/>
+      <w:bookmarkStart w:id="198" w:name="spotify"/>
       <w:r>
         <w:t xml:space="preserve">Spotify</w:t>
       </w:r>
-      <w:bookmarkEnd w:id="196"/>
+      <w:bookmarkEnd w:id="198"/>
     </w:p>
     <w:p>
       <w:pPr>
@@ -13565,11 +13571,11 @@
       <w:pPr>
         <w:pStyle w:val="Heading2"/>
       </w:pPr>
-      <w:bookmarkStart w:id="197" w:name="audacity"/>
+      <w:bookmarkStart w:id="199" w:name="audacity"/>
       <w:r>
         <w:t xml:space="preserve">Audacity</w:t>
       </w:r>
-      <w:bookmarkEnd w:id="197"/>
+      <w:bookmarkEnd w:id="199"/>
     </w:p>
     <w:p>
       <w:pPr>
@@ -13618,7 +13624,7 @@
       <w:r>
         <w:t xml:space="preserve"> </w:t>
       </w:r>
-      <w:hyperlink r:id="rId198">
+      <w:hyperlink r:id="rId200">
         <w:r>
           <w:rPr>
             <w:rStyle w:val="Hyperlink"/>
@@ -13643,11 +13649,11 @@
       <w:pPr>
         <w:pStyle w:val="Heading2"/>
       </w:pPr>
-      <w:bookmarkStart w:id="199" w:name="clementine"/>
+      <w:bookmarkStart w:id="201" w:name="clementine"/>
       <w:r>
         <w:t xml:space="preserve">Clementine</w:t>
       </w:r>
-      <w:bookmarkEnd w:id="199"/>
+      <w:bookmarkEnd w:id="201"/>
     </w:p>
     <w:p>
       <w:pPr>
@@ -13682,21 +13688,21 @@
       <w:pPr>
         <w:pStyle w:val="Heading1"/>
       </w:pPr>
-      <w:bookmarkStart w:id="200" w:name="video"/>
+      <w:bookmarkStart w:id="202" w:name="video"/>
       <w:r>
         <w:t xml:space="preserve">Video</w:t>
       </w:r>
-      <w:bookmarkEnd w:id="200"/>
+      <w:bookmarkEnd w:id="202"/>
     </w:p>
     <w:p>
       <w:pPr>
         <w:pStyle w:val="Heading2"/>
       </w:pPr>
-      <w:bookmarkStart w:id="201" w:name="shotcut"/>
+      <w:bookmarkStart w:id="203" w:name="shotcut"/>
       <w:r>
         <w:t xml:space="preserve">Shotcut</w:t>
       </w:r>
-      <w:bookmarkEnd w:id="201"/>
+      <w:bookmarkEnd w:id="203"/>
     </w:p>
     <w:p>
       <w:pPr>
@@ -13723,7 +13729,7 @@
       <w:r>
         <w:t xml:space="preserve"> </w:t>
       </w:r>
-      <w:hyperlink r:id="rId202">
+      <w:hyperlink r:id="rId204">
         <w:r>
           <w:rPr>
             <w:rStyle w:val="Hyperlink"/>
@@ -13817,11 +13823,11 @@
       <w:pPr>
         <w:pStyle w:val="Heading2"/>
       </w:pPr>
-      <w:bookmarkStart w:id="203" w:name="kdenlive"/>
+      <w:bookmarkStart w:id="205" w:name="kdenlive"/>
       <w:r>
         <w:t xml:space="preserve">kdenlive</w:t>
       </w:r>
-      <w:bookmarkEnd w:id="203"/>
+      <w:bookmarkEnd w:id="205"/>
     </w:p>
     <w:p>
       <w:pPr>
@@ -13900,21 +13906,21 @@
       <w:pPr>
         <w:pStyle w:val="Heading2"/>
       </w:pPr>
-      <w:bookmarkStart w:id="204" w:name="grabación-de-screencast"/>
+      <w:bookmarkStart w:id="206" w:name="grabación-de-screencast"/>
       <w:r>
         <w:t xml:space="preserve">Grabación de screencast</w:t>
       </w:r>
-      <w:bookmarkEnd w:id="204"/>
+      <w:bookmarkEnd w:id="206"/>
     </w:p>
     <w:p>
       <w:pPr>
         <w:pStyle w:val="Heading3"/>
       </w:pPr>
-      <w:bookmarkStart w:id="205" w:name="vokoscreen-y-kazam"/>
+      <w:bookmarkStart w:id="207" w:name="vokoscreen-y-kazam"/>
       <w:r>
         <w:t xml:space="preserve">Vokoscreen y Kazam</w:t>
       </w:r>
-      <w:bookmarkEnd w:id="205"/>
+      <w:bookmarkEnd w:id="207"/>
     </w:p>
     <w:p>
       <w:pPr>
@@ -13948,21 +13954,21 @@
       <w:pPr>
         <w:pStyle w:val="Heading1"/>
       </w:pPr>
-      <w:bookmarkStart w:id="206" w:name="fotografía"/>
+      <w:bookmarkStart w:id="208" w:name="fotografía"/>
       <w:r>
         <w:t xml:space="preserve">Fotografía</w:t>
       </w:r>
-      <w:bookmarkEnd w:id="206"/>
+      <w:bookmarkEnd w:id="208"/>
     </w:p>
     <w:p>
       <w:pPr>
         <w:pStyle w:val="Heading2"/>
       </w:pPr>
-      <w:bookmarkStart w:id="207" w:name="rawtherapee"/>
+      <w:bookmarkStart w:id="209" w:name="rawtherapee"/>
       <w:r>
         <w:t xml:space="preserve">Rawtherapee</w:t>
       </w:r>
-      <w:bookmarkEnd w:id="207"/>
+      <w:bookmarkEnd w:id="209"/>
     </w:p>
     <w:p>
       <w:pPr>
@@ -13974,7 +13980,7 @@
       <w:r>
         <w:t xml:space="preserve"> </w:t>
       </w:r>
-      <w:hyperlink r:id="rId208">
+      <w:hyperlink r:id="rId210">
         <w:r>
           <w:rPr>
             <w:rStyle w:val="Hyperlink"/>
@@ -14054,11 +14060,11 @@
       <w:pPr>
         <w:pStyle w:val="Heading2"/>
       </w:pPr>
-      <w:bookmarkStart w:id="209" w:name="darktable"/>
+      <w:bookmarkStart w:id="211" w:name="darktable"/>
       <w:r>
         <w:t xml:space="preserve">Darktable</w:t>
       </w:r>
-      <w:bookmarkEnd w:id="209"/>
+      <w:bookmarkEnd w:id="211"/>
     </w:p>
     <w:p>
       <w:pPr>
@@ -14141,21 +14147,21 @@
       <w:pPr>
         <w:pStyle w:val="Heading1"/>
       </w:pPr>
-      <w:bookmarkStart w:id="210" w:name="seguridad"/>
+      <w:bookmarkStart w:id="212" w:name="seguridad"/>
       <w:r>
         <w:t xml:space="preserve">Seguridad</w:t>
       </w:r>
-      <w:bookmarkEnd w:id="210"/>
+      <w:bookmarkEnd w:id="212"/>
     </w:p>
     <w:p>
       <w:pPr>
         <w:pStyle w:val="Heading2"/>
       </w:pPr>
-      <w:bookmarkStart w:id="211" w:name="X6a0e16db6249cf086c548e44e14b8433d93c4ce"/>
+      <w:bookmarkStart w:id="213" w:name="X6a0e16db6249cf086c548e44e14b8433d93c4ce"/>
       <w:r>
         <w:t xml:space="preserve">Autenticación en servidores por clave pública</w:t>
       </w:r>
-      <w:bookmarkEnd w:id="211"/>
+      <w:bookmarkEnd w:id="213"/>
     </w:p>
     <w:p>
       <w:pPr>
@@ -14232,7 +14238,7 @@
       <w:pPr>
         <w:pStyle w:val="FirstParagraph"/>
       </w:pPr>
-      <w:hyperlink r:id="rId212">
+      <w:hyperlink r:id="rId214">
         <w:r>
           <w:rPr>
             <w:rStyle w:val="Hyperlink"/>
@@ -14245,11 +14251,11 @@
       <w:pPr>
         <w:pStyle w:val="Heading2"/>
       </w:pPr>
-      <w:bookmarkStart w:id="213" w:name="claves-gpg"/>
+      <w:bookmarkStart w:id="215" w:name="claves-gpg"/>
       <w:r>
         <w:t xml:space="preserve">Claves gpg</w:t>
       </w:r>
-      <w:bookmarkEnd w:id="213"/>
+      <w:bookmarkEnd w:id="215"/>
     </w:p>
     <w:p>
       <w:pPr>
@@ -14314,11 +14320,11 @@
       <w:pPr>
         <w:pStyle w:val="Heading2"/>
       </w:pPr>
-      <w:bookmarkStart w:id="214" w:name="seahorse"/>
+      <w:bookmarkStart w:id="216" w:name="seahorse"/>
       <w:r>
         <w:t xml:space="preserve">Seahorse</w:t>
       </w:r>
-      <w:bookmarkEnd w:id="214"/>
+      <w:bookmarkEnd w:id="216"/>
     </w:p>
     <w:p>
       <w:pPr>
@@ -14343,11 +14349,11 @@
       <w:pPr>
         <w:pStyle w:val="Heading2"/>
       </w:pPr>
-      <w:bookmarkStart w:id="215" w:name="conexión-a-github-con-claves-ssh"/>
+      <w:bookmarkStart w:id="217" w:name="conexión-a-github-con-claves-ssh"/>
       <w:r>
         <w:t xml:space="preserve">Conexión a github con claves ssh</w:t>
       </w:r>
-      <w:bookmarkEnd w:id="215"/>
+      <w:bookmarkEnd w:id="217"/>
     </w:p>
     <w:p>
       <w:pPr>
@@ -14367,11 +14373,11 @@
       <w:pPr>
         <w:pStyle w:val="Heading3"/>
       </w:pPr>
-      <w:bookmarkStart w:id="216" w:name="claves-ssh"/>
+      <w:bookmarkStart w:id="218" w:name="claves-ssh"/>
       <w:r>
         <w:t xml:space="preserve">Claves ssh</w:t>
       </w:r>
-      <w:bookmarkEnd w:id="216"/>
+      <w:bookmarkEnd w:id="218"/>
     </w:p>
     <w:p>
       <w:pPr>
@@ -14623,11 +14629,11 @@
       <w:pPr>
         <w:pStyle w:val="Heading2"/>
       </w:pPr>
-      <w:bookmarkStart w:id="217" w:name="signal"/>
+      <w:bookmarkStart w:id="219" w:name="signal"/>
       <w:r>
         <w:t xml:space="preserve">Signal</w:t>
       </w:r>
-      <w:bookmarkEnd w:id="217"/>
+      <w:bookmarkEnd w:id="219"/>
     </w:p>
     <w:p>
       <w:pPr>
@@ -14707,11 +14713,11 @@
       <w:pPr>
         <w:pStyle w:val="Heading2"/>
       </w:pPr>
-      <w:bookmarkStart w:id="218" w:name="lector-dni-electrónico"/>
+      <w:bookmarkStart w:id="220" w:name="lector-dni-electrónico"/>
       <w:r>
         <w:t xml:space="preserve">Lector DNI electrónico</w:t>
       </w:r>
-      <w:bookmarkEnd w:id="218"/>
+      <w:bookmarkEnd w:id="220"/>
     </w:p>
     <w:p>
       <w:pPr>
@@ -14972,7 +14978,7 @@
       <w:r>
         <w:t xml:space="preserve"> </w:t>
       </w:r>
-      <w:hyperlink r:id="rId219">
+      <w:hyperlink r:id="rId221">
         <w:r>
           <w:rPr>
             <w:rStyle w:val="Hyperlink"/>
@@ -15016,17 +15022,17 @@
       <w:pPr>
         <w:pStyle w:val="Heading1"/>
       </w:pPr>
-      <w:bookmarkStart w:id="220" w:name="virtualizaciones-y-contenedores"/>
+      <w:bookmarkStart w:id="222" w:name="virtualizaciones-y-contenedores"/>
       <w:r>
         <w:t xml:space="preserve">Virtualizaciones y contenedores</w:t>
       </w:r>
-      <w:bookmarkEnd w:id="220"/>
+      <w:bookmarkEnd w:id="222"/>
     </w:p>
     <w:p>
       <w:pPr>
         <w:pStyle w:val="Heading2"/>
       </w:pPr>
-      <w:bookmarkStart w:id="221" w:name="instalación-de-virtualbox"/>
+      <w:bookmarkStart w:id="223" w:name="instalación-de-virtualbox"/>
       <w:r>
         <w:t xml:space="preserve">Instalación de</w:t>
       </w:r>
@@ -15039,7 +15045,7 @@
         </w:rPr>
         <w:t xml:space="preserve">virtualBox</w:t>
       </w:r>
-      <w:bookmarkEnd w:id="221"/>
+      <w:bookmarkEnd w:id="223"/>
     </w:p>
     <w:p>
       <w:pPr>
@@ -15055,7 +15061,7 @@
       <w:r>
         <w:t xml:space="preserve"> </w:t>
       </w:r>
-      <w:hyperlink r:id="rId222">
+      <w:hyperlink r:id="rId224">
         <w:r>
           <w:rPr>
             <w:rStyle w:val="Hyperlink"/>
@@ -15093,7 +15099,7 @@
       <w:r>
         <w:t xml:space="preserve"> </w:t>
       </w:r>
-      <w:hyperlink r:id="rId223">
+      <w:hyperlink r:id="rId225">
         <w:r>
           <w:rPr>
             <w:rStyle w:val="Hyperlink"/>
@@ -15220,11 +15226,11 @@
       <w:pPr>
         <w:pStyle w:val="Heading2"/>
       </w:pPr>
-      <w:bookmarkStart w:id="224" w:name="qemu"/>
+      <w:bookmarkStart w:id="226" w:name="qemu"/>
       <w:r>
         <w:t xml:space="preserve">qemu</w:t>
       </w:r>
-      <w:bookmarkEnd w:id="224"/>
+      <w:bookmarkEnd w:id="226"/>
     </w:p>
     <w:p>
       <w:pPr>
@@ -15249,11 +15255,11 @@
       <w:pPr>
         <w:pStyle w:val="Heading2"/>
       </w:pPr>
-      <w:bookmarkStart w:id="225" w:name="docker"/>
+      <w:bookmarkStart w:id="227" w:name="docker"/>
       <w:r>
         <w:t xml:space="preserve">Docker</w:t>
       </w:r>
-      <w:bookmarkEnd w:id="225"/>
+      <w:bookmarkEnd w:id="227"/>
     </w:p>
     <w:p>
       <w:pPr>
@@ -15449,21 +15455,21 @@
       <w:pPr>
         <w:pStyle w:val="Heading1"/>
       </w:pPr>
-      <w:bookmarkStart w:id="226" w:name="utilidades-para-mapas-y-cartografía"/>
+      <w:bookmarkStart w:id="228" w:name="utilidades-para-mapas-y-cartografía"/>
       <w:r>
         <w:t xml:space="preserve">Utilidades para mapas y cartografía</w:t>
       </w:r>
-      <w:bookmarkEnd w:id="226"/>
+      <w:bookmarkEnd w:id="228"/>
     </w:p>
     <w:p>
       <w:pPr>
         <w:pStyle w:val="Heading2"/>
       </w:pPr>
-      <w:bookmarkStart w:id="227" w:name="josm"/>
+      <w:bookmarkStart w:id="229" w:name="josm"/>
       <w:r>
         <w:t xml:space="preserve">josm</w:t>
       </w:r>
-      <w:bookmarkEnd w:id="227"/>
+      <w:bookmarkEnd w:id="229"/>
     </w:p>
     <w:p>
       <w:pPr>
@@ -15606,11 +15612,11 @@
       <w:pPr>
         <w:pStyle w:val="Heading2"/>
       </w:pPr>
-      <w:bookmarkStart w:id="228" w:name="mobac"/>
+      <w:bookmarkStart w:id="230" w:name="mobac"/>
       <w:r>
         <w:t xml:space="preserve">MOBAC</w:t>
       </w:r>
-      <w:bookmarkEnd w:id="228"/>
+      <w:bookmarkEnd w:id="230"/>
     </w:p>
     <w:p>
       <w:pPr>
@@ -15622,7 +15628,7 @@
       <w:r>
         <w:t xml:space="preserve"> </w:t>
       </w:r>
-      <w:hyperlink r:id="rId229">
+      <w:hyperlink r:id="rId231">
         <w:r>
           <w:rPr>
             <w:rStyle w:val="Hyperlink"/>
@@ -15686,7 +15692,7 @@
       <w:r>
         <w:t xml:space="preserve"> </w:t>
       </w:r>
-      <w:hyperlink r:id="rId230">
+      <w:hyperlink r:id="rId232">
         <w:r>
           <w:rPr>
             <w:rStyle w:val="Hyperlink"/>
@@ -15711,11 +15717,11 @@
       <w:pPr>
         <w:pStyle w:val="Heading3"/>
       </w:pPr>
-      <w:bookmarkStart w:id="231" w:name="referencias-1"/>
+      <w:bookmarkStart w:id="233" w:name="referencias-1"/>
       <w:r>
         <w:t xml:space="preserve">Referencias</w:t>
       </w:r>
-      <w:bookmarkEnd w:id="231"/>
+      <w:bookmarkEnd w:id="233"/>
     </w:p>
     <w:p>
       <w:pPr>
@@ -15729,11 +15735,11 @@
       <w:pPr>
         <w:pStyle w:val="Heading2"/>
       </w:pPr>
-      <w:bookmarkStart w:id="232" w:name="qgis"/>
+      <w:bookmarkStart w:id="234" w:name="qgis"/>
       <w:r>
         <w:t xml:space="preserve">QGIS</w:t>
       </w:r>
-      <w:bookmarkEnd w:id="232"/>
+      <w:bookmarkEnd w:id="234"/>
     </w:p>
     <w:p>
       <w:pPr>
@@ -15805,11 +15811,11 @@
       <w:pPr>
         <w:pStyle w:val="Heading3"/>
       </w:pPr>
-      <w:bookmarkStart w:id="233" w:name="referencias-2"/>
+      <w:bookmarkStart w:id="235" w:name="referencias-2"/>
       <w:r>
         <w:t xml:space="preserve">Referencias</w:t>
       </w:r>
-      <w:bookmarkEnd w:id="233"/>
+      <w:bookmarkEnd w:id="235"/>
     </w:p>
     <w:p>
       <w:pPr>
@@ -15819,7 +15825,7 @@
           <w:ilvl w:val="0"/>
         </w:numPr>
       </w:pPr>
-      <w:hyperlink r:id="rId234">
+      <w:hyperlink r:id="rId236">
         <w:r>
           <w:rPr>
             <w:rStyle w:val="Hyperlink"/>
@@ -15836,7 +15842,7 @@
           <w:ilvl w:val="0"/>
         </w:numPr>
       </w:pPr>
-      <w:hyperlink r:id="rId235">
+      <w:hyperlink r:id="rId237">
         <w:r>
           <w:rPr>
             <w:rStyle w:val="Hyperlink"/>
@@ -15853,7 +15859,7 @@
           <w:ilvl w:val="0"/>
         </w:numPr>
       </w:pPr>
-      <w:hyperlink r:id="rId236">
+      <w:hyperlink r:id="rId238">
         <w:r>
           <w:rPr>
             <w:rStyle w:val="Hyperlink"/>
@@ -15870,7 +15876,7 @@
           <w:ilvl w:val="0"/>
         </w:numPr>
       </w:pPr>
-      <w:hyperlink r:id="rId237">
+      <w:hyperlink r:id="rId239">
         <w:r>
           <w:rPr>
             <w:rStyle w:val="Hyperlink"/>
@@ -15883,21 +15889,21 @@
       <w:pPr>
         <w:pStyle w:val="Heading1"/>
       </w:pPr>
-      <w:bookmarkStart w:id="238" w:name="recetas-variadas"/>
+      <w:bookmarkStart w:id="240" w:name="recetas-variadas"/>
       <w:r>
         <w:t xml:space="preserve">Recetas variadas</w:t>
       </w:r>
-      <w:bookmarkEnd w:id="238"/>
+      <w:bookmarkEnd w:id="240"/>
     </w:p>
     <w:p>
       <w:pPr>
         <w:pStyle w:val="Heading2"/>
       </w:pPr>
-      <w:bookmarkStart w:id="239" w:name="X33d8340d63b075527f67ef9944c59f7d34b252c"/>
+      <w:bookmarkStart w:id="241" w:name="X33d8340d63b075527f67ef9944c59f7d34b252c"/>
       <w:r>
         <w:t xml:space="preserve">Solucionar problemas de menús duplicados usando menulibre</w:t>
       </w:r>
-      <w:bookmarkEnd w:id="239"/>
+      <w:bookmarkEnd w:id="241"/>
     </w:p>
     <w:p>
       <w:pPr>
@@ -15932,11 +15938,11 @@
       <w:pPr>
         <w:pStyle w:val="Heading2"/>
       </w:pPr>
-      <w:bookmarkStart w:id="240" w:name="formatear-memoria-usb"/>
+      <w:bookmarkStart w:id="242" w:name="formatear-memoria-usb"/>
       <w:r>
         <w:t xml:space="preserve">Formatear memoria usb</w:t>
       </w:r>
-      <w:bookmarkEnd w:id="240"/>
+      <w:bookmarkEnd w:id="242"/>
     </w:p>
     <w:p>
       <w:pPr>
@@ -16085,11 +16091,11 @@
       <w:pPr>
         <w:pStyle w:val="Heading2"/>
       </w:pPr>
-      <w:bookmarkStart w:id="241" w:name="X08ab2ce06bd96f1aedd31c64dede876a7338a2f"/>
+      <w:bookmarkStart w:id="243" w:name="X08ab2ce06bd96f1aedd31c64dede876a7338a2f"/>
       <w:r>
         <w:t xml:space="preserve">Copiar la clave pública ssh en un servidor remoto</w:t>
       </w:r>
-      <w:bookmarkEnd w:id="241"/>
+      <w:bookmarkEnd w:id="243"/>
     </w:p>
     <w:p>
       <w:pPr>
@@ -16125,17 +16131,17 @@
       <w:pPr>
         <w:pStyle w:val="Heading2"/>
       </w:pPr>
-      <w:bookmarkStart w:id="242" w:name="ssh-access-from-termux"/>
+      <w:bookmarkStart w:id="244" w:name="ssh-access-from-termux"/>
       <w:r>
         <w:t xml:space="preserve">ssh access from termux</w:t>
       </w:r>
-      <w:bookmarkEnd w:id="242"/>
-    </w:p>
-    <w:p>
-      <w:pPr>
-        <w:pStyle w:val="FirstParagraph"/>
-      </w:pPr>
-      <w:hyperlink r:id="rId243">
+      <w:bookmarkEnd w:id="244"/>
+    </w:p>
+    <w:p>
+      <w:pPr>
+        <w:pStyle w:val="FirstParagraph"/>
+      </w:pPr>
+      <w:hyperlink r:id="rId245">
         <w:r>
           <w:rPr>
             <w:rStyle w:val="Hyperlink"/>
@@ -16148,11 +16154,11 @@
       <w:pPr>
         <w:pStyle w:val="Heading2"/>
       </w:pPr>
-      <w:bookmarkStart w:id="244" w:name="sdr-instalaciones-varias"/>
+      <w:bookmarkStart w:id="246" w:name="sdr-instalaciones-varias"/>
       <w:r>
         <w:t xml:space="preserve">SDR instalaciones varias</w:t>
       </w:r>
-      <w:bookmarkEnd w:id="244"/>
+      <w:bookmarkEnd w:id="246"/>
     </w:p>
     <w:p>
       <w:pPr>
@@ -16164,7 +16170,7 @@
       <w:r>
         <w:t xml:space="preserve"> </w:t>
       </w:r>
-      <w:hyperlink r:id="rId245">
+      <w:hyperlink r:id="rId247">
         <w:r>
           <w:rPr>
             <w:rStyle w:val="Hyperlink"/>
@@ -16186,7 +16192,7 @@
       <w:r>
         <w:t xml:space="preserve"> </w:t>
       </w:r>
-      <w:hyperlink r:id="rId246">
+      <w:hyperlink r:id="rId248">
         <w:r>
           <w:rPr>
             <w:rStyle w:val="Hyperlink"/>
@@ -16241,7 +16247,7 @@
       <w:r>
         <w:t xml:space="preserve"> </w:t>
       </w:r>
-      <w:hyperlink r:id="rId247">
+      <w:hyperlink r:id="rId249">
         <w:r>
           <w:rPr>
             <w:rStyle w:val="Hyperlink"/>
@@ -16327,11 +16333,11 @@
       <w:pPr>
         <w:pStyle w:val="Heading2"/>
       </w:pPr>
-      <w:bookmarkStart w:id="248" w:name="X8d27812fe7c92bb5942809e9b8650cdc41bd939"/>
+      <w:bookmarkStart w:id="250" w:name="X8d27812fe7c92bb5942809e9b8650cdc41bd939"/>
       <w:r>
         <w:t xml:space="preserve">Posible problema con modemmanager y micros programables</w:t>
       </w:r>
-      <w:bookmarkEnd w:id="248"/>
+      <w:bookmarkEnd w:id="250"/>
     </w:p>
     <w:p>
       <w:pPr>
@@ -16599,11 +16605,11 @@
       <w:pPr>
         <w:pStyle w:val="Heading2"/>
       </w:pPr>
-      <w:bookmarkStart w:id="249" w:name="Xd2059817203125a7cabcd81ecb1922669742b19"/>
+      <w:bookmarkStart w:id="251" w:name="Xd2059817203125a7cabcd81ecb1922669742b19"/>
       <w:r>
         <w:t xml:space="preserve">Programar los nanos con chip ch340 o ch341</w:t>
       </w:r>
-      <w:bookmarkEnd w:id="249"/>
+      <w:bookmarkEnd w:id="251"/>
     </w:p>
     <w:p>
       <w:pPr>
@@ -16818,7 +16824,7 @@
       </w:r>
     </w:p>
   </w:footnote>
-  <w:footnote w:id="116">
+  <w:footnote w:id="118">
     <w:p>
       <w:pPr>
         <w:pStyle w:val="FootnoteText"/>

</xml_diff>

<commit_message>
Adds reference for tmux
</commit_message>
<xml_diff>
--- a/out/rasalhague_bitacora.docx
+++ b/out/rasalhague_bitacora.docx
@@ -3324,13 +3324,26 @@
     </w:p>
     <w:p>
       <w:pPr>
+        <w:pStyle w:val="FirstParagraph"/>
+      </w:pPr>
+      <w:hyperlink r:id="rId60">
+        <w:r>
+          <w:rPr>
+            <w:rStyle w:val="Hyperlink"/>
+          </w:rPr>
+          <w:t xml:space="preserve">El tao de tmux</w:t>
+        </w:r>
+      </w:hyperlink>
+    </w:p>
+    <w:p>
+      <w:pPr>
         <w:pStyle w:val="Heading2"/>
       </w:pPr>
-      <w:bookmarkStart w:id="60" w:name="utilidades"/>
+      <w:bookmarkStart w:id="61" w:name="utilidades"/>
       <w:r>
         <w:t xml:space="preserve">Utilidades</w:t>
       </w:r>
-      <w:bookmarkEnd w:id="60"/>
+      <w:bookmarkEnd w:id="61"/>
     </w:p>
     <w:p>
       <w:pPr>
@@ -3427,11 +3440,11 @@
       <w:pPr>
         <w:pStyle w:val="Heading2"/>
       </w:pPr>
-      <w:bookmarkStart w:id="61" w:name="codecs"/>
+      <w:bookmarkStart w:id="62" w:name="codecs"/>
       <w:r>
         <w:t xml:space="preserve">Codecs</w:t>
       </w:r>
-      <w:bookmarkEnd w:id="61"/>
+      <w:bookmarkEnd w:id="62"/>
     </w:p>
     <w:p>
       <w:pPr>
@@ -3448,21 +3461,21 @@
       <w:pPr>
         <w:pStyle w:val="Heading1"/>
       </w:pPr>
-      <w:bookmarkStart w:id="62" w:name="utilidades-1"/>
+      <w:bookmarkStart w:id="63" w:name="utilidades-1"/>
       <w:r>
         <w:t xml:space="preserve">Utilidades</w:t>
       </w:r>
-      <w:bookmarkEnd w:id="62"/>
+      <w:bookmarkEnd w:id="63"/>
     </w:p>
     <w:p>
       <w:pPr>
         <w:pStyle w:val="Heading2"/>
       </w:pPr>
-      <w:bookmarkStart w:id="63" w:name="htop"/>
+      <w:bookmarkStart w:id="64" w:name="htop"/>
       <w:r>
         <w:t xml:space="preserve">htop</w:t>
       </w:r>
-      <w:bookmarkEnd w:id="63"/>
+      <w:bookmarkEnd w:id="64"/>
     </w:p>
     <w:p>
       <w:pPr>
@@ -3479,11 +3492,11 @@
       <w:pPr>
         <w:pStyle w:val="Heading2"/>
       </w:pPr>
-      <w:bookmarkStart w:id="64" w:name="gparted"/>
+      <w:bookmarkStart w:id="65" w:name="gparted"/>
       <w:r>
         <w:t xml:space="preserve">gparted</w:t>
       </w:r>
-      <w:bookmarkEnd w:id="64"/>
+      <w:bookmarkEnd w:id="65"/>
     </w:p>
     <w:p>
       <w:pPr>
@@ -3523,11 +3536,11 @@
       <w:pPr>
         <w:pStyle w:val="Heading2"/>
       </w:pPr>
-      <w:bookmarkStart w:id="65" w:name="wkhtmltopdf"/>
+      <w:bookmarkStart w:id="66" w:name="wkhtmltopdf"/>
       <w:r>
         <w:t xml:space="preserve">wkhtmltopdf</w:t>
       </w:r>
-      <w:bookmarkEnd w:id="65"/>
+      <w:bookmarkEnd w:id="66"/>
     </w:p>
     <w:p>
       <w:pPr>
@@ -3544,21 +3557,21 @@
       <w:pPr>
         <w:pStyle w:val="Heading1"/>
       </w:pPr>
-      <w:bookmarkStart w:id="66" w:name="internet"/>
+      <w:bookmarkStart w:id="67" w:name="internet"/>
       <w:r>
         <w:t xml:space="preserve">Internet</w:t>
       </w:r>
-      <w:bookmarkEnd w:id="66"/>
+      <w:bookmarkEnd w:id="67"/>
     </w:p>
     <w:p>
       <w:pPr>
         <w:pStyle w:val="Heading1"/>
       </w:pPr>
-      <w:bookmarkStart w:id="67" w:name="rclone"/>
+      <w:bookmarkStart w:id="68" w:name="rclone"/>
       <w:r>
         <w:t xml:space="preserve">Rclone</w:t>
       </w:r>
-      <w:bookmarkEnd w:id="67"/>
+      <w:bookmarkEnd w:id="68"/>
     </w:p>
     <w:p>
       <w:pPr>
@@ -3583,11 +3596,11 @@
       <w:pPr>
         <w:pStyle w:val="Heading2"/>
       </w:pPr>
-      <w:bookmarkStart w:id="68" w:name="recetas-rclone"/>
+      <w:bookmarkStart w:id="69" w:name="recetas-rclone"/>
       <w:r>
         <w:t xml:space="preserve">Recetas rclone</w:t>
       </w:r>
-      <w:bookmarkEnd w:id="68"/>
+      <w:bookmarkEnd w:id="69"/>
     </w:p>
     <w:p>
       <w:pPr>
@@ -3668,11 +3681,11 @@
       <w:pPr>
         <w:pStyle w:val="Heading2"/>
       </w:pPr>
-      <w:bookmarkStart w:id="69" w:name="referencias"/>
+      <w:bookmarkStart w:id="70" w:name="referencias"/>
       <w:r>
         <w:t xml:space="preserve">Referencias</w:t>
       </w:r>
-      <w:bookmarkEnd w:id="69"/>
+      <w:bookmarkEnd w:id="70"/>
     </w:p>
     <w:p>
       <w:pPr>
@@ -3682,7 +3695,7 @@
           <w:ilvl w:val="0"/>
         </w:numPr>
       </w:pPr>
-      <w:hyperlink r:id="rId70">
+      <w:hyperlink r:id="rId71">
         <w:r>
           <w:rPr>
             <w:rStyle w:val="Hyperlink"/>
@@ -3699,7 +3712,7 @@
           <w:ilvl w:val="0"/>
         </w:numPr>
       </w:pPr>
-      <w:hyperlink r:id="rId71">
+      <w:hyperlink r:id="rId72">
         <w:r>
           <w:rPr>
             <w:rStyle w:val="Hyperlink"/>
@@ -3716,7 +3729,7 @@
           <w:ilvl w:val="0"/>
         </w:numPr>
       </w:pPr>
-      <w:hyperlink r:id="rId72">
+      <w:hyperlink r:id="rId73">
         <w:r>
           <w:rPr>
             <w:rStyle w:val="Hyperlink"/>
@@ -3729,21 +3742,21 @@
       <w:pPr>
         <w:pStyle w:val="Heading1"/>
       </w:pPr>
-      <w:bookmarkStart w:id="73" w:name="tareas"/>
+      <w:bookmarkStart w:id="74" w:name="tareas"/>
       <w:r>
         <w:t xml:space="preserve">Tareas</w:t>
       </w:r>
-      <w:bookmarkEnd w:id="73"/>
+      <w:bookmarkEnd w:id="74"/>
     </w:p>
     <w:p>
       <w:pPr>
         <w:pStyle w:val="Heading2"/>
       </w:pPr>
-      <w:bookmarkStart w:id="74" w:name="hamster-indicator"/>
+      <w:bookmarkStart w:id="75" w:name="hamster-indicator"/>
       <w:r>
         <w:t xml:space="preserve">hamster-indicator</w:t>
       </w:r>
-      <w:bookmarkEnd w:id="74"/>
+      <w:bookmarkEnd w:id="75"/>
     </w:p>
     <w:p>
       <w:pPr>
@@ -3768,21 +3781,21 @@
       <w:pPr>
         <w:pStyle w:val="Heading1"/>
       </w:pPr>
-      <w:bookmarkStart w:id="75" w:name="documentación"/>
+      <w:bookmarkStart w:id="76" w:name="documentación"/>
       <w:r>
         <w:t xml:space="preserve">Documentación</w:t>
       </w:r>
-      <w:bookmarkEnd w:id="75"/>
+      <w:bookmarkEnd w:id="76"/>
     </w:p>
     <w:p>
       <w:pPr>
         <w:pStyle w:val="Heading2"/>
       </w:pPr>
-      <w:bookmarkStart w:id="76" w:name="vanilla-latex"/>
+      <w:bookmarkStart w:id="77" w:name="vanilla-latex"/>
       <w:r>
         <w:t xml:space="preserve">Vanilla LaTeX</w:t>
       </w:r>
-      <w:bookmarkEnd w:id="76"/>
+      <w:bookmarkEnd w:id="77"/>
     </w:p>
     <w:p>
       <w:pPr>
@@ -4096,11 +4109,11 @@
       <w:pPr>
         <w:pStyle w:val="Heading3"/>
       </w:pPr>
-      <w:bookmarkStart w:id="77" w:name="falsificando-paquetes"/>
+      <w:bookmarkStart w:id="78" w:name="falsificando-paquetes"/>
       <w:r>
         <w:t xml:space="preserve">Falsificando paquetes</w:t>
       </w:r>
-      <w:bookmarkEnd w:id="77"/>
+      <w:bookmarkEnd w:id="78"/>
     </w:p>
     <w:p>
       <w:pPr>
@@ -4337,11 +4350,11 @@
       <w:pPr>
         <w:pStyle w:val="Heading3"/>
       </w:pPr>
-      <w:bookmarkStart w:id="78" w:name="fuentes"/>
+      <w:bookmarkStart w:id="79" w:name="fuentes"/>
       <w:r>
         <w:t xml:space="preserve">Fuentes</w:t>
       </w:r>
-      <w:bookmarkEnd w:id="78"/>
+      <w:bookmarkEnd w:id="79"/>
     </w:p>
     <w:p>
       <w:pPr>
@@ -4639,11 +4652,11 @@
       <w:pPr>
         <w:pStyle w:val="Heading2"/>
       </w:pPr>
-      <w:bookmarkStart w:id="79" w:name="tipos-de-letra"/>
+      <w:bookmarkStart w:id="80" w:name="tipos-de-letra"/>
       <w:r>
         <w:t xml:space="preserve">Tipos de letra</w:t>
       </w:r>
-      <w:bookmarkEnd w:id="79"/>
+      <w:bookmarkEnd w:id="80"/>
     </w:p>
     <w:p>
       <w:pPr>
@@ -4668,11 +4681,11 @@
       <w:pPr>
         <w:pStyle w:val="Heading2"/>
       </w:pPr>
-      <w:bookmarkStart w:id="80" w:name="fuentes-adicionales-1"/>
+      <w:bookmarkStart w:id="81" w:name="fuentes-adicionales-1"/>
       <w:r>
         <w:t xml:space="preserve">Fuentes Adicionales</w:t>
       </w:r>
-      <w:bookmarkEnd w:id="80"/>
+      <w:bookmarkEnd w:id="81"/>
     </w:p>
     <w:p>
       <w:pPr>
@@ -4705,7 +4718,7 @@
           <w:ilvl w:val="0"/>
         </w:numPr>
       </w:pPr>
-      <w:hyperlink r:id="rId81">
+      <w:hyperlink r:id="rId82">
         <w:r>
           <w:rPr>
             <w:rStyle w:val="Hyperlink"/>
@@ -4728,7 +4741,7 @@
           <w:ilvl w:val="0"/>
         </w:numPr>
       </w:pPr>
-      <w:hyperlink r:id="rId82">
+      <w:hyperlink r:id="rId83">
         <w:r>
           <w:rPr>
             <w:rStyle w:val="Hyperlink"/>
@@ -4753,7 +4766,7 @@
       <w:r>
         <w:t xml:space="preserve"> </w:t>
       </w:r>
-      <w:hyperlink r:id="rId83">
+      <w:hyperlink r:id="rId84">
         <w:r>
           <w:rPr>
             <w:i/>
@@ -4834,11 +4847,11 @@
       <w:pPr>
         <w:pStyle w:val="Heading2"/>
       </w:pPr>
-      <w:bookmarkStart w:id="84" w:name="pandoc"/>
+      <w:bookmarkStart w:id="85" w:name="pandoc"/>
       <w:r>
         <w:t xml:space="preserve">Pandoc</w:t>
       </w:r>
-      <w:bookmarkEnd w:id="84"/>
+      <w:bookmarkEnd w:id="85"/>
     </w:p>
     <w:p>
       <w:pPr>
@@ -4906,7 +4919,7 @@
       <w:r>
         <w:t xml:space="preserve"> </w:t>
       </w:r>
-      <w:hyperlink r:id="rId85">
+      <w:hyperlink r:id="rId86">
         <w:r>
           <w:rPr>
             <w:rStyle w:val="Hyperlink"/>
@@ -4940,7 +4953,7 @@
       <w:r>
         <w:t xml:space="preserve"> </w:t>
       </w:r>
-      <w:hyperlink r:id="rId86">
+      <w:hyperlink r:id="rId87">
         <w:r>
           <w:rPr>
             <w:rStyle w:val="Hyperlink"/>
@@ -5006,11 +5019,11 @@
       <w:pPr>
         <w:pStyle w:val="Heading2"/>
       </w:pPr>
-      <w:bookmarkStart w:id="87" w:name="calibre"/>
+      <w:bookmarkStart w:id="88" w:name="calibre"/>
       <w:r>
         <w:t xml:space="preserve">Calibre</w:t>
       </w:r>
-      <w:bookmarkEnd w:id="87"/>
+      <w:bookmarkEnd w:id="88"/>
     </w:p>
     <w:p>
       <w:pPr>
@@ -5209,11 +5222,11 @@
       <w:pPr>
         <w:pStyle w:val="Heading2"/>
       </w:pPr>
-      <w:bookmarkStart w:id="88" w:name="scribus"/>
+      <w:bookmarkStart w:id="89" w:name="scribus"/>
       <w:r>
         <w:t xml:space="preserve">Scribus</w:t>
       </w:r>
-      <w:bookmarkEnd w:id="88"/>
+      <w:bookmarkEnd w:id="89"/>
     </w:p>
     <w:p>
       <w:pPr>
@@ -5276,11 +5289,11 @@
       <w:pPr>
         <w:pStyle w:val="Heading3"/>
       </w:pPr>
-      <w:bookmarkStart w:id="89" w:name="cambiados-algunos-valores-por-defecto"/>
+      <w:bookmarkStart w:id="90" w:name="cambiados-algunos-valores-por-defecto"/>
       <w:r>
         <w:t xml:space="preserve">Cambiados algunos valores por defecto</w:t>
       </w:r>
-      <w:bookmarkEnd w:id="89"/>
+      <w:bookmarkEnd w:id="90"/>
     </w:p>
     <w:p>
       <w:pPr>
@@ -5506,7 +5519,7 @@
       <w:r>
         <w:t xml:space="preserve"> </w:t>
       </w:r>
-      <w:hyperlink r:id="rId90">
+      <w:hyperlink r:id="rId91">
         <w:r>
           <w:rPr>
             <w:rStyle w:val="Hyperlink"/>
@@ -5519,7 +5532,7 @@
       <w:pPr>
         <w:pStyle w:val="Heading3"/>
       </w:pPr>
-      <w:bookmarkStart w:id="91" w:name="solucionados-problemas-de-hyphenation"/>
+      <w:bookmarkStart w:id="92" w:name="solucionados-problemas-de-hyphenation"/>
       <w:r>
         <w:t xml:space="preserve">Solucionados problemas de</w:t>
       </w:r>
@@ -5532,7 +5545,7 @@
         </w:rPr>
         <w:t xml:space="preserve">hyphenation</w:t>
       </w:r>
-      <w:bookmarkEnd w:id="91"/>
+      <w:bookmarkEnd w:id="92"/>
     </w:p>
     <w:p>
       <w:pPr>
@@ -5587,21 +5600,21 @@
       <w:pPr>
         <w:pStyle w:val="Heading1"/>
       </w:pPr>
-      <w:bookmarkStart w:id="92" w:name="desarrollo-software"/>
+      <w:bookmarkStart w:id="93" w:name="desarrollo-software"/>
       <w:r>
         <w:t xml:space="preserve">Desarrollo software</w:t>
       </w:r>
-      <w:bookmarkEnd w:id="92"/>
+      <w:bookmarkEnd w:id="93"/>
     </w:p>
     <w:p>
       <w:pPr>
         <w:pStyle w:val="Heading2"/>
       </w:pPr>
-      <w:bookmarkStart w:id="93" w:name="paquetes-esenciales"/>
+      <w:bookmarkStart w:id="94" w:name="paquetes-esenciales"/>
       <w:r>
         <w:t xml:space="preserve">Paquetes esenciales</w:t>
       </w:r>
-      <w:bookmarkEnd w:id="93"/>
+      <w:bookmarkEnd w:id="94"/>
     </w:p>
     <w:p>
       <w:pPr>
@@ -5626,11 +5639,11 @@
       <w:pPr>
         <w:pStyle w:val="Heading2"/>
       </w:pPr>
-      <w:bookmarkStart w:id="94" w:name="git"/>
+      <w:bookmarkStart w:id="95" w:name="git"/>
       <w:r>
         <w:t xml:space="preserve">Git</w:t>
       </w:r>
-      <w:bookmarkEnd w:id="94"/>
+      <w:bookmarkEnd w:id="95"/>
     </w:p>
     <w:p>
       <w:pPr>
@@ -5858,11 +5871,11 @@
       <w:pPr>
         <w:pStyle w:val="Heading2"/>
       </w:pPr>
-      <w:bookmarkStart w:id="95" w:name="emacs"/>
+      <w:bookmarkStart w:id="96" w:name="emacs"/>
       <w:r>
         <w:t xml:space="preserve">Emacs</w:t>
       </w:r>
-      <w:bookmarkEnd w:id="95"/>
+      <w:bookmarkEnd w:id="96"/>
     </w:p>
     <w:p>
       <w:pPr>
@@ -6169,7 +6182,7 @@
         <w:rPr>
           <w:rStyle w:val="FootnoteReference"/>
         </w:rPr>
-        <w:footnoteReference w:id="96"/>
+        <w:footnoteReference w:id="97"/>
       </w:r>
       <w:r>
         <w:t xml:space="preserve">:</w:t>
@@ -7976,11 +7989,11 @@
       <w:pPr>
         <w:pStyle w:val="Heading2"/>
       </w:pPr>
-      <w:bookmarkStart w:id="97" w:name="Xd5ebed063c6cd0d0e7b221c191b5c0cb9da7d64"/>
+      <w:bookmarkStart w:id="98" w:name="Xd5ebed063c6cd0d0e7b221c191b5c0cb9da7d64"/>
       <w:r>
         <w:t xml:space="preserve">Lenguaje de programación D (D programming language)</w:t>
       </w:r>
-      <w:bookmarkEnd w:id="97"/>
+      <w:bookmarkEnd w:id="98"/>
     </w:p>
     <w:p>
       <w:pPr>
@@ -8012,11 +8025,11 @@
       <w:pPr>
         <w:pStyle w:val="Heading3"/>
       </w:pPr>
-      <w:bookmarkStart w:id="98" w:name="d-apt-e-instalación-de-programas"/>
+      <w:bookmarkStart w:id="99" w:name="d-apt-e-instalación-de-programas"/>
       <w:r>
         <w:t xml:space="preserve">D-apt e instalación de programas</w:t>
       </w:r>
-      <w:bookmarkEnd w:id="98"/>
+      <w:bookmarkEnd w:id="99"/>
     </w:p>
     <w:p>
       <w:pPr>
@@ -8105,11 +8118,11 @@
       <w:pPr>
         <w:pStyle w:val="Heading3"/>
       </w:pPr>
-      <w:bookmarkStart w:id="99" w:name="dcd"/>
+      <w:bookmarkStart w:id="100" w:name="dcd"/>
       <w:r>
         <w:t xml:space="preserve">DCD</w:t>
       </w:r>
-      <w:bookmarkEnd w:id="99"/>
+      <w:bookmarkEnd w:id="100"/>
     </w:p>
     <w:p>
       <w:pPr>
@@ -8186,11 +8199,11 @@
       <w:pPr>
         <w:pStyle w:val="Heading3"/>
       </w:pPr>
-      <w:bookmarkStart w:id="100" w:name="gdc"/>
+      <w:bookmarkStart w:id="101" w:name="gdc"/>
       <w:r>
         <w:t xml:space="preserve">gdc</w:t>
       </w:r>
-      <w:bookmarkEnd w:id="100"/>
+      <w:bookmarkEnd w:id="101"/>
     </w:p>
     <w:p>
       <w:pPr>
@@ -8215,11 +8228,11 @@
       <w:pPr>
         <w:pStyle w:val="Heading3"/>
       </w:pPr>
-      <w:bookmarkStart w:id="101" w:name="ldc"/>
+      <w:bookmarkStart w:id="102" w:name="ldc"/>
       <w:r>
         <w:t xml:space="preserve">ldc</w:t>
       </w:r>
-      <w:bookmarkEnd w:id="101"/>
+      <w:bookmarkEnd w:id="102"/>
     </w:p>
     <w:p>
       <w:pPr>
@@ -8263,11 +8276,11 @@
       <w:pPr>
         <w:pStyle w:val="Heading3"/>
       </w:pPr>
-      <w:bookmarkStart w:id="102" w:name="emacs-para-editar-d"/>
+      <w:bookmarkStart w:id="103" w:name="emacs-para-editar-d"/>
       <w:r>
         <w:t xml:space="preserve">Emacs para editar D</w:t>
       </w:r>
-      <w:bookmarkEnd w:id="102"/>
+      <w:bookmarkEnd w:id="103"/>
     </w:p>
     <w:p>
       <w:pPr>
@@ -8385,11 +8398,11 @@
       <w:pPr>
         <w:pStyle w:val="Heading2"/>
       </w:pPr>
-      <w:bookmarkStart w:id="103" w:name="processing"/>
+      <w:bookmarkStart w:id="104" w:name="processing"/>
       <w:r>
         <w:t xml:space="preserve">Processing</w:t>
       </w:r>
-      <w:bookmarkEnd w:id="103"/>
+      <w:bookmarkEnd w:id="104"/>
     </w:p>
     <w:p>
       <w:pPr>
@@ -8439,11 +8452,11 @@
       <w:pPr>
         <w:pStyle w:val="Heading2"/>
       </w:pPr>
-      <w:bookmarkStart w:id="104" w:name="python"/>
+      <w:bookmarkStart w:id="105" w:name="python"/>
       <w:r>
         <w:t xml:space="preserve">Python</w:t>
       </w:r>
-      <w:bookmarkEnd w:id="104"/>
+      <w:bookmarkEnd w:id="105"/>
     </w:p>
     <w:p>
       <w:pPr>
@@ -8522,11 +8535,11 @@
       <w:pPr>
         <w:pStyle w:val="Heading3"/>
       </w:pPr>
-      <w:bookmarkStart w:id="105" w:name="paquetes-de-desarrollo"/>
+      <w:bookmarkStart w:id="106" w:name="paquetes-de-desarrollo"/>
       <w:r>
         <w:t xml:space="preserve">Paquetes de desarrollo</w:t>
       </w:r>
-      <w:bookmarkEnd w:id="105"/>
+      <w:bookmarkEnd w:id="106"/>
     </w:p>
     <w:p>
       <w:pPr>
@@ -8566,11 +8579,11 @@
       <w:pPr>
         <w:pStyle w:val="Heading3"/>
       </w:pPr>
-      <w:bookmarkStart w:id="106" w:name="X34eba574680e5b1f7d66be97be7e8d426920daf"/>
+      <w:bookmarkStart w:id="107" w:name="X34eba574680e5b1f7d66be97be7e8d426920daf"/>
       <w:r>
         <w:t xml:space="preserve">pip, virtualenv, virtualenvwrapper, virtualfish</w:t>
       </w:r>
-      <w:bookmarkEnd w:id="106"/>
+      <w:bookmarkEnd w:id="107"/>
     </w:p>
     <w:p>
       <w:pPr>
@@ -8952,92 +8965,6 @@
           <w:rStyle w:val="VerbatimChar"/>
         </w:rPr>
         <w:t xml:space="preserve">fi</w:t>
-      </w:r>
-    </w:p>
-    <w:p>
-      <w:pPr>
-        <w:pStyle w:val="FirstParagraph"/>
-      </w:pPr>
-      <w:hyperlink r:id="rId107">
-        <w:r>
-          <w:rPr>
-            <w:rStyle w:val="Hyperlink"/>
-          </w:rPr>
-          <w:t xml:space="preserve">Aquí</w:t>
-        </w:r>
-      </w:hyperlink>
-      <w:r>
-        <w:t xml:space="preserve"> </w:t>
-      </w:r>
-      <w:r>
-        <w:t xml:space="preserve">tenemos la referencia de comandos de</w:t>
-      </w:r>
-      <w:r>
-        <w:t xml:space="preserve"> </w:t>
-      </w:r>
-      <w:r>
-        <w:rPr>
-          <w:i/>
-        </w:rPr>
-        <w:t xml:space="preserve">virtualenvwrapper</w:t>
-      </w:r>
-    </w:p>
-    <w:p>
-      <w:pPr>
-        <w:pStyle w:val="BodyText"/>
-      </w:pPr>
-      <w:r>
-        <w:t xml:space="preserve">Por último, si queremos tener utilidades parecidas en nuestro</w:t>
-      </w:r>
-      <w:r>
-        <w:t xml:space="preserve"> </w:t>
-      </w:r>
-      <w:r>
-        <w:rPr>
-          <w:i/>
-        </w:rPr>
-        <w:t xml:space="preserve">fish</w:t>
-      </w:r>
-      <w:r>
-        <w:rPr>
-          <w:i/>
-        </w:rPr>
-        <w:t xml:space="preserve"> </w:t>
-      </w:r>
-      <w:r>
-        <w:rPr>
-          <w:i/>
-        </w:rPr>
-        <w:t xml:space="preserve">shell</w:t>
-      </w:r>
-      <w:r>
-        <w:t xml:space="preserve"> </w:t>
-      </w:r>
-      <w:r>
-        <w:t xml:space="preserve">instalamos</w:t>
-      </w:r>
-      <w:r>
-        <w:t xml:space="preserve"> </w:t>
-      </w:r>
-      <w:r>
-        <w:rPr>
-          <w:i/>
-        </w:rPr>
-        <w:t xml:space="preserve">virtualfish</w:t>
-      </w:r>
-      <w:r>
-        <w:t xml:space="preserve">:</w:t>
-      </w:r>
-    </w:p>
-    <w:p>
-      <w:pPr>
-        <w:pStyle w:val="SourceCode"/>
-      </w:pPr>
-      <w:r>
-        <w:rPr>
-          <w:rStyle w:val="VerbatimChar"/>
-        </w:rPr>
-        <w:t xml:space="preserve">sudo pip install virtualfish</w:t>
       </w:r>
     </w:p>
     <w:p>
@@ -9056,6 +8983,92 @@
         <w:t xml:space="preserve"> </w:t>
       </w:r>
       <w:r>
+        <w:t xml:space="preserve">tenemos la referencia de comandos de</w:t>
+      </w:r>
+      <w:r>
+        <w:t xml:space="preserve"> </w:t>
+      </w:r>
+      <w:r>
+        <w:rPr>
+          <w:i/>
+        </w:rPr>
+        <w:t xml:space="preserve">virtualenvwrapper</w:t>
+      </w:r>
+    </w:p>
+    <w:p>
+      <w:pPr>
+        <w:pStyle w:val="BodyText"/>
+      </w:pPr>
+      <w:r>
+        <w:t xml:space="preserve">Por último, si queremos tener utilidades parecidas en nuestro</w:t>
+      </w:r>
+      <w:r>
+        <w:t xml:space="preserve"> </w:t>
+      </w:r>
+      <w:r>
+        <w:rPr>
+          <w:i/>
+        </w:rPr>
+        <w:t xml:space="preserve">fish</w:t>
+      </w:r>
+      <w:r>
+        <w:rPr>
+          <w:i/>
+        </w:rPr>
+        <w:t xml:space="preserve"> </w:t>
+      </w:r>
+      <w:r>
+        <w:rPr>
+          <w:i/>
+        </w:rPr>
+        <w:t xml:space="preserve">shell</w:t>
+      </w:r>
+      <w:r>
+        <w:t xml:space="preserve"> </w:t>
+      </w:r>
+      <w:r>
+        <w:t xml:space="preserve">instalamos</w:t>
+      </w:r>
+      <w:r>
+        <w:t xml:space="preserve"> </w:t>
+      </w:r>
+      <w:r>
+        <w:rPr>
+          <w:i/>
+        </w:rPr>
+        <w:t xml:space="preserve">virtualfish</w:t>
+      </w:r>
+      <w:r>
+        <w:t xml:space="preserve">:</w:t>
+      </w:r>
+    </w:p>
+    <w:p>
+      <w:pPr>
+        <w:pStyle w:val="SourceCode"/>
+      </w:pPr>
+      <w:r>
+        <w:rPr>
+          <w:rStyle w:val="VerbatimChar"/>
+        </w:rPr>
+        <w:t xml:space="preserve">sudo pip install virtualfish</w:t>
+      </w:r>
+    </w:p>
+    <w:p>
+      <w:pPr>
+        <w:pStyle w:val="FirstParagraph"/>
+      </w:pPr>
+      <w:hyperlink r:id="rId109">
+        <w:r>
+          <w:rPr>
+            <w:rStyle w:val="Hyperlink"/>
+          </w:rPr>
+          <w:t xml:space="preserve">Aquí</w:t>
+        </w:r>
+      </w:hyperlink>
+      <w:r>
+        <w:t xml:space="preserve"> </w:t>
+      </w:r>
+      <w:r>
         <w:t xml:space="preserve">tenemos</w:t>
       </w:r>
       <w:r>
@@ -9090,11 +9103,11 @@
       <w:pPr>
         <w:pStyle w:val="Heading3"/>
       </w:pPr>
-      <w:bookmarkStart w:id="109" w:name="pipenv"/>
+      <w:bookmarkStart w:id="110" w:name="pipenv"/>
       <w:r>
         <w:t xml:space="preserve">pipenv</w:t>
       </w:r>
-      <w:bookmarkEnd w:id="109"/>
+      <w:bookmarkEnd w:id="110"/>
     </w:p>
     <w:p>
       <w:pPr>
@@ -9125,17 +9138,17 @@
       <w:pPr>
         <w:pStyle w:val="Heading3"/>
       </w:pPr>
-      <w:bookmarkStart w:id="110" w:name="instalación-de-bpython-y-ptpython"/>
+      <w:bookmarkStart w:id="111" w:name="instalación-de-bpython-y-ptpython"/>
       <w:r>
         <w:t xml:space="preserve">Instalación de bpython y ptpython</w:t>
       </w:r>
-      <w:bookmarkEnd w:id="110"/>
-    </w:p>
-    <w:p>
-      <w:pPr>
-        <w:pStyle w:val="FirstParagraph"/>
-      </w:pPr>
-      <w:hyperlink r:id="rId111">
+      <w:bookmarkEnd w:id="111"/>
+    </w:p>
+    <w:p>
+      <w:pPr>
+        <w:pStyle w:val="FirstParagraph"/>
+      </w:pPr>
+      <w:hyperlink r:id="rId112">
         <w:r>
           <w:rPr>
             <w:i/>
@@ -9164,7 +9177,7 @@
       <w:pPr>
         <w:pStyle w:val="BodyText"/>
       </w:pPr>
-      <w:hyperlink r:id="rId112">
+      <w:hyperlink r:id="rId113">
         <w:r>
           <w:rPr>
             <w:i/>
@@ -9184,11 +9197,11 @@
       <w:pPr>
         <w:pStyle w:val="Heading3"/>
       </w:pPr>
-      <w:bookmarkStart w:id="113" w:name="emacs-para-programar-python"/>
+      <w:bookmarkStart w:id="114" w:name="emacs-para-programar-python"/>
       <w:r>
         <w:t xml:space="preserve">Emacs para programar python</w:t>
       </w:r>
-      <w:bookmarkEnd w:id="113"/>
+      <w:bookmarkEnd w:id="114"/>
     </w:p>
     <w:p>
       <w:pPr>
@@ -9375,11 +9388,11 @@
       <w:pPr>
         <w:pStyle w:val="Heading4"/>
       </w:pPr>
-      <w:bookmarkStart w:id="114" w:name="todo"/>
+      <w:bookmarkStart w:id="115" w:name="todo"/>
       <w:r>
         <w:t xml:space="preserve">TODO</w:t>
       </w:r>
-      <w:bookmarkEnd w:id="114"/>
+      <w:bookmarkEnd w:id="115"/>
     </w:p>
     <w:p>
       <w:pPr>
@@ -9391,7 +9404,7 @@
       <w:r>
         <w:t xml:space="preserve"> </w:t>
       </w:r>
-      <w:hyperlink r:id="rId115">
+      <w:hyperlink r:id="rId116">
         <w:r>
           <w:rPr>
             <w:rStyle w:val="Hyperlink"/>
@@ -9404,11 +9417,11 @@
       <w:pPr>
         <w:pStyle w:val="Heading3"/>
       </w:pPr>
-      <w:bookmarkStart w:id="116" w:name="jupyter"/>
+      <w:bookmarkStart w:id="117" w:name="jupyter"/>
       <w:r>
         <w:t xml:space="preserve">Jupyter</w:t>
       </w:r>
-      <w:bookmarkEnd w:id="116"/>
+      <w:bookmarkEnd w:id="117"/>
     </w:p>
     <w:p>
       <w:pPr>
@@ -9442,11 +9455,11 @@
       <w:pPr>
         <w:pStyle w:val="Heading2"/>
       </w:pPr>
-      <w:bookmarkStart w:id="117" w:name="neovim"/>
+      <w:bookmarkStart w:id="118" w:name="neovim"/>
       <w:r>
         <w:t xml:space="preserve">neovim</w:t>
       </w:r>
-      <w:bookmarkEnd w:id="117"/>
+      <w:bookmarkEnd w:id="118"/>
     </w:p>
     <w:p>
       <w:pPr>
@@ -9511,7 +9524,7 @@
         <w:rPr>
           <w:rStyle w:val="FootnoteReference"/>
         </w:rPr>
-        <w:footnoteReference w:id="118"/>
+        <w:footnoteReference w:id="119"/>
       </w:r>
       <w:r>
         <w:t xml:space="preserve">:</w:t>
@@ -9547,7 +9560,7 @@
       <w:r>
         <w:t xml:space="preserve"> </w:t>
       </w:r>
-      <w:hyperlink r:id="rId119">
+      <w:hyperlink r:id="rId120">
         <w:r>
           <w:rPr>
             <w:rStyle w:val="Hyperlink"/>
@@ -9606,7 +9619,7 @@
       <w:pPr>
         <w:pStyle w:val="Heading4"/>
       </w:pPr>
-      <w:bookmarkStart w:id="120" w:name="install-vim-plug"/>
+      <w:bookmarkStart w:id="121" w:name="install-vim-plug"/>
       <w:r>
         <w:t xml:space="preserve">Install</w:t>
       </w:r>
@@ -9619,7 +9632,7 @@
         </w:rPr>
         <w:t xml:space="preserve">vim-plug</w:t>
       </w:r>
-      <w:bookmarkEnd w:id="120"/>
+      <w:bookmarkEnd w:id="121"/>
     </w:p>
     <w:p>
       <w:pPr>
@@ -9946,7 +9959,7 @@
       <w:pPr>
         <w:pStyle w:val="BodyText"/>
       </w:pPr>
-      <w:hyperlink r:id="rId121">
+      <w:hyperlink r:id="rId122">
         <w:r>
           <w:rPr>
             <w:rStyle w:val="Hyperlink"/>
@@ -10117,11 +10130,11 @@
       <w:pPr>
         <w:pStyle w:val="Heading2"/>
       </w:pPr>
-      <w:bookmarkStart w:id="122" w:name="firefox-developer-edition"/>
+      <w:bookmarkStart w:id="123" w:name="firefox-developer-edition"/>
       <w:r>
         <w:t xml:space="preserve">Firefox developer edition</w:t>
       </w:r>
-      <w:bookmarkEnd w:id="122"/>
+      <w:bookmarkEnd w:id="123"/>
     </w:p>
     <w:p>
       <w:pPr>
@@ -10133,7 +10146,7 @@
       <w:r>
         <w:t xml:space="preserve"> </w:t>
       </w:r>
-      <w:hyperlink r:id="rId123">
+      <w:hyperlink r:id="rId124">
         <w:r>
           <w:rPr>
             <w:rStyle w:val="Hyperlink"/>
@@ -10179,11 +10192,11 @@
       <w:pPr>
         <w:pStyle w:val="Heading2"/>
       </w:pPr>
-      <w:bookmarkStart w:id="124" w:name="mariadb"/>
+      <w:bookmarkStart w:id="125" w:name="mariadb"/>
       <w:r>
         <w:t xml:space="preserve">MariaDB</w:t>
       </w:r>
-      <w:bookmarkEnd w:id="124"/>
+      <w:bookmarkEnd w:id="125"/>
     </w:p>
     <w:p>
       <w:pPr>
@@ -10405,21 +10418,21 @@
       <w:pPr>
         <w:pStyle w:val="Heading1"/>
       </w:pPr>
-      <w:bookmarkStart w:id="125" w:name="desarrollo-hardware"/>
+      <w:bookmarkStart w:id="126" w:name="desarrollo-hardware"/>
       <w:r>
         <w:t xml:space="preserve">Desarrollo hardware</w:t>
       </w:r>
-      <w:bookmarkEnd w:id="125"/>
+      <w:bookmarkEnd w:id="126"/>
     </w:p>
     <w:p>
       <w:pPr>
         <w:pStyle w:val="Heading2"/>
       </w:pPr>
-      <w:bookmarkStart w:id="126" w:name="arduino-ide"/>
+      <w:bookmarkStart w:id="127" w:name="arduino-ide"/>
       <w:r>
         <w:t xml:space="preserve">Arduino IDE</w:t>
       </w:r>
-      <w:bookmarkEnd w:id="126"/>
+      <w:bookmarkEnd w:id="127"/>
     </w:p>
     <w:p>
       <w:pPr>
@@ -10431,7 +10444,7 @@
       <w:r>
         <w:t xml:space="preserve"> </w:t>
       </w:r>
-      <w:hyperlink r:id="rId127">
+      <w:hyperlink r:id="rId128">
         <w:r>
           <w:rPr>
             <w:rStyle w:val="Hyperlink"/>
@@ -10510,11 +10523,11 @@
       <w:pPr>
         <w:pStyle w:val="Heading3"/>
       </w:pPr>
-      <w:bookmarkStart w:id="128" w:name="X0f890df5e473809ad2e21388b2ed362b400e4cb"/>
+      <w:bookmarkStart w:id="129" w:name="X0f890df5e473809ad2e21388b2ed362b400e4cb"/>
       <w:r>
         <w:t xml:space="preserve">Añadir biblioteca de soporte para Makeblock</w:t>
       </w:r>
-      <w:bookmarkEnd w:id="128"/>
+      <w:bookmarkEnd w:id="129"/>
     </w:p>
     <w:p>
       <w:pPr>
@@ -10526,7 +10539,7 @@
       <w:r>
         <w:t xml:space="preserve"> </w:t>
       </w:r>
-      <w:hyperlink r:id="rId129">
+      <w:hyperlink r:id="rId130">
         <w:r>
           <w:rPr>
             <w:rStyle w:val="Hyperlink"/>
@@ -10641,11 +10654,11 @@
       <w:pPr>
         <w:pStyle w:val="Heading2"/>
       </w:pPr>
-      <w:bookmarkStart w:id="130" w:name="pinguino-ide"/>
+      <w:bookmarkStart w:id="131" w:name="pinguino-ide"/>
       <w:r>
         <w:t xml:space="preserve">Pinguino IDE</w:t>
       </w:r>
-      <w:bookmarkEnd w:id="130"/>
+      <w:bookmarkEnd w:id="131"/>
     </w:p>
     <w:tbl>
       <w:tblPr>
@@ -10684,7 +10697,7 @@
       <w:r>
         <w:t xml:space="preserve"> </w:t>
       </w:r>
-      <w:hyperlink r:id="rId131">
+      <w:hyperlink r:id="rId132">
         <w:r>
           <w:rPr>
             <w:rStyle w:val="Hyperlink"/>
@@ -10772,11 +10785,11 @@
       <w:pPr>
         <w:pStyle w:val="Heading2"/>
       </w:pPr>
-      <w:bookmarkStart w:id="132" w:name="kicad"/>
+      <w:bookmarkStart w:id="133" w:name="kicad"/>
       <w:r>
         <w:t xml:space="preserve">KiCAD</w:t>
       </w:r>
-      <w:bookmarkEnd w:id="132"/>
+      <w:bookmarkEnd w:id="133"/>
     </w:p>
     <w:p>
       <w:pPr>
@@ -10788,7 +10801,7 @@
       <w:r>
         <w:t xml:space="preserve"> </w:t>
       </w:r>
-      <w:hyperlink r:id="rId133">
+      <w:hyperlink r:id="rId134">
         <w:r>
           <w:rPr>
             <w:rStyle w:val="Hyperlink"/>
@@ -10898,35 +10911,6 @@
           <w:ilvl w:val="0"/>
         </w:numPr>
       </w:pPr>
-      <w:hyperlink r:id="rId134">
-        <w:r>
-          <w:rPr>
-            <w:rStyle w:val="Hyperlink"/>
-          </w:rPr>
-          <w:t xml:space="preserve">Freetronics</w:t>
-        </w:r>
-      </w:hyperlink>
-      <w:r>
-        <w:t xml:space="preserve"> </w:t>
-      </w:r>
-      <w:r>
-        <w:t xml:space="preserve">una libreria que no solo incluye Shield para Arduino sino una</w:t>
-      </w:r>
-      <w:r>
-        <w:t xml:space="preserve"> </w:t>
-      </w:r>
-      <w:r>
-        <w:t xml:space="preserve">completa colección de componentes que nos permitirá hacer proyectos</w:t>
-      </w:r>
-      <w:r>
-        <w:t xml:space="preserve"> </w:t>
-      </w:r>
-      <w:r>
-        <w:t xml:space="preserve">completos.</w:t>
-      </w:r>
-      <w:r>
-        <w:t xml:space="preserve"> </w:t>
-      </w:r>
       <w:hyperlink r:id="rId135">
         <w:r>
           <w:rPr>
@@ -10939,6 +10923,35 @@
         <w:t xml:space="preserve"> </w:t>
       </w:r>
       <w:r>
+        <w:t xml:space="preserve">una libreria que no solo incluye Shield para Arduino sino una</w:t>
+      </w:r>
+      <w:r>
+        <w:t xml:space="preserve"> </w:t>
+      </w:r>
+      <w:r>
+        <w:t xml:space="preserve">completa colección de componentes que nos permitirá hacer proyectos</w:t>
+      </w:r>
+      <w:r>
+        <w:t xml:space="preserve"> </w:t>
+      </w:r>
+      <w:r>
+        <w:t xml:space="preserve">completos.</w:t>
+      </w:r>
+      <w:r>
+        <w:t xml:space="preserve"> </w:t>
+      </w:r>
+      <w:hyperlink r:id="rId136">
+        <w:r>
+          <w:rPr>
+            <w:rStyle w:val="Hyperlink"/>
+          </w:rPr>
+          <w:t xml:space="preserve">Freetronics</w:t>
+        </w:r>
+      </w:hyperlink>
+      <w:r>
+        <w:t xml:space="preserve"> </w:t>
+      </w:r>
+      <w:r>
         <w:t xml:space="preserve">es una especie</w:t>
       </w:r>
       <w:r>
@@ -10980,7 +10993,7 @@
           <w:ilvl w:val="0"/>
         </w:numPr>
       </w:pPr>
-      <w:hyperlink r:id="rId136">
+      <w:hyperlink r:id="rId137">
         <w:r>
           <w:rPr>
             <w:rStyle w:val="Hyperlink"/>
@@ -11005,11 +11018,11 @@
       <w:pPr>
         <w:pStyle w:val="Heading2"/>
       </w:pPr>
-      <w:bookmarkStart w:id="137" w:name="analizador-lógico"/>
+      <w:bookmarkStart w:id="138" w:name="analizador-lógico"/>
       <w:r>
         <w:t xml:space="preserve">Analizador lógico</w:t>
       </w:r>
-      <w:bookmarkEnd w:id="137"/>
+      <w:bookmarkEnd w:id="138"/>
     </w:p>
     <w:p>
       <w:pPr>
@@ -11027,7 +11040,7 @@
       <w:r>
         <w:t xml:space="preserve"> </w:t>
       </w:r>
-      <w:hyperlink r:id="rId138">
+      <w:hyperlink r:id="rId139">
         <w:r>
           <w:rPr>
             <w:rStyle w:val="Hyperlink"/>
@@ -11040,11 +11053,11 @@
       <w:pPr>
         <w:pStyle w:val="Heading3"/>
       </w:pPr>
-      <w:bookmarkStart w:id="139" w:name="sigrok"/>
+      <w:bookmarkStart w:id="140" w:name="sigrok"/>
       <w:r>
         <w:t xml:space="preserve">Sigrok</w:t>
       </w:r>
-      <w:bookmarkEnd w:id="139"/>
+      <w:bookmarkEnd w:id="140"/>
     </w:p>
     <w:p>
       <w:pPr>
@@ -11252,11 +11265,11 @@
       <w:pPr>
         <w:pStyle w:val="Heading3"/>
       </w:pPr>
-      <w:bookmarkStart w:id="140" w:name="sump-logic-analyzer"/>
+      <w:bookmarkStart w:id="141" w:name="sump-logic-analyzer"/>
       <w:r>
         <w:t xml:space="preserve">Sump logic analyzer</w:t>
       </w:r>
-      <w:bookmarkEnd w:id="140"/>
+      <w:bookmarkEnd w:id="141"/>
     </w:p>
     <w:p>
       <w:pPr>
@@ -11276,7 +11289,7 @@
       <w:r>
         <w:t xml:space="preserve"> </w:t>
       </w:r>
-      <w:hyperlink r:id="rId141">
+      <w:hyperlink r:id="rId142">
         <w:r>
           <w:rPr>
             <w:rStyle w:val="Hyperlink"/>
@@ -11302,7 +11315,7 @@
       <w:r>
         <w:t xml:space="preserve"> </w:t>
       </w:r>
-      <w:hyperlink r:id="rId142">
+      <w:hyperlink r:id="rId143">
         <w:r>
           <w:rPr>
             <w:rStyle w:val="Hyperlink"/>
@@ -11433,11 +11446,11 @@
       <w:pPr>
         <w:pStyle w:val="Heading3"/>
       </w:pPr>
-      <w:bookmarkStart w:id="143" w:name="ols"/>
+      <w:bookmarkStart w:id="144" w:name="ols"/>
       <w:r>
         <w:t xml:space="preserve">OLS</w:t>
       </w:r>
-      <w:bookmarkEnd w:id="143"/>
+      <w:bookmarkEnd w:id="144"/>
     </w:p>
     <w:tbl>
       <w:tblPr>
@@ -11470,7 +11483,7 @@
       <w:pPr>
         <w:pStyle w:val="BodyText"/>
       </w:pPr>
-      <w:hyperlink r:id="rId144">
+      <w:hyperlink r:id="rId145">
         <w:r>
           <w:rPr>
             <w:rStyle w:val="Hyperlink"/>
@@ -11483,11 +11496,11 @@
       <w:pPr>
         <w:pStyle w:val="Heading2"/>
       </w:pPr>
-      <w:bookmarkStart w:id="145" w:name="icestudio"/>
+      <w:bookmarkStart w:id="146" w:name="icestudio"/>
       <w:r>
         <w:t xml:space="preserve">IceStudio</w:t>
       </w:r>
-      <w:bookmarkEnd w:id="145"/>
+      <w:bookmarkEnd w:id="146"/>
     </w:p>
     <w:p>
       <w:pPr>
@@ -11531,7 +11544,7 @@
       <w:r>
         <w:t xml:space="preserve"> </w:t>
       </w:r>
-      <w:hyperlink r:id="rId146">
+      <w:hyperlink r:id="rId147">
         <w:r>
           <w:rPr>
             <w:rStyle w:val="Hyperlink"/>
@@ -11571,11 +11584,11 @@
       <w:pPr>
         <w:pStyle w:val="Heading2"/>
       </w:pPr>
-      <w:bookmarkStart w:id="147" w:name="platformio"/>
+      <w:bookmarkStart w:id="148" w:name="platformio"/>
       <w:r>
         <w:t xml:space="preserve">PlatformIO</w:t>
       </w:r>
-      <w:bookmarkEnd w:id="147"/>
+      <w:bookmarkEnd w:id="148"/>
     </w:p>
     <w:p>
       <w:pPr>
@@ -11587,7 +11600,7 @@
       <w:r>
         <w:t xml:space="preserve"> </w:t>
       </w:r>
-      <w:hyperlink r:id="rId148">
+      <w:hyperlink r:id="rId149">
         <w:r>
           <w:rPr>
             <w:rStyle w:val="Hyperlink"/>
@@ -11680,7 +11693,7 @@
       <w:r>
         <w:t xml:space="preserve"> </w:t>
       </w:r>
-      <w:hyperlink r:id="rId149">
+      <w:hyperlink r:id="rId150">
         <w:r>
           <w:rPr>
             <w:rStyle w:val="Hyperlink"/>
@@ -11767,7 +11780,7 @@
           <w:ilvl w:val="0"/>
         </w:numPr>
       </w:pPr>
-      <w:hyperlink r:id="rId150">
+      <w:hyperlink r:id="rId151">
         <w:r>
           <w:rPr>
             <w:rStyle w:val="Hyperlink"/>
@@ -11780,21 +11793,21 @@
       <w:pPr>
         <w:pStyle w:val="Heading2"/>
       </w:pPr>
-      <w:bookmarkStart w:id="151" w:name="reprap"/>
+      <w:bookmarkStart w:id="152" w:name="reprap"/>
       <w:r>
         <w:t xml:space="preserve">RepRap</w:t>
       </w:r>
-      <w:bookmarkEnd w:id="151"/>
+      <w:bookmarkEnd w:id="152"/>
     </w:p>
     <w:p>
       <w:pPr>
         <w:pStyle w:val="Heading3"/>
       </w:pPr>
-      <w:bookmarkStart w:id="152" w:name="openscad"/>
+      <w:bookmarkStart w:id="153" w:name="openscad"/>
       <w:r>
         <w:t xml:space="preserve">OpenScad</w:t>
       </w:r>
-      <w:bookmarkEnd w:id="152"/>
+      <w:bookmarkEnd w:id="153"/>
     </w:p>
     <w:p>
       <w:pPr>
@@ -11837,11 +11850,11 @@
       <w:pPr>
         <w:pStyle w:val="Heading3"/>
       </w:pPr>
-      <w:bookmarkStart w:id="153" w:name="slic3r"/>
+      <w:bookmarkStart w:id="154" w:name="slic3r"/>
       <w:r>
         <w:t xml:space="preserve">Slic3r</w:t>
       </w:r>
-      <w:bookmarkEnd w:id="153"/>
+      <w:bookmarkEnd w:id="154"/>
     </w:p>
     <w:p>
       <w:pPr>
@@ -11853,7 +11866,7 @@
       <w:r>
         <w:t xml:space="preserve"> </w:t>
       </w:r>
-      <w:hyperlink r:id="rId154">
+      <w:hyperlink r:id="rId155">
         <w:r>
           <w:rPr>
             <w:rStyle w:val="Hyperlink"/>
@@ -11902,11 +11915,11 @@
       <w:pPr>
         <w:pStyle w:val="Heading3"/>
       </w:pPr>
-      <w:bookmarkStart w:id="155" w:name="slic3r-prusa-edition"/>
+      <w:bookmarkStart w:id="156" w:name="slic3r-prusa-edition"/>
       <w:r>
         <w:t xml:space="preserve">Slic3r Prusa Edition</w:t>
       </w:r>
-      <w:bookmarkEnd w:id="155"/>
+      <w:bookmarkEnd w:id="156"/>
     </w:p>
     <w:p>
       <w:pPr>
@@ -11954,7 +11967,7 @@
       <w:r>
         <w:t xml:space="preserve"> </w:t>
       </w:r>
-      <w:hyperlink r:id="rId156">
+      <w:hyperlink r:id="rId157">
         <w:r>
           <w:rPr>
             <w:rStyle w:val="Hyperlink"/>
@@ -12006,11 +12019,11 @@
       <w:pPr>
         <w:pStyle w:val="Heading3"/>
       </w:pPr>
-      <w:bookmarkStart w:id="157" w:name="ideamaker"/>
+      <w:bookmarkStart w:id="158" w:name="ideamaker"/>
       <w:r>
         <w:t xml:space="preserve">ideaMaker</w:t>
       </w:r>
-      <w:bookmarkEnd w:id="157"/>
+      <w:bookmarkEnd w:id="158"/>
     </w:p>
     <w:p>
       <w:pPr>
@@ -12043,7 +12056,7 @@
       <w:r>
         <w:t xml:space="preserve"> </w:t>
       </w:r>
-      <w:hyperlink r:id="rId158">
+      <w:hyperlink r:id="rId159">
         <w:r>
           <w:rPr>
             <w:rStyle w:val="Hyperlink"/>
@@ -12077,11 +12090,11 @@
       <w:pPr>
         <w:pStyle w:val="Heading3"/>
       </w:pPr>
-      <w:bookmarkStart w:id="159" w:name="ultimaker-cura"/>
+      <w:bookmarkStart w:id="160" w:name="ultimaker-cura"/>
       <w:r>
         <w:t xml:space="preserve">Ultimaker Cura</w:t>
       </w:r>
-      <w:bookmarkEnd w:id="159"/>
+      <w:bookmarkEnd w:id="160"/>
     </w:p>
     <w:p>
       <w:pPr>
@@ -12108,7 +12121,7 @@
       <w:r>
         <w:t xml:space="preserve"> </w:t>
       </w:r>
-      <w:hyperlink r:id="rId160">
+      <w:hyperlink r:id="rId161">
         <w:r>
           <w:rPr>
             <w:rStyle w:val="Hyperlink"/>
@@ -12133,11 +12146,11 @@
       <w:pPr>
         <w:pStyle w:val="Heading3"/>
       </w:pPr>
-      <w:bookmarkStart w:id="161" w:name="pronterface"/>
+      <w:bookmarkStart w:id="162" w:name="pronterface"/>
       <w:r>
         <w:t xml:space="preserve">Pronterface</w:t>
       </w:r>
-      <w:bookmarkEnd w:id="161"/>
+      <w:bookmarkEnd w:id="162"/>
     </w:p>
     <w:p>
       <w:pPr>
@@ -12236,21 +12249,21 @@
       <w:pPr>
         <w:pStyle w:val="Heading2"/>
       </w:pPr>
-      <w:bookmarkStart w:id="162" w:name="cortadora-de-vinilos"/>
+      <w:bookmarkStart w:id="163" w:name="cortadora-de-vinilos"/>
       <w:r>
         <w:t xml:space="preserve">Cortadora de vinilos</w:t>
       </w:r>
-      <w:bookmarkEnd w:id="162"/>
+      <w:bookmarkEnd w:id="163"/>
     </w:p>
     <w:p>
       <w:pPr>
         <w:pStyle w:val="Heading3"/>
       </w:pPr>
-      <w:bookmarkStart w:id="163" w:name="inkcut"/>
+      <w:bookmarkStart w:id="164" w:name="inkcut"/>
       <w:r>
         <w:t xml:space="preserve">Inkcut</w:t>
       </w:r>
-      <w:bookmarkEnd w:id="163"/>
+      <w:bookmarkEnd w:id="164"/>
     </w:p>
     <w:p>
       <w:pPr>
@@ -12311,11 +12324,11 @@
       <w:pPr>
         <w:pStyle w:val="Heading3"/>
       </w:pPr>
-      <w:bookmarkStart w:id="164" w:name="plugin-para-inkscape"/>
+      <w:bookmarkStart w:id="165" w:name="plugin-para-inkscape"/>
       <w:r>
         <w:t xml:space="preserve">Plugin para inkscape</w:t>
       </w:r>
-      <w:bookmarkEnd w:id="164"/>
+      <w:bookmarkEnd w:id="165"/>
     </w:p>
     <w:p>
       <w:pPr>
@@ -12361,7 +12374,7 @@
       <w:r>
         <w:t xml:space="preserve"> </w:t>
       </w:r>
-      <w:hyperlink r:id="rId165">
+      <w:hyperlink r:id="rId166">
         <w:r>
           <w:rPr>
             <w:rStyle w:val="Hyperlink"/>
@@ -12374,21 +12387,21 @@
       <w:pPr>
         <w:pStyle w:val="Heading1"/>
       </w:pPr>
-      <w:bookmarkStart w:id="166" w:name="aplicaciones-de-gráficos"/>
+      <w:bookmarkStart w:id="167" w:name="aplicaciones-de-gráficos"/>
       <w:r>
         <w:t xml:space="preserve">Aplicaciones de gráficos</w:t>
       </w:r>
-      <w:bookmarkEnd w:id="166"/>
+      <w:bookmarkEnd w:id="167"/>
     </w:p>
     <w:p>
       <w:pPr>
         <w:pStyle w:val="Heading2"/>
       </w:pPr>
-      <w:bookmarkStart w:id="167" w:name="librecad"/>
+      <w:bookmarkStart w:id="168" w:name="librecad"/>
       <w:r>
         <w:t xml:space="preserve">LibreCAD</w:t>
       </w:r>
-      <w:bookmarkEnd w:id="167"/>
+      <w:bookmarkEnd w:id="168"/>
     </w:p>
     <w:p>
       <w:pPr>
@@ -12413,11 +12426,11 @@
       <w:pPr>
         <w:pStyle w:val="Heading2"/>
       </w:pPr>
-      <w:bookmarkStart w:id="168" w:name="freecad"/>
+      <w:bookmarkStart w:id="169" w:name="freecad"/>
       <w:r>
         <w:t xml:space="preserve">FreeCAD</w:t>
       </w:r>
-      <w:bookmarkEnd w:id="168"/>
+      <w:bookmarkEnd w:id="169"/>
     </w:p>
     <w:p>
       <w:pPr>
@@ -12497,11 +12510,11 @@
       <w:pPr>
         <w:pStyle w:val="Heading2"/>
       </w:pPr>
-      <w:bookmarkStart w:id="169" w:name="inkscape"/>
+      <w:bookmarkStart w:id="170" w:name="inkscape"/>
       <w:r>
         <w:t xml:space="preserve">Inkscape</w:t>
       </w:r>
-      <w:bookmarkEnd w:id="169"/>
+      <w:bookmarkEnd w:id="170"/>
     </w:p>
     <w:p>
       <w:pPr>
@@ -12526,11 +12539,11 @@
       <w:pPr>
         <w:pStyle w:val="Heading2"/>
       </w:pPr>
-      <w:bookmarkStart w:id="170" w:name="gimp"/>
+      <w:bookmarkStart w:id="171" w:name="gimp"/>
       <w:r>
         <w:t xml:space="preserve">Gimp</w:t>
       </w:r>
-      <w:bookmarkEnd w:id="170"/>
+      <w:bookmarkEnd w:id="171"/>
     </w:p>
     <w:p>
       <w:pPr>
@@ -12614,21 +12627,21 @@
       <w:pPr>
         <w:pStyle w:val="Heading3"/>
       </w:pPr>
-      <w:bookmarkStart w:id="171" w:name="plugins-de-gimp"/>
+      <w:bookmarkStart w:id="172" w:name="plugins-de-gimp"/>
       <w:r>
         <w:t xml:space="preserve">Plugins de Gimp</w:t>
       </w:r>
-      <w:bookmarkEnd w:id="171"/>
+      <w:bookmarkEnd w:id="172"/>
     </w:p>
     <w:p>
       <w:pPr>
         <w:pStyle w:val="Heading4"/>
       </w:pPr>
-      <w:bookmarkStart w:id="172" w:name="resynthesizer"/>
+      <w:bookmarkStart w:id="173" w:name="resynthesizer"/>
       <w:r>
         <w:t xml:space="preserve">resynthesizer</w:t>
       </w:r>
-      <w:bookmarkEnd w:id="172"/>
+      <w:bookmarkEnd w:id="173"/>
     </w:p>
     <w:p>
       <w:pPr>
@@ -12640,7 +12653,7 @@
       <w:r>
         <w:t xml:space="preserve"> </w:t>
       </w:r>
-      <w:hyperlink r:id="rId173">
+      <w:hyperlink r:id="rId174">
         <w:r>
           <w:rPr>
             <w:rStyle w:val="Hyperlink"/>
@@ -12708,11 +12721,11 @@
       <w:pPr>
         <w:pStyle w:val="Heading2"/>
       </w:pPr>
-      <w:bookmarkStart w:id="174" w:name="krita"/>
+      <w:bookmarkStart w:id="175" w:name="krita"/>
       <w:r>
         <w:t xml:space="preserve">Krita</w:t>
       </w:r>
-      <w:bookmarkEnd w:id="174"/>
+      <w:bookmarkEnd w:id="175"/>
     </w:p>
     <w:p>
       <w:pPr>
@@ -12745,7 +12758,7 @@
       <w:r>
         <w:t xml:space="preserve"> </w:t>
       </w:r>
-      <w:hyperlink r:id="rId175">
+      <w:hyperlink r:id="rId176">
         <w:r>
           <w:rPr>
             <w:rStyle w:val="Hyperlink"/>
@@ -12796,7 +12809,7 @@
       <w:r>
         <w:t xml:space="preserve"> </w:t>
       </w:r>
-      <w:hyperlink r:id="rId176">
+      <w:hyperlink r:id="rId177">
         <w:r>
           <w:rPr>
             <w:rStyle w:val="Hyperlink"/>
@@ -12809,11 +12822,11 @@
       <w:pPr>
         <w:pStyle w:val="Heading2"/>
       </w:pPr>
-      <w:bookmarkStart w:id="177" w:name="mypaint"/>
+      <w:bookmarkStart w:id="178" w:name="mypaint"/>
       <w:r>
         <w:t xml:space="preserve">MyPaint</w:t>
       </w:r>
-      <w:bookmarkEnd w:id="177"/>
+      <w:bookmarkEnd w:id="178"/>
     </w:p>
     <w:p>
       <w:pPr>
@@ -12839,7 +12852,7 @@
       <w:r>
         <w:t xml:space="preserve"> </w:t>
       </w:r>
-      <w:hyperlink r:id="rId178">
+      <w:hyperlink r:id="rId179">
         <w:r>
           <w:rPr>
             <w:rStyle w:val="Hyperlink"/>
@@ -12903,11 +12916,11 @@
       <w:pPr>
         <w:pStyle w:val="Heading2"/>
       </w:pPr>
-      <w:bookmarkStart w:id="179" w:name="alchemy"/>
+      <w:bookmarkStart w:id="180" w:name="alchemy"/>
       <w:r>
         <w:t xml:space="preserve">Alchemy</w:t>
       </w:r>
-      <w:bookmarkEnd w:id="179"/>
+      <w:bookmarkEnd w:id="180"/>
     </w:p>
     <w:p>
       <w:pPr>
@@ -12934,7 +12947,7 @@
       <w:r>
         <w:t xml:space="preserve"> </w:t>
       </w:r>
-      <w:hyperlink r:id="rId180">
+      <w:hyperlink r:id="rId181">
         <w:r>
           <w:rPr>
             <w:rStyle w:val="Hyperlink"/>
@@ -12995,11 +13008,11 @@
       <w:pPr>
         <w:pStyle w:val="Heading2"/>
       </w:pPr>
-      <w:bookmarkStart w:id="181" w:name="capturas-de-pantalla"/>
+      <w:bookmarkStart w:id="182" w:name="capturas-de-pantalla"/>
       <w:r>
         <w:t xml:space="preserve">Capturas de pantalla</w:t>
       </w:r>
-      <w:bookmarkEnd w:id="181"/>
+      <w:bookmarkEnd w:id="182"/>
     </w:p>
     <w:p>
       <w:pPr>
@@ -13067,7 +13080,7 @@
       <w:r>
         <w:t xml:space="preserve"> </w:t>
       </w:r>
-      <w:hyperlink r:id="rId182">
+      <w:hyperlink r:id="rId183">
         <w:r>
           <w:rPr>
             <w:i/>
@@ -13108,7 +13121,7 @@
       <w:r>
         <w:t xml:space="preserve"> </w:t>
       </w:r>
-      <w:hyperlink r:id="rId183">
+      <w:hyperlink r:id="rId184">
         <w:r>
           <w:rPr>
             <w:i/>
@@ -13146,31 +13159,31 @@
       <w:pPr>
         <w:pStyle w:val="Heading2"/>
       </w:pPr>
-      <w:bookmarkStart w:id="184" w:name="reoptimizar-imágenes"/>
+      <w:bookmarkStart w:id="185" w:name="reoptimizar-imágenes"/>
       <w:r>
         <w:t xml:space="preserve">Reoptimizar imágenes</w:t>
       </w:r>
-      <w:bookmarkEnd w:id="184"/>
+      <w:bookmarkEnd w:id="185"/>
     </w:p>
     <w:p>
       <w:pPr>
         <w:pStyle w:val="Heading3"/>
       </w:pPr>
-      <w:bookmarkStart w:id="185" w:name="imagemagick"/>
+      <w:bookmarkStart w:id="186" w:name="imagemagick"/>
       <w:r>
         <w:t xml:space="preserve">ImageMagick</w:t>
       </w:r>
-      <w:bookmarkEnd w:id="185"/>
+      <w:bookmarkEnd w:id="186"/>
     </w:p>
     <w:p>
       <w:pPr>
         <w:pStyle w:val="Heading3"/>
       </w:pPr>
-      <w:bookmarkStart w:id="186" w:name="imagine"/>
+      <w:bookmarkStart w:id="187" w:name="imagine"/>
       <w:r>
         <w:t xml:space="preserve">Imagine</w:t>
       </w:r>
-      <w:bookmarkEnd w:id="186"/>
+      <w:bookmarkEnd w:id="187"/>
     </w:p>
     <w:p>
       <w:pPr>
@@ -13197,7 +13210,7 @@
       <w:r>
         <w:t xml:space="preserve"> </w:t>
       </w:r>
-      <w:hyperlink r:id="rId187">
+      <w:hyperlink r:id="rId188">
         <w:r>
           <w:rPr>
             <w:rStyle w:val="Hyperlink"/>
@@ -13216,11 +13229,11 @@
       <w:pPr>
         <w:pStyle w:val="Heading2"/>
       </w:pPr>
-      <w:bookmarkStart w:id="188" w:name="dia"/>
+      <w:bookmarkStart w:id="189" w:name="dia"/>
       <w:r>
         <w:t xml:space="preserve">dia</w:t>
       </w:r>
-      <w:bookmarkEnd w:id="188"/>
+      <w:bookmarkEnd w:id="189"/>
     </w:p>
     <w:p>
       <w:pPr>
@@ -13245,11 +13258,11 @@
       <w:pPr>
         <w:pStyle w:val="Heading2"/>
       </w:pPr>
-      <w:bookmarkStart w:id="189" w:name="blender"/>
+      <w:bookmarkStart w:id="190" w:name="blender"/>
       <w:r>
         <w:t xml:space="preserve">Blender</w:t>
       </w:r>
-      <w:bookmarkEnd w:id="189"/>
+      <w:bookmarkEnd w:id="190"/>
     </w:p>
     <w:p>
       <w:pPr>
@@ -13261,7 +13274,7 @@
       <w:r>
         <w:t xml:space="preserve"> </w:t>
       </w:r>
-      <w:hyperlink r:id="rId190">
+      <w:hyperlink r:id="rId191">
         <w:r>
           <w:rPr>
             <w:rStyle w:val="Hyperlink"/>
@@ -13325,11 +13338,11 @@
       <w:pPr>
         <w:pStyle w:val="Heading2"/>
       </w:pPr>
-      <w:bookmarkStart w:id="191" w:name="structure-synth"/>
+      <w:bookmarkStart w:id="192" w:name="structure-synth"/>
       <w:r>
         <w:t xml:space="preserve">Structure Synth</w:t>
       </w:r>
-      <w:bookmarkEnd w:id="191"/>
+      <w:bookmarkEnd w:id="192"/>
     </w:p>
     <w:p>
       <w:pPr>
@@ -13354,11 +13367,11 @@
       <w:pPr>
         <w:pStyle w:val="Heading2"/>
       </w:pPr>
-      <w:bookmarkStart w:id="192" w:name="heron-animation"/>
+      <w:bookmarkStart w:id="193" w:name="heron-animation"/>
       <w:r>
         <w:t xml:space="preserve">Heron animation</w:t>
       </w:r>
-      <w:bookmarkEnd w:id="192"/>
+      <w:bookmarkEnd w:id="193"/>
     </w:p>
     <w:p>
       <w:pPr>
@@ -13370,7 +13383,7 @@
       <w:r>
         <w:t xml:space="preserve"> </w:t>
       </w:r>
-      <w:hyperlink r:id="rId193">
+      <w:hyperlink r:id="rId194">
         <w:r>
           <w:rPr>
             <w:rStyle w:val="Hyperlink"/>
@@ -13416,11 +13429,11 @@
       <w:pPr>
         <w:pStyle w:val="Heading2"/>
       </w:pPr>
-      <w:bookmarkStart w:id="194" w:name="stopmotion"/>
+      <w:bookmarkStart w:id="195" w:name="stopmotion"/>
       <w:r>
         <w:t xml:space="preserve">Stopmotion</w:t>
       </w:r>
-      <w:bookmarkEnd w:id="194"/>
+      <w:bookmarkEnd w:id="195"/>
     </w:p>
     <w:p>
       <w:pPr>
@@ -13443,11 +13456,11 @@
       <w:pPr>
         <w:pStyle w:val="Heading2"/>
       </w:pPr>
-      <w:bookmarkStart w:id="195" w:name="X7336877a37c871d825c982161d3fc95ecbf114d"/>
+      <w:bookmarkStart w:id="196" w:name="X7336877a37c871d825c982161d3fc95ecbf114d"/>
       <w:r>
         <w:t xml:space="preserve">Instalación del driver digiment para tabletas gráficas Huion</w:t>
       </w:r>
-      <w:bookmarkEnd w:id="195"/>
+      <w:bookmarkEnd w:id="196"/>
     </w:p>
     <w:p>
       <w:pPr>
@@ -13530,7 +13543,7 @@
           <w:ilvl w:val="0"/>
         </w:numPr>
       </w:pPr>
-      <w:hyperlink r:id="rId196">
+      <w:hyperlink r:id="rId197">
         <w:r>
           <w:rPr>
             <w:rStyle w:val="Hyperlink"/>
@@ -13543,21 +13556,21 @@
       <w:pPr>
         <w:pStyle w:val="Heading1"/>
       </w:pPr>
-      <w:bookmarkStart w:id="197" w:name="sonido"/>
+      <w:bookmarkStart w:id="198" w:name="sonido"/>
       <w:r>
         <w:t xml:space="preserve">Sonido</w:t>
       </w:r>
-      <w:bookmarkEnd w:id="197"/>
+      <w:bookmarkEnd w:id="198"/>
     </w:p>
     <w:p>
       <w:pPr>
         <w:pStyle w:val="Heading2"/>
       </w:pPr>
-      <w:bookmarkStart w:id="198" w:name="spotify"/>
+      <w:bookmarkStart w:id="199" w:name="spotify"/>
       <w:r>
         <w:t xml:space="preserve">Spotify</w:t>
       </w:r>
-      <w:bookmarkEnd w:id="198"/>
+      <w:bookmarkEnd w:id="199"/>
     </w:p>
     <w:p>
       <w:pPr>
@@ -13571,11 +13584,11 @@
       <w:pPr>
         <w:pStyle w:val="Heading2"/>
       </w:pPr>
-      <w:bookmarkStart w:id="199" w:name="audacity"/>
+      <w:bookmarkStart w:id="200" w:name="audacity"/>
       <w:r>
         <w:t xml:space="preserve">Audacity</w:t>
       </w:r>
-      <w:bookmarkEnd w:id="199"/>
+      <w:bookmarkEnd w:id="200"/>
     </w:p>
     <w:p>
       <w:pPr>
@@ -13624,7 +13637,7 @@
       <w:r>
         <w:t xml:space="preserve"> </w:t>
       </w:r>
-      <w:hyperlink r:id="rId200">
+      <w:hyperlink r:id="rId201">
         <w:r>
           <w:rPr>
             <w:rStyle w:val="Hyperlink"/>
@@ -13649,11 +13662,11 @@
       <w:pPr>
         <w:pStyle w:val="Heading2"/>
       </w:pPr>
-      <w:bookmarkStart w:id="201" w:name="clementine"/>
+      <w:bookmarkStart w:id="202" w:name="clementine"/>
       <w:r>
         <w:t xml:space="preserve">Clementine</w:t>
       </w:r>
-      <w:bookmarkEnd w:id="201"/>
+      <w:bookmarkEnd w:id="202"/>
     </w:p>
     <w:p>
       <w:pPr>
@@ -13688,21 +13701,21 @@
       <w:pPr>
         <w:pStyle w:val="Heading1"/>
       </w:pPr>
-      <w:bookmarkStart w:id="202" w:name="video"/>
+      <w:bookmarkStart w:id="203" w:name="video"/>
       <w:r>
         <w:t xml:space="preserve">Video</w:t>
       </w:r>
-      <w:bookmarkEnd w:id="202"/>
+      <w:bookmarkEnd w:id="203"/>
     </w:p>
     <w:p>
       <w:pPr>
         <w:pStyle w:val="Heading2"/>
       </w:pPr>
-      <w:bookmarkStart w:id="203" w:name="shotcut"/>
+      <w:bookmarkStart w:id="204" w:name="shotcut"/>
       <w:r>
         <w:t xml:space="preserve">Shotcut</w:t>
       </w:r>
-      <w:bookmarkEnd w:id="203"/>
+      <w:bookmarkEnd w:id="204"/>
     </w:p>
     <w:p>
       <w:pPr>
@@ -13729,7 +13742,7 @@
       <w:r>
         <w:t xml:space="preserve"> </w:t>
       </w:r>
-      <w:hyperlink r:id="rId204">
+      <w:hyperlink r:id="rId205">
         <w:r>
           <w:rPr>
             <w:rStyle w:val="Hyperlink"/>
@@ -13823,11 +13836,11 @@
       <w:pPr>
         <w:pStyle w:val="Heading2"/>
       </w:pPr>
-      <w:bookmarkStart w:id="205" w:name="kdenlive"/>
+      <w:bookmarkStart w:id="206" w:name="kdenlive"/>
       <w:r>
         <w:t xml:space="preserve">kdenlive</w:t>
       </w:r>
-      <w:bookmarkEnd w:id="205"/>
+      <w:bookmarkEnd w:id="206"/>
     </w:p>
     <w:p>
       <w:pPr>
@@ -13906,21 +13919,21 @@
       <w:pPr>
         <w:pStyle w:val="Heading2"/>
       </w:pPr>
-      <w:bookmarkStart w:id="206" w:name="grabación-de-screencast"/>
+      <w:bookmarkStart w:id="207" w:name="grabación-de-screencast"/>
       <w:r>
         <w:t xml:space="preserve">Grabación de screencast</w:t>
       </w:r>
-      <w:bookmarkEnd w:id="206"/>
+      <w:bookmarkEnd w:id="207"/>
     </w:p>
     <w:p>
       <w:pPr>
         <w:pStyle w:val="Heading3"/>
       </w:pPr>
-      <w:bookmarkStart w:id="207" w:name="vokoscreen-y-kazam"/>
+      <w:bookmarkStart w:id="208" w:name="vokoscreen-y-kazam"/>
       <w:r>
         <w:t xml:space="preserve">Vokoscreen y Kazam</w:t>
       </w:r>
-      <w:bookmarkEnd w:id="207"/>
+      <w:bookmarkEnd w:id="208"/>
     </w:p>
     <w:p>
       <w:pPr>
@@ -13954,21 +13967,21 @@
       <w:pPr>
         <w:pStyle w:val="Heading1"/>
       </w:pPr>
-      <w:bookmarkStart w:id="208" w:name="fotografía"/>
+      <w:bookmarkStart w:id="209" w:name="fotografía"/>
       <w:r>
         <w:t xml:space="preserve">Fotografía</w:t>
       </w:r>
-      <w:bookmarkEnd w:id="208"/>
+      <w:bookmarkEnd w:id="209"/>
     </w:p>
     <w:p>
       <w:pPr>
         <w:pStyle w:val="Heading2"/>
       </w:pPr>
-      <w:bookmarkStart w:id="209" w:name="rawtherapee"/>
+      <w:bookmarkStart w:id="210" w:name="rawtherapee"/>
       <w:r>
         <w:t xml:space="preserve">Rawtherapee</w:t>
       </w:r>
-      <w:bookmarkEnd w:id="209"/>
+      <w:bookmarkEnd w:id="210"/>
     </w:p>
     <w:p>
       <w:pPr>
@@ -13980,7 +13993,7 @@
       <w:r>
         <w:t xml:space="preserve"> </w:t>
       </w:r>
-      <w:hyperlink r:id="rId210">
+      <w:hyperlink r:id="rId211">
         <w:r>
           <w:rPr>
             <w:rStyle w:val="Hyperlink"/>
@@ -14060,11 +14073,11 @@
       <w:pPr>
         <w:pStyle w:val="Heading2"/>
       </w:pPr>
-      <w:bookmarkStart w:id="211" w:name="darktable"/>
+      <w:bookmarkStart w:id="212" w:name="darktable"/>
       <w:r>
         <w:t xml:space="preserve">Darktable</w:t>
       </w:r>
-      <w:bookmarkEnd w:id="211"/>
+      <w:bookmarkEnd w:id="212"/>
     </w:p>
     <w:p>
       <w:pPr>
@@ -14147,21 +14160,21 @@
       <w:pPr>
         <w:pStyle w:val="Heading1"/>
       </w:pPr>
-      <w:bookmarkStart w:id="212" w:name="seguridad"/>
+      <w:bookmarkStart w:id="213" w:name="seguridad"/>
       <w:r>
         <w:t xml:space="preserve">Seguridad</w:t>
       </w:r>
-      <w:bookmarkEnd w:id="212"/>
+      <w:bookmarkEnd w:id="213"/>
     </w:p>
     <w:p>
       <w:pPr>
         <w:pStyle w:val="Heading2"/>
       </w:pPr>
-      <w:bookmarkStart w:id="213" w:name="X6a0e16db6249cf086c548e44e14b8433d93c4ce"/>
+      <w:bookmarkStart w:id="214" w:name="X6a0e16db6249cf086c548e44e14b8433d93c4ce"/>
       <w:r>
         <w:t xml:space="preserve">Autenticación en servidores por clave pública</w:t>
       </w:r>
-      <w:bookmarkEnd w:id="213"/>
+      <w:bookmarkEnd w:id="214"/>
     </w:p>
     <w:p>
       <w:pPr>
@@ -14238,7 +14251,7 @@
       <w:pPr>
         <w:pStyle w:val="FirstParagraph"/>
       </w:pPr>
-      <w:hyperlink r:id="rId214">
+      <w:hyperlink r:id="rId215">
         <w:r>
           <w:rPr>
             <w:rStyle w:val="Hyperlink"/>
@@ -14251,11 +14264,11 @@
       <w:pPr>
         <w:pStyle w:val="Heading2"/>
       </w:pPr>
-      <w:bookmarkStart w:id="215" w:name="claves-gpg"/>
+      <w:bookmarkStart w:id="216" w:name="claves-gpg"/>
       <w:r>
         <w:t xml:space="preserve">Claves gpg</w:t>
       </w:r>
-      <w:bookmarkEnd w:id="215"/>
+      <w:bookmarkEnd w:id="216"/>
     </w:p>
     <w:p>
       <w:pPr>
@@ -14320,11 +14333,11 @@
       <w:pPr>
         <w:pStyle w:val="Heading2"/>
       </w:pPr>
-      <w:bookmarkStart w:id="216" w:name="seahorse"/>
+      <w:bookmarkStart w:id="217" w:name="seahorse"/>
       <w:r>
         <w:t xml:space="preserve">Seahorse</w:t>
       </w:r>
-      <w:bookmarkEnd w:id="216"/>
+      <w:bookmarkEnd w:id="217"/>
     </w:p>
     <w:p>
       <w:pPr>
@@ -14349,11 +14362,11 @@
       <w:pPr>
         <w:pStyle w:val="Heading2"/>
       </w:pPr>
-      <w:bookmarkStart w:id="217" w:name="conexión-a-github-con-claves-ssh"/>
+      <w:bookmarkStart w:id="218" w:name="conexión-a-github-con-claves-ssh"/>
       <w:r>
         <w:t xml:space="preserve">Conexión a github con claves ssh</w:t>
       </w:r>
-      <w:bookmarkEnd w:id="217"/>
+      <w:bookmarkEnd w:id="218"/>
     </w:p>
     <w:p>
       <w:pPr>
@@ -14373,11 +14386,11 @@
       <w:pPr>
         <w:pStyle w:val="Heading3"/>
       </w:pPr>
-      <w:bookmarkStart w:id="218" w:name="claves-ssh"/>
+      <w:bookmarkStart w:id="219" w:name="claves-ssh"/>
       <w:r>
         <w:t xml:space="preserve">Claves ssh</w:t>
       </w:r>
-      <w:bookmarkEnd w:id="218"/>
+      <w:bookmarkEnd w:id="219"/>
     </w:p>
     <w:p>
       <w:pPr>
@@ -14629,11 +14642,11 @@
       <w:pPr>
         <w:pStyle w:val="Heading2"/>
       </w:pPr>
-      <w:bookmarkStart w:id="219" w:name="signal"/>
+      <w:bookmarkStart w:id="220" w:name="signal"/>
       <w:r>
         <w:t xml:space="preserve">Signal</w:t>
       </w:r>
-      <w:bookmarkEnd w:id="219"/>
+      <w:bookmarkEnd w:id="220"/>
     </w:p>
     <w:p>
       <w:pPr>
@@ -14713,11 +14726,11 @@
       <w:pPr>
         <w:pStyle w:val="Heading2"/>
       </w:pPr>
-      <w:bookmarkStart w:id="220" w:name="lector-dni-electrónico"/>
+      <w:bookmarkStart w:id="221" w:name="lector-dni-electrónico"/>
       <w:r>
         <w:t xml:space="preserve">Lector DNI electrónico</w:t>
       </w:r>
-      <w:bookmarkEnd w:id="220"/>
+      <w:bookmarkEnd w:id="221"/>
     </w:p>
     <w:p>
       <w:pPr>
@@ -14978,7 +14991,7 @@
       <w:r>
         <w:t xml:space="preserve"> </w:t>
       </w:r>
-      <w:hyperlink r:id="rId221">
+      <w:hyperlink r:id="rId222">
         <w:r>
           <w:rPr>
             <w:rStyle w:val="Hyperlink"/>
@@ -15022,17 +15035,17 @@
       <w:pPr>
         <w:pStyle w:val="Heading1"/>
       </w:pPr>
-      <w:bookmarkStart w:id="222" w:name="virtualizaciones-y-contenedores"/>
+      <w:bookmarkStart w:id="223" w:name="virtualizaciones-y-contenedores"/>
       <w:r>
         <w:t xml:space="preserve">Virtualizaciones y contenedores</w:t>
       </w:r>
-      <w:bookmarkEnd w:id="222"/>
+      <w:bookmarkEnd w:id="223"/>
     </w:p>
     <w:p>
       <w:pPr>
         <w:pStyle w:val="Heading2"/>
       </w:pPr>
-      <w:bookmarkStart w:id="223" w:name="instalación-de-virtualbox"/>
+      <w:bookmarkStart w:id="224" w:name="instalación-de-virtualbox"/>
       <w:r>
         <w:t xml:space="preserve">Instalación de</w:t>
       </w:r>
@@ -15045,7 +15058,7 @@
         </w:rPr>
         <w:t xml:space="preserve">virtualBox</w:t>
       </w:r>
-      <w:bookmarkEnd w:id="223"/>
+      <w:bookmarkEnd w:id="224"/>
     </w:p>
     <w:p>
       <w:pPr>
@@ -15061,7 +15074,7 @@
       <w:r>
         <w:t xml:space="preserve"> </w:t>
       </w:r>
-      <w:hyperlink r:id="rId224">
+      <w:hyperlink r:id="rId225">
         <w:r>
           <w:rPr>
             <w:rStyle w:val="Hyperlink"/>
@@ -15099,7 +15112,7 @@
       <w:r>
         <w:t xml:space="preserve"> </w:t>
       </w:r>
-      <w:hyperlink r:id="rId225">
+      <w:hyperlink r:id="rId226">
         <w:r>
           <w:rPr>
             <w:rStyle w:val="Hyperlink"/>
@@ -15226,11 +15239,11 @@
       <w:pPr>
         <w:pStyle w:val="Heading2"/>
       </w:pPr>
-      <w:bookmarkStart w:id="226" w:name="qemu"/>
+      <w:bookmarkStart w:id="227" w:name="qemu"/>
       <w:r>
         <w:t xml:space="preserve">qemu</w:t>
       </w:r>
-      <w:bookmarkEnd w:id="226"/>
+      <w:bookmarkEnd w:id="227"/>
     </w:p>
     <w:p>
       <w:pPr>
@@ -15255,11 +15268,11 @@
       <w:pPr>
         <w:pStyle w:val="Heading2"/>
       </w:pPr>
-      <w:bookmarkStart w:id="227" w:name="docker"/>
+      <w:bookmarkStart w:id="228" w:name="docker"/>
       <w:r>
         <w:t xml:space="preserve">Docker</w:t>
       </w:r>
-      <w:bookmarkEnd w:id="227"/>
+      <w:bookmarkEnd w:id="228"/>
     </w:p>
     <w:p>
       <w:pPr>
@@ -15455,21 +15468,21 @@
       <w:pPr>
         <w:pStyle w:val="Heading1"/>
       </w:pPr>
-      <w:bookmarkStart w:id="228" w:name="utilidades-para-mapas-y-cartografía"/>
+      <w:bookmarkStart w:id="229" w:name="utilidades-para-mapas-y-cartografía"/>
       <w:r>
         <w:t xml:space="preserve">Utilidades para mapas y cartografía</w:t>
       </w:r>
-      <w:bookmarkEnd w:id="228"/>
+      <w:bookmarkEnd w:id="229"/>
     </w:p>
     <w:p>
       <w:pPr>
         <w:pStyle w:val="Heading2"/>
       </w:pPr>
-      <w:bookmarkStart w:id="229" w:name="josm"/>
+      <w:bookmarkStart w:id="230" w:name="josm"/>
       <w:r>
         <w:t xml:space="preserve">josm</w:t>
       </w:r>
-      <w:bookmarkEnd w:id="229"/>
+      <w:bookmarkEnd w:id="230"/>
     </w:p>
     <w:p>
       <w:pPr>
@@ -15612,11 +15625,11 @@
       <w:pPr>
         <w:pStyle w:val="Heading2"/>
       </w:pPr>
-      <w:bookmarkStart w:id="230" w:name="mobac"/>
+      <w:bookmarkStart w:id="231" w:name="mobac"/>
       <w:r>
         <w:t xml:space="preserve">MOBAC</w:t>
       </w:r>
-      <w:bookmarkEnd w:id="230"/>
+      <w:bookmarkEnd w:id="231"/>
     </w:p>
     <w:p>
       <w:pPr>
@@ -15628,7 +15641,7 @@
       <w:r>
         <w:t xml:space="preserve"> </w:t>
       </w:r>
-      <w:hyperlink r:id="rId231">
+      <w:hyperlink r:id="rId232">
         <w:r>
           <w:rPr>
             <w:rStyle w:val="Hyperlink"/>
@@ -15692,7 +15705,7 @@
       <w:r>
         <w:t xml:space="preserve"> </w:t>
       </w:r>
-      <w:hyperlink r:id="rId232">
+      <w:hyperlink r:id="rId233">
         <w:r>
           <w:rPr>
             <w:rStyle w:val="Hyperlink"/>
@@ -15717,11 +15730,11 @@
       <w:pPr>
         <w:pStyle w:val="Heading3"/>
       </w:pPr>
-      <w:bookmarkStart w:id="233" w:name="referencias-1"/>
+      <w:bookmarkStart w:id="234" w:name="referencias-1"/>
       <w:r>
         <w:t xml:space="preserve">Referencias</w:t>
       </w:r>
-      <w:bookmarkEnd w:id="233"/>
+      <w:bookmarkEnd w:id="234"/>
     </w:p>
     <w:p>
       <w:pPr>
@@ -15735,11 +15748,11 @@
       <w:pPr>
         <w:pStyle w:val="Heading2"/>
       </w:pPr>
-      <w:bookmarkStart w:id="234" w:name="qgis"/>
+      <w:bookmarkStart w:id="235" w:name="qgis"/>
       <w:r>
         <w:t xml:space="preserve">QGIS</w:t>
       </w:r>
-      <w:bookmarkEnd w:id="234"/>
+      <w:bookmarkEnd w:id="235"/>
     </w:p>
     <w:p>
       <w:pPr>
@@ -15811,11 +15824,11 @@
       <w:pPr>
         <w:pStyle w:val="Heading3"/>
       </w:pPr>
-      <w:bookmarkStart w:id="235" w:name="referencias-2"/>
+      <w:bookmarkStart w:id="236" w:name="referencias-2"/>
       <w:r>
         <w:t xml:space="preserve">Referencias</w:t>
       </w:r>
-      <w:bookmarkEnd w:id="235"/>
+      <w:bookmarkEnd w:id="236"/>
     </w:p>
     <w:p>
       <w:pPr>
@@ -15825,7 +15838,7 @@
           <w:ilvl w:val="0"/>
         </w:numPr>
       </w:pPr>
-      <w:hyperlink r:id="rId236">
+      <w:hyperlink r:id="rId237">
         <w:r>
           <w:rPr>
             <w:rStyle w:val="Hyperlink"/>
@@ -15842,7 +15855,7 @@
           <w:ilvl w:val="0"/>
         </w:numPr>
       </w:pPr>
-      <w:hyperlink r:id="rId237">
+      <w:hyperlink r:id="rId238">
         <w:r>
           <w:rPr>
             <w:rStyle w:val="Hyperlink"/>
@@ -15859,7 +15872,7 @@
           <w:ilvl w:val="0"/>
         </w:numPr>
       </w:pPr>
-      <w:hyperlink r:id="rId238">
+      <w:hyperlink r:id="rId239">
         <w:r>
           <w:rPr>
             <w:rStyle w:val="Hyperlink"/>
@@ -15876,7 +15889,7 @@
           <w:ilvl w:val="0"/>
         </w:numPr>
       </w:pPr>
-      <w:hyperlink r:id="rId239">
+      <w:hyperlink r:id="rId240">
         <w:r>
           <w:rPr>
             <w:rStyle w:val="Hyperlink"/>
@@ -15889,21 +15902,21 @@
       <w:pPr>
         <w:pStyle w:val="Heading1"/>
       </w:pPr>
-      <w:bookmarkStart w:id="240" w:name="recetas-variadas"/>
+      <w:bookmarkStart w:id="241" w:name="recetas-variadas"/>
       <w:r>
         <w:t xml:space="preserve">Recetas variadas</w:t>
       </w:r>
-      <w:bookmarkEnd w:id="240"/>
+      <w:bookmarkEnd w:id="241"/>
     </w:p>
     <w:p>
       <w:pPr>
         <w:pStyle w:val="Heading2"/>
       </w:pPr>
-      <w:bookmarkStart w:id="241" w:name="X33d8340d63b075527f67ef9944c59f7d34b252c"/>
+      <w:bookmarkStart w:id="242" w:name="X33d8340d63b075527f67ef9944c59f7d34b252c"/>
       <w:r>
         <w:t xml:space="preserve">Solucionar problemas de menús duplicados usando menulibre</w:t>
       </w:r>
-      <w:bookmarkEnd w:id="241"/>
+      <w:bookmarkEnd w:id="242"/>
     </w:p>
     <w:p>
       <w:pPr>
@@ -15938,11 +15951,11 @@
       <w:pPr>
         <w:pStyle w:val="Heading2"/>
       </w:pPr>
-      <w:bookmarkStart w:id="242" w:name="formatear-memoria-usb"/>
+      <w:bookmarkStart w:id="243" w:name="formatear-memoria-usb"/>
       <w:r>
         <w:t xml:space="preserve">Formatear memoria usb</w:t>
       </w:r>
-      <w:bookmarkEnd w:id="242"/>
+      <w:bookmarkEnd w:id="243"/>
     </w:p>
     <w:p>
       <w:pPr>
@@ -16091,11 +16104,11 @@
       <w:pPr>
         <w:pStyle w:val="Heading2"/>
       </w:pPr>
-      <w:bookmarkStart w:id="243" w:name="X08ab2ce06bd96f1aedd31c64dede876a7338a2f"/>
+      <w:bookmarkStart w:id="244" w:name="X08ab2ce06bd96f1aedd31c64dede876a7338a2f"/>
       <w:r>
         <w:t xml:space="preserve">Copiar la clave pública ssh en un servidor remoto</w:t>
       </w:r>
-      <w:bookmarkEnd w:id="243"/>
+      <w:bookmarkEnd w:id="244"/>
     </w:p>
     <w:p>
       <w:pPr>
@@ -16131,17 +16144,17 @@
       <w:pPr>
         <w:pStyle w:val="Heading2"/>
       </w:pPr>
-      <w:bookmarkStart w:id="244" w:name="ssh-access-from-termux"/>
+      <w:bookmarkStart w:id="245" w:name="ssh-access-from-termux"/>
       <w:r>
         <w:t xml:space="preserve">ssh access from termux</w:t>
       </w:r>
-      <w:bookmarkEnd w:id="244"/>
-    </w:p>
-    <w:p>
-      <w:pPr>
-        <w:pStyle w:val="FirstParagraph"/>
-      </w:pPr>
-      <w:hyperlink r:id="rId245">
+      <w:bookmarkEnd w:id="245"/>
+    </w:p>
+    <w:p>
+      <w:pPr>
+        <w:pStyle w:val="FirstParagraph"/>
+      </w:pPr>
+      <w:hyperlink r:id="rId246">
         <w:r>
           <w:rPr>
             <w:rStyle w:val="Hyperlink"/>
@@ -16154,11 +16167,11 @@
       <w:pPr>
         <w:pStyle w:val="Heading2"/>
       </w:pPr>
-      <w:bookmarkStart w:id="246" w:name="sdr-instalaciones-varias"/>
+      <w:bookmarkStart w:id="247" w:name="sdr-instalaciones-varias"/>
       <w:r>
         <w:t xml:space="preserve">SDR instalaciones varias</w:t>
       </w:r>
-      <w:bookmarkEnd w:id="246"/>
+      <w:bookmarkEnd w:id="247"/>
     </w:p>
     <w:p>
       <w:pPr>
@@ -16170,7 +16183,7 @@
       <w:r>
         <w:t xml:space="preserve"> </w:t>
       </w:r>
-      <w:hyperlink r:id="rId247">
+      <w:hyperlink r:id="rId248">
         <w:r>
           <w:rPr>
             <w:rStyle w:val="Hyperlink"/>
@@ -16192,7 +16205,7 @@
       <w:r>
         <w:t xml:space="preserve"> </w:t>
       </w:r>
-      <w:hyperlink r:id="rId248">
+      <w:hyperlink r:id="rId249">
         <w:r>
           <w:rPr>
             <w:rStyle w:val="Hyperlink"/>
@@ -16247,7 +16260,7 @@
       <w:r>
         <w:t xml:space="preserve"> </w:t>
       </w:r>
-      <w:hyperlink r:id="rId249">
+      <w:hyperlink r:id="rId250">
         <w:r>
           <w:rPr>
             <w:rStyle w:val="Hyperlink"/>
@@ -16333,11 +16346,11 @@
       <w:pPr>
         <w:pStyle w:val="Heading2"/>
       </w:pPr>
-      <w:bookmarkStart w:id="250" w:name="X8d27812fe7c92bb5942809e9b8650cdc41bd939"/>
+      <w:bookmarkStart w:id="251" w:name="X8d27812fe7c92bb5942809e9b8650cdc41bd939"/>
       <w:r>
         <w:t xml:space="preserve">Posible problema con modemmanager y micros programables</w:t>
       </w:r>
-      <w:bookmarkEnd w:id="250"/>
+      <w:bookmarkEnd w:id="251"/>
     </w:p>
     <w:p>
       <w:pPr>
@@ -16605,11 +16618,11 @@
       <w:pPr>
         <w:pStyle w:val="Heading2"/>
       </w:pPr>
-      <w:bookmarkStart w:id="251" w:name="Xd2059817203125a7cabcd81ecb1922669742b19"/>
+      <w:bookmarkStart w:id="252" w:name="Xd2059817203125a7cabcd81ecb1922669742b19"/>
       <w:r>
         <w:t xml:space="preserve">Programar los nanos con chip ch340 o ch341</w:t>
       </w:r>
-      <w:bookmarkEnd w:id="251"/>
+      <w:bookmarkEnd w:id="252"/>
     </w:p>
     <w:p>
       <w:pPr>
@@ -16799,7 +16812,7 @@
       </w:r>
     </w:p>
   </w:footnote>
-  <w:footnote w:id="96">
+  <w:footnote w:id="97">
     <w:p>
       <w:pPr>
         <w:pStyle w:val="FootnoteText"/>
@@ -16824,7 +16837,7 @@
       </w:r>
     </w:p>
   </w:footnote>
-  <w:footnote w:id="118">
+  <w:footnote w:id="119">
     <w:p>
       <w:pPr>
         <w:pStyle w:val="FootnoteText"/>

</xml_diff>

<commit_message>
Corrects error in zsh-git-prompt installation
</commit_message>
<xml_diff>
--- a/out/rasalhague_bitacora.docx
+++ b/out/rasalhague_bitacora.docx
@@ -2952,19 +2952,43 @@
         <w:rPr>
           <w:rStyle w:val="VerbatimChar"/>
         </w:rPr>
-        <w:t xml:space="preserve">~/.zshrc</w:t>
-      </w:r>
-      <w:r>
-        <w:t xml:space="preserve"> </w:t>
-      </w:r>
-      <w:r>
-        <w:t xml:space="preserve">y</w:t>
-      </w:r>
-      <w:r>
-        <w:t xml:space="preserve"> </w:t>
-      </w:r>
-      <w:r>
-        <w:t xml:space="preserve">el fichero del tema en</w:t>
+        <w:t xml:space="preserve">zshrc.sh</w:t>
+      </w:r>
+      <w:r>
+        <w:t xml:space="preserve"> </w:t>
+      </w:r>
+      <w:r>
+        <w:t xml:space="preserve">de</w:t>
+      </w:r>
+      <w:r>
+        <w:t xml:space="preserve"> </w:t>
+      </w:r>
+      <w:r>
+        <w:rPr>
+          <w:i/>
+        </w:rPr>
+        <w:t xml:space="preserve">zsh-git-prompt</w:t>
+      </w:r>
+      <w:r>
+        <w:t xml:space="preserve"> </w:t>
+      </w:r>
+      <w:r>
+        <w:t xml:space="preserve">y el fichero del tema</w:t>
+      </w:r>
+      <w:r>
+        <w:t xml:space="preserve"> </w:t>
+      </w:r>
+      <w:r>
+        <w:rPr>
+          <w:i/>
+        </w:rPr>
+        <w:t xml:space="preserve">gnzh</w:t>
+      </w:r>
+      <w:r>
+        <w:t xml:space="preserve"> </w:t>
+      </w:r>
+      <w:r>
+        <w:t xml:space="preserve">en</w:t>
       </w:r>
       <w:r>
         <w:t xml:space="preserve"> </w:t>

</xml_diff>